<commit_message>
Actualizacion del primer proceso de negocio
</commit_message>
<xml_diff>
--- a/NV/Desarrollo/SBDL/Negocio/SBDL_DPN.docx
+++ b/NV/Desarrollo/SBDL/Negocio/SBDL_DPN.docx
@@ -451,6 +451,12 @@
                 <w:rFonts w:ascii="Calibri" w:hAnsi="Calibri"/>
               </w:rPr>
             </w:pPr>
+            <w:r>
+              <w:rPr>
+                <w:rFonts w:ascii="Calibri" w:hAnsi="Calibri"/>
+              </w:rPr>
+              <w:t>Elaboración de los procesos de negocio.</w:t>
+            </w:r>
           </w:p>
         </w:tc>
         <w:tc>
@@ -706,109 +712,71 @@
             </w:rPr>
             <w:fldChar w:fldCharType="separate"/>
           </w:r>
-          <w:bookmarkStart w:id="4" w:name="_GoBack"/>
-          <w:bookmarkEnd w:id="4"/>
-          <w:r>
-            <w:rPr>
-              <w:rStyle w:val="Hipervnculo"/>
-            </w:rPr>
-            <w:fldChar w:fldCharType="begin"/>
-          </w:r>
-          <w:r>
-            <w:rPr>
-              <w:rStyle w:val="Hipervnculo"/>
-            </w:rPr>
-            <w:instrText xml:space="preserve"> </w:instrText>
-          </w:r>
-          <w:r>
-            <w:instrText>HYPERLINK \l "_Toc481219004"</w:instrText>
-          </w:r>
-          <w:r>
-            <w:rPr>
-              <w:rStyle w:val="Hipervnculo"/>
-            </w:rPr>
-            <w:instrText xml:space="preserve"> </w:instrText>
-          </w:r>
-          <w:r>
-            <w:rPr>
-              <w:rStyle w:val="Hipervnculo"/>
-            </w:rPr>
-          </w:r>
-          <w:r>
-            <w:rPr>
-              <w:rStyle w:val="Hipervnculo"/>
-            </w:rPr>
-            <w:fldChar w:fldCharType="separate"/>
-          </w:r>
-          <w:r>
-            <w:rPr>
-              <w:rStyle w:val="Hipervnculo"/>
-              <w:rFonts w:ascii="Calibri" w:hAnsi="Calibri"/>
-              <w:b/>
-            </w:rPr>
-            <w:t>1.</w:t>
-          </w:r>
-          <w:r>
-            <w:rPr>
-              <w:rFonts w:cstheme="minorBidi"/>
-            </w:rPr>
-            <w:tab/>
-          </w:r>
-          <w:r>
-            <w:rPr>
-              <w:rStyle w:val="Hipervnculo"/>
-              <w:rFonts w:ascii="Calibri" w:hAnsi="Calibri"/>
-              <w:b/>
-            </w:rPr>
-            <w:t>Introducción</w:t>
-          </w:r>
-          <w:r>
-            <w:rPr>
-              <w:webHidden/>
-            </w:rPr>
-            <w:tab/>
-          </w:r>
-          <w:r>
-            <w:rPr>
-              <w:webHidden/>
-            </w:rPr>
-            <w:fldChar w:fldCharType="begin"/>
-          </w:r>
-          <w:r>
-            <w:rPr>
-              <w:webHidden/>
-            </w:rPr>
-            <w:instrText xml:space="preserve"> PAGEREF _Toc481219004 \h </w:instrText>
-          </w:r>
-          <w:r>
-            <w:rPr>
-              <w:webHidden/>
-            </w:rPr>
-          </w:r>
-          <w:r>
-            <w:rPr>
-              <w:webHidden/>
-            </w:rPr>
-            <w:fldChar w:fldCharType="separate"/>
-          </w:r>
-          <w:r>
-            <w:rPr>
-              <w:webHidden/>
-            </w:rPr>
-            <w:t>1</w:t>
-          </w:r>
-          <w:r>
-            <w:rPr>
-              <w:webHidden/>
-            </w:rPr>
-            <w:fldChar w:fldCharType="end"/>
-          </w:r>
-          <w:r>
-            <w:rPr>
-              <w:rStyle w:val="Hipervnculo"/>
-            </w:rPr>
-            <w:fldChar w:fldCharType="end"/>
-          </w:r>
+          <w:hyperlink w:anchor="_Toc481219004" w:history="1">
+            <w:r>
+              <w:rPr>
+                <w:rStyle w:val="Hipervnculo"/>
+                <w:rFonts w:ascii="Calibri" w:hAnsi="Calibri"/>
+                <w:b/>
+              </w:rPr>
+              <w:t>1.</w:t>
+            </w:r>
+            <w:r>
+              <w:rPr>
+                <w:rFonts w:cstheme="minorBidi"/>
+              </w:rPr>
+              <w:tab/>
+            </w:r>
+            <w:r>
+              <w:rPr>
+                <w:rStyle w:val="Hipervnculo"/>
+                <w:rFonts w:ascii="Calibri" w:hAnsi="Calibri"/>
+                <w:b/>
+              </w:rPr>
+              <w:t>Introducción</w:t>
+            </w:r>
+            <w:r>
+              <w:rPr>
+                <w:webHidden/>
+              </w:rPr>
+              <w:tab/>
+            </w:r>
+            <w:r>
+              <w:rPr>
+                <w:webHidden/>
+              </w:rPr>
+              <w:fldChar w:fldCharType="begin"/>
+            </w:r>
+            <w:r>
+              <w:rPr>
+                <w:webHidden/>
+              </w:rPr>
+              <w:instrText xml:space="preserve"> PAGEREF _Toc481219004 \h </w:instrText>
+            </w:r>
+            <w:r>
+              <w:rPr>
+                <w:webHidden/>
+              </w:rPr>
+            </w:r>
+            <w:r>
+              <w:rPr>
+                <w:webHidden/>
+              </w:rPr>
+              <w:fldChar w:fldCharType="separate"/>
+            </w:r>
+            <w:r>
+              <w:rPr>
+                <w:webHidden/>
+              </w:rPr>
+              <w:t>1</w:t>
+            </w:r>
+            <w:r>
+              <w:rPr>
+                <w:webHidden/>
+              </w:rPr>
+              <w:fldChar w:fldCharType="end"/>
+            </w:r>
+          </w:hyperlink>
         </w:p>
         <w:p>
           <w:pPr>
@@ -2045,8 +2013,8 @@
           <w:szCs w:val="26"/>
         </w:rPr>
       </w:pPr>
-      <w:bookmarkStart w:id="5" w:name="_Toc452417192"/>
-      <w:bookmarkStart w:id="6" w:name="_Toc481219004"/>
+      <w:bookmarkStart w:id="4" w:name="_Toc452417192"/>
+      <w:bookmarkStart w:id="5" w:name="_Toc481219004"/>
       <w:r>
         <w:rPr>
           <w:rFonts w:ascii="Calibri" w:hAnsi="Calibri" w:cs="Times New Roman"/>
@@ -2057,8 +2025,8 @@
         </w:rPr>
         <w:t>Introducción</w:t>
       </w:r>
+      <w:bookmarkEnd w:id="4"/>
       <w:bookmarkEnd w:id="5"/>
-      <w:bookmarkEnd w:id="6"/>
     </w:p>
     <w:p>
       <w:pPr>
@@ -2168,7 +2136,7 @@
           <w:color w:val="auto"/>
         </w:rPr>
       </w:pPr>
-      <w:bookmarkStart w:id="7" w:name="_Toc481219005"/>
+      <w:bookmarkStart w:id="6" w:name="_Toc481219005"/>
       <w:r>
         <w:rPr>
           <w:rFonts w:ascii="Calibri" w:hAnsi="Calibri" w:cs="Times New Roman"/>
@@ -2177,7 +2145,7 @@
         </w:rPr>
         <w:t>Propósito</w:t>
       </w:r>
-      <w:bookmarkEnd w:id="7"/>
+      <w:bookmarkEnd w:id="6"/>
     </w:p>
     <w:p>
       <w:pPr>
@@ -2233,7 +2201,7 @@
           <w:color w:val="auto"/>
         </w:rPr>
       </w:pPr>
-      <w:bookmarkStart w:id="8" w:name="_Toc481219006"/>
+      <w:bookmarkStart w:id="7" w:name="_Toc481219006"/>
       <w:r>
         <w:rPr>
           <w:rFonts w:ascii="Calibri" w:hAnsi="Calibri" w:cs="Times New Roman"/>
@@ -2242,7 +2210,7 @@
         </w:rPr>
         <w:t>Definición, siglas y abreviaturas</w:t>
       </w:r>
-      <w:bookmarkEnd w:id="8"/>
+      <w:bookmarkEnd w:id="7"/>
     </w:p>
     <w:p>
       <w:pPr>
@@ -2285,7 +2253,7 @@
           <w:color w:val="auto"/>
         </w:rPr>
       </w:pPr>
-      <w:bookmarkStart w:id="9" w:name="_Toc481219007"/>
+      <w:bookmarkStart w:id="8" w:name="_Toc481219007"/>
       <w:r>
         <w:rPr>
           <w:rFonts w:ascii="Calibri" w:hAnsi="Calibri" w:cs="Times New Roman"/>
@@ -2294,7 +2262,7 @@
         </w:rPr>
         <w:t>Referencias</w:t>
       </w:r>
-      <w:bookmarkEnd w:id="9"/>
+      <w:bookmarkEnd w:id="8"/>
     </w:p>
     <w:p>
       <w:pPr>
@@ -2313,7 +2281,7 @@
           <w:szCs w:val="26"/>
         </w:rPr>
       </w:pPr>
-      <w:bookmarkStart w:id="10" w:name="_Toc481219008"/>
+      <w:bookmarkStart w:id="9" w:name="_Toc481219008"/>
       <w:r>
         <w:rPr>
           <w:rFonts w:ascii="Calibri" w:hAnsi="Calibri" w:cs="Times New Roman"/>
@@ -2341,9 +2309,18 @@
           <w:sz w:val="26"/>
           <w:szCs w:val="26"/>
         </w:rPr>
-        <w:t>(Carlos serquen)</w:t>
+        <w:t>(Carlos S</w:t>
       </w:r>
-      <w:bookmarkEnd w:id="10"/>
+      <w:r>
+        <w:rPr>
+          <w:rFonts w:ascii="Calibri" w:hAnsi="Calibri" w:cs="Times New Roman"/>
+          <w:color w:val="FF0000"/>
+          <w:sz w:val="26"/>
+          <w:szCs w:val="26"/>
+        </w:rPr>
+        <w:t>erquen)</w:t>
+      </w:r>
+      <w:bookmarkEnd w:id="9"/>
     </w:p>
     <w:p>
       <w:pPr>
@@ -2360,7 +2337,7 @@
           <w:color w:val="auto"/>
         </w:rPr>
       </w:pPr>
-      <w:bookmarkStart w:id="11" w:name="_Toc481219009"/>
+      <w:bookmarkStart w:id="10" w:name="_Toc481219009"/>
       <w:r>
         <w:rPr>
           <w:rFonts w:ascii="Calibri" w:hAnsi="Calibri" w:cs="Times New Roman"/>
@@ -2369,7 +2346,2093 @@
         </w:rPr>
         <w:t>Ficha de Proceso</w:t>
       </w:r>
+      <w:bookmarkEnd w:id="10"/>
+    </w:p>
+    <w:tbl>
+      <w:tblPr>
+        <w:tblW w:w="0" w:type="auto"/>
+        <w:tblInd w:w="108" w:type="dxa"/>
+        <w:tblBorders>
+          <w:top w:val="single" w:sz="12" w:space="0" w:color="2E74B5" w:themeColor="accent1" w:themeShade="BF"/>
+          <w:left w:val="single" w:sz="12" w:space="0" w:color="2E74B5" w:themeColor="accent1" w:themeShade="BF"/>
+          <w:bottom w:val="single" w:sz="12" w:space="0" w:color="2E74B5" w:themeColor="accent1" w:themeShade="BF"/>
+          <w:right w:val="single" w:sz="12" w:space="0" w:color="2E74B5" w:themeColor="accent1" w:themeShade="BF"/>
+          <w:insideH w:val="single" w:sz="12" w:space="0" w:color="2E74B5" w:themeColor="accent1" w:themeShade="BF"/>
+          <w:insideV w:val="single" w:sz="12" w:space="0" w:color="2E74B5" w:themeColor="accent1" w:themeShade="BF"/>
+        </w:tblBorders>
+        <w:tblLook w:val="0600" w:firstRow="0" w:lastRow="0" w:firstColumn="0" w:lastColumn="0" w:noHBand="1" w:noVBand="1"/>
+      </w:tblPr>
+      <w:tblGrid>
+        <w:gridCol w:w="1377"/>
+        <w:gridCol w:w="4459"/>
+        <w:gridCol w:w="1267"/>
+        <w:gridCol w:w="1509"/>
+      </w:tblGrid>
+      <w:tr>
+        <w:trPr>
+          <w:trHeight w:val="1084"/>
+        </w:trPr>
+        <w:tc>
+          <w:tcPr>
+            <w:tcW w:w="0" w:type="auto"/>
+            <w:tcMar>
+              <w:top w:w="100" w:type="dxa"/>
+              <w:left w:w="108" w:type="dxa"/>
+              <w:bottom w:w="100" w:type="dxa"/>
+              <w:right w:w="108" w:type="dxa"/>
+            </w:tcMar>
+          </w:tcPr>
+          <w:p>
+            <w:pPr>
+              <w:rPr>
+                <w:rFonts w:ascii="Calibri" w:hAnsi="Calibri" w:cs="Calibri"/>
+                <w:sz w:val="20"/>
+                <w:szCs w:val="20"/>
+              </w:rPr>
+            </w:pPr>
+            <w:r>
+              <w:rPr>
+                <w:rFonts w:ascii="Calibri" w:eastAsia="Arial" w:hAnsi="Calibri" w:cs="Calibri"/>
+                <w:b/>
+                <w:sz w:val="20"/>
+                <w:szCs w:val="20"/>
+              </w:rPr>
+              <w:t xml:space="preserve">Número o código </w:t>
+            </w:r>
+          </w:p>
+          <w:p>
+            <w:pPr>
+              <w:rPr>
+                <w:rFonts w:ascii="Calibri" w:hAnsi="Calibri" w:cs="Calibri"/>
+                <w:sz w:val="20"/>
+                <w:szCs w:val="20"/>
+              </w:rPr>
+            </w:pPr>
+            <w:r>
+              <w:rPr>
+                <w:rFonts w:ascii="Calibri" w:eastAsia="Arial" w:hAnsi="Calibri" w:cs="Calibri"/>
+                <w:b/>
+                <w:sz w:val="20"/>
+                <w:szCs w:val="20"/>
+              </w:rPr>
+              <w:t>de proceso</w:t>
+            </w:r>
+          </w:p>
+        </w:tc>
+        <w:tc>
+          <w:tcPr>
+            <w:tcW w:w="0" w:type="auto"/>
+            <w:tcMar>
+              <w:top w:w="100" w:type="dxa"/>
+              <w:left w:w="108" w:type="dxa"/>
+              <w:bottom w:w="100" w:type="dxa"/>
+              <w:right w:w="108" w:type="dxa"/>
+            </w:tcMar>
+          </w:tcPr>
+          <w:p>
+            <w:pPr>
+              <w:rPr>
+                <w:rFonts w:ascii="Calibri" w:hAnsi="Calibri" w:cs="Calibri"/>
+                <w:sz w:val="20"/>
+                <w:szCs w:val="20"/>
+              </w:rPr>
+            </w:pPr>
+            <w:r>
+              <w:rPr>
+                <w:rFonts w:ascii="Calibri" w:eastAsia="Arial" w:hAnsi="Calibri" w:cs="Calibri"/>
+                <w:sz w:val="20"/>
+                <w:szCs w:val="20"/>
+              </w:rPr>
+              <w:t>PROC-00</w:t>
+            </w:r>
+            <w:r>
+              <w:rPr>
+                <w:rFonts w:ascii="Calibri" w:eastAsia="Arial" w:hAnsi="Calibri" w:cs="Calibri"/>
+                <w:sz w:val="20"/>
+                <w:szCs w:val="20"/>
+              </w:rPr>
+              <w:t>1</w:t>
+            </w:r>
+          </w:p>
+        </w:tc>
+        <w:tc>
+          <w:tcPr>
+            <w:tcW w:w="0" w:type="auto"/>
+            <w:tcMar>
+              <w:top w:w="100" w:type="dxa"/>
+              <w:left w:w="108" w:type="dxa"/>
+              <w:bottom w:w="100" w:type="dxa"/>
+              <w:right w:w="108" w:type="dxa"/>
+            </w:tcMar>
+          </w:tcPr>
+          <w:p>
+            <w:pPr>
+              <w:rPr>
+                <w:rFonts w:ascii="Calibri" w:hAnsi="Calibri" w:cs="Calibri"/>
+                <w:sz w:val="20"/>
+                <w:szCs w:val="20"/>
+              </w:rPr>
+            </w:pPr>
+            <w:r>
+              <w:rPr>
+                <w:rFonts w:ascii="Calibri" w:eastAsia="Arial" w:hAnsi="Calibri" w:cs="Calibri"/>
+                <w:b/>
+                <w:sz w:val="20"/>
+                <w:szCs w:val="20"/>
+              </w:rPr>
+              <w:t>Proceso</w:t>
+            </w:r>
+          </w:p>
+        </w:tc>
+        <w:tc>
+          <w:tcPr>
+            <w:tcW w:w="0" w:type="auto"/>
+            <w:tcMar>
+              <w:top w:w="100" w:type="dxa"/>
+              <w:left w:w="108" w:type="dxa"/>
+              <w:bottom w:w="100" w:type="dxa"/>
+              <w:right w:w="108" w:type="dxa"/>
+            </w:tcMar>
+          </w:tcPr>
+          <w:p>
+            <w:pPr>
+              <w:rPr>
+                <w:rFonts w:ascii="Calibri" w:hAnsi="Calibri" w:cs="Calibri"/>
+                <w:sz w:val="20"/>
+                <w:szCs w:val="20"/>
+              </w:rPr>
+            </w:pPr>
+            <w:r>
+              <w:rPr>
+                <w:rFonts w:ascii="Calibri" w:eastAsia="Arial" w:hAnsi="Calibri" w:cs="Calibri"/>
+                <w:sz w:val="20"/>
+                <w:szCs w:val="20"/>
+              </w:rPr>
+              <w:t>Buscar curso del docente</w:t>
+            </w:r>
+            <w:r>
+              <w:rPr>
+                <w:rFonts w:ascii="Calibri" w:eastAsia="Arial" w:hAnsi="Calibri" w:cs="Calibri"/>
+                <w:sz w:val="20"/>
+                <w:szCs w:val="20"/>
+              </w:rPr>
+              <w:t>.</w:t>
+            </w:r>
+          </w:p>
+        </w:tc>
+      </w:tr>
+      <w:tr>
+        <w:tc>
+          <w:tcPr>
+            <w:tcW w:w="0" w:type="auto"/>
+            <w:tcMar>
+              <w:top w:w="100" w:type="dxa"/>
+              <w:left w:w="108" w:type="dxa"/>
+              <w:bottom w:w="100" w:type="dxa"/>
+              <w:right w:w="108" w:type="dxa"/>
+            </w:tcMar>
+          </w:tcPr>
+          <w:p>
+            <w:pPr>
+              <w:rPr>
+                <w:rFonts w:ascii="Calibri" w:hAnsi="Calibri" w:cs="Calibri"/>
+                <w:sz w:val="20"/>
+                <w:szCs w:val="20"/>
+              </w:rPr>
+            </w:pPr>
+          </w:p>
+        </w:tc>
+        <w:tc>
+          <w:tcPr>
+            <w:tcW w:w="0" w:type="auto"/>
+            <w:tcMar>
+              <w:top w:w="100" w:type="dxa"/>
+              <w:left w:w="108" w:type="dxa"/>
+              <w:bottom w:w="100" w:type="dxa"/>
+              <w:right w:w="108" w:type="dxa"/>
+            </w:tcMar>
+          </w:tcPr>
+          <w:p>
+            <w:pPr>
+              <w:rPr>
+                <w:rFonts w:ascii="Calibri" w:hAnsi="Calibri" w:cs="Calibri"/>
+                <w:sz w:val="20"/>
+                <w:szCs w:val="20"/>
+              </w:rPr>
+            </w:pPr>
+          </w:p>
+        </w:tc>
+        <w:tc>
+          <w:tcPr>
+            <w:tcW w:w="0" w:type="auto"/>
+            <w:tcMar>
+              <w:top w:w="100" w:type="dxa"/>
+              <w:left w:w="108" w:type="dxa"/>
+              <w:bottom w:w="100" w:type="dxa"/>
+              <w:right w:w="108" w:type="dxa"/>
+            </w:tcMar>
+          </w:tcPr>
+          <w:p>
+            <w:pPr>
+              <w:rPr>
+                <w:rFonts w:ascii="Calibri" w:hAnsi="Calibri" w:cs="Calibri"/>
+                <w:sz w:val="20"/>
+                <w:szCs w:val="20"/>
+              </w:rPr>
+            </w:pPr>
+            <w:r>
+              <w:rPr>
+                <w:rFonts w:ascii="Calibri" w:eastAsia="Arial" w:hAnsi="Calibri" w:cs="Calibri"/>
+                <w:b/>
+                <w:sz w:val="20"/>
+                <w:szCs w:val="20"/>
+              </w:rPr>
+              <w:t>Responsable</w:t>
+            </w:r>
+          </w:p>
+        </w:tc>
+        <w:tc>
+          <w:tcPr>
+            <w:tcW w:w="0" w:type="auto"/>
+            <w:tcMar>
+              <w:top w:w="100" w:type="dxa"/>
+              <w:left w:w="108" w:type="dxa"/>
+              <w:bottom w:w="100" w:type="dxa"/>
+              <w:right w:w="108" w:type="dxa"/>
+            </w:tcMar>
+          </w:tcPr>
+          <w:p>
+            <w:pPr>
+              <w:rPr>
+                <w:rFonts w:ascii="Calibri" w:hAnsi="Calibri" w:cs="Calibri"/>
+                <w:sz w:val="20"/>
+                <w:szCs w:val="20"/>
+              </w:rPr>
+            </w:pPr>
+            <w:r>
+              <w:rPr>
+                <w:rFonts w:ascii="Calibri" w:eastAsia="Arial" w:hAnsi="Calibri" w:cs="Calibri"/>
+                <w:sz w:val="20"/>
+                <w:szCs w:val="20"/>
+              </w:rPr>
+              <w:t>Usuario (Alumno, profesor)</w:t>
+            </w:r>
+            <w:r>
+              <w:rPr>
+                <w:rFonts w:ascii="Calibri" w:eastAsia="Arial" w:hAnsi="Calibri" w:cs="Calibri"/>
+                <w:sz w:val="20"/>
+                <w:szCs w:val="20"/>
+              </w:rPr>
+              <w:t>.</w:t>
+            </w:r>
+          </w:p>
+        </w:tc>
+      </w:tr>
+      <w:tr>
+        <w:trPr>
+          <w:trHeight w:val="659"/>
+        </w:trPr>
+        <w:tc>
+          <w:tcPr>
+            <w:tcW w:w="0" w:type="auto"/>
+            <w:tcMar>
+              <w:top w:w="100" w:type="dxa"/>
+              <w:left w:w="108" w:type="dxa"/>
+              <w:bottom w:w="100" w:type="dxa"/>
+              <w:right w:w="108" w:type="dxa"/>
+            </w:tcMar>
+          </w:tcPr>
+          <w:p>
+            <w:pPr>
+              <w:rPr>
+                <w:rFonts w:ascii="Calibri" w:hAnsi="Calibri" w:cs="Calibri"/>
+                <w:sz w:val="20"/>
+                <w:szCs w:val="20"/>
+              </w:rPr>
+            </w:pPr>
+          </w:p>
+          <w:p>
+            <w:pPr>
+              <w:rPr>
+                <w:rFonts w:ascii="Calibri" w:hAnsi="Calibri" w:cs="Calibri"/>
+                <w:sz w:val="20"/>
+                <w:szCs w:val="20"/>
+              </w:rPr>
+            </w:pPr>
+            <w:r>
+              <w:rPr>
+                <w:rFonts w:ascii="Calibri" w:eastAsia="Arial" w:hAnsi="Calibri" w:cs="Calibri"/>
+                <w:b/>
+                <w:sz w:val="20"/>
+                <w:szCs w:val="20"/>
+              </w:rPr>
+              <w:t>Objetivo / Propósito</w:t>
+            </w:r>
+          </w:p>
+        </w:tc>
+        <w:tc>
+          <w:tcPr>
+            <w:tcW w:w="0" w:type="auto"/>
+            <w:tcMar>
+              <w:top w:w="100" w:type="dxa"/>
+              <w:left w:w="108" w:type="dxa"/>
+              <w:bottom w:w="100" w:type="dxa"/>
+              <w:right w:w="108" w:type="dxa"/>
+            </w:tcMar>
+          </w:tcPr>
+          <w:p>
+            <w:pPr>
+              <w:rPr>
+                <w:rFonts w:ascii="Calibri" w:hAnsi="Calibri" w:cs="Calibri"/>
+                <w:sz w:val="20"/>
+                <w:szCs w:val="20"/>
+              </w:rPr>
+            </w:pPr>
+            <w:r>
+              <w:rPr>
+                <w:rFonts w:ascii="Calibri" w:hAnsi="Calibri" w:cs="Calibri"/>
+                <w:sz w:val="20"/>
+                <w:szCs w:val="20"/>
+              </w:rPr>
+              <w:t>EL objetivo de buscar el curso del docente es el poder calificarlo, comentar o ver la información contenida en el syllabus del maestro.</w:t>
+            </w:r>
+          </w:p>
+        </w:tc>
+        <w:tc>
+          <w:tcPr>
+            <w:tcW w:w="0" w:type="auto"/>
+            <w:tcMar>
+              <w:top w:w="100" w:type="dxa"/>
+              <w:left w:w="108" w:type="dxa"/>
+              <w:bottom w:w="100" w:type="dxa"/>
+              <w:right w:w="108" w:type="dxa"/>
+            </w:tcMar>
+          </w:tcPr>
+          <w:p>
+            <w:pPr>
+              <w:spacing w:after="200" w:line="276" w:lineRule="auto"/>
+              <w:rPr>
+                <w:rFonts w:ascii="Calibri" w:hAnsi="Calibri" w:cs="Calibri"/>
+                <w:sz w:val="20"/>
+                <w:szCs w:val="20"/>
+              </w:rPr>
+            </w:pPr>
+          </w:p>
+        </w:tc>
+        <w:tc>
+          <w:tcPr>
+            <w:tcW w:w="0" w:type="auto"/>
+            <w:tcMar>
+              <w:top w:w="100" w:type="dxa"/>
+              <w:left w:w="108" w:type="dxa"/>
+              <w:bottom w:w="100" w:type="dxa"/>
+              <w:right w:w="108" w:type="dxa"/>
+            </w:tcMar>
+          </w:tcPr>
+          <w:p>
+            <w:pPr>
+              <w:spacing w:after="200" w:line="276" w:lineRule="auto"/>
+              <w:rPr>
+                <w:rFonts w:ascii="Calibri" w:hAnsi="Calibri" w:cs="Calibri"/>
+                <w:sz w:val="20"/>
+                <w:szCs w:val="20"/>
+              </w:rPr>
+            </w:pPr>
+          </w:p>
+        </w:tc>
+      </w:tr>
+      <w:tr>
+        <w:trPr>
+          <w:trHeight w:val="593"/>
+        </w:trPr>
+        <w:tc>
+          <w:tcPr>
+            <w:tcW w:w="0" w:type="auto"/>
+            <w:tcMar>
+              <w:top w:w="100" w:type="dxa"/>
+              <w:left w:w="108" w:type="dxa"/>
+              <w:bottom w:w="100" w:type="dxa"/>
+              <w:right w:w="108" w:type="dxa"/>
+            </w:tcMar>
+          </w:tcPr>
+          <w:p>
+            <w:pPr>
+              <w:rPr>
+                <w:rFonts w:ascii="Calibri" w:hAnsi="Calibri" w:cs="Calibri"/>
+                <w:sz w:val="20"/>
+                <w:szCs w:val="20"/>
+              </w:rPr>
+            </w:pPr>
+            <w:r>
+              <w:rPr>
+                <w:rFonts w:ascii="Calibri" w:eastAsia="Arial" w:hAnsi="Calibri" w:cs="Calibri"/>
+                <w:b/>
+                <w:sz w:val="20"/>
+                <w:szCs w:val="20"/>
+              </w:rPr>
+              <w:t>Frecuencia</w:t>
+            </w:r>
+          </w:p>
+        </w:tc>
+        <w:tc>
+          <w:tcPr>
+            <w:tcW w:w="0" w:type="auto"/>
+            <w:tcMar>
+              <w:top w:w="100" w:type="dxa"/>
+              <w:left w:w="108" w:type="dxa"/>
+              <w:bottom w:w="100" w:type="dxa"/>
+              <w:right w:w="108" w:type="dxa"/>
+            </w:tcMar>
+          </w:tcPr>
+          <w:p>
+            <w:pPr>
+              <w:rPr>
+                <w:rFonts w:ascii="Calibri" w:hAnsi="Calibri" w:cs="Calibri"/>
+                <w:sz w:val="20"/>
+                <w:szCs w:val="20"/>
+              </w:rPr>
+            </w:pPr>
+            <w:r>
+              <w:rPr>
+                <w:rFonts w:ascii="Calibri" w:eastAsia="Arial" w:hAnsi="Calibri" w:cs="Calibri"/>
+                <w:sz w:val="20"/>
+                <w:szCs w:val="20"/>
+              </w:rPr>
+              <w:t xml:space="preserve">Este proceso se realiza cada vez que se requiere </w:t>
+            </w:r>
+            <w:r>
+              <w:rPr>
+                <w:rFonts w:ascii="Calibri" w:eastAsia="Arial" w:hAnsi="Calibri" w:cs="Calibri"/>
+                <w:sz w:val="20"/>
+                <w:szCs w:val="20"/>
+              </w:rPr>
+              <w:t>ver la información del profesor, calificar su curso o comentar el curso.</w:t>
+            </w:r>
+          </w:p>
+        </w:tc>
+        <w:tc>
+          <w:tcPr>
+            <w:tcW w:w="0" w:type="auto"/>
+            <w:tcMar>
+              <w:top w:w="100" w:type="dxa"/>
+              <w:left w:w="108" w:type="dxa"/>
+              <w:bottom w:w="100" w:type="dxa"/>
+              <w:right w:w="108" w:type="dxa"/>
+            </w:tcMar>
+          </w:tcPr>
+          <w:p>
+            <w:pPr>
+              <w:spacing w:after="200" w:line="276" w:lineRule="auto"/>
+              <w:rPr>
+                <w:rFonts w:ascii="Calibri" w:hAnsi="Calibri" w:cs="Calibri"/>
+                <w:sz w:val="20"/>
+                <w:szCs w:val="20"/>
+              </w:rPr>
+            </w:pPr>
+          </w:p>
+        </w:tc>
+        <w:tc>
+          <w:tcPr>
+            <w:tcW w:w="0" w:type="auto"/>
+            <w:tcMar>
+              <w:top w:w="100" w:type="dxa"/>
+              <w:left w:w="108" w:type="dxa"/>
+              <w:bottom w:w="100" w:type="dxa"/>
+              <w:right w:w="108" w:type="dxa"/>
+            </w:tcMar>
+          </w:tcPr>
+          <w:p>
+            <w:pPr>
+              <w:spacing w:after="200" w:line="276" w:lineRule="auto"/>
+              <w:rPr>
+                <w:rFonts w:ascii="Calibri" w:hAnsi="Calibri" w:cs="Calibri"/>
+                <w:sz w:val="20"/>
+                <w:szCs w:val="20"/>
+              </w:rPr>
+            </w:pPr>
+          </w:p>
+        </w:tc>
+      </w:tr>
+    </w:tbl>
+    <w:p/>
+    <w:p/>
+    <w:p/>
+    <w:tbl>
+      <w:tblPr>
+        <w:tblW w:w="0" w:type="auto"/>
+        <w:tblInd w:w="108" w:type="dxa"/>
+        <w:tblBorders>
+          <w:top w:val="single" w:sz="12" w:space="0" w:color="2E74B5" w:themeColor="accent1" w:themeShade="BF"/>
+          <w:left w:val="single" w:sz="12" w:space="0" w:color="2E74B5" w:themeColor="accent1" w:themeShade="BF"/>
+          <w:bottom w:val="single" w:sz="12" w:space="0" w:color="2E74B5" w:themeColor="accent1" w:themeShade="BF"/>
+          <w:right w:val="single" w:sz="12" w:space="0" w:color="2E74B5" w:themeColor="accent1" w:themeShade="BF"/>
+          <w:insideH w:val="single" w:sz="12" w:space="0" w:color="2E74B5" w:themeColor="accent1" w:themeShade="BF"/>
+          <w:insideV w:val="single" w:sz="12" w:space="0" w:color="2E74B5" w:themeColor="accent1" w:themeShade="BF"/>
+        </w:tblBorders>
+        <w:tblLook w:val="0600" w:firstRow="0" w:lastRow="0" w:firstColumn="0" w:lastColumn="0" w:noHBand="1" w:noVBand="1"/>
+      </w:tblPr>
+      <w:tblGrid>
+        <w:gridCol w:w="1284"/>
+        <w:gridCol w:w="2187"/>
+        <w:gridCol w:w="3087"/>
+        <w:gridCol w:w="2054"/>
+      </w:tblGrid>
+      <w:tr>
+        <w:tc>
+          <w:tcPr>
+            <w:tcW w:w="0" w:type="auto"/>
+            <w:tcMar>
+              <w:top w:w="100" w:type="dxa"/>
+              <w:left w:w="108" w:type="dxa"/>
+              <w:bottom w:w="100" w:type="dxa"/>
+              <w:right w:w="108" w:type="dxa"/>
+            </w:tcMar>
+          </w:tcPr>
+          <w:p>
+            <w:pPr>
+              <w:jc w:val="center"/>
+              <w:rPr>
+                <w:rFonts w:ascii="Calibri" w:hAnsi="Calibri" w:cs="Calibri"/>
+                <w:sz w:val="20"/>
+                <w:szCs w:val="20"/>
+              </w:rPr>
+            </w:pPr>
+            <w:r>
+              <w:rPr>
+                <w:rFonts w:ascii="Calibri" w:eastAsia="Arial" w:hAnsi="Calibri" w:cs="Calibri"/>
+                <w:b/>
+                <w:sz w:val="20"/>
+                <w:szCs w:val="20"/>
+              </w:rPr>
+              <w:lastRenderedPageBreak/>
+              <w:t>Identificador</w:t>
+            </w:r>
+          </w:p>
+        </w:tc>
+        <w:tc>
+          <w:tcPr>
+            <w:tcW w:w="0" w:type="auto"/>
+            <w:tcMar>
+              <w:top w:w="100" w:type="dxa"/>
+              <w:left w:w="108" w:type="dxa"/>
+              <w:bottom w:w="100" w:type="dxa"/>
+              <w:right w:w="108" w:type="dxa"/>
+            </w:tcMar>
+          </w:tcPr>
+          <w:p>
+            <w:pPr>
+              <w:jc w:val="center"/>
+              <w:rPr>
+                <w:rFonts w:ascii="Calibri" w:hAnsi="Calibri" w:cs="Calibri"/>
+                <w:sz w:val="20"/>
+                <w:szCs w:val="20"/>
+              </w:rPr>
+            </w:pPr>
+            <w:r>
+              <w:rPr>
+                <w:rFonts w:ascii="Calibri" w:eastAsia="Arial" w:hAnsi="Calibri" w:cs="Calibri"/>
+                <w:b/>
+                <w:sz w:val="20"/>
+                <w:szCs w:val="20"/>
+              </w:rPr>
+              <w:t>Actividad</w:t>
+            </w:r>
+          </w:p>
+        </w:tc>
+        <w:tc>
+          <w:tcPr>
+            <w:tcW w:w="0" w:type="auto"/>
+            <w:tcMar>
+              <w:top w:w="100" w:type="dxa"/>
+              <w:left w:w="108" w:type="dxa"/>
+              <w:bottom w:w="100" w:type="dxa"/>
+              <w:right w:w="108" w:type="dxa"/>
+            </w:tcMar>
+          </w:tcPr>
+          <w:p>
+            <w:pPr>
+              <w:jc w:val="center"/>
+              <w:rPr>
+                <w:rFonts w:ascii="Calibri" w:hAnsi="Calibri" w:cs="Calibri"/>
+                <w:sz w:val="20"/>
+                <w:szCs w:val="20"/>
+              </w:rPr>
+            </w:pPr>
+            <w:r>
+              <w:rPr>
+                <w:rFonts w:ascii="Calibri" w:eastAsia="Arial" w:hAnsi="Calibri" w:cs="Calibri"/>
+                <w:b/>
+                <w:sz w:val="20"/>
+                <w:szCs w:val="20"/>
+              </w:rPr>
+              <w:t>Datos de Entrada</w:t>
+            </w:r>
+          </w:p>
+        </w:tc>
+        <w:tc>
+          <w:tcPr>
+            <w:tcW w:w="0" w:type="auto"/>
+            <w:tcMar>
+              <w:top w:w="100" w:type="dxa"/>
+              <w:left w:w="108" w:type="dxa"/>
+              <w:bottom w:w="100" w:type="dxa"/>
+              <w:right w:w="108" w:type="dxa"/>
+            </w:tcMar>
+          </w:tcPr>
+          <w:p>
+            <w:pPr>
+              <w:jc w:val="center"/>
+              <w:rPr>
+                <w:rFonts w:ascii="Calibri" w:hAnsi="Calibri" w:cs="Calibri"/>
+                <w:sz w:val="20"/>
+                <w:szCs w:val="20"/>
+              </w:rPr>
+            </w:pPr>
+            <w:r>
+              <w:rPr>
+                <w:rFonts w:ascii="Calibri" w:eastAsia="Arial" w:hAnsi="Calibri" w:cs="Calibri"/>
+                <w:b/>
+                <w:sz w:val="20"/>
+                <w:szCs w:val="20"/>
+              </w:rPr>
+              <w:t>Datos de Salida</w:t>
+            </w:r>
+          </w:p>
+        </w:tc>
+      </w:tr>
+      <w:tr>
+        <w:tc>
+          <w:tcPr>
+            <w:tcW w:w="0" w:type="auto"/>
+            <w:tcMar>
+              <w:top w:w="100" w:type="dxa"/>
+              <w:left w:w="108" w:type="dxa"/>
+              <w:bottom w:w="100" w:type="dxa"/>
+              <w:right w:w="108" w:type="dxa"/>
+            </w:tcMar>
+          </w:tcPr>
+          <w:p>
+            <w:pPr>
+              <w:jc w:val="center"/>
+              <w:rPr>
+                <w:rFonts w:ascii="Calibri" w:hAnsi="Calibri" w:cs="Calibri"/>
+                <w:sz w:val="20"/>
+                <w:szCs w:val="20"/>
+              </w:rPr>
+            </w:pPr>
+            <w:r>
+              <w:rPr>
+                <w:rFonts w:ascii="Calibri" w:hAnsi="Calibri" w:cs="Calibri"/>
+                <w:sz w:val="20"/>
+                <w:szCs w:val="20"/>
+              </w:rPr>
+              <w:t>1</w:t>
+            </w:r>
+          </w:p>
+        </w:tc>
+        <w:tc>
+          <w:tcPr>
+            <w:tcW w:w="0" w:type="auto"/>
+            <w:tcMar>
+              <w:top w:w="100" w:type="dxa"/>
+              <w:left w:w="108" w:type="dxa"/>
+              <w:bottom w:w="100" w:type="dxa"/>
+              <w:right w:w="108" w:type="dxa"/>
+            </w:tcMar>
+          </w:tcPr>
+          <w:p>
+            <w:pPr>
+              <w:rPr>
+                <w:rFonts w:ascii="Calibri" w:hAnsi="Calibri" w:cs="Calibri"/>
+                <w:sz w:val="20"/>
+                <w:szCs w:val="20"/>
+              </w:rPr>
+            </w:pPr>
+            <w:r>
+              <w:rPr>
+                <w:rFonts w:ascii="Calibri" w:hAnsi="Calibri" w:cs="Calibri"/>
+                <w:sz w:val="20"/>
+                <w:szCs w:val="20"/>
+              </w:rPr>
+              <w:t>Requerir información de un curso de interés.</w:t>
+            </w:r>
+          </w:p>
+        </w:tc>
+        <w:tc>
+          <w:tcPr>
+            <w:tcW w:w="0" w:type="auto"/>
+            <w:tcMar>
+              <w:top w:w="100" w:type="dxa"/>
+              <w:left w:w="108" w:type="dxa"/>
+              <w:bottom w:w="100" w:type="dxa"/>
+              <w:right w:w="108" w:type="dxa"/>
+            </w:tcMar>
+          </w:tcPr>
+          <w:p>
+            <w:pPr>
+              <w:rPr>
+                <w:rFonts w:ascii="Calibri" w:hAnsi="Calibri" w:cs="Calibri"/>
+                <w:sz w:val="20"/>
+                <w:szCs w:val="20"/>
+              </w:rPr>
+            </w:pPr>
+            <w:r>
+              <w:rPr>
+                <w:rFonts w:ascii="Calibri" w:hAnsi="Calibri" w:cs="Calibri"/>
+                <w:sz w:val="20"/>
+                <w:szCs w:val="20"/>
+              </w:rPr>
+              <w:t>Tema de varios cursos con cierta afinidad</w:t>
+            </w:r>
+            <w:r>
+              <w:rPr>
+                <w:rFonts w:ascii="Calibri" w:hAnsi="Calibri" w:cs="Calibri"/>
+                <w:sz w:val="20"/>
+                <w:szCs w:val="20"/>
+              </w:rPr>
+              <w:t>.</w:t>
+            </w:r>
+          </w:p>
+        </w:tc>
+        <w:tc>
+          <w:tcPr>
+            <w:tcW w:w="0" w:type="auto"/>
+            <w:tcMar>
+              <w:top w:w="100" w:type="dxa"/>
+              <w:left w:w="108" w:type="dxa"/>
+              <w:bottom w:w="100" w:type="dxa"/>
+              <w:right w:w="108" w:type="dxa"/>
+            </w:tcMar>
+          </w:tcPr>
+          <w:p>
+            <w:pPr>
+              <w:rPr>
+                <w:rFonts w:ascii="Calibri" w:hAnsi="Calibri" w:cs="Calibri"/>
+                <w:sz w:val="20"/>
+                <w:szCs w:val="20"/>
+              </w:rPr>
+            </w:pPr>
+            <w:r>
+              <w:rPr>
+                <w:rFonts w:ascii="Calibri" w:hAnsi="Calibri" w:cs="Calibri"/>
+                <w:sz w:val="20"/>
+                <w:szCs w:val="20"/>
+              </w:rPr>
+              <w:t>Curso específico.</w:t>
+            </w:r>
+          </w:p>
+        </w:tc>
+      </w:tr>
+      <w:tr>
+        <w:tc>
+          <w:tcPr>
+            <w:tcW w:w="0" w:type="auto"/>
+            <w:tcMar>
+              <w:top w:w="100" w:type="dxa"/>
+              <w:left w:w="108" w:type="dxa"/>
+              <w:bottom w:w="100" w:type="dxa"/>
+              <w:right w:w="108" w:type="dxa"/>
+            </w:tcMar>
+          </w:tcPr>
+          <w:p>
+            <w:pPr>
+              <w:jc w:val="center"/>
+              <w:rPr>
+                <w:rFonts w:ascii="Calibri" w:hAnsi="Calibri" w:cs="Calibri"/>
+                <w:sz w:val="20"/>
+                <w:szCs w:val="20"/>
+              </w:rPr>
+            </w:pPr>
+            <w:r>
+              <w:rPr>
+                <w:rFonts w:ascii="Calibri" w:hAnsi="Calibri" w:cs="Calibri"/>
+                <w:sz w:val="20"/>
+                <w:szCs w:val="20"/>
+              </w:rPr>
+              <w:t>2</w:t>
+            </w:r>
+          </w:p>
+        </w:tc>
+        <w:tc>
+          <w:tcPr>
+            <w:tcW w:w="0" w:type="auto"/>
+            <w:tcMar>
+              <w:top w:w="100" w:type="dxa"/>
+              <w:left w:w="108" w:type="dxa"/>
+              <w:bottom w:w="100" w:type="dxa"/>
+              <w:right w:w="108" w:type="dxa"/>
+            </w:tcMar>
+          </w:tcPr>
+          <w:p>
+            <w:pPr>
+              <w:rPr>
+                <w:rFonts w:ascii="Calibri" w:hAnsi="Calibri" w:cs="Calibri"/>
+                <w:sz w:val="20"/>
+                <w:szCs w:val="20"/>
+              </w:rPr>
+            </w:pPr>
+            <w:r>
+              <w:rPr>
+                <w:rFonts w:ascii="Calibri" w:hAnsi="Calibri" w:cs="Calibri"/>
+                <w:sz w:val="20"/>
+                <w:szCs w:val="20"/>
+              </w:rPr>
+              <w:t>Ingreso al sistema (Log in).</w:t>
+            </w:r>
+          </w:p>
+        </w:tc>
+        <w:tc>
+          <w:tcPr>
+            <w:tcW w:w="0" w:type="auto"/>
+            <w:tcMar>
+              <w:top w:w="100" w:type="dxa"/>
+              <w:left w:w="108" w:type="dxa"/>
+              <w:bottom w:w="100" w:type="dxa"/>
+              <w:right w:w="108" w:type="dxa"/>
+            </w:tcMar>
+          </w:tcPr>
+          <w:p>
+            <w:pPr>
+              <w:rPr>
+                <w:rFonts w:ascii="Calibri" w:hAnsi="Calibri" w:cs="Calibri"/>
+                <w:sz w:val="20"/>
+                <w:szCs w:val="20"/>
+              </w:rPr>
+            </w:pPr>
+            <w:r>
+              <w:rPr>
+                <w:rFonts w:ascii="Calibri" w:hAnsi="Calibri" w:cs="Calibri"/>
+                <w:sz w:val="20"/>
+                <w:szCs w:val="20"/>
+              </w:rPr>
+              <w:t>Usuario y contraseña.</w:t>
+            </w:r>
+          </w:p>
+        </w:tc>
+        <w:tc>
+          <w:tcPr>
+            <w:tcW w:w="0" w:type="auto"/>
+            <w:tcMar>
+              <w:top w:w="100" w:type="dxa"/>
+              <w:left w:w="108" w:type="dxa"/>
+              <w:bottom w:w="100" w:type="dxa"/>
+              <w:right w:w="108" w:type="dxa"/>
+            </w:tcMar>
+          </w:tcPr>
+          <w:p>
+            <w:pPr>
+              <w:rPr>
+                <w:rFonts w:ascii="Calibri" w:hAnsi="Calibri" w:cs="Calibri"/>
+                <w:sz w:val="20"/>
+                <w:szCs w:val="20"/>
+              </w:rPr>
+            </w:pPr>
+            <w:r>
+              <w:rPr>
+                <w:rFonts w:ascii="Calibri" w:hAnsi="Calibri" w:cs="Calibri"/>
+                <w:sz w:val="20"/>
+                <w:szCs w:val="20"/>
+              </w:rPr>
+              <w:t>Ingreso al sistema.</w:t>
+            </w:r>
+          </w:p>
+        </w:tc>
+      </w:tr>
+      <w:tr>
+        <w:tc>
+          <w:tcPr>
+            <w:tcW w:w="0" w:type="auto"/>
+            <w:tcMar>
+              <w:top w:w="100" w:type="dxa"/>
+              <w:left w:w="108" w:type="dxa"/>
+              <w:bottom w:w="100" w:type="dxa"/>
+              <w:right w:w="108" w:type="dxa"/>
+            </w:tcMar>
+          </w:tcPr>
+          <w:p>
+            <w:pPr>
+              <w:jc w:val="center"/>
+              <w:rPr>
+                <w:rFonts w:ascii="Calibri" w:hAnsi="Calibri" w:cs="Calibri"/>
+                <w:sz w:val="20"/>
+                <w:szCs w:val="20"/>
+              </w:rPr>
+            </w:pPr>
+            <w:r>
+              <w:rPr>
+                <w:rFonts w:ascii="Calibri" w:hAnsi="Calibri" w:cs="Calibri"/>
+                <w:sz w:val="20"/>
+                <w:szCs w:val="20"/>
+              </w:rPr>
+              <w:t>3</w:t>
+            </w:r>
+          </w:p>
+        </w:tc>
+        <w:tc>
+          <w:tcPr>
+            <w:tcW w:w="0" w:type="auto"/>
+            <w:tcMar>
+              <w:top w:w="100" w:type="dxa"/>
+              <w:left w:w="108" w:type="dxa"/>
+              <w:bottom w:w="100" w:type="dxa"/>
+              <w:right w:w="108" w:type="dxa"/>
+            </w:tcMar>
+          </w:tcPr>
+          <w:p>
+            <w:pPr>
+              <w:rPr>
+                <w:rFonts w:ascii="Calibri" w:hAnsi="Calibri" w:cs="Calibri"/>
+                <w:sz w:val="20"/>
+                <w:szCs w:val="20"/>
+              </w:rPr>
+            </w:pPr>
+            <w:r>
+              <w:rPr>
+                <w:rFonts w:ascii="Calibri" w:hAnsi="Calibri" w:cs="Calibri"/>
+                <w:sz w:val="20"/>
+                <w:szCs w:val="20"/>
+              </w:rPr>
+              <w:t>Llenar los campos de filtro y ejecutar búsqueda.</w:t>
+            </w:r>
+          </w:p>
+        </w:tc>
+        <w:tc>
+          <w:tcPr>
+            <w:tcW w:w="0" w:type="auto"/>
+            <w:tcMar>
+              <w:top w:w="100" w:type="dxa"/>
+              <w:left w:w="108" w:type="dxa"/>
+              <w:bottom w:w="100" w:type="dxa"/>
+              <w:right w:w="108" w:type="dxa"/>
+            </w:tcMar>
+          </w:tcPr>
+          <w:p>
+            <w:pPr>
+              <w:rPr>
+                <w:rFonts w:ascii="Calibri" w:hAnsi="Calibri" w:cs="Calibri"/>
+                <w:sz w:val="20"/>
+                <w:szCs w:val="20"/>
+              </w:rPr>
+            </w:pPr>
+            <w:r>
+              <w:rPr>
+                <w:rFonts w:ascii="Calibri" w:hAnsi="Calibri" w:cs="Calibri"/>
+                <w:sz w:val="20"/>
+                <w:szCs w:val="20"/>
+              </w:rPr>
+              <w:t>Nombre de profesor, apellido de profesor, nombre del curso, nivel del curso, etc.</w:t>
+            </w:r>
+          </w:p>
+        </w:tc>
+        <w:tc>
+          <w:tcPr>
+            <w:tcW w:w="0" w:type="auto"/>
+            <w:tcMar>
+              <w:top w:w="100" w:type="dxa"/>
+              <w:left w:w="108" w:type="dxa"/>
+              <w:bottom w:w="100" w:type="dxa"/>
+              <w:right w:w="108" w:type="dxa"/>
+            </w:tcMar>
+          </w:tcPr>
+          <w:p>
+            <w:pPr>
+              <w:rPr>
+                <w:rFonts w:ascii="Calibri" w:hAnsi="Calibri" w:cs="Calibri"/>
+                <w:sz w:val="20"/>
+                <w:szCs w:val="20"/>
+              </w:rPr>
+            </w:pPr>
+            <w:r>
+              <w:rPr>
+                <w:rFonts w:ascii="Calibri" w:hAnsi="Calibri" w:cs="Calibri"/>
+                <w:sz w:val="20"/>
+                <w:szCs w:val="20"/>
+              </w:rPr>
+              <w:t>Cursos filtrados por el sistema.</w:t>
+            </w:r>
+          </w:p>
+        </w:tc>
+      </w:tr>
+      <w:tr>
+        <w:tc>
+          <w:tcPr>
+            <w:tcW w:w="0" w:type="auto"/>
+            <w:tcMar>
+              <w:top w:w="100" w:type="dxa"/>
+              <w:left w:w="108" w:type="dxa"/>
+              <w:bottom w:w="100" w:type="dxa"/>
+              <w:right w:w="108" w:type="dxa"/>
+            </w:tcMar>
+          </w:tcPr>
+          <w:p>
+            <w:pPr>
+              <w:jc w:val="center"/>
+              <w:rPr>
+                <w:rFonts w:ascii="Calibri" w:hAnsi="Calibri" w:cs="Calibri"/>
+                <w:sz w:val="20"/>
+                <w:szCs w:val="20"/>
+              </w:rPr>
+            </w:pPr>
+            <w:r>
+              <w:rPr>
+                <w:rFonts w:ascii="Calibri" w:hAnsi="Calibri" w:cs="Calibri"/>
+                <w:sz w:val="20"/>
+                <w:szCs w:val="20"/>
+              </w:rPr>
+              <w:t>4</w:t>
+            </w:r>
+          </w:p>
+        </w:tc>
+        <w:tc>
+          <w:tcPr>
+            <w:tcW w:w="0" w:type="auto"/>
+            <w:tcMar>
+              <w:top w:w="100" w:type="dxa"/>
+              <w:left w:w="108" w:type="dxa"/>
+              <w:bottom w:w="100" w:type="dxa"/>
+              <w:right w:w="108" w:type="dxa"/>
+            </w:tcMar>
+          </w:tcPr>
+          <w:p>
+            <w:pPr>
+              <w:rPr>
+                <w:rFonts w:ascii="Calibri" w:hAnsi="Calibri" w:cs="Calibri"/>
+                <w:sz w:val="20"/>
+                <w:szCs w:val="20"/>
+              </w:rPr>
+            </w:pPr>
+            <w:r>
+              <w:rPr>
+                <w:rFonts w:ascii="Calibri" w:hAnsi="Calibri" w:cs="Calibri"/>
+                <w:sz w:val="20"/>
+                <w:szCs w:val="20"/>
+              </w:rPr>
+              <w:t>Seleccionar curso de interés.</w:t>
+            </w:r>
+          </w:p>
+        </w:tc>
+        <w:tc>
+          <w:tcPr>
+            <w:tcW w:w="0" w:type="auto"/>
+            <w:tcMar>
+              <w:top w:w="100" w:type="dxa"/>
+              <w:left w:w="108" w:type="dxa"/>
+              <w:bottom w:w="100" w:type="dxa"/>
+              <w:right w:w="108" w:type="dxa"/>
+            </w:tcMar>
+          </w:tcPr>
+          <w:p>
+            <w:pPr>
+              <w:rPr>
+                <w:rFonts w:ascii="Calibri" w:hAnsi="Calibri" w:cs="Calibri"/>
+                <w:sz w:val="20"/>
+                <w:szCs w:val="20"/>
+              </w:rPr>
+            </w:pPr>
+            <w:r>
+              <w:rPr>
+                <w:rFonts w:ascii="Calibri" w:hAnsi="Calibri" w:cs="Calibri"/>
+                <w:sz w:val="20"/>
+                <w:szCs w:val="20"/>
+              </w:rPr>
+              <w:t>Indicador de curso.</w:t>
+            </w:r>
+          </w:p>
+        </w:tc>
+        <w:tc>
+          <w:tcPr>
+            <w:tcW w:w="0" w:type="auto"/>
+            <w:tcMar>
+              <w:top w:w="100" w:type="dxa"/>
+              <w:left w:w="108" w:type="dxa"/>
+              <w:bottom w:w="100" w:type="dxa"/>
+              <w:right w:w="108" w:type="dxa"/>
+            </w:tcMar>
+          </w:tcPr>
+          <w:p>
+            <w:pPr>
+              <w:rPr>
+                <w:rFonts w:ascii="Calibri" w:hAnsi="Calibri" w:cs="Calibri"/>
+                <w:sz w:val="20"/>
+                <w:szCs w:val="20"/>
+              </w:rPr>
+            </w:pPr>
+            <w:r>
+              <w:rPr>
+                <w:rFonts w:ascii="Calibri" w:hAnsi="Calibri" w:cs="Calibri"/>
+                <w:sz w:val="20"/>
+                <w:szCs w:val="20"/>
+              </w:rPr>
+              <w:t>Datos del curso correspondiente.</w:t>
+            </w:r>
+          </w:p>
+        </w:tc>
+      </w:tr>
+    </w:tbl>
+    <w:p/>
+    <w:p>
+      <w:pPr>
+        <w:pStyle w:val="Ttulo2"/>
+        <w:numPr>
+          <w:ilvl w:val="1"/>
+          <w:numId w:val="5"/>
+        </w:numPr>
+        <w:spacing w:after="160"/>
+        <w:ind w:left="851" w:hanging="357"/>
+        <w:rPr>
+          <w:rFonts w:ascii="Calibri" w:hAnsi="Calibri" w:cs="Times New Roman"/>
+          <w:b/>
+          <w:color w:val="auto"/>
+        </w:rPr>
+      </w:pPr>
+      <w:bookmarkStart w:id="11" w:name="_Toc481219010"/>
+      <w:r>
+        <w:rPr>
+          <w:rFonts w:ascii="Calibri" w:hAnsi="Calibri" w:cs="Times New Roman"/>
+          <w:b/>
+          <w:color w:val="auto"/>
+        </w:rPr>
+        <w:t>Diagrama del Proceso</w:t>
+      </w:r>
       <w:bookmarkEnd w:id="11"/>
+    </w:p>
+    <w:p>
+      <w:pPr>
+        <w:pStyle w:val="Ttulo2"/>
+        <w:numPr>
+          <w:ilvl w:val="1"/>
+          <w:numId w:val="5"/>
+        </w:numPr>
+        <w:spacing w:after="160"/>
+        <w:ind w:left="851" w:hanging="357"/>
+        <w:rPr>
+          <w:rFonts w:ascii="Calibri" w:hAnsi="Calibri" w:cs="Times New Roman"/>
+          <w:b/>
+          <w:color w:val="auto"/>
+        </w:rPr>
+      </w:pPr>
+      <w:bookmarkStart w:id="12" w:name="_Toc481219011"/>
+      <w:r>
+        <w:rPr>
+          <w:rFonts w:ascii="Calibri" w:hAnsi="Calibri" w:cs="Times New Roman"/>
+          <w:b/>
+          <w:color w:val="auto"/>
+        </w:rPr>
+        <w:t>Descripción de Actividades</w:t>
+      </w:r>
+      <w:bookmarkEnd w:id="12"/>
+    </w:p>
+    <w:p>
+      <w:pPr>
+        <w:ind w:left="709"/>
+        <w:jc w:val="both"/>
+        <w:rPr>
+          <w:rFonts w:ascii="Calibri" w:hAnsi="Calibri"/>
+        </w:rPr>
+      </w:pPr>
+      <w:r>
+        <w:rPr>
+          <w:rFonts w:ascii="Calibri" w:hAnsi="Calibri"/>
+        </w:rPr>
+        <w:t xml:space="preserve">A </w:t>
+      </w:r>
+      <w:r>
+        <w:rPr>
+          <w:rFonts w:ascii="Calibri" w:hAnsi="Calibri"/>
+        </w:rPr>
+        <w:t>continuación,</w:t>
+      </w:r>
+      <w:r>
+        <w:rPr>
+          <w:rFonts w:ascii="Calibri" w:hAnsi="Calibri"/>
+        </w:rPr>
+        <w:t xml:space="preserve"> se procederá a describir las ac</w:t>
+      </w:r>
+      <w:r>
+        <w:rPr>
+          <w:rFonts w:ascii="Calibri" w:hAnsi="Calibri"/>
+        </w:rPr>
+        <w:t>tividades, el rol que realiza</w:t>
+      </w:r>
+      <w:r>
+        <w:rPr>
+          <w:rFonts w:ascii="Calibri" w:hAnsi="Calibri"/>
+        </w:rPr>
+        <w:t xml:space="preserve"> cada una de ellas y el tipo a la que pertenecen.</w:t>
+      </w:r>
+    </w:p>
+    <w:tbl>
+      <w:tblPr>
+        <w:tblW w:w="0" w:type="auto"/>
+        <w:tblInd w:w="108" w:type="dxa"/>
+        <w:tblBorders>
+          <w:top w:val="single" w:sz="12" w:space="0" w:color="2E74B5" w:themeColor="accent1" w:themeShade="BF"/>
+          <w:left w:val="single" w:sz="12" w:space="0" w:color="2E74B5" w:themeColor="accent1" w:themeShade="BF"/>
+          <w:bottom w:val="single" w:sz="12" w:space="0" w:color="2E74B5" w:themeColor="accent1" w:themeShade="BF"/>
+          <w:right w:val="single" w:sz="12" w:space="0" w:color="2E74B5" w:themeColor="accent1" w:themeShade="BF"/>
+          <w:insideH w:val="single" w:sz="12" w:space="0" w:color="2E74B5" w:themeColor="accent1" w:themeShade="BF"/>
+          <w:insideV w:val="single" w:sz="12" w:space="0" w:color="2E74B5" w:themeColor="accent1" w:themeShade="BF"/>
+        </w:tblBorders>
+        <w:tblLook w:val="0600" w:firstRow="0" w:lastRow="0" w:firstColumn="0" w:lastColumn="0" w:noHBand="1" w:noVBand="1"/>
+      </w:tblPr>
+      <w:tblGrid>
+        <w:gridCol w:w="396"/>
+        <w:gridCol w:w="2075"/>
+        <w:gridCol w:w="4397"/>
+        <w:gridCol w:w="909"/>
+        <w:gridCol w:w="835"/>
+      </w:tblGrid>
+      <w:tr>
+        <w:trPr>
+          <w:trHeight w:val="266"/>
+        </w:trPr>
+        <w:tc>
+          <w:tcPr>
+            <w:tcW w:w="0" w:type="auto"/>
+            <w:shd w:val="clear" w:color="auto" w:fill="FFFFFF"/>
+            <w:tcMar>
+              <w:top w:w="100" w:type="dxa"/>
+              <w:left w:w="108" w:type="dxa"/>
+              <w:bottom w:w="100" w:type="dxa"/>
+              <w:right w:w="108" w:type="dxa"/>
+            </w:tcMar>
+          </w:tcPr>
+          <w:p>
+            <w:pPr>
+              <w:jc w:val="center"/>
+              <w:rPr>
+                <w:rFonts w:ascii="Calibri" w:hAnsi="Calibri" w:cs="Calibri"/>
+                <w:sz w:val="20"/>
+                <w:szCs w:val="20"/>
+              </w:rPr>
+            </w:pPr>
+            <w:r>
+              <w:rPr>
+                <w:rFonts w:ascii="Calibri" w:eastAsia="Arial" w:hAnsi="Calibri" w:cs="Calibri"/>
+                <w:b/>
+                <w:sz w:val="20"/>
+                <w:szCs w:val="20"/>
+              </w:rPr>
+              <w:t>ID</w:t>
+            </w:r>
+          </w:p>
+        </w:tc>
+        <w:tc>
+          <w:tcPr>
+            <w:tcW w:w="0" w:type="auto"/>
+            <w:shd w:val="clear" w:color="auto" w:fill="FFFFFF"/>
+            <w:tcMar>
+              <w:top w:w="100" w:type="dxa"/>
+              <w:left w:w="108" w:type="dxa"/>
+              <w:bottom w:w="100" w:type="dxa"/>
+              <w:right w:w="108" w:type="dxa"/>
+            </w:tcMar>
+          </w:tcPr>
+          <w:p>
+            <w:pPr>
+              <w:jc w:val="center"/>
+              <w:rPr>
+                <w:rFonts w:ascii="Calibri" w:hAnsi="Calibri" w:cs="Calibri"/>
+                <w:sz w:val="20"/>
+                <w:szCs w:val="20"/>
+              </w:rPr>
+            </w:pPr>
+            <w:r>
+              <w:rPr>
+                <w:rFonts w:ascii="Calibri" w:eastAsia="Arial" w:hAnsi="Calibri" w:cs="Calibri"/>
+                <w:b/>
+                <w:sz w:val="20"/>
+                <w:szCs w:val="20"/>
+              </w:rPr>
+              <w:t>Actividad</w:t>
+            </w:r>
+          </w:p>
+        </w:tc>
+        <w:tc>
+          <w:tcPr>
+            <w:tcW w:w="0" w:type="auto"/>
+            <w:shd w:val="clear" w:color="auto" w:fill="FFFFFF"/>
+            <w:tcMar>
+              <w:top w:w="100" w:type="dxa"/>
+              <w:left w:w="108" w:type="dxa"/>
+              <w:bottom w:w="100" w:type="dxa"/>
+              <w:right w:w="108" w:type="dxa"/>
+            </w:tcMar>
+          </w:tcPr>
+          <w:p>
+            <w:pPr>
+              <w:jc w:val="center"/>
+              <w:rPr>
+                <w:rFonts w:ascii="Calibri" w:hAnsi="Calibri" w:cs="Calibri"/>
+                <w:sz w:val="20"/>
+                <w:szCs w:val="20"/>
+              </w:rPr>
+            </w:pPr>
+            <w:r>
+              <w:rPr>
+                <w:rFonts w:ascii="Calibri" w:eastAsia="Arial" w:hAnsi="Calibri" w:cs="Calibri"/>
+                <w:b/>
+                <w:sz w:val="20"/>
+                <w:szCs w:val="20"/>
+              </w:rPr>
+              <w:t xml:space="preserve">Descripción </w:t>
+            </w:r>
+          </w:p>
+        </w:tc>
+        <w:tc>
+          <w:tcPr>
+            <w:tcW w:w="0" w:type="auto"/>
+            <w:shd w:val="clear" w:color="auto" w:fill="FFFFFF"/>
+            <w:tcMar>
+              <w:top w:w="100" w:type="dxa"/>
+              <w:left w:w="108" w:type="dxa"/>
+              <w:bottom w:w="100" w:type="dxa"/>
+              <w:right w:w="108" w:type="dxa"/>
+            </w:tcMar>
+          </w:tcPr>
+          <w:p>
+            <w:pPr>
+              <w:jc w:val="center"/>
+              <w:rPr>
+                <w:rFonts w:ascii="Calibri" w:hAnsi="Calibri" w:cs="Calibri"/>
+                <w:sz w:val="20"/>
+                <w:szCs w:val="20"/>
+              </w:rPr>
+            </w:pPr>
+            <w:r>
+              <w:rPr>
+                <w:rFonts w:ascii="Calibri" w:eastAsia="Arial" w:hAnsi="Calibri" w:cs="Calibri"/>
+                <w:b/>
+                <w:sz w:val="20"/>
+                <w:szCs w:val="20"/>
+              </w:rPr>
+              <w:t>Rol</w:t>
+            </w:r>
+          </w:p>
+        </w:tc>
+        <w:tc>
+          <w:tcPr>
+            <w:tcW w:w="0" w:type="auto"/>
+            <w:shd w:val="clear" w:color="auto" w:fill="FFFFFF"/>
+            <w:tcMar>
+              <w:top w:w="100" w:type="dxa"/>
+              <w:left w:w="108" w:type="dxa"/>
+              <w:bottom w:w="100" w:type="dxa"/>
+              <w:right w:w="108" w:type="dxa"/>
+            </w:tcMar>
+          </w:tcPr>
+          <w:p>
+            <w:pPr>
+              <w:jc w:val="center"/>
+              <w:rPr>
+                <w:rFonts w:ascii="Calibri" w:hAnsi="Calibri" w:cs="Calibri"/>
+                <w:sz w:val="20"/>
+                <w:szCs w:val="20"/>
+              </w:rPr>
+            </w:pPr>
+            <w:r>
+              <w:rPr>
+                <w:rFonts w:ascii="Calibri" w:eastAsia="Arial" w:hAnsi="Calibri" w:cs="Calibri"/>
+                <w:b/>
+                <w:sz w:val="20"/>
+                <w:szCs w:val="20"/>
+              </w:rPr>
+              <w:t>Tipo</w:t>
+            </w:r>
+          </w:p>
+        </w:tc>
+      </w:tr>
+      <w:tr>
+        <w:trPr>
+          <w:trHeight w:val="481"/>
+        </w:trPr>
+        <w:tc>
+          <w:tcPr>
+            <w:tcW w:w="0" w:type="auto"/>
+            <w:shd w:val="clear" w:color="auto" w:fill="FFFFFF"/>
+            <w:tcMar>
+              <w:top w:w="100" w:type="dxa"/>
+              <w:left w:w="108" w:type="dxa"/>
+              <w:bottom w:w="100" w:type="dxa"/>
+              <w:right w:w="108" w:type="dxa"/>
+            </w:tcMar>
+          </w:tcPr>
+          <w:p>
+            <w:pPr>
+              <w:rPr>
+                <w:rFonts w:ascii="Calibri" w:eastAsia="Arial" w:hAnsi="Calibri" w:cs="Calibri"/>
+                <w:sz w:val="20"/>
+                <w:szCs w:val="20"/>
+              </w:rPr>
+            </w:pPr>
+            <w:r>
+              <w:rPr>
+                <w:rFonts w:ascii="Calibri" w:eastAsia="Arial" w:hAnsi="Calibri" w:cs="Calibri"/>
+                <w:sz w:val="20"/>
+                <w:szCs w:val="20"/>
+              </w:rPr>
+              <w:t>1</w:t>
+            </w:r>
+          </w:p>
+        </w:tc>
+        <w:tc>
+          <w:tcPr>
+            <w:tcW w:w="0" w:type="auto"/>
+            <w:shd w:val="clear" w:color="auto" w:fill="FFFFFF"/>
+            <w:tcMar>
+              <w:top w:w="100" w:type="dxa"/>
+              <w:left w:w="108" w:type="dxa"/>
+              <w:bottom w:w="100" w:type="dxa"/>
+              <w:right w:w="108" w:type="dxa"/>
+            </w:tcMar>
+          </w:tcPr>
+          <w:p>
+            <w:pPr>
+              <w:rPr>
+                <w:rFonts w:ascii="Calibri" w:eastAsia="Arial" w:hAnsi="Calibri" w:cs="Calibri"/>
+                <w:sz w:val="20"/>
+                <w:szCs w:val="20"/>
+              </w:rPr>
+            </w:pPr>
+            <w:r>
+              <w:rPr>
+                <w:rFonts w:ascii="Calibri" w:eastAsia="Arial" w:hAnsi="Calibri" w:cs="Calibri"/>
+                <w:sz w:val="20"/>
+                <w:szCs w:val="20"/>
+              </w:rPr>
+              <w:t>Requerir información de un curso de interés.</w:t>
+            </w:r>
+          </w:p>
+        </w:tc>
+        <w:tc>
+          <w:tcPr>
+            <w:tcW w:w="0" w:type="auto"/>
+            <w:shd w:val="clear" w:color="auto" w:fill="FFFFFF"/>
+            <w:tcMar>
+              <w:top w:w="100" w:type="dxa"/>
+              <w:left w:w="108" w:type="dxa"/>
+              <w:bottom w:w="100" w:type="dxa"/>
+              <w:right w:w="108" w:type="dxa"/>
+            </w:tcMar>
+          </w:tcPr>
+          <w:p>
+            <w:pPr>
+              <w:rPr>
+                <w:rFonts w:ascii="Calibri" w:hAnsi="Calibri" w:cs="Calibri"/>
+                <w:sz w:val="20"/>
+                <w:szCs w:val="20"/>
+              </w:rPr>
+            </w:pPr>
+            <w:r>
+              <w:rPr>
+                <w:rFonts w:ascii="Calibri" w:hAnsi="Calibri" w:cs="Calibri"/>
+                <w:sz w:val="20"/>
+                <w:szCs w:val="20"/>
+              </w:rPr>
+              <w:t>Se ejecuta esta actividad cuando un alumno o profesor de sea buscar información referente a un curso.</w:t>
+            </w:r>
+          </w:p>
+        </w:tc>
+        <w:tc>
+          <w:tcPr>
+            <w:tcW w:w="0" w:type="auto"/>
+            <w:shd w:val="clear" w:color="auto" w:fill="FFFFFF"/>
+            <w:tcMar>
+              <w:top w:w="100" w:type="dxa"/>
+              <w:left w:w="108" w:type="dxa"/>
+              <w:bottom w:w="100" w:type="dxa"/>
+              <w:right w:w="108" w:type="dxa"/>
+            </w:tcMar>
+          </w:tcPr>
+          <w:p>
+            <w:pPr>
+              <w:rPr>
+                <w:rFonts w:ascii="Calibri" w:eastAsia="Arial" w:hAnsi="Calibri" w:cs="Calibri"/>
+                <w:sz w:val="20"/>
+                <w:szCs w:val="20"/>
+              </w:rPr>
+            </w:pPr>
+            <w:r>
+              <w:rPr>
+                <w:rFonts w:ascii="Calibri" w:eastAsia="Arial" w:hAnsi="Calibri" w:cs="Calibri"/>
+                <w:sz w:val="20"/>
+                <w:szCs w:val="20"/>
+              </w:rPr>
+              <w:t>Profesor</w:t>
+            </w:r>
+          </w:p>
+        </w:tc>
+        <w:tc>
+          <w:tcPr>
+            <w:tcW w:w="0" w:type="auto"/>
+            <w:shd w:val="clear" w:color="auto" w:fill="FFFFFF"/>
+            <w:tcMar>
+              <w:top w:w="100" w:type="dxa"/>
+              <w:left w:w="108" w:type="dxa"/>
+              <w:bottom w:w="100" w:type="dxa"/>
+              <w:right w:w="108" w:type="dxa"/>
+            </w:tcMar>
+          </w:tcPr>
+          <w:p>
+            <w:pPr>
+              <w:rPr>
+                <w:rFonts w:ascii="Calibri" w:eastAsia="Arial" w:hAnsi="Calibri" w:cs="Calibri"/>
+                <w:sz w:val="20"/>
+                <w:szCs w:val="20"/>
+              </w:rPr>
+            </w:pPr>
+            <w:r>
+              <w:rPr>
+                <w:rFonts w:ascii="Calibri" w:eastAsia="Arial" w:hAnsi="Calibri" w:cs="Calibri"/>
+                <w:sz w:val="20"/>
+                <w:szCs w:val="20"/>
+              </w:rPr>
+              <w:t>Manual</w:t>
+            </w:r>
+          </w:p>
+        </w:tc>
+      </w:tr>
+      <w:tr>
+        <w:trPr>
+          <w:trHeight w:val="349"/>
+        </w:trPr>
+        <w:tc>
+          <w:tcPr>
+            <w:tcW w:w="0" w:type="auto"/>
+            <w:shd w:val="clear" w:color="auto" w:fill="FFFFFF"/>
+            <w:tcMar>
+              <w:top w:w="100" w:type="dxa"/>
+              <w:left w:w="108" w:type="dxa"/>
+              <w:bottom w:w="100" w:type="dxa"/>
+              <w:right w:w="108" w:type="dxa"/>
+            </w:tcMar>
+          </w:tcPr>
+          <w:p>
+            <w:pPr>
+              <w:rPr>
+                <w:rFonts w:ascii="Calibri" w:eastAsia="Arial" w:hAnsi="Calibri" w:cs="Calibri"/>
+                <w:sz w:val="20"/>
+                <w:szCs w:val="20"/>
+              </w:rPr>
+            </w:pPr>
+            <w:r>
+              <w:rPr>
+                <w:rFonts w:ascii="Calibri" w:eastAsia="Arial" w:hAnsi="Calibri" w:cs="Calibri"/>
+                <w:sz w:val="20"/>
+                <w:szCs w:val="20"/>
+              </w:rPr>
+              <w:t>2</w:t>
+            </w:r>
+          </w:p>
+        </w:tc>
+        <w:tc>
+          <w:tcPr>
+            <w:tcW w:w="0" w:type="auto"/>
+            <w:shd w:val="clear" w:color="auto" w:fill="FFFFFF"/>
+            <w:tcMar>
+              <w:top w:w="100" w:type="dxa"/>
+              <w:left w:w="108" w:type="dxa"/>
+              <w:bottom w:w="100" w:type="dxa"/>
+              <w:right w:w="108" w:type="dxa"/>
+            </w:tcMar>
+          </w:tcPr>
+          <w:p>
+            <w:pPr>
+              <w:rPr>
+                <w:rFonts w:ascii="Calibri" w:eastAsia="Arial" w:hAnsi="Calibri" w:cs="Calibri"/>
+                <w:sz w:val="20"/>
+                <w:szCs w:val="20"/>
+              </w:rPr>
+            </w:pPr>
+            <w:r>
+              <w:rPr>
+                <w:rFonts w:ascii="Calibri" w:eastAsia="Arial" w:hAnsi="Calibri" w:cs="Calibri"/>
+                <w:sz w:val="20"/>
+                <w:szCs w:val="20"/>
+              </w:rPr>
+              <w:t>Ingreso al sistema (Los in).</w:t>
+            </w:r>
+          </w:p>
+        </w:tc>
+        <w:tc>
+          <w:tcPr>
+            <w:tcW w:w="0" w:type="auto"/>
+            <w:shd w:val="clear" w:color="auto" w:fill="FFFFFF"/>
+            <w:tcMar>
+              <w:top w:w="100" w:type="dxa"/>
+              <w:left w:w="108" w:type="dxa"/>
+              <w:bottom w:w="100" w:type="dxa"/>
+              <w:right w:w="108" w:type="dxa"/>
+            </w:tcMar>
+          </w:tcPr>
+          <w:p>
+            <w:pPr>
+              <w:rPr>
+                <w:rFonts w:ascii="Calibri" w:hAnsi="Calibri" w:cs="Calibri"/>
+                <w:sz w:val="20"/>
+                <w:szCs w:val="20"/>
+              </w:rPr>
+            </w:pPr>
+            <w:r>
+              <w:rPr>
+                <w:rFonts w:ascii="Calibri" w:hAnsi="Calibri" w:cs="Calibri"/>
+                <w:sz w:val="20"/>
+                <w:szCs w:val="20"/>
+              </w:rPr>
+              <w:t>Este evento se realiza cuando el usuario requiere ingresar al sistema, ingresa su usuario y contraseña si es que esta ya se encuentra registrado.</w:t>
+            </w:r>
+          </w:p>
+        </w:tc>
+        <w:tc>
+          <w:tcPr>
+            <w:tcW w:w="0" w:type="auto"/>
+            <w:shd w:val="clear" w:color="auto" w:fill="FFFFFF"/>
+            <w:tcMar>
+              <w:top w:w="100" w:type="dxa"/>
+              <w:left w:w="108" w:type="dxa"/>
+              <w:bottom w:w="100" w:type="dxa"/>
+              <w:right w:w="108" w:type="dxa"/>
+            </w:tcMar>
+          </w:tcPr>
+          <w:p>
+            <w:pPr>
+              <w:rPr>
+                <w:rFonts w:ascii="Calibri" w:eastAsia="Arial" w:hAnsi="Calibri" w:cs="Calibri"/>
+                <w:sz w:val="20"/>
+                <w:szCs w:val="20"/>
+              </w:rPr>
+            </w:pPr>
+            <w:r>
+              <w:rPr>
+                <w:rFonts w:ascii="Calibri" w:eastAsia="Arial" w:hAnsi="Calibri" w:cs="Calibri"/>
+                <w:sz w:val="20"/>
+                <w:szCs w:val="20"/>
+              </w:rPr>
+              <w:t>Usuario</w:t>
+            </w:r>
+          </w:p>
+        </w:tc>
+        <w:tc>
+          <w:tcPr>
+            <w:tcW w:w="0" w:type="auto"/>
+            <w:shd w:val="clear" w:color="auto" w:fill="FFFFFF"/>
+            <w:tcMar>
+              <w:top w:w="100" w:type="dxa"/>
+              <w:left w:w="108" w:type="dxa"/>
+              <w:bottom w:w="100" w:type="dxa"/>
+              <w:right w:w="108" w:type="dxa"/>
+            </w:tcMar>
+          </w:tcPr>
+          <w:p>
+            <w:pPr>
+              <w:rPr>
+                <w:rFonts w:ascii="Calibri" w:eastAsia="Arial" w:hAnsi="Calibri" w:cs="Calibri"/>
+                <w:sz w:val="20"/>
+                <w:szCs w:val="20"/>
+              </w:rPr>
+            </w:pPr>
+            <w:r>
+              <w:rPr>
+                <w:rFonts w:ascii="Calibri" w:eastAsia="Arial" w:hAnsi="Calibri" w:cs="Calibri"/>
+                <w:sz w:val="20"/>
+                <w:szCs w:val="20"/>
+              </w:rPr>
+              <w:t>Manual</w:t>
+            </w:r>
+          </w:p>
+        </w:tc>
+      </w:tr>
+      <w:tr>
+        <w:trPr>
+          <w:trHeight w:val="402"/>
+        </w:trPr>
+        <w:tc>
+          <w:tcPr>
+            <w:tcW w:w="0" w:type="auto"/>
+            <w:shd w:val="clear" w:color="auto" w:fill="FFFFFF"/>
+            <w:tcMar>
+              <w:top w:w="100" w:type="dxa"/>
+              <w:left w:w="108" w:type="dxa"/>
+              <w:bottom w:w="100" w:type="dxa"/>
+              <w:right w:w="108" w:type="dxa"/>
+            </w:tcMar>
+          </w:tcPr>
+          <w:p>
+            <w:pPr>
+              <w:rPr>
+                <w:rFonts w:ascii="Calibri" w:eastAsia="Arial" w:hAnsi="Calibri" w:cs="Calibri"/>
+                <w:sz w:val="20"/>
+                <w:szCs w:val="20"/>
+              </w:rPr>
+            </w:pPr>
+            <w:r>
+              <w:rPr>
+                <w:rFonts w:ascii="Calibri" w:eastAsia="Arial" w:hAnsi="Calibri" w:cs="Calibri"/>
+                <w:sz w:val="20"/>
+                <w:szCs w:val="20"/>
+              </w:rPr>
+              <w:t>3</w:t>
+            </w:r>
+          </w:p>
+        </w:tc>
+        <w:tc>
+          <w:tcPr>
+            <w:tcW w:w="0" w:type="auto"/>
+            <w:shd w:val="clear" w:color="auto" w:fill="FFFFFF"/>
+            <w:tcMar>
+              <w:top w:w="100" w:type="dxa"/>
+              <w:left w:w="108" w:type="dxa"/>
+              <w:bottom w:w="100" w:type="dxa"/>
+              <w:right w:w="108" w:type="dxa"/>
+            </w:tcMar>
+          </w:tcPr>
+          <w:p>
+            <w:pPr>
+              <w:rPr>
+                <w:rFonts w:ascii="Calibri" w:eastAsia="Arial" w:hAnsi="Calibri" w:cs="Calibri"/>
+                <w:sz w:val="20"/>
+                <w:szCs w:val="20"/>
+              </w:rPr>
+            </w:pPr>
+            <w:r>
+              <w:rPr>
+                <w:rFonts w:ascii="Calibri" w:eastAsia="Arial" w:hAnsi="Calibri" w:cs="Calibri"/>
+                <w:sz w:val="20"/>
+                <w:szCs w:val="20"/>
+              </w:rPr>
+              <w:t>Llenar los campos de filtro y ejecutar búsqueda.</w:t>
+            </w:r>
+          </w:p>
+        </w:tc>
+        <w:tc>
+          <w:tcPr>
+            <w:tcW w:w="0" w:type="auto"/>
+            <w:shd w:val="clear" w:color="auto" w:fill="FFFFFF"/>
+            <w:tcMar>
+              <w:top w:w="100" w:type="dxa"/>
+              <w:left w:w="108" w:type="dxa"/>
+              <w:bottom w:w="100" w:type="dxa"/>
+              <w:right w:w="108" w:type="dxa"/>
+            </w:tcMar>
+          </w:tcPr>
+          <w:p>
+            <w:pPr>
+              <w:rPr>
+                <w:rFonts w:ascii="Calibri" w:hAnsi="Calibri" w:cs="Calibri"/>
+                <w:sz w:val="20"/>
+                <w:szCs w:val="20"/>
+              </w:rPr>
+            </w:pPr>
+            <w:r>
+              <w:rPr>
+                <w:rFonts w:ascii="Calibri" w:hAnsi="Calibri" w:cs="Calibri"/>
+                <w:sz w:val="20"/>
+                <w:szCs w:val="20"/>
+              </w:rPr>
+              <w:t>Se completa las campos de los filtros para realizar la búsqueda.</w:t>
+            </w:r>
+          </w:p>
+        </w:tc>
+        <w:tc>
+          <w:tcPr>
+            <w:tcW w:w="0" w:type="auto"/>
+            <w:shd w:val="clear" w:color="auto" w:fill="FFFFFF"/>
+            <w:tcMar>
+              <w:top w:w="100" w:type="dxa"/>
+              <w:left w:w="108" w:type="dxa"/>
+              <w:bottom w:w="100" w:type="dxa"/>
+              <w:right w:w="108" w:type="dxa"/>
+            </w:tcMar>
+          </w:tcPr>
+          <w:p>
+            <w:pPr>
+              <w:rPr>
+                <w:rFonts w:ascii="Calibri" w:eastAsia="Arial" w:hAnsi="Calibri" w:cs="Calibri"/>
+                <w:sz w:val="20"/>
+                <w:szCs w:val="20"/>
+              </w:rPr>
+            </w:pPr>
+            <w:r>
+              <w:rPr>
+                <w:rFonts w:ascii="Calibri" w:eastAsia="Arial" w:hAnsi="Calibri" w:cs="Calibri"/>
+                <w:sz w:val="20"/>
+                <w:szCs w:val="20"/>
+              </w:rPr>
+              <w:t>Usuario</w:t>
+            </w:r>
+          </w:p>
+        </w:tc>
+        <w:tc>
+          <w:tcPr>
+            <w:tcW w:w="0" w:type="auto"/>
+            <w:shd w:val="clear" w:color="auto" w:fill="FFFFFF"/>
+            <w:tcMar>
+              <w:top w:w="100" w:type="dxa"/>
+              <w:left w:w="108" w:type="dxa"/>
+              <w:bottom w:w="100" w:type="dxa"/>
+              <w:right w:w="108" w:type="dxa"/>
+            </w:tcMar>
+          </w:tcPr>
+          <w:p>
+            <w:pPr>
+              <w:rPr>
+                <w:rFonts w:ascii="Calibri" w:eastAsia="Arial" w:hAnsi="Calibri" w:cs="Calibri"/>
+                <w:sz w:val="20"/>
+                <w:szCs w:val="20"/>
+              </w:rPr>
+            </w:pPr>
+            <w:r>
+              <w:rPr>
+                <w:rFonts w:ascii="Calibri" w:eastAsia="Arial" w:hAnsi="Calibri" w:cs="Calibri"/>
+                <w:sz w:val="20"/>
+                <w:szCs w:val="20"/>
+              </w:rPr>
+              <w:t>Manual</w:t>
+            </w:r>
+          </w:p>
+        </w:tc>
+      </w:tr>
+      <w:tr>
+        <w:trPr>
+          <w:trHeight w:val="468"/>
+        </w:trPr>
+        <w:tc>
+          <w:tcPr>
+            <w:tcW w:w="0" w:type="auto"/>
+            <w:shd w:val="clear" w:color="auto" w:fill="FFFFFF"/>
+            <w:tcMar>
+              <w:top w:w="100" w:type="dxa"/>
+              <w:left w:w="108" w:type="dxa"/>
+              <w:bottom w:w="100" w:type="dxa"/>
+              <w:right w:w="108" w:type="dxa"/>
+            </w:tcMar>
+          </w:tcPr>
+          <w:p>
+            <w:pPr>
+              <w:rPr>
+                <w:rFonts w:ascii="Calibri" w:hAnsi="Calibri" w:cs="Calibri"/>
+                <w:sz w:val="20"/>
+                <w:szCs w:val="20"/>
+              </w:rPr>
+            </w:pPr>
+            <w:r>
+              <w:rPr>
+                <w:rFonts w:ascii="Calibri" w:eastAsia="Arial" w:hAnsi="Calibri" w:cs="Calibri"/>
+                <w:sz w:val="20"/>
+                <w:szCs w:val="20"/>
+              </w:rPr>
+              <w:t>4</w:t>
+            </w:r>
+          </w:p>
+        </w:tc>
+        <w:tc>
+          <w:tcPr>
+            <w:tcW w:w="0" w:type="auto"/>
+            <w:shd w:val="clear" w:color="auto" w:fill="FFFFFF"/>
+            <w:tcMar>
+              <w:top w:w="100" w:type="dxa"/>
+              <w:left w:w="108" w:type="dxa"/>
+              <w:bottom w:w="100" w:type="dxa"/>
+              <w:right w:w="108" w:type="dxa"/>
+            </w:tcMar>
+          </w:tcPr>
+          <w:p>
+            <w:pPr>
+              <w:rPr>
+                <w:rFonts w:ascii="Calibri" w:hAnsi="Calibri" w:cs="Calibri"/>
+                <w:sz w:val="20"/>
+                <w:szCs w:val="20"/>
+              </w:rPr>
+            </w:pPr>
+            <w:r>
+              <w:rPr>
+                <w:rFonts w:ascii="Calibri" w:hAnsi="Calibri" w:cs="Calibri"/>
+                <w:sz w:val="20"/>
+                <w:szCs w:val="20"/>
+              </w:rPr>
+              <w:t>Seleccionar curso de interés.</w:t>
+            </w:r>
+          </w:p>
+        </w:tc>
+        <w:tc>
+          <w:tcPr>
+            <w:tcW w:w="0" w:type="auto"/>
+            <w:shd w:val="clear" w:color="auto" w:fill="FFFFFF"/>
+            <w:tcMar>
+              <w:top w:w="100" w:type="dxa"/>
+              <w:left w:w="108" w:type="dxa"/>
+              <w:bottom w:w="100" w:type="dxa"/>
+              <w:right w:w="108" w:type="dxa"/>
+            </w:tcMar>
+          </w:tcPr>
+          <w:p>
+            <w:pPr>
+              <w:rPr>
+                <w:rFonts w:ascii="Calibri" w:hAnsi="Calibri" w:cs="Calibri"/>
+                <w:sz w:val="20"/>
+                <w:szCs w:val="20"/>
+              </w:rPr>
+            </w:pPr>
+            <w:r>
+              <w:rPr>
+                <w:rFonts w:ascii="Calibri" w:hAnsi="Calibri" w:cs="Calibri"/>
+                <w:sz w:val="20"/>
+                <w:szCs w:val="20"/>
+              </w:rPr>
+              <w:t>Se selecciona</w:t>
+            </w:r>
+            <w:r>
+              <w:rPr>
+                <w:rFonts w:ascii="Calibri" w:hAnsi="Calibri" w:cs="Calibri"/>
+                <w:sz w:val="20"/>
+                <w:szCs w:val="20"/>
+              </w:rPr>
+              <w:t xml:space="preserve"> el curso de interés.</w:t>
+            </w:r>
+          </w:p>
+        </w:tc>
+        <w:tc>
+          <w:tcPr>
+            <w:tcW w:w="0" w:type="auto"/>
+            <w:shd w:val="clear" w:color="auto" w:fill="FFFFFF"/>
+            <w:tcMar>
+              <w:top w:w="100" w:type="dxa"/>
+              <w:left w:w="108" w:type="dxa"/>
+              <w:bottom w:w="100" w:type="dxa"/>
+              <w:right w:w="108" w:type="dxa"/>
+            </w:tcMar>
+          </w:tcPr>
+          <w:p>
+            <w:pPr>
+              <w:rPr>
+                <w:rFonts w:ascii="Calibri" w:hAnsi="Calibri" w:cs="Calibri"/>
+                <w:sz w:val="20"/>
+                <w:szCs w:val="20"/>
+              </w:rPr>
+            </w:pPr>
+            <w:r>
+              <w:rPr>
+                <w:rFonts w:ascii="Calibri" w:hAnsi="Calibri" w:cs="Calibri"/>
+                <w:sz w:val="20"/>
+                <w:szCs w:val="20"/>
+              </w:rPr>
+              <w:t>Usuario</w:t>
+            </w:r>
+          </w:p>
+        </w:tc>
+        <w:tc>
+          <w:tcPr>
+            <w:tcW w:w="0" w:type="auto"/>
+            <w:shd w:val="clear" w:color="auto" w:fill="FFFFFF"/>
+            <w:tcMar>
+              <w:top w:w="100" w:type="dxa"/>
+              <w:left w:w="108" w:type="dxa"/>
+              <w:bottom w:w="100" w:type="dxa"/>
+              <w:right w:w="108" w:type="dxa"/>
+            </w:tcMar>
+          </w:tcPr>
+          <w:p>
+            <w:pPr>
+              <w:rPr>
+                <w:rFonts w:ascii="Calibri" w:hAnsi="Calibri" w:cs="Calibri"/>
+                <w:sz w:val="20"/>
+                <w:szCs w:val="20"/>
+              </w:rPr>
+            </w:pPr>
+            <w:r>
+              <w:rPr>
+                <w:rFonts w:ascii="Calibri" w:hAnsi="Calibri" w:cs="Calibri"/>
+                <w:sz w:val="20"/>
+                <w:szCs w:val="20"/>
+              </w:rPr>
+              <w:t>Manual</w:t>
+            </w:r>
+          </w:p>
+        </w:tc>
+      </w:tr>
+    </w:tbl>
+    <w:p>
+      <w:pPr>
+        <w:jc w:val="both"/>
+        <w:rPr>
+          <w:rFonts w:ascii="Calibri" w:hAnsi="Calibri"/>
+        </w:rPr>
+      </w:pPr>
+    </w:p>
+    <w:p>
+      <w:pPr>
+        <w:pStyle w:val="Ttulo1"/>
+        <w:numPr>
+          <w:ilvl w:val="0"/>
+          <w:numId w:val="5"/>
+        </w:numPr>
+        <w:spacing w:after="200"/>
+        <w:ind w:left="426" w:hanging="284"/>
+        <w:rPr>
+          <w:rFonts w:ascii="Calibri" w:hAnsi="Calibri" w:cs="Times New Roman"/>
+          <w:color w:val="FF0000"/>
+          <w:sz w:val="26"/>
+          <w:szCs w:val="26"/>
+        </w:rPr>
+      </w:pPr>
+      <w:bookmarkStart w:id="13" w:name="_Toc481219012"/>
+      <w:r>
+        <w:rPr>
+          <w:rFonts w:ascii="Calibri" w:hAnsi="Calibri" w:cs="Times New Roman"/>
+          <w:b/>
+          <w:color w:val="auto"/>
+          <w:sz w:val="26"/>
+          <w:szCs w:val="26"/>
+        </w:rPr>
+        <w:lastRenderedPageBreak/>
+        <w:t xml:space="preserve">Proceso 2: </w:t>
+      </w:r>
+      <w:r>
+        <w:rPr>
+          <w:rFonts w:ascii="Calibri" w:hAnsi="Calibri" w:cs="Times New Roman"/>
+          <w:b/>
+          <w:color w:val="auto"/>
+          <w:sz w:val="26"/>
+          <w:szCs w:val="26"/>
+        </w:rPr>
+        <w:t xml:space="preserve">Actualizar información de docente </w:t>
+      </w:r>
+      <w:r>
+        <w:rPr>
+          <w:rFonts w:ascii="Calibri" w:hAnsi="Calibri" w:cs="Times New Roman"/>
+          <w:color w:val="FF0000"/>
+          <w:sz w:val="26"/>
+          <w:szCs w:val="26"/>
+        </w:rPr>
+        <w:t>(Cesar Barrantes)</w:t>
+      </w:r>
+      <w:bookmarkEnd w:id="13"/>
+    </w:p>
+    <w:p>
+      <w:pPr>
+        <w:pStyle w:val="Ttulo2"/>
+        <w:numPr>
+          <w:ilvl w:val="1"/>
+          <w:numId w:val="5"/>
+        </w:numPr>
+        <w:spacing w:after="160"/>
+        <w:ind w:left="851" w:hanging="357"/>
+        <w:rPr>
+          <w:rFonts w:ascii="Calibri" w:hAnsi="Calibri" w:cs="Times New Roman"/>
+          <w:b/>
+          <w:color w:val="auto"/>
+        </w:rPr>
+      </w:pPr>
+      <w:bookmarkStart w:id="14" w:name="_Toc481219013"/>
+      <w:r>
+        <w:rPr>
+          <w:rFonts w:ascii="Calibri" w:hAnsi="Calibri" w:cs="Times New Roman"/>
+          <w:b/>
+          <w:color w:val="auto"/>
+        </w:rPr>
+        <w:t>Ficha de Proceso</w:t>
+      </w:r>
+      <w:bookmarkEnd w:id="14"/>
     </w:p>
     <w:tbl>
       <w:tblPr>
@@ -2466,15 +4529,7 @@
                 <w:sz w:val="20"/>
                 <w:szCs w:val="20"/>
               </w:rPr>
-              <w:t>PROC-00</w:t>
-            </w:r>
-            <w:r>
-              <w:rPr>
-                <w:rFonts w:ascii="Calibri" w:eastAsia="Arial" w:hAnsi="Calibri" w:cs="Calibri"/>
-                <w:sz w:val="20"/>
-                <w:szCs w:val="20"/>
-              </w:rPr>
-              <w:t>1</w:t>
+              <w:t>PROC-002</w:t>
             </w:r>
           </w:p>
         </w:tc>
@@ -3095,7 +5150,7 @@
           <w:color w:val="auto"/>
         </w:rPr>
       </w:pPr>
-      <w:bookmarkStart w:id="12" w:name="_Toc481219010"/>
+      <w:bookmarkStart w:id="15" w:name="_Toc481219014"/>
       <w:r>
         <w:rPr>
           <w:rFonts w:ascii="Calibri" w:hAnsi="Calibri" w:cs="Times New Roman"/>
@@ -3104,7 +5159,7 @@
         </w:rPr>
         <w:t>Diagrama del Proceso</w:t>
       </w:r>
-      <w:bookmarkEnd w:id="12"/>
+      <w:bookmarkEnd w:id="15"/>
     </w:p>
     <w:p>
       <w:pPr>
@@ -3121,7 +5176,7 @@
           <w:color w:val="auto"/>
         </w:rPr>
       </w:pPr>
-      <w:bookmarkStart w:id="13" w:name="_Toc481219011"/>
+      <w:bookmarkStart w:id="16" w:name="_Toc481219015"/>
       <w:r>
         <w:rPr>
           <w:rFonts w:ascii="Calibri" w:hAnsi="Calibri" w:cs="Times New Roman"/>
@@ -3130,7 +5185,7 @@
         </w:rPr>
         <w:t>Descripción de Actividades</w:t>
       </w:r>
-      <w:bookmarkEnd w:id="13"/>
+      <w:bookmarkEnd w:id="16"/>
     </w:p>
     <w:p>
       <w:pPr>
@@ -3144,7 +5199,19 @@
         <w:rPr>
           <w:rFonts w:ascii="Calibri" w:hAnsi="Calibri"/>
         </w:rPr>
-        <w:t>A continuación se procederá a describir las ac</w:t>
+        <w:t>A continuación</w:t>
+      </w:r>
+      <w:r>
+        <w:rPr>
+          <w:rFonts w:ascii="Calibri" w:hAnsi="Calibri"/>
+        </w:rPr>
+        <w:t>,</w:t>
+      </w:r>
+      <w:r>
+        <w:rPr>
+          <w:rFonts w:ascii="Calibri" w:hAnsi="Calibri"/>
+        </w:rPr>
+        <w:t xml:space="preserve"> se procederá a describir las ac</w:t>
       </w:r>
       <w:r>
         <w:rPr>
@@ -3345,1161 +5412,7 @@
               <w:rPr>
                 <w:rFonts w:ascii="Calibri" w:eastAsia="Arial" w:hAnsi="Calibri" w:cs="Calibri"/>
               </w:rPr>
-              <w:t>1</w:t>
-            </w:r>
-          </w:p>
-        </w:tc>
-        <w:tc>
-          <w:tcPr>
-            <w:tcW w:w="0" w:type="auto"/>
-            <w:shd w:val="clear" w:color="auto" w:fill="FFFFFF"/>
-            <w:tcMar>
-              <w:top w:w="100" w:type="dxa"/>
-              <w:left w:w="108" w:type="dxa"/>
-              <w:bottom w:w="100" w:type="dxa"/>
-              <w:right w:w="108" w:type="dxa"/>
-            </w:tcMar>
-          </w:tcPr>
-          <w:p>
-            <w:pPr>
-              <w:rPr>
-                <w:rFonts w:ascii="Calibri" w:hAnsi="Calibri" w:cs="Calibri"/>
-              </w:rPr>
-            </w:pPr>
-            <w:r>
-              <w:rPr>
-                <w:rFonts w:ascii="Calibri" w:eastAsia="Arial" w:hAnsi="Calibri" w:cs="Calibri"/>
-              </w:rPr>
-              <w:t>Elaboración del Cronograma de fechas de los entregables</w:t>
-            </w:r>
-          </w:p>
-        </w:tc>
-        <w:tc>
-          <w:tcPr>
-            <w:tcW w:w="0" w:type="auto"/>
-            <w:shd w:val="clear" w:color="auto" w:fill="FFFFFF"/>
-            <w:tcMar>
-              <w:top w:w="100" w:type="dxa"/>
-              <w:left w:w="108" w:type="dxa"/>
-              <w:bottom w:w="100" w:type="dxa"/>
-              <w:right w:w="108" w:type="dxa"/>
-            </w:tcMar>
-          </w:tcPr>
-          <w:p>
-            <w:pPr>
-              <w:rPr>
-                <w:rFonts w:ascii="Calibri" w:hAnsi="Calibri" w:cs="Calibri"/>
-              </w:rPr>
-            </w:pPr>
-            <w:r>
-              <w:rPr>
-                <w:rFonts w:ascii="Calibri" w:hAnsi="Calibri" w:cs="Calibri"/>
-              </w:rPr>
-              <w:t>En un archivo Excel, el Administrador realiza la distribución de fechas de entregables del curso que el tutor tiene a cargo y del cual se debe de desarrollar los materiales didácticos.</w:t>
-            </w:r>
-          </w:p>
-        </w:tc>
-        <w:tc>
-          <w:tcPr>
-            <w:tcW w:w="0" w:type="auto"/>
-            <w:shd w:val="clear" w:color="auto" w:fill="FFFFFF"/>
-            <w:tcMar>
-              <w:top w:w="100" w:type="dxa"/>
-              <w:left w:w="108" w:type="dxa"/>
-              <w:bottom w:w="100" w:type="dxa"/>
-              <w:right w:w="108" w:type="dxa"/>
-            </w:tcMar>
-          </w:tcPr>
-          <w:p>
-            <w:pPr>
-              <w:rPr>
-                <w:rFonts w:ascii="Calibri" w:hAnsi="Calibri" w:cs="Calibri"/>
-              </w:rPr>
-            </w:pPr>
-            <w:r>
-              <w:rPr>
-                <w:rFonts w:ascii="Calibri" w:eastAsia="Arial" w:hAnsi="Calibri" w:cs="Calibri"/>
-              </w:rPr>
-              <w:t>Administrador</w:t>
-            </w:r>
-          </w:p>
-        </w:tc>
-        <w:tc>
-          <w:tcPr>
-            <w:tcW w:w="0" w:type="auto"/>
-            <w:shd w:val="clear" w:color="auto" w:fill="FFFFFF"/>
-            <w:tcMar>
-              <w:top w:w="100" w:type="dxa"/>
-              <w:left w:w="108" w:type="dxa"/>
-              <w:bottom w:w="100" w:type="dxa"/>
-              <w:right w:w="108" w:type="dxa"/>
-            </w:tcMar>
-          </w:tcPr>
-          <w:p>
-            <w:pPr>
-              <w:rPr>
-                <w:rFonts w:ascii="Calibri" w:hAnsi="Calibri" w:cs="Calibri"/>
-              </w:rPr>
-            </w:pPr>
-            <w:r>
-              <w:rPr>
-                <w:rFonts w:ascii="Calibri" w:eastAsia="Arial" w:hAnsi="Calibri" w:cs="Calibri"/>
-              </w:rPr>
-              <w:t>Manual</w:t>
-            </w:r>
-          </w:p>
-        </w:tc>
-      </w:tr>
-    </w:tbl>
-    <w:p>
-      <w:pPr>
-        <w:jc w:val="both"/>
-        <w:rPr>
-          <w:rFonts w:ascii="Calibri" w:hAnsi="Calibri"/>
-        </w:rPr>
-      </w:pPr>
-    </w:p>
-    <w:p>
-      <w:pPr>
-        <w:pStyle w:val="Ttulo1"/>
-        <w:numPr>
-          <w:ilvl w:val="0"/>
-          <w:numId w:val="5"/>
-        </w:numPr>
-        <w:spacing w:after="200"/>
-        <w:ind w:left="426" w:hanging="284"/>
-        <w:rPr>
-          <w:rFonts w:ascii="Calibri" w:hAnsi="Calibri" w:cs="Times New Roman"/>
-          <w:color w:val="FF0000"/>
-          <w:sz w:val="26"/>
-          <w:szCs w:val="26"/>
-        </w:rPr>
-      </w:pPr>
-      <w:bookmarkStart w:id="14" w:name="_Toc481219012"/>
-      <w:r>
-        <w:rPr>
-          <w:rFonts w:ascii="Calibri" w:hAnsi="Calibri" w:cs="Times New Roman"/>
-          <w:b/>
-          <w:color w:val="auto"/>
-          <w:sz w:val="26"/>
-          <w:szCs w:val="26"/>
-        </w:rPr>
-        <w:t xml:space="preserve">Proceso 2: </w:t>
-      </w:r>
-      <w:r>
-        <w:rPr>
-          <w:rFonts w:ascii="Calibri" w:hAnsi="Calibri" w:cs="Times New Roman"/>
-          <w:b/>
-          <w:color w:val="auto"/>
-          <w:sz w:val="26"/>
-          <w:szCs w:val="26"/>
-        </w:rPr>
-        <w:t xml:space="preserve">Actualizar información de docente </w:t>
-      </w:r>
-      <w:r>
-        <w:rPr>
-          <w:rFonts w:ascii="Calibri" w:hAnsi="Calibri" w:cs="Times New Roman"/>
-          <w:color w:val="FF0000"/>
-          <w:sz w:val="26"/>
-          <w:szCs w:val="26"/>
-        </w:rPr>
-        <w:t>(Cesar Barrantes)</w:t>
-      </w:r>
-      <w:bookmarkEnd w:id="14"/>
-    </w:p>
-    <w:p>
-      <w:pPr>
-        <w:pStyle w:val="Ttulo2"/>
-        <w:numPr>
-          <w:ilvl w:val="1"/>
-          <w:numId w:val="5"/>
-        </w:numPr>
-        <w:spacing w:after="160"/>
-        <w:ind w:left="851" w:hanging="357"/>
-        <w:rPr>
-          <w:rFonts w:ascii="Calibri" w:hAnsi="Calibri" w:cs="Times New Roman"/>
-          <w:b/>
-          <w:color w:val="auto"/>
-        </w:rPr>
-      </w:pPr>
-      <w:bookmarkStart w:id="15" w:name="_Toc481219013"/>
-      <w:r>
-        <w:rPr>
-          <w:rFonts w:ascii="Calibri" w:hAnsi="Calibri" w:cs="Times New Roman"/>
-          <w:b/>
-          <w:color w:val="auto"/>
-        </w:rPr>
-        <w:t>Ficha de Proceso</w:t>
-      </w:r>
-      <w:bookmarkEnd w:id="15"/>
-    </w:p>
-    <w:tbl>
-      <w:tblPr>
-        <w:tblW w:w="0" w:type="auto"/>
-        <w:tblInd w:w="108" w:type="dxa"/>
-        <w:tblBorders>
-          <w:top w:val="single" w:sz="12" w:space="0" w:color="2E74B5" w:themeColor="accent1" w:themeShade="BF"/>
-          <w:left w:val="single" w:sz="12" w:space="0" w:color="2E74B5" w:themeColor="accent1" w:themeShade="BF"/>
-          <w:bottom w:val="single" w:sz="12" w:space="0" w:color="2E74B5" w:themeColor="accent1" w:themeShade="BF"/>
-          <w:right w:val="single" w:sz="12" w:space="0" w:color="2E74B5" w:themeColor="accent1" w:themeShade="BF"/>
-          <w:insideH w:val="single" w:sz="12" w:space="0" w:color="2E74B5" w:themeColor="accent1" w:themeShade="BF"/>
-          <w:insideV w:val="single" w:sz="12" w:space="0" w:color="2E74B5" w:themeColor="accent1" w:themeShade="BF"/>
-        </w:tblBorders>
-        <w:tblLook w:val="0600" w:firstRow="0" w:lastRow="0" w:firstColumn="0" w:lastColumn="0" w:noHBand="1" w:noVBand="1"/>
-      </w:tblPr>
-      <w:tblGrid>
-        <w:gridCol w:w="1236"/>
-        <w:gridCol w:w="4437"/>
-        <w:gridCol w:w="1267"/>
-        <w:gridCol w:w="1672"/>
-      </w:tblGrid>
-      <w:tr>
-        <w:trPr>
-          <w:trHeight w:val="1070"/>
-        </w:trPr>
-        <w:tc>
-          <w:tcPr>
-            <w:tcW w:w="0" w:type="auto"/>
-            <w:tcMar>
-              <w:top w:w="100" w:type="dxa"/>
-              <w:left w:w="108" w:type="dxa"/>
-              <w:bottom w:w="100" w:type="dxa"/>
-              <w:right w:w="108" w:type="dxa"/>
-            </w:tcMar>
-          </w:tcPr>
-          <w:p>
-            <w:pPr>
-              <w:rPr>
-                <w:rFonts w:ascii="Calibri" w:hAnsi="Calibri" w:cs="Calibri"/>
-                <w:sz w:val="20"/>
-                <w:szCs w:val="20"/>
-              </w:rPr>
-            </w:pPr>
-            <w:r>
-              <w:rPr>
-                <w:rFonts w:ascii="Calibri" w:eastAsia="Arial" w:hAnsi="Calibri" w:cs="Calibri"/>
-                <w:b/>
-                <w:sz w:val="20"/>
-                <w:szCs w:val="20"/>
-              </w:rPr>
-              <w:t xml:space="preserve">Número o código </w:t>
-            </w:r>
-          </w:p>
-          <w:p>
-            <w:pPr>
-              <w:rPr>
-                <w:rFonts w:ascii="Calibri" w:hAnsi="Calibri" w:cs="Calibri"/>
-                <w:sz w:val="20"/>
-                <w:szCs w:val="20"/>
-              </w:rPr>
-            </w:pPr>
-            <w:r>
-              <w:rPr>
-                <w:rFonts w:ascii="Calibri" w:eastAsia="Arial" w:hAnsi="Calibri" w:cs="Calibri"/>
-                <w:b/>
-                <w:sz w:val="20"/>
-                <w:szCs w:val="20"/>
-              </w:rPr>
-              <w:t>de proceso</w:t>
-            </w:r>
-          </w:p>
-        </w:tc>
-        <w:tc>
-          <w:tcPr>
-            <w:tcW w:w="0" w:type="auto"/>
-            <w:tcMar>
-              <w:top w:w="100" w:type="dxa"/>
-              <w:left w:w="108" w:type="dxa"/>
-              <w:bottom w:w="100" w:type="dxa"/>
-              <w:right w:w="108" w:type="dxa"/>
-            </w:tcMar>
-          </w:tcPr>
-          <w:p>
-            <w:pPr>
-              <w:rPr>
-                <w:rFonts w:ascii="Calibri" w:hAnsi="Calibri" w:cs="Calibri"/>
-                <w:sz w:val="20"/>
-                <w:szCs w:val="20"/>
-              </w:rPr>
-            </w:pPr>
-            <w:r>
-              <w:rPr>
-                <w:rFonts w:ascii="Calibri" w:eastAsia="Arial" w:hAnsi="Calibri" w:cs="Calibri"/>
-                <w:sz w:val="20"/>
-                <w:szCs w:val="20"/>
-              </w:rPr>
-              <w:t>PROC-002</w:t>
-            </w:r>
-          </w:p>
-        </w:tc>
-        <w:tc>
-          <w:tcPr>
-            <w:tcW w:w="0" w:type="auto"/>
-            <w:tcMar>
-              <w:top w:w="100" w:type="dxa"/>
-              <w:left w:w="108" w:type="dxa"/>
-              <w:bottom w:w="100" w:type="dxa"/>
-              <w:right w:w="108" w:type="dxa"/>
-            </w:tcMar>
-          </w:tcPr>
-          <w:p>
-            <w:pPr>
-              <w:rPr>
-                <w:rFonts w:ascii="Calibri" w:hAnsi="Calibri" w:cs="Calibri"/>
-                <w:sz w:val="20"/>
-                <w:szCs w:val="20"/>
-              </w:rPr>
-            </w:pPr>
-            <w:r>
-              <w:rPr>
-                <w:rFonts w:ascii="Calibri" w:eastAsia="Arial" w:hAnsi="Calibri" w:cs="Calibri"/>
-                <w:b/>
-                <w:sz w:val="20"/>
-                <w:szCs w:val="20"/>
-              </w:rPr>
-              <w:t>Proceso</w:t>
-            </w:r>
-          </w:p>
-        </w:tc>
-        <w:tc>
-          <w:tcPr>
-            <w:tcW w:w="0" w:type="auto"/>
-            <w:tcMar>
-              <w:top w:w="100" w:type="dxa"/>
-              <w:left w:w="108" w:type="dxa"/>
-              <w:bottom w:w="100" w:type="dxa"/>
-              <w:right w:w="108" w:type="dxa"/>
-            </w:tcMar>
-          </w:tcPr>
-          <w:p>
-            <w:pPr>
-              <w:rPr>
-                <w:rFonts w:ascii="Calibri" w:hAnsi="Calibri" w:cs="Calibri"/>
-              </w:rPr>
-            </w:pPr>
-            <w:r>
-              <w:rPr>
-                <w:rFonts w:ascii="Calibri" w:eastAsia="Arial" w:hAnsi="Calibri" w:cs="Calibri"/>
-              </w:rPr>
-              <w:t>Publicar material del curso</w:t>
-            </w:r>
-          </w:p>
-          <w:p>
-            <w:pPr>
-              <w:rPr>
-                <w:rFonts w:ascii="Calibri" w:hAnsi="Calibri" w:cs="Calibri"/>
-              </w:rPr>
-            </w:pPr>
-          </w:p>
-        </w:tc>
-      </w:tr>
-      <w:tr>
-        <w:tc>
-          <w:tcPr>
-            <w:tcW w:w="0" w:type="auto"/>
-            <w:tcMar>
-              <w:top w:w="100" w:type="dxa"/>
-              <w:left w:w="108" w:type="dxa"/>
-              <w:bottom w:w="100" w:type="dxa"/>
-              <w:right w:w="108" w:type="dxa"/>
-            </w:tcMar>
-          </w:tcPr>
-          <w:p>
-            <w:pPr>
-              <w:rPr>
-                <w:rFonts w:ascii="Calibri" w:hAnsi="Calibri" w:cs="Calibri"/>
-                <w:sz w:val="20"/>
-                <w:szCs w:val="20"/>
-              </w:rPr>
-            </w:pPr>
-          </w:p>
-        </w:tc>
-        <w:tc>
-          <w:tcPr>
-            <w:tcW w:w="0" w:type="auto"/>
-            <w:tcMar>
-              <w:top w:w="100" w:type="dxa"/>
-              <w:left w:w="108" w:type="dxa"/>
-              <w:bottom w:w="100" w:type="dxa"/>
-              <w:right w:w="108" w:type="dxa"/>
-            </w:tcMar>
-          </w:tcPr>
-          <w:p>
-            <w:pPr>
-              <w:rPr>
-                <w:rFonts w:ascii="Calibri" w:hAnsi="Calibri" w:cs="Calibri"/>
-                <w:sz w:val="20"/>
-                <w:szCs w:val="20"/>
-              </w:rPr>
-            </w:pPr>
-          </w:p>
-        </w:tc>
-        <w:tc>
-          <w:tcPr>
-            <w:tcW w:w="0" w:type="auto"/>
-            <w:tcMar>
-              <w:top w:w="100" w:type="dxa"/>
-              <w:left w:w="108" w:type="dxa"/>
-              <w:bottom w:w="100" w:type="dxa"/>
-              <w:right w:w="108" w:type="dxa"/>
-            </w:tcMar>
-          </w:tcPr>
-          <w:p>
-            <w:pPr>
-              <w:rPr>
-                <w:rFonts w:ascii="Calibri" w:hAnsi="Calibri" w:cs="Calibri"/>
-                <w:sz w:val="20"/>
-                <w:szCs w:val="20"/>
-              </w:rPr>
-            </w:pPr>
-            <w:r>
-              <w:rPr>
-                <w:rFonts w:ascii="Calibri" w:eastAsia="Arial" w:hAnsi="Calibri" w:cs="Calibri"/>
-                <w:b/>
-                <w:sz w:val="20"/>
-                <w:szCs w:val="20"/>
-              </w:rPr>
-              <w:t>Responsable</w:t>
-            </w:r>
-          </w:p>
-        </w:tc>
-        <w:tc>
-          <w:tcPr>
-            <w:tcW w:w="0" w:type="auto"/>
-            <w:tcMar>
-              <w:top w:w="100" w:type="dxa"/>
-              <w:left w:w="108" w:type="dxa"/>
-              <w:bottom w:w="100" w:type="dxa"/>
-              <w:right w:w="108" w:type="dxa"/>
-            </w:tcMar>
-          </w:tcPr>
-          <w:p>
-            <w:pPr>
-              <w:rPr>
-                <w:rFonts w:ascii="Calibri" w:hAnsi="Calibri" w:cs="Calibri"/>
-              </w:rPr>
-            </w:pPr>
-            <w:r>
-              <w:rPr>
-                <w:rFonts w:ascii="Calibri" w:eastAsia="Arial" w:hAnsi="Calibri" w:cs="Calibri"/>
-              </w:rPr>
-              <w:t>Administrador del sistema</w:t>
-            </w:r>
-          </w:p>
-        </w:tc>
-      </w:tr>
-      <w:tr>
-        <w:trPr>
-          <w:trHeight w:val="659"/>
-        </w:trPr>
-        <w:tc>
-          <w:tcPr>
-            <w:tcW w:w="0" w:type="auto"/>
-            <w:tcMar>
-              <w:top w:w="100" w:type="dxa"/>
-              <w:left w:w="108" w:type="dxa"/>
-              <w:bottom w:w="100" w:type="dxa"/>
-              <w:right w:w="108" w:type="dxa"/>
-            </w:tcMar>
-          </w:tcPr>
-          <w:p>
-            <w:pPr>
-              <w:rPr>
-                <w:rFonts w:ascii="Calibri" w:hAnsi="Calibri" w:cs="Calibri"/>
-                <w:sz w:val="20"/>
-                <w:szCs w:val="20"/>
-              </w:rPr>
-            </w:pPr>
-          </w:p>
-          <w:p>
-            <w:pPr>
-              <w:rPr>
-                <w:rFonts w:ascii="Calibri" w:hAnsi="Calibri" w:cs="Calibri"/>
-                <w:sz w:val="20"/>
-                <w:szCs w:val="20"/>
-              </w:rPr>
-            </w:pPr>
-            <w:r>
-              <w:rPr>
-                <w:rFonts w:ascii="Calibri" w:eastAsia="Arial" w:hAnsi="Calibri" w:cs="Calibri"/>
-                <w:b/>
-                <w:sz w:val="20"/>
-                <w:szCs w:val="20"/>
-              </w:rPr>
-              <w:t>Objetivo / Propósito</w:t>
-            </w:r>
-          </w:p>
-        </w:tc>
-        <w:tc>
-          <w:tcPr>
-            <w:tcW w:w="0" w:type="auto"/>
-            <w:tcMar>
-              <w:top w:w="100" w:type="dxa"/>
-              <w:left w:w="108" w:type="dxa"/>
-              <w:bottom w:w="100" w:type="dxa"/>
-              <w:right w:w="108" w:type="dxa"/>
-            </w:tcMar>
-          </w:tcPr>
-          <w:p>
-            <w:pPr>
-              <w:rPr>
-                <w:rFonts w:ascii="Calibri" w:hAnsi="Calibri" w:cs="Calibri"/>
-                <w:sz w:val="20"/>
-                <w:szCs w:val="20"/>
-              </w:rPr>
-            </w:pPr>
-            <w:r>
-              <w:rPr>
-                <w:rFonts w:ascii="Calibri" w:hAnsi="Calibri" w:cs="Calibri"/>
-              </w:rPr>
-              <w:t>El profesor a cargo después de haber realizado el material del curso a su cargo, hará entrega al administrador para que este a su vez sea revisado y aprobado, para en un posterior proceso sea  cargado al sistema por este último.</w:t>
-            </w:r>
-          </w:p>
-        </w:tc>
-        <w:tc>
-          <w:tcPr>
-            <w:tcW w:w="0" w:type="auto"/>
-            <w:tcMar>
-              <w:top w:w="100" w:type="dxa"/>
-              <w:left w:w="108" w:type="dxa"/>
-              <w:bottom w:w="100" w:type="dxa"/>
-              <w:right w:w="108" w:type="dxa"/>
-            </w:tcMar>
-          </w:tcPr>
-          <w:p>
-            <w:pPr>
-              <w:spacing w:after="200" w:line="276" w:lineRule="auto"/>
-              <w:rPr>
-                <w:rFonts w:ascii="Calibri" w:hAnsi="Calibri" w:cs="Calibri"/>
-                <w:sz w:val="20"/>
-                <w:szCs w:val="20"/>
-              </w:rPr>
-            </w:pPr>
-          </w:p>
-        </w:tc>
-        <w:tc>
-          <w:tcPr>
-            <w:tcW w:w="0" w:type="auto"/>
-            <w:tcMar>
-              <w:top w:w="100" w:type="dxa"/>
-              <w:left w:w="108" w:type="dxa"/>
-              <w:bottom w:w="100" w:type="dxa"/>
-              <w:right w:w="108" w:type="dxa"/>
-            </w:tcMar>
-          </w:tcPr>
-          <w:p>
-            <w:pPr>
-              <w:spacing w:after="200" w:line="276" w:lineRule="auto"/>
-              <w:rPr>
-                <w:rFonts w:ascii="Calibri" w:hAnsi="Calibri" w:cs="Calibri"/>
-              </w:rPr>
-            </w:pPr>
-          </w:p>
-        </w:tc>
-      </w:tr>
-      <w:tr>
-        <w:trPr>
-          <w:trHeight w:val="593"/>
-        </w:trPr>
-        <w:tc>
-          <w:tcPr>
-            <w:tcW w:w="0" w:type="auto"/>
-            <w:tcMar>
-              <w:top w:w="100" w:type="dxa"/>
-              <w:left w:w="108" w:type="dxa"/>
-              <w:bottom w:w="100" w:type="dxa"/>
-              <w:right w:w="108" w:type="dxa"/>
-            </w:tcMar>
-          </w:tcPr>
-          <w:p>
-            <w:pPr>
-              <w:rPr>
-                <w:rFonts w:ascii="Calibri" w:hAnsi="Calibri" w:cs="Calibri"/>
-                <w:sz w:val="20"/>
-                <w:szCs w:val="20"/>
-              </w:rPr>
-            </w:pPr>
-            <w:r>
-              <w:rPr>
-                <w:rFonts w:ascii="Calibri" w:eastAsia="Arial" w:hAnsi="Calibri" w:cs="Calibri"/>
-                <w:b/>
-                <w:sz w:val="20"/>
-                <w:szCs w:val="20"/>
-              </w:rPr>
               <w:lastRenderedPageBreak/>
-              <w:t>Frecuencia</w:t>
-            </w:r>
-          </w:p>
-        </w:tc>
-        <w:tc>
-          <w:tcPr>
-            <w:tcW w:w="0" w:type="auto"/>
-            <w:tcMar>
-              <w:top w:w="100" w:type="dxa"/>
-              <w:left w:w="108" w:type="dxa"/>
-              <w:bottom w:w="100" w:type="dxa"/>
-              <w:right w:w="108" w:type="dxa"/>
-            </w:tcMar>
-          </w:tcPr>
-          <w:p>
-            <w:pPr>
-              <w:rPr>
-                <w:rFonts w:ascii="Calibri" w:hAnsi="Calibri" w:cs="Calibri"/>
-                <w:sz w:val="20"/>
-                <w:szCs w:val="20"/>
-              </w:rPr>
-            </w:pPr>
-            <w:r>
-              <w:rPr>
-                <w:rFonts w:ascii="Calibri" w:eastAsia="Arial" w:hAnsi="Calibri" w:cs="Calibri"/>
-                <w:sz w:val="20"/>
-                <w:szCs w:val="20"/>
-              </w:rPr>
-              <w:t>Este proceso se realiza cada vez que se requiere los materiales un una nueva clase de un curso.</w:t>
-            </w:r>
-          </w:p>
-        </w:tc>
-        <w:tc>
-          <w:tcPr>
-            <w:tcW w:w="0" w:type="auto"/>
-            <w:tcMar>
-              <w:top w:w="100" w:type="dxa"/>
-              <w:left w:w="108" w:type="dxa"/>
-              <w:bottom w:w="100" w:type="dxa"/>
-              <w:right w:w="108" w:type="dxa"/>
-            </w:tcMar>
-          </w:tcPr>
-          <w:p>
-            <w:pPr>
-              <w:spacing w:after="200" w:line="276" w:lineRule="auto"/>
-              <w:rPr>
-                <w:rFonts w:ascii="Calibri" w:hAnsi="Calibri" w:cs="Calibri"/>
-                <w:sz w:val="20"/>
-                <w:szCs w:val="20"/>
-              </w:rPr>
-            </w:pPr>
-          </w:p>
-        </w:tc>
-        <w:tc>
-          <w:tcPr>
-            <w:tcW w:w="0" w:type="auto"/>
-            <w:tcMar>
-              <w:top w:w="100" w:type="dxa"/>
-              <w:left w:w="108" w:type="dxa"/>
-              <w:bottom w:w="100" w:type="dxa"/>
-              <w:right w:w="108" w:type="dxa"/>
-            </w:tcMar>
-          </w:tcPr>
-          <w:p>
-            <w:pPr>
-              <w:spacing w:after="200" w:line="276" w:lineRule="auto"/>
-              <w:rPr>
-                <w:rFonts w:ascii="Calibri" w:hAnsi="Calibri" w:cs="Calibri"/>
-              </w:rPr>
-            </w:pPr>
-          </w:p>
-        </w:tc>
-      </w:tr>
-    </w:tbl>
-    <w:p/>
-    <w:p/>
-    <w:p/>
-    <w:tbl>
-      <w:tblPr>
-        <w:tblW w:w="0" w:type="auto"/>
-        <w:tblInd w:w="108" w:type="dxa"/>
-        <w:tblBorders>
-          <w:top w:val="single" w:sz="12" w:space="0" w:color="2E74B5" w:themeColor="accent1" w:themeShade="BF"/>
-          <w:left w:val="single" w:sz="12" w:space="0" w:color="2E74B5" w:themeColor="accent1" w:themeShade="BF"/>
-          <w:bottom w:val="single" w:sz="12" w:space="0" w:color="2E74B5" w:themeColor="accent1" w:themeShade="BF"/>
-          <w:right w:val="single" w:sz="12" w:space="0" w:color="2E74B5" w:themeColor="accent1" w:themeShade="BF"/>
-          <w:insideH w:val="single" w:sz="12" w:space="0" w:color="2E74B5" w:themeColor="accent1" w:themeShade="BF"/>
-          <w:insideV w:val="single" w:sz="12" w:space="0" w:color="2E74B5" w:themeColor="accent1" w:themeShade="BF"/>
-        </w:tblBorders>
-        <w:tblLook w:val="0600" w:firstRow="0" w:lastRow="0" w:firstColumn="0" w:lastColumn="0" w:noHBand="1" w:noVBand="1"/>
-      </w:tblPr>
-      <w:tblGrid>
-        <w:gridCol w:w="1391"/>
-        <w:gridCol w:w="2161"/>
-        <w:gridCol w:w="2768"/>
-        <w:gridCol w:w="2292"/>
-      </w:tblGrid>
-      <w:tr>
-        <w:tc>
-          <w:tcPr>
-            <w:tcW w:w="0" w:type="auto"/>
-            <w:tcMar>
-              <w:top w:w="100" w:type="dxa"/>
-              <w:left w:w="108" w:type="dxa"/>
-              <w:bottom w:w="100" w:type="dxa"/>
-              <w:right w:w="108" w:type="dxa"/>
-            </w:tcMar>
-          </w:tcPr>
-          <w:p>
-            <w:pPr>
-              <w:jc w:val="center"/>
-              <w:rPr>
-                <w:rFonts w:ascii="Calibri" w:hAnsi="Calibri" w:cs="Calibri"/>
-              </w:rPr>
-            </w:pPr>
-            <w:r>
-              <w:rPr>
-                <w:rFonts w:ascii="Calibri" w:eastAsia="Arial" w:hAnsi="Calibri" w:cs="Calibri"/>
-                <w:b/>
-              </w:rPr>
-              <w:t>Identificador</w:t>
-            </w:r>
-          </w:p>
-        </w:tc>
-        <w:tc>
-          <w:tcPr>
-            <w:tcW w:w="0" w:type="auto"/>
-            <w:tcMar>
-              <w:top w:w="100" w:type="dxa"/>
-              <w:left w:w="108" w:type="dxa"/>
-              <w:bottom w:w="100" w:type="dxa"/>
-              <w:right w:w="108" w:type="dxa"/>
-            </w:tcMar>
-          </w:tcPr>
-          <w:p>
-            <w:pPr>
-              <w:jc w:val="center"/>
-              <w:rPr>
-                <w:rFonts w:ascii="Calibri" w:hAnsi="Calibri" w:cs="Calibri"/>
-              </w:rPr>
-            </w:pPr>
-            <w:r>
-              <w:rPr>
-                <w:rFonts w:ascii="Calibri" w:eastAsia="Arial" w:hAnsi="Calibri" w:cs="Calibri"/>
-                <w:b/>
-              </w:rPr>
-              <w:t>Actividad</w:t>
-            </w:r>
-          </w:p>
-        </w:tc>
-        <w:tc>
-          <w:tcPr>
-            <w:tcW w:w="0" w:type="auto"/>
-            <w:tcMar>
-              <w:top w:w="100" w:type="dxa"/>
-              <w:left w:w="108" w:type="dxa"/>
-              <w:bottom w:w="100" w:type="dxa"/>
-              <w:right w:w="108" w:type="dxa"/>
-            </w:tcMar>
-          </w:tcPr>
-          <w:p>
-            <w:pPr>
-              <w:jc w:val="center"/>
-              <w:rPr>
-                <w:rFonts w:ascii="Calibri" w:hAnsi="Calibri" w:cs="Calibri"/>
-              </w:rPr>
-            </w:pPr>
-            <w:r>
-              <w:rPr>
-                <w:rFonts w:ascii="Calibri" w:eastAsia="Arial" w:hAnsi="Calibri" w:cs="Calibri"/>
-                <w:b/>
-              </w:rPr>
-              <w:t>Datos de Entrada</w:t>
-            </w:r>
-          </w:p>
-        </w:tc>
-        <w:tc>
-          <w:tcPr>
-            <w:tcW w:w="0" w:type="auto"/>
-            <w:tcMar>
-              <w:top w:w="100" w:type="dxa"/>
-              <w:left w:w="108" w:type="dxa"/>
-              <w:bottom w:w="100" w:type="dxa"/>
-              <w:right w:w="108" w:type="dxa"/>
-            </w:tcMar>
-          </w:tcPr>
-          <w:p>
-            <w:pPr>
-              <w:jc w:val="center"/>
-              <w:rPr>
-                <w:rFonts w:ascii="Calibri" w:hAnsi="Calibri" w:cs="Calibri"/>
-              </w:rPr>
-            </w:pPr>
-            <w:r>
-              <w:rPr>
-                <w:rFonts w:ascii="Calibri" w:eastAsia="Arial" w:hAnsi="Calibri" w:cs="Calibri"/>
-                <w:b/>
-              </w:rPr>
-              <w:t>Datos de Salida</w:t>
-            </w:r>
-          </w:p>
-        </w:tc>
-      </w:tr>
-      <w:tr>
-        <w:tc>
-          <w:tcPr>
-            <w:tcW w:w="0" w:type="auto"/>
-            <w:tcMar>
-              <w:top w:w="100" w:type="dxa"/>
-              <w:left w:w="108" w:type="dxa"/>
-              <w:bottom w:w="100" w:type="dxa"/>
-              <w:right w:w="108" w:type="dxa"/>
-            </w:tcMar>
-          </w:tcPr>
-          <w:p>
-            <w:pPr>
-              <w:jc w:val="center"/>
-              <w:rPr>
-                <w:rFonts w:ascii="Calibri" w:hAnsi="Calibri" w:cs="Calibri"/>
-                <w:szCs w:val="24"/>
-              </w:rPr>
-            </w:pPr>
-            <w:r>
-              <w:rPr>
-                <w:rFonts w:ascii="Calibri" w:hAnsi="Calibri" w:cs="Calibri"/>
-              </w:rPr>
-              <w:t>1</w:t>
-            </w:r>
-          </w:p>
-        </w:tc>
-        <w:tc>
-          <w:tcPr>
-            <w:tcW w:w="0" w:type="auto"/>
-            <w:tcMar>
-              <w:top w:w="100" w:type="dxa"/>
-              <w:left w:w="108" w:type="dxa"/>
-              <w:bottom w:w="100" w:type="dxa"/>
-              <w:right w:w="108" w:type="dxa"/>
-            </w:tcMar>
-          </w:tcPr>
-          <w:p>
-            <w:pPr>
-              <w:rPr>
-                <w:rFonts w:ascii="Calibri" w:hAnsi="Calibri" w:cs="Calibri"/>
-                <w:szCs w:val="24"/>
-              </w:rPr>
-            </w:pPr>
-            <w:r>
-              <w:rPr>
-                <w:rFonts w:ascii="Calibri" w:hAnsi="Calibri" w:cs="Calibri"/>
-              </w:rPr>
-              <w:t>Elaboración del material didáctico.</w:t>
-            </w:r>
-          </w:p>
-        </w:tc>
-        <w:tc>
-          <w:tcPr>
-            <w:tcW w:w="0" w:type="auto"/>
-            <w:tcMar>
-              <w:top w:w="100" w:type="dxa"/>
-              <w:left w:w="108" w:type="dxa"/>
-              <w:bottom w:w="100" w:type="dxa"/>
-              <w:right w:w="108" w:type="dxa"/>
-            </w:tcMar>
-          </w:tcPr>
-          <w:p>
-            <w:pPr>
-              <w:rPr>
-                <w:rFonts w:ascii="Calibri" w:hAnsi="Calibri" w:cs="Calibri"/>
-                <w:szCs w:val="24"/>
-              </w:rPr>
-            </w:pPr>
-            <w:r>
-              <w:rPr>
-                <w:rFonts w:ascii="Calibri" w:hAnsi="Calibri" w:cs="Calibri"/>
-              </w:rPr>
-              <w:t>Sílabo de del curso aprobado entregado al profesor.</w:t>
-            </w:r>
-          </w:p>
-        </w:tc>
-        <w:tc>
-          <w:tcPr>
-            <w:tcW w:w="0" w:type="auto"/>
-            <w:tcMar>
-              <w:top w:w="100" w:type="dxa"/>
-              <w:left w:w="108" w:type="dxa"/>
-              <w:bottom w:w="100" w:type="dxa"/>
-              <w:right w:w="108" w:type="dxa"/>
-            </w:tcMar>
-          </w:tcPr>
-          <w:p>
-            <w:pPr>
-              <w:rPr>
-                <w:rFonts w:ascii="Calibri" w:hAnsi="Calibri" w:cs="Calibri"/>
-                <w:szCs w:val="24"/>
-              </w:rPr>
-            </w:pPr>
-            <w:r>
-              <w:rPr>
-                <w:rFonts w:ascii="Calibri" w:hAnsi="Calibri" w:cs="Calibri"/>
-              </w:rPr>
-              <w:t>Material didáctico del curso elaborado.</w:t>
-            </w:r>
-          </w:p>
-        </w:tc>
-      </w:tr>
-    </w:tbl>
-    <w:p/>
-    <w:p>
-      <w:pPr>
-        <w:pStyle w:val="Ttulo2"/>
-        <w:numPr>
-          <w:ilvl w:val="1"/>
-          <w:numId w:val="5"/>
-        </w:numPr>
-        <w:spacing w:after="160"/>
-        <w:ind w:left="851" w:hanging="357"/>
-        <w:rPr>
-          <w:rFonts w:ascii="Calibri" w:hAnsi="Calibri" w:cs="Times New Roman"/>
-          <w:b/>
-          <w:color w:val="auto"/>
-        </w:rPr>
-      </w:pPr>
-      <w:bookmarkStart w:id="16" w:name="_Toc481219014"/>
-      <w:r>
-        <w:rPr>
-          <w:rFonts w:ascii="Calibri" w:hAnsi="Calibri" w:cs="Times New Roman"/>
-          <w:b/>
-          <w:color w:val="auto"/>
-        </w:rPr>
-        <w:t>Diagrama del Proceso</w:t>
-      </w:r>
-      <w:bookmarkEnd w:id="16"/>
-    </w:p>
-    <w:p>
-      <w:pPr>
-        <w:pStyle w:val="Ttulo2"/>
-        <w:numPr>
-          <w:ilvl w:val="1"/>
-          <w:numId w:val="5"/>
-        </w:numPr>
-        <w:spacing w:after="160"/>
-        <w:ind w:left="851" w:hanging="357"/>
-        <w:rPr>
-          <w:rFonts w:ascii="Calibri" w:hAnsi="Calibri" w:cs="Times New Roman"/>
-          <w:b/>
-          <w:color w:val="auto"/>
-        </w:rPr>
-      </w:pPr>
-      <w:bookmarkStart w:id="17" w:name="_Toc481219015"/>
-      <w:r>
-        <w:rPr>
-          <w:rFonts w:ascii="Calibri" w:hAnsi="Calibri" w:cs="Times New Roman"/>
-          <w:b/>
-          <w:color w:val="auto"/>
-        </w:rPr>
-        <w:t>Descripción de Actividades</w:t>
-      </w:r>
-      <w:bookmarkEnd w:id="17"/>
-    </w:p>
-    <w:p>
-      <w:pPr>
-        <w:ind w:left="709"/>
-        <w:jc w:val="both"/>
-        <w:rPr>
-          <w:rFonts w:ascii="Calibri" w:hAnsi="Calibri"/>
-        </w:rPr>
-      </w:pPr>
-      <w:r>
-        <w:rPr>
-          <w:rFonts w:ascii="Calibri" w:hAnsi="Calibri"/>
-        </w:rPr>
-        <w:t>A continuación se procederá a describir las ac</w:t>
-      </w:r>
-      <w:r>
-        <w:rPr>
-          <w:rFonts w:ascii="Calibri" w:hAnsi="Calibri"/>
-        </w:rPr>
-        <w:t>tividades, el rol que realiza</w:t>
-      </w:r>
-      <w:r>
-        <w:rPr>
-          <w:rFonts w:ascii="Calibri" w:hAnsi="Calibri"/>
-        </w:rPr>
-        <w:t xml:space="preserve"> cada una de ellas y el tipo a la que pertenecen.</w:t>
-      </w:r>
-    </w:p>
-    <w:tbl>
-      <w:tblPr>
-        <w:tblW w:w="0" w:type="auto"/>
-        <w:tblInd w:w="108" w:type="dxa"/>
-        <w:tblBorders>
-          <w:top w:val="single" w:sz="12" w:space="0" w:color="2E74B5" w:themeColor="accent1" w:themeShade="BF"/>
-          <w:left w:val="single" w:sz="12" w:space="0" w:color="2E74B5" w:themeColor="accent1" w:themeShade="BF"/>
-          <w:bottom w:val="single" w:sz="12" w:space="0" w:color="2E74B5" w:themeColor="accent1" w:themeShade="BF"/>
-          <w:right w:val="single" w:sz="12" w:space="0" w:color="2E74B5" w:themeColor="accent1" w:themeShade="BF"/>
-          <w:insideH w:val="single" w:sz="12" w:space="0" w:color="2E74B5" w:themeColor="accent1" w:themeShade="BF"/>
-          <w:insideV w:val="single" w:sz="12" w:space="0" w:color="2E74B5" w:themeColor="accent1" w:themeShade="BF"/>
-        </w:tblBorders>
-        <w:tblLook w:val="0600" w:firstRow="0" w:lastRow="0" w:firstColumn="0" w:lastColumn="0" w:noHBand="1" w:noVBand="1"/>
-      </w:tblPr>
-      <w:tblGrid>
-        <w:gridCol w:w="414"/>
-        <w:gridCol w:w="1963"/>
-        <w:gridCol w:w="3836"/>
-        <w:gridCol w:w="1502"/>
-        <w:gridCol w:w="897"/>
-      </w:tblGrid>
-      <w:tr>
-        <w:trPr>
-          <w:trHeight w:val="266"/>
-        </w:trPr>
-        <w:tc>
-          <w:tcPr>
-            <w:tcW w:w="0" w:type="auto"/>
-            <w:shd w:val="clear" w:color="auto" w:fill="FFFFFF"/>
-            <w:tcMar>
-              <w:top w:w="100" w:type="dxa"/>
-              <w:left w:w="108" w:type="dxa"/>
-              <w:bottom w:w="100" w:type="dxa"/>
-              <w:right w:w="108" w:type="dxa"/>
-            </w:tcMar>
-          </w:tcPr>
-          <w:p>
-            <w:pPr>
-              <w:jc w:val="center"/>
-              <w:rPr>
-                <w:rFonts w:ascii="Calibri" w:hAnsi="Calibri" w:cs="Calibri"/>
-              </w:rPr>
-            </w:pPr>
-            <w:r>
-              <w:rPr>
-                <w:rFonts w:ascii="Calibri" w:eastAsia="Arial" w:hAnsi="Calibri" w:cs="Calibri"/>
-                <w:b/>
-              </w:rPr>
-              <w:t>ID</w:t>
-            </w:r>
-          </w:p>
-        </w:tc>
-        <w:tc>
-          <w:tcPr>
-            <w:tcW w:w="0" w:type="auto"/>
-            <w:shd w:val="clear" w:color="auto" w:fill="FFFFFF"/>
-            <w:tcMar>
-              <w:top w:w="100" w:type="dxa"/>
-              <w:left w:w="108" w:type="dxa"/>
-              <w:bottom w:w="100" w:type="dxa"/>
-              <w:right w:w="108" w:type="dxa"/>
-            </w:tcMar>
-          </w:tcPr>
-          <w:p>
-            <w:pPr>
-              <w:jc w:val="center"/>
-              <w:rPr>
-                <w:rFonts w:ascii="Calibri" w:hAnsi="Calibri" w:cs="Calibri"/>
-              </w:rPr>
-            </w:pPr>
-            <w:r>
-              <w:rPr>
-                <w:rFonts w:ascii="Calibri" w:eastAsia="Arial" w:hAnsi="Calibri" w:cs="Calibri"/>
-                <w:b/>
-              </w:rPr>
-              <w:t>Actividad</w:t>
-            </w:r>
-          </w:p>
-        </w:tc>
-        <w:tc>
-          <w:tcPr>
-            <w:tcW w:w="0" w:type="auto"/>
-            <w:shd w:val="clear" w:color="auto" w:fill="FFFFFF"/>
-            <w:tcMar>
-              <w:top w:w="100" w:type="dxa"/>
-              <w:left w:w="108" w:type="dxa"/>
-              <w:bottom w:w="100" w:type="dxa"/>
-              <w:right w:w="108" w:type="dxa"/>
-            </w:tcMar>
-          </w:tcPr>
-          <w:p>
-            <w:pPr>
-              <w:jc w:val="center"/>
-              <w:rPr>
-                <w:rFonts w:ascii="Calibri" w:hAnsi="Calibri" w:cs="Calibri"/>
-              </w:rPr>
-            </w:pPr>
-            <w:r>
-              <w:rPr>
-                <w:rFonts w:ascii="Calibri" w:eastAsia="Arial" w:hAnsi="Calibri" w:cs="Calibri"/>
-                <w:b/>
-              </w:rPr>
-              <w:t xml:space="preserve">Descripción </w:t>
-            </w:r>
-          </w:p>
-        </w:tc>
-        <w:tc>
-          <w:tcPr>
-            <w:tcW w:w="0" w:type="auto"/>
-            <w:shd w:val="clear" w:color="auto" w:fill="FFFFFF"/>
-            <w:tcMar>
-              <w:top w:w="100" w:type="dxa"/>
-              <w:left w:w="108" w:type="dxa"/>
-              <w:bottom w:w="100" w:type="dxa"/>
-              <w:right w:w="108" w:type="dxa"/>
-            </w:tcMar>
-          </w:tcPr>
-          <w:p>
-            <w:pPr>
-              <w:jc w:val="center"/>
-              <w:rPr>
-                <w:rFonts w:ascii="Calibri" w:hAnsi="Calibri" w:cs="Calibri"/>
-              </w:rPr>
-            </w:pPr>
-            <w:r>
-              <w:rPr>
-                <w:rFonts w:ascii="Calibri" w:eastAsia="Arial" w:hAnsi="Calibri" w:cs="Calibri"/>
-                <w:b/>
-              </w:rPr>
-              <w:t>Rol</w:t>
-            </w:r>
-          </w:p>
-        </w:tc>
-        <w:tc>
-          <w:tcPr>
-            <w:tcW w:w="0" w:type="auto"/>
-            <w:shd w:val="clear" w:color="auto" w:fill="FFFFFF"/>
-            <w:tcMar>
-              <w:top w:w="100" w:type="dxa"/>
-              <w:left w:w="108" w:type="dxa"/>
-              <w:bottom w:w="100" w:type="dxa"/>
-              <w:right w:w="108" w:type="dxa"/>
-            </w:tcMar>
-          </w:tcPr>
-          <w:p>
-            <w:pPr>
-              <w:jc w:val="center"/>
-              <w:rPr>
-                <w:rFonts w:ascii="Calibri" w:hAnsi="Calibri" w:cs="Calibri"/>
-              </w:rPr>
-            </w:pPr>
-            <w:r>
-              <w:rPr>
-                <w:rFonts w:ascii="Calibri" w:eastAsia="Arial" w:hAnsi="Calibri" w:cs="Calibri"/>
-                <w:b/>
-              </w:rPr>
-              <w:t>Tipo</w:t>
-            </w:r>
-          </w:p>
-        </w:tc>
-      </w:tr>
-      <w:tr>
-        <w:trPr>
-          <w:trHeight w:val="1060"/>
-        </w:trPr>
-        <w:tc>
-          <w:tcPr>
-            <w:tcW w:w="0" w:type="auto"/>
-            <w:shd w:val="clear" w:color="auto" w:fill="FFFFFF"/>
-            <w:tcMar>
-              <w:top w:w="100" w:type="dxa"/>
-              <w:left w:w="108" w:type="dxa"/>
-              <w:bottom w:w="100" w:type="dxa"/>
-              <w:right w:w="108" w:type="dxa"/>
-            </w:tcMar>
-          </w:tcPr>
-          <w:p>
-            <w:pPr>
-              <w:rPr>
-                <w:rFonts w:ascii="Calibri" w:hAnsi="Calibri" w:cs="Calibri"/>
-              </w:rPr>
-            </w:pPr>
-            <w:r>
-              <w:rPr>
-                <w:rFonts w:ascii="Calibri" w:eastAsia="Arial" w:hAnsi="Calibri" w:cs="Calibri"/>
-              </w:rPr>
               <w:t>1</w:t>
             </w:r>
           </w:p>
@@ -4639,7 +5552,7 @@
           <w:szCs w:val="26"/>
         </w:rPr>
       </w:pPr>
-      <w:bookmarkStart w:id="18" w:name="_Toc481219016"/>
+      <w:bookmarkStart w:id="17" w:name="_Toc481219016"/>
       <w:r>
         <w:rPr>
           <w:rFonts w:ascii="Calibri" w:hAnsi="Calibri" w:cs="Times New Roman"/>
@@ -4669,7 +5582,7 @@
         </w:rPr>
         <w:t>(Andres Prado)</w:t>
       </w:r>
-      <w:bookmarkEnd w:id="18"/>
+      <w:bookmarkEnd w:id="17"/>
     </w:p>
     <w:p>
       <w:pPr>
@@ -4686,7 +5599,7 @@
           <w:color w:val="auto"/>
         </w:rPr>
       </w:pPr>
-      <w:bookmarkStart w:id="19" w:name="_Toc481219017"/>
+      <w:bookmarkStart w:id="18" w:name="_Toc481219017"/>
       <w:r>
         <w:rPr>
           <w:rFonts w:ascii="Calibri" w:hAnsi="Calibri" w:cs="Times New Roman"/>
@@ -4695,7 +5608,7 @@
         </w:rPr>
         <w:t>Ficha de Proceso</w:t>
       </w:r>
-      <w:bookmarkEnd w:id="19"/>
+      <w:bookmarkEnd w:id="18"/>
     </w:p>
     <w:tbl>
       <w:tblPr>
@@ -5413,16 +6326,17 @@
           <w:color w:val="auto"/>
         </w:rPr>
       </w:pPr>
-      <w:bookmarkStart w:id="20" w:name="_Toc481219018"/>
+      <w:bookmarkStart w:id="19" w:name="_Toc481219018"/>
       <w:r>
         <w:rPr>
           <w:rFonts w:ascii="Calibri" w:hAnsi="Calibri" w:cs="Times New Roman"/>
           <w:b/>
           <w:color w:val="auto"/>
         </w:rPr>
+        <w:lastRenderedPageBreak/>
         <w:t>Diagrama del Proceso</w:t>
       </w:r>
-      <w:bookmarkEnd w:id="20"/>
+      <w:bookmarkEnd w:id="19"/>
     </w:p>
     <w:p>
       <w:pPr>
@@ -5439,7 +6353,7 @@
           <w:color w:val="auto"/>
         </w:rPr>
       </w:pPr>
-      <w:bookmarkStart w:id="21" w:name="_Toc481219019"/>
+      <w:bookmarkStart w:id="20" w:name="_Toc481219019"/>
       <w:r>
         <w:rPr>
           <w:rFonts w:ascii="Calibri" w:hAnsi="Calibri" w:cs="Times New Roman"/>
@@ -5448,7 +6362,7 @@
         </w:rPr>
         <w:t>Descripción de Actividades</w:t>
       </w:r>
-      <w:bookmarkEnd w:id="21"/>
+      <w:bookmarkEnd w:id="20"/>
     </w:p>
     <w:p>
       <w:pPr>
@@ -5462,7 +6376,21 @@
         <w:rPr>
           <w:rFonts w:ascii="Calibri" w:hAnsi="Calibri"/>
         </w:rPr>
-        <w:t>A continuación se procederá a describir las ac</w:t>
+        <w:t>A continuación</w:t>
+      </w:r>
+      <w:r>
+        <w:rPr>
+          <w:rFonts w:ascii="Calibri" w:hAnsi="Calibri"/>
+        </w:rPr>
+        <w:t>,</w:t>
+      </w:r>
+      <w:bookmarkStart w:id="21" w:name="_GoBack"/>
+      <w:bookmarkEnd w:id="21"/>
+      <w:r>
+        <w:rPr>
+          <w:rFonts w:ascii="Calibri" w:hAnsi="Calibri"/>
+        </w:rPr>
+        <w:t xml:space="preserve"> se procederá a describir las ac</w:t>
       </w:r>
       <w:r>
         <w:rPr>
@@ -5955,7 +6883,7 @@
                               <w:szCs w:val="40"/>
                               <w:lang w:val="es-ES"/>
                             </w:rPr>
-                            <w:t>1</w:t>
+                            <w:t>5</w:t>
                           </w:r>
                           <w:r>
                             <w:rPr>
@@ -6043,7 +6971,7 @@
                         <w:szCs w:val="40"/>
                         <w:lang w:val="es-ES"/>
                       </w:rPr>
-                      <w:t>1</w:t>
+                      <w:t>5</w:t>
                     </w:r>
                     <w:r>
                       <w:rPr>
@@ -6132,7 +7060,7 @@
         </mc:Choice>
         <mc:Fallback>
           <w:pict>
-            <v:rect w14:anchorId="7588E036" id="Rectángulo 58" o:spid="_x0000_s1026" style="position:absolute;margin-left:0;margin-top:0;width:468pt;height:2.85pt;z-index:-251656192;visibility:visible;mso-wrap-style:square;mso-width-percent:1000;mso-height-percent:0;mso-wrap-distance-left:9pt;mso-wrap-distance-top:7.2pt;mso-wrap-distance-right:9pt;mso-wrap-distance-bottom:7.2pt;mso-position-horizontal:center;mso-position-horizontal-relative:margin;mso-position-vertical:top;mso-position-vertical-relative:bottom-margin-area;mso-width-percent:1000;mso-height-percent:0;mso-width-relative:margin;mso-height-relative:margin;v-text-anchor:middle" o:gfxdata="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" fillcolor="#5b9bd5 [3204]" stroked="f" strokeweight="1pt">
+            <v:rect w14:anchorId="60BC2D85" id="Rectángulo 58" o:spid="_x0000_s1026" style="position:absolute;margin-left:0;margin-top:0;width:468pt;height:2.85pt;z-index:-251656192;visibility:visible;mso-wrap-style:square;mso-width-percent:1000;mso-height-percent:0;mso-wrap-distance-left:9pt;mso-wrap-distance-top:7.2pt;mso-wrap-distance-right:9pt;mso-wrap-distance-bottom:7.2pt;mso-position-horizontal:center;mso-position-horizontal-relative:margin;mso-position-vertical:top;mso-position-vertical-relative:bottom-margin-area;mso-width-percent:1000;mso-height-percent:0;mso-width-relative:margin;mso-height-relative:margin;v-text-anchor:middle" o:gfxdata="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" fillcolor="#5b9bd5 [3204]" stroked="f" strokeweight="1pt">
               <w10:wrap type="square" anchorx="margin" anchory="margin"/>
             </v:rect>
           </w:pict>
@@ -12231,7 +13159,7 @@
     <w:charset w:val="00"/>
     <w:family w:val="roman"/>
     <w:pitch w:val="variable"/>
-    <w:sig w:usb0="E0002EFF" w:usb1="C0007843" w:usb2="00000009" w:usb3="00000000" w:csb0="000001FF" w:csb1="00000000"/>
+    <w:sig w:usb0="E0002AFF" w:usb1="C0007843" w:usb2="00000009" w:usb3="00000000" w:csb0="000001FF" w:csb1="00000000"/>
   </w:font>
   <w:font w:name="Courier New">
     <w:panose1 w:val="02070309020205020404"/>
@@ -12259,7 +13187,7 @@
     <w:charset w:val="00"/>
     <w:family w:val="swiss"/>
     <w:pitch w:val="variable"/>
-    <w:sig w:usb0="A00002EF" w:usb1="4000207B" w:usb2="00000000" w:usb3="00000000" w:csb0="0000019F" w:csb1="00000000"/>
+    <w:sig w:usb0="A00002EF" w:usb1="4000207B" w:usb2="00000000" w:usb3="00000000" w:csb0="0000009F" w:csb1="00000000"/>
   </w:font>
   <w:font w:name="Tahoma">
     <w:panose1 w:val="020B0604030504040204"/>
@@ -12296,6 +13224,7 @@
     <w:rsid w:val="00002279"/>
     <w:rsid w:val="000533D1"/>
     <w:rsid w:val="001A5BE5"/>
+    <w:rsid w:val="0023718B"/>
     <w:rsid w:val="00314916"/>
     <w:rsid w:val="003A087E"/>
     <w:rsid w:val="004A4FA0"/>
@@ -13039,7 +13968,7 @@
 </file>
 
 <file path=customXml/itemProps1.xml><?xml version="1.0" encoding="utf-8"?>
-<ds:datastoreItem xmlns:ds="http://schemas.openxmlformats.org/officeDocument/2006/customXml" ds:itemID="{A773D98D-B486-4C27-BDFA-648DC33AD7C9}">
+<ds:datastoreItem xmlns:ds="http://schemas.openxmlformats.org/officeDocument/2006/customXml" ds:itemID="{0C653D9A-B58E-4A8A-BC50-8A065B2A7C59}">
   <ds:schemaRefs>
     <ds:schemaRef ds:uri="http://schemas.openxmlformats.org/officeDocument/2006/bibliography"/>
   </ds:schemaRefs>

</xml_diff>

<commit_message>
actualizacion de proceso 2 y 3
</commit_message>
<xml_diff>
--- a/NV/Desarrollo/SBDL/Negocio/SBDL_DPN.docx
+++ b/NV/Desarrollo/SBDL/Negocio/SBDL_DPN.docx
@@ -1,6 +1,6 @@
 
 <file path=word/document.xml><?xml version="1.0" encoding="utf-8"?>
-<w:document xmlns:wpc="http://schemas.microsoft.com/office/word/2010/wordprocessingCanvas" xmlns:cx="http://schemas.microsoft.com/office/drawing/2014/chartex" xmlns:mc="http://schemas.openxmlformats.org/markup-compatibility/2006" xmlns:o="urn:schemas-microsoft-com:office:office" xmlns:r="http://schemas.openxmlformats.org/officeDocument/2006/relationships" xmlns:m="http://schemas.openxmlformats.org/officeDocument/2006/math" xmlns:v="urn:schemas-microsoft-com:vml" xmlns:wp14="http://schemas.microsoft.com/office/word/2010/wordprocessingDrawing" xmlns:wp="http://schemas.openxmlformats.org/drawingml/2006/wordprocessingDrawing" xmlns:w10="urn:schemas-microsoft-com:office:word" xmlns:w="http://schemas.openxmlformats.org/wordprocessingml/2006/main" xmlns:w14="http://schemas.microsoft.com/office/word/2010/wordml" xmlns:w15="http://schemas.microsoft.com/office/word/2012/wordml" xmlns:w16se="http://schemas.microsoft.com/office/word/2015/wordml/symex" xmlns:wpg="http://schemas.microsoft.com/office/word/2010/wordprocessingGroup" xmlns:wpi="http://schemas.microsoft.com/office/word/2010/wordprocessingInk" xmlns:wne="http://schemas.microsoft.com/office/word/2006/wordml" xmlns:wps="http://schemas.microsoft.com/office/word/2010/wordprocessingShape" mc:Ignorable="w14 w15 w16se wp14">
+<w:document xmlns:wpc="http://schemas.microsoft.com/office/word/2010/wordprocessingCanvas" xmlns:mc="http://schemas.openxmlformats.org/markup-compatibility/2006" xmlns:o="urn:schemas-microsoft-com:office:office" xmlns:r="http://schemas.openxmlformats.org/officeDocument/2006/relationships" xmlns:m="http://schemas.openxmlformats.org/officeDocument/2006/math" xmlns:v="urn:schemas-microsoft-com:vml" xmlns:wp14="http://schemas.microsoft.com/office/word/2010/wordprocessingDrawing" xmlns:wp="http://schemas.openxmlformats.org/drawingml/2006/wordprocessingDrawing" xmlns:w10="urn:schemas-microsoft-com:office:word" xmlns:w="http://schemas.openxmlformats.org/wordprocessingml/2006/main" xmlns:w14="http://schemas.microsoft.com/office/word/2010/wordml" xmlns:w15="http://schemas.microsoft.com/office/word/2012/wordml" xmlns:wpg="http://schemas.microsoft.com/office/word/2010/wordprocessingGroup" xmlns:wpi="http://schemas.microsoft.com/office/word/2010/wordprocessingInk" xmlns:wne="http://schemas.microsoft.com/office/word/2006/wordml" xmlns:wps="http://schemas.microsoft.com/office/word/2010/wordprocessingShape" mc:Ignorable="w14 w15 wp14">
   <w:body>
     <w:p>
       <w:pPr>
@@ -94,7 +94,25 @@
           <w:sz w:val="44"/>
           <w:szCs w:val="40"/>
         </w:rPr>
-        <w:t>SISTEMA DE BÚSQUEDA DE DOCENTES EN LINEA</w:t>
+        <w:t>SISTE</w:t>
+      </w:r>
+      <w:r>
+        <w:rPr>
+          <w:rFonts w:ascii="Calibri" w:hAnsi="Calibri" w:cs="Times New Roman"/>
+          <w:b/>
+          <w:sz w:val="44"/>
+          <w:szCs w:val="40"/>
+        </w:rPr>
+        <w:t>MA DE BÚSQUEDA DE DOCENTES EN LÍ</w:t>
+      </w:r>
+      <w:r>
+        <w:rPr>
+          <w:rFonts w:ascii="Calibri" w:hAnsi="Calibri" w:cs="Times New Roman"/>
+          <w:b/>
+          <w:sz w:val="44"/>
+          <w:szCs w:val="40"/>
+        </w:rPr>
+        <w:t>NEA</w:t>
       </w:r>
     </w:p>
     <w:p>
@@ -516,6 +534,12 @@
                 <w:rFonts w:ascii="Calibri" w:hAnsi="Calibri"/>
               </w:rPr>
             </w:pPr>
+            <w:r>
+              <w:rPr>
+                <w:rFonts w:ascii="Calibri" w:hAnsi="Calibri"/>
+              </w:rPr>
+              <w:t>29/04/17</w:t>
+            </w:r>
           </w:p>
         </w:tc>
         <w:tc>
@@ -543,6 +567,13 @@
                 <w:b/>
               </w:rPr>
             </w:pPr>
+            <w:r>
+              <w:rPr>
+                <w:rFonts w:ascii="Calibri" w:hAnsi="Calibri"/>
+                <w:b/>
+              </w:rPr>
+              <w:t>1.1</w:t>
+            </w:r>
           </w:p>
         </w:tc>
         <w:tc>
@@ -569,6 +600,18 @@
                 <w:rFonts w:ascii="Calibri" w:hAnsi="Calibri"/>
               </w:rPr>
             </w:pPr>
+            <w:r>
+              <w:rPr>
+                <w:rFonts w:ascii="Calibri" w:hAnsi="Calibri"/>
+              </w:rPr>
+              <w:t>Revisión de la Elaboración de los procesos de negocio</w:t>
+            </w:r>
+            <w:r>
+              <w:rPr>
+                <w:rFonts w:ascii="Calibri" w:hAnsi="Calibri"/>
+              </w:rPr>
+              <w:t>.</w:t>
+            </w:r>
           </w:p>
         </w:tc>
         <w:tc>
@@ -594,6 +637,19 @@
                 <w:rFonts w:ascii="Calibri" w:hAnsi="Calibri"/>
               </w:rPr>
             </w:pPr>
+            <w:r>
+              <w:rPr>
+                <w:rFonts w:ascii="Calibri" w:hAnsi="Calibri"/>
+              </w:rPr>
+              <w:t>Andrés Prado.</w:t>
+            </w:r>
+            <w:r>
+              <w:rPr>
+                <w:rFonts w:ascii="Calibri" w:hAnsi="Calibri"/>
+              </w:rPr>
+              <w:br/>
+              <w:t>Cesar Barrantes.</w:t>
+            </w:r>
           </w:p>
         </w:tc>
       </w:tr>
@@ -651,7 +707,7 @@
       <w:sdtContent>
         <w:p>
           <w:pPr>
-            <w:pStyle w:val="TtuloTDC"/>
+            <w:pStyle w:val="TtulodeTDC"/>
             <w:jc w:val="center"/>
             <w:rPr>
               <w:rFonts w:ascii="Calibri" w:hAnsi="Calibri" w:cs="Times New Roman"/>
@@ -678,6 +734,8 @@
             </w:rPr>
             <w:t>ontenido</w:t>
           </w:r>
+          <w:bookmarkStart w:id="4" w:name="_GoBack"/>
+          <w:bookmarkEnd w:id="4"/>
         </w:p>
         <w:p>
           <w:pPr>
@@ -712,134 +770,18 @@
             </w:rPr>
             <w:fldChar w:fldCharType="separate"/>
           </w:r>
-          <w:bookmarkStart w:id="4" w:name="_GoBack"/>
-          <w:bookmarkEnd w:id="4"/>
-          <w:r>
-            <w:rPr>
-              <w:rStyle w:val="Hipervnculo"/>
-            </w:rPr>
-            <w:fldChar w:fldCharType="begin"/>
-          </w:r>
-          <w:r>
-            <w:rPr>
-              <w:rStyle w:val="Hipervnculo"/>
-            </w:rPr>
-            <w:instrText xml:space="preserve"> </w:instrText>
-          </w:r>
-          <w:r>
-            <w:instrText>HYPERLINK \l "_Toc481232642"</w:instrText>
-          </w:r>
-          <w:r>
-            <w:rPr>
-              <w:rStyle w:val="Hipervnculo"/>
-            </w:rPr>
-            <w:instrText xml:space="preserve"> </w:instrText>
-          </w:r>
-          <w:r>
-            <w:rPr>
-              <w:rStyle w:val="Hipervnculo"/>
-            </w:rPr>
-          </w:r>
-          <w:r>
-            <w:rPr>
-              <w:rStyle w:val="Hipervnculo"/>
-            </w:rPr>
-            <w:fldChar w:fldCharType="separate"/>
-          </w:r>
-          <w:r>
-            <w:rPr>
-              <w:rStyle w:val="Hipervnculo"/>
-              <w:rFonts w:ascii="Calibri" w:hAnsi="Calibri"/>
-              <w:b/>
-            </w:rPr>
-            <w:t>1.</w:t>
-          </w:r>
-          <w:r>
-            <w:rPr>
-              <w:rFonts w:cstheme="minorBidi"/>
-            </w:rPr>
-            <w:tab/>
-          </w:r>
-          <w:r>
-            <w:rPr>
-              <w:rStyle w:val="Hipervnculo"/>
-              <w:rFonts w:ascii="Calibri" w:hAnsi="Calibri"/>
-              <w:b/>
-            </w:rPr>
-            <w:t>Introducción</w:t>
-          </w:r>
-          <w:r>
-            <w:rPr>
-              <w:webHidden/>
-            </w:rPr>
-            <w:tab/>
-          </w:r>
-          <w:r>
-            <w:rPr>
-              <w:webHidden/>
-            </w:rPr>
-            <w:fldChar w:fldCharType="begin"/>
-          </w:r>
-          <w:r>
-            <w:rPr>
-              <w:webHidden/>
-            </w:rPr>
-            <w:instrText xml:space="preserve"> PAGEREF _Toc481232642 \h </w:instrText>
-          </w:r>
-          <w:r>
-            <w:rPr>
-              <w:webHidden/>
-            </w:rPr>
-          </w:r>
-          <w:r>
-            <w:rPr>
-              <w:webHidden/>
-            </w:rPr>
-            <w:fldChar w:fldCharType="separate"/>
-          </w:r>
-          <w:r>
-            <w:rPr>
-              <w:webHidden/>
-            </w:rPr>
-            <w:t>1</w:t>
-          </w:r>
-          <w:r>
-            <w:rPr>
-              <w:webHidden/>
-            </w:rPr>
-            <w:fldChar w:fldCharType="end"/>
-          </w:r>
-          <w:r>
-            <w:rPr>
-              <w:rStyle w:val="Hipervnculo"/>
-            </w:rPr>
-            <w:fldChar w:fldCharType="end"/>
-          </w:r>
-        </w:p>
-        <w:p>
-          <w:pPr>
-            <w:pStyle w:val="TDC2"/>
-            <w:rPr>
-              <w:rFonts w:cstheme="minorBidi"/>
-              <w:b w:val="0"/>
-              <w:sz w:val="22"/>
-              <w:szCs w:val="22"/>
-            </w:rPr>
-          </w:pPr>
-          <w:hyperlink w:anchor="_Toc481232643" w:history="1">
+          <w:hyperlink w:anchor="_Toc481238584" w:history="1">
             <w:r>
               <w:rPr>
                 <w:rStyle w:val="Hipervnculo"/>
                 <w:rFonts w:ascii="Calibri" w:hAnsi="Calibri"/>
-              </w:rPr>
-              <w:t>1.1</w:t>
+                <w:b/>
+              </w:rPr>
+              <w:t>1.</w:t>
             </w:r>
             <w:r>
               <w:rPr>
                 <w:rFonts w:cstheme="minorBidi"/>
-                <w:b w:val="0"/>
-                <w:sz w:val="22"/>
-                <w:szCs w:val="22"/>
               </w:rPr>
               <w:tab/>
             </w:r>
@@ -847,8 +789,9 @@
               <w:rPr>
                 <w:rStyle w:val="Hipervnculo"/>
                 <w:rFonts w:ascii="Calibri" w:hAnsi="Calibri"/>
-              </w:rPr>
-              <w:t>Propósito</w:t>
+                <w:b/>
+              </w:rPr>
+              <w:t>Introducción</w:t>
             </w:r>
             <w:r>
               <w:rPr>
@@ -866,7 +809,7 @@
               <w:rPr>
                 <w:webHidden/>
               </w:rPr>
-              <w:instrText xml:space="preserve"> PAGEREF _Toc481232643 \h </w:instrText>
+              <w:instrText xml:space="preserve"> PAGEREF _Toc481238584 \h </w:instrText>
             </w:r>
             <w:r>
               <w:rPr>
@@ -903,13 +846,13 @@
               <w:szCs w:val="22"/>
             </w:rPr>
           </w:pPr>
-          <w:hyperlink w:anchor="_Toc481232644" w:history="1">
+          <w:hyperlink w:anchor="_Toc481238585" w:history="1">
             <w:r>
               <w:rPr>
                 <w:rStyle w:val="Hipervnculo"/>
                 <w:rFonts w:ascii="Calibri" w:hAnsi="Calibri"/>
               </w:rPr>
-              <w:t>1.2</w:t>
+              <w:t>1.1</w:t>
             </w:r>
             <w:r>
               <w:rPr>
@@ -925,7 +868,7 @@
                 <w:rStyle w:val="Hipervnculo"/>
                 <w:rFonts w:ascii="Calibri" w:hAnsi="Calibri"/>
               </w:rPr>
-              <w:t>Definición, siglas y abreviaturas</w:t>
+              <w:t>Propósito</w:t>
             </w:r>
             <w:r>
               <w:rPr>
@@ -943,7 +886,7 @@
               <w:rPr>
                 <w:webHidden/>
               </w:rPr>
-              <w:instrText xml:space="preserve"> PAGEREF _Toc481232644 \h </w:instrText>
+              <w:instrText xml:space="preserve"> PAGEREF _Toc481238585 \h </w:instrText>
             </w:r>
             <w:r>
               <w:rPr>
@@ -980,13 +923,13 @@
               <w:szCs w:val="22"/>
             </w:rPr>
           </w:pPr>
-          <w:hyperlink w:anchor="_Toc481232645" w:history="1">
+          <w:hyperlink w:anchor="_Toc481238586" w:history="1">
             <w:r>
               <w:rPr>
                 <w:rStyle w:val="Hipervnculo"/>
                 <w:rFonts w:ascii="Calibri" w:hAnsi="Calibri"/>
               </w:rPr>
-              <w:t>1.3</w:t>
+              <w:t>1.2</w:t>
             </w:r>
             <w:r>
               <w:rPr>
@@ -1002,7 +945,7 @@
                 <w:rStyle w:val="Hipervnculo"/>
                 <w:rFonts w:ascii="Calibri" w:hAnsi="Calibri"/>
               </w:rPr>
-              <w:t>Referencias</w:t>
+              <w:t>Definición, siglas y abreviaturas</w:t>
             </w:r>
             <w:r>
               <w:rPr>
@@ -1020,87 +963,7 @@
               <w:rPr>
                 <w:webHidden/>
               </w:rPr>
-              <w:instrText xml:space="preserve"> PAGEREF _Toc481232645 \h </w:instrText>
-            </w:r>
-            <w:r>
-              <w:rPr>
-                <w:webHidden/>
-              </w:rPr>
-            </w:r>
-            <w:r>
-              <w:rPr>
-                <w:webHidden/>
-              </w:rPr>
-              <w:fldChar w:fldCharType="separate"/>
-            </w:r>
-            <w:r>
-              <w:rPr>
-                <w:webHidden/>
-              </w:rPr>
-              <w:t>1</w:t>
-            </w:r>
-            <w:r>
-              <w:rPr>
-                <w:webHidden/>
-              </w:rPr>
-              <w:fldChar w:fldCharType="end"/>
-            </w:r>
-          </w:hyperlink>
-        </w:p>
-        <w:p>
-          <w:pPr>
-            <w:pStyle w:val="TDC1"/>
-            <w:rPr>
-              <w:rFonts w:cstheme="minorBidi"/>
-            </w:rPr>
-          </w:pPr>
-          <w:hyperlink w:anchor="_Toc481232646" w:history="1">
-            <w:r>
-              <w:rPr>
-                <w:rStyle w:val="Hipervnculo"/>
-                <w:rFonts w:ascii="Calibri" w:hAnsi="Calibri"/>
-                <w:b/>
-              </w:rPr>
-              <w:t>2.</w:t>
-            </w:r>
-            <w:r>
-              <w:rPr>
-                <w:rFonts w:cstheme="minorBidi"/>
-              </w:rPr>
-              <w:tab/>
-            </w:r>
-            <w:r>
-              <w:rPr>
-                <w:rStyle w:val="Hipervnculo"/>
-                <w:rFonts w:ascii="Calibri" w:hAnsi="Calibri"/>
-                <w:b/>
-              </w:rPr>
-              <w:t xml:space="preserve">Proceso 1: Buscar curso de docente </w:t>
-            </w:r>
-            <w:r>
-              <w:rPr>
-                <w:rStyle w:val="Hipervnculo"/>
-                <w:rFonts w:ascii="Calibri" w:hAnsi="Calibri"/>
-              </w:rPr>
-              <w:t>(Carlos Serquen)</w:t>
-            </w:r>
-            <w:r>
-              <w:rPr>
-                <w:webHidden/>
-              </w:rPr>
-              <w:tab/>
-            </w:r>
-            <w:r>
-              <w:rPr>
-                <w:webHidden/>
-              </w:rPr>
-              <w:fldChar w:fldCharType="begin"/>
-            </w:r>
-            <w:r>
-              <w:rPr>
-                <w:webHidden/>
-              </w:rPr>
-              <w:instrText xml:space="preserve"> PAGEREF _Toc481232646 \h </w:instrText>
+              <w:instrText xml:space="preserve"> PAGEREF _Toc481238586 \h </w:instrText>
             </w:r>
             <w:r>
               <w:rPr>
@@ -1137,13 +1000,13 @@
               <w:szCs w:val="22"/>
             </w:rPr>
           </w:pPr>
-          <w:hyperlink w:anchor="_Toc481232647" w:history="1">
+          <w:hyperlink w:anchor="_Toc481238587" w:history="1">
             <w:r>
               <w:rPr>
                 <w:rStyle w:val="Hipervnculo"/>
                 <w:rFonts w:ascii="Calibri" w:hAnsi="Calibri"/>
               </w:rPr>
-              <w:t>2.1</w:t>
+              <w:t>1.3</w:t>
             </w:r>
             <w:r>
               <w:rPr>
@@ -1159,7 +1022,7 @@
                 <w:rStyle w:val="Hipervnculo"/>
                 <w:rFonts w:ascii="Calibri" w:hAnsi="Calibri"/>
               </w:rPr>
-              <w:t>Ficha de Proceso</w:t>
+              <w:t>Referencias</w:t>
             </w:r>
             <w:r>
               <w:rPr>
@@ -1177,7 +1040,87 @@
               <w:rPr>
                 <w:webHidden/>
               </w:rPr>
-              <w:instrText xml:space="preserve"> PAGEREF _Toc481232647 \h </w:instrText>
+              <w:instrText xml:space="preserve"> PAGEREF _Toc481238587 \h </w:instrText>
+            </w:r>
+            <w:r>
+              <w:rPr>
+                <w:webHidden/>
+              </w:rPr>
+            </w:r>
+            <w:r>
+              <w:rPr>
+                <w:webHidden/>
+              </w:rPr>
+              <w:fldChar w:fldCharType="separate"/>
+            </w:r>
+            <w:r>
+              <w:rPr>
+                <w:webHidden/>
+              </w:rPr>
+              <w:t>1</w:t>
+            </w:r>
+            <w:r>
+              <w:rPr>
+                <w:webHidden/>
+              </w:rPr>
+              <w:fldChar w:fldCharType="end"/>
+            </w:r>
+          </w:hyperlink>
+        </w:p>
+        <w:p>
+          <w:pPr>
+            <w:pStyle w:val="TDC1"/>
+            <w:rPr>
+              <w:rFonts w:cstheme="minorBidi"/>
+            </w:rPr>
+          </w:pPr>
+          <w:hyperlink w:anchor="_Toc481238588" w:history="1">
+            <w:r>
+              <w:rPr>
+                <w:rStyle w:val="Hipervnculo"/>
+                <w:rFonts w:ascii="Calibri" w:hAnsi="Calibri"/>
+                <w:b/>
+              </w:rPr>
+              <w:t>2.</w:t>
+            </w:r>
+            <w:r>
+              <w:rPr>
+                <w:rFonts w:cstheme="minorBidi"/>
+              </w:rPr>
+              <w:tab/>
+            </w:r>
+            <w:r>
+              <w:rPr>
+                <w:rStyle w:val="Hipervnculo"/>
+                <w:rFonts w:ascii="Calibri" w:hAnsi="Calibri"/>
+                <w:b/>
+              </w:rPr>
+              <w:t xml:space="preserve">Proceso 1: Buscar curso de docente </w:t>
+            </w:r>
+            <w:r>
+              <w:rPr>
+                <w:rStyle w:val="Hipervnculo"/>
+                <w:rFonts w:ascii="Calibri" w:hAnsi="Calibri"/>
+              </w:rPr>
+              <w:t>(Carlos Serquen)</w:t>
+            </w:r>
+            <w:r>
+              <w:rPr>
+                <w:webHidden/>
+              </w:rPr>
+              <w:tab/>
+            </w:r>
+            <w:r>
+              <w:rPr>
+                <w:webHidden/>
+              </w:rPr>
+              <w:fldChar w:fldCharType="begin"/>
+            </w:r>
+            <w:r>
+              <w:rPr>
+                <w:webHidden/>
+              </w:rPr>
+              <w:instrText xml:space="preserve"> PAGEREF _Toc481238588 \h </w:instrText>
             </w:r>
             <w:r>
               <w:rPr>
@@ -1214,13 +1157,13 @@
               <w:szCs w:val="22"/>
             </w:rPr>
           </w:pPr>
-          <w:hyperlink w:anchor="_Toc481232648" w:history="1">
+          <w:hyperlink w:anchor="_Toc481238589" w:history="1">
             <w:r>
               <w:rPr>
                 <w:rStyle w:val="Hipervnculo"/>
                 <w:rFonts w:ascii="Calibri" w:hAnsi="Calibri"/>
               </w:rPr>
-              <w:t>2.2</w:t>
+              <w:t>2.1</w:t>
             </w:r>
             <w:r>
               <w:rPr>
@@ -1236,7 +1179,7 @@
                 <w:rStyle w:val="Hipervnculo"/>
                 <w:rFonts w:ascii="Calibri" w:hAnsi="Calibri"/>
               </w:rPr>
-              <w:t>Diagrama del Proceso</w:t>
+              <w:t>Ficha de Proceso</w:t>
             </w:r>
             <w:r>
               <w:rPr>
@@ -1254,7 +1197,7 @@
               <w:rPr>
                 <w:webHidden/>
               </w:rPr>
-              <w:instrText xml:space="preserve"> PAGEREF _Toc481232648 \h </w:instrText>
+              <w:instrText xml:space="preserve"> PAGEREF _Toc481238589 \h </w:instrText>
             </w:r>
             <w:r>
               <w:rPr>
@@ -1271,7 +1214,7 @@
               <w:rPr>
                 <w:webHidden/>
               </w:rPr>
-              <w:t>2</w:t>
+              <w:t>1</w:t>
             </w:r>
             <w:r>
               <w:rPr>
@@ -1291,13 +1234,13 @@
               <w:szCs w:val="22"/>
             </w:rPr>
           </w:pPr>
-          <w:hyperlink w:anchor="_Toc481232649" w:history="1">
+          <w:hyperlink w:anchor="_Toc481238590" w:history="1">
             <w:r>
               <w:rPr>
                 <w:rStyle w:val="Hipervnculo"/>
                 <w:rFonts w:ascii="Calibri" w:hAnsi="Calibri"/>
               </w:rPr>
-              <w:t>2.3</w:t>
+              <w:t>2.2</w:t>
             </w:r>
             <w:r>
               <w:rPr>
@@ -1313,7 +1256,7 @@
                 <w:rStyle w:val="Hipervnculo"/>
                 <w:rFonts w:ascii="Calibri" w:hAnsi="Calibri"/>
               </w:rPr>
-              <w:t>Descripción de Actividades</w:t>
+              <w:t>Diagrama del Proceso</w:t>
             </w:r>
             <w:r>
               <w:rPr>
@@ -1331,7 +1274,7 @@
               <w:rPr>
                 <w:webHidden/>
               </w:rPr>
-              <w:instrText xml:space="preserve"> PAGEREF _Toc481232649 \h </w:instrText>
+              <w:instrText xml:space="preserve"> PAGEREF _Toc481238590 \h </w:instrText>
             </w:r>
             <w:r>
               <w:rPr>
@@ -1349,85 +1292,6 @@
                 <w:webHidden/>
               </w:rPr>
               <w:t>2</w:t>
-            </w:r>
-            <w:r>
-              <w:rPr>
-                <w:webHidden/>
-              </w:rPr>
-              <w:fldChar w:fldCharType="end"/>
-            </w:r>
-          </w:hyperlink>
-        </w:p>
-        <w:p>
-          <w:pPr>
-            <w:pStyle w:val="TDC1"/>
-            <w:rPr>
-              <w:rFonts w:cstheme="minorBidi"/>
-            </w:rPr>
-          </w:pPr>
-          <w:hyperlink w:anchor="_Toc481232650" w:history="1">
-            <w:r>
-              <w:rPr>
-                <w:rStyle w:val="Hipervnculo"/>
-                <w:rFonts w:ascii="Calibri" w:hAnsi="Calibri"/>
-              </w:rPr>
-              <w:t>3.</w:t>
-            </w:r>
-            <w:r>
-              <w:rPr>
-                <w:rFonts w:cstheme="minorBidi"/>
-              </w:rPr>
-              <w:tab/>
-            </w:r>
-            <w:r>
-              <w:rPr>
-                <w:rStyle w:val="Hipervnculo"/>
-                <w:rFonts w:ascii="Calibri" w:hAnsi="Calibri"/>
-                <w:b/>
-              </w:rPr>
-              <w:t xml:space="preserve">Proceso 2: Actualizar información de docente </w:t>
-            </w:r>
-            <w:r>
-              <w:rPr>
-                <w:rStyle w:val="Hipervnculo"/>
-                <w:rFonts w:ascii="Calibri" w:hAnsi="Calibri"/>
-              </w:rPr>
-              <w:t>(Cesar Barrantes)</w:t>
-            </w:r>
-            <w:r>
-              <w:rPr>
-                <w:webHidden/>
-              </w:rPr>
-              <w:tab/>
-            </w:r>
-            <w:r>
-              <w:rPr>
-                <w:webHidden/>
-              </w:rPr>
-              <w:fldChar w:fldCharType="begin"/>
-            </w:r>
-            <w:r>
-              <w:rPr>
-                <w:webHidden/>
-              </w:rPr>
-              <w:instrText xml:space="preserve"> PAGEREF _Toc481232650 \h </w:instrText>
-            </w:r>
-            <w:r>
-              <w:rPr>
-                <w:webHidden/>
-              </w:rPr>
-            </w:r>
-            <w:r>
-              <w:rPr>
-                <w:webHidden/>
-              </w:rPr>
-              <w:fldChar w:fldCharType="separate"/>
-            </w:r>
-            <w:r>
-              <w:rPr>
-                <w:webHidden/>
-              </w:rPr>
-              <w:t>3</w:t>
             </w:r>
             <w:r>
               <w:rPr>
@@ -1447,13 +1311,13 @@
               <w:szCs w:val="22"/>
             </w:rPr>
           </w:pPr>
-          <w:hyperlink w:anchor="_Toc481232651" w:history="1">
+          <w:hyperlink w:anchor="_Toc481238591" w:history="1">
             <w:r>
               <w:rPr>
                 <w:rStyle w:val="Hipervnculo"/>
                 <w:rFonts w:ascii="Calibri" w:hAnsi="Calibri"/>
               </w:rPr>
-              <w:t>3.1</w:t>
+              <w:t>2.3</w:t>
             </w:r>
             <w:r>
               <w:rPr>
@@ -1469,7 +1333,7 @@
                 <w:rStyle w:val="Hipervnculo"/>
                 <w:rFonts w:ascii="Calibri" w:hAnsi="Calibri"/>
               </w:rPr>
-              <w:t>Ficha de Proceso</w:t>
+              <w:t>Descripción de Actividades</w:t>
             </w:r>
             <w:r>
               <w:rPr>
@@ -1487,7 +1351,86 @@
               <w:rPr>
                 <w:webHidden/>
               </w:rPr>
-              <w:instrText xml:space="preserve"> PAGEREF _Toc481232651 \h </w:instrText>
+              <w:instrText xml:space="preserve"> PAGEREF _Toc481238591 \h </w:instrText>
+            </w:r>
+            <w:r>
+              <w:rPr>
+                <w:webHidden/>
+              </w:rPr>
+            </w:r>
+            <w:r>
+              <w:rPr>
+                <w:webHidden/>
+              </w:rPr>
+              <w:fldChar w:fldCharType="separate"/>
+            </w:r>
+            <w:r>
+              <w:rPr>
+                <w:webHidden/>
+              </w:rPr>
+              <w:t>2</w:t>
+            </w:r>
+            <w:r>
+              <w:rPr>
+                <w:webHidden/>
+              </w:rPr>
+              <w:fldChar w:fldCharType="end"/>
+            </w:r>
+          </w:hyperlink>
+        </w:p>
+        <w:p>
+          <w:pPr>
+            <w:pStyle w:val="TDC1"/>
+            <w:rPr>
+              <w:rFonts w:cstheme="minorBidi"/>
+            </w:rPr>
+          </w:pPr>
+          <w:hyperlink w:anchor="_Toc481238592" w:history="1">
+            <w:r>
+              <w:rPr>
+                <w:rStyle w:val="Hipervnculo"/>
+                <w:rFonts w:ascii="Calibri" w:hAnsi="Calibri"/>
+              </w:rPr>
+              <w:t>3.</w:t>
+            </w:r>
+            <w:r>
+              <w:rPr>
+                <w:rFonts w:cstheme="minorBidi"/>
+              </w:rPr>
+              <w:tab/>
+            </w:r>
+            <w:r>
+              <w:rPr>
+                <w:rStyle w:val="Hipervnculo"/>
+                <w:rFonts w:ascii="Calibri" w:hAnsi="Calibri"/>
+                <w:b/>
+              </w:rPr>
+              <w:t xml:space="preserve">Proceso 2: Actualizar información de docente </w:t>
+            </w:r>
+            <w:r>
+              <w:rPr>
+                <w:rStyle w:val="Hipervnculo"/>
+                <w:rFonts w:ascii="Calibri" w:hAnsi="Calibri"/>
+              </w:rPr>
+              <w:t>(Cesar Barrantes)</w:t>
+            </w:r>
+            <w:r>
+              <w:rPr>
+                <w:webHidden/>
+              </w:rPr>
+              <w:tab/>
+            </w:r>
+            <w:r>
+              <w:rPr>
+                <w:webHidden/>
+              </w:rPr>
+              <w:fldChar w:fldCharType="begin"/>
+            </w:r>
+            <w:r>
+              <w:rPr>
+                <w:webHidden/>
+              </w:rPr>
+              <w:instrText xml:space="preserve"> PAGEREF _Toc481238592 \h </w:instrText>
             </w:r>
             <w:r>
               <w:rPr>
@@ -1524,13 +1467,13 @@
               <w:szCs w:val="22"/>
             </w:rPr>
           </w:pPr>
-          <w:hyperlink w:anchor="_Toc481232652" w:history="1">
+          <w:hyperlink w:anchor="_Toc481238593" w:history="1">
             <w:r>
               <w:rPr>
                 <w:rStyle w:val="Hipervnculo"/>
                 <w:rFonts w:ascii="Calibri" w:hAnsi="Calibri"/>
               </w:rPr>
-              <w:t>3.2</w:t>
+              <w:t>3.1</w:t>
             </w:r>
             <w:r>
               <w:rPr>
@@ -1546,7 +1489,7 @@
                 <w:rStyle w:val="Hipervnculo"/>
                 <w:rFonts w:ascii="Calibri" w:hAnsi="Calibri"/>
               </w:rPr>
-              <w:t>Diagrama del Proceso</w:t>
+              <w:t>Ficha de Proceso</w:t>
             </w:r>
             <w:r>
               <w:rPr>
@@ -1564,7 +1507,7 @@
               <w:rPr>
                 <w:webHidden/>
               </w:rPr>
-              <w:instrText xml:space="preserve"> PAGEREF _Toc481232652 \h </w:instrText>
+              <w:instrText xml:space="preserve"> PAGEREF _Toc481238593 \h </w:instrText>
             </w:r>
             <w:r>
               <w:rPr>
@@ -1601,13 +1544,13 @@
               <w:szCs w:val="22"/>
             </w:rPr>
           </w:pPr>
-          <w:hyperlink w:anchor="_Toc481232653" w:history="1">
+          <w:hyperlink w:anchor="_Toc481238594" w:history="1">
             <w:r>
               <w:rPr>
                 <w:rStyle w:val="Hipervnculo"/>
                 <w:rFonts w:ascii="Calibri" w:hAnsi="Calibri"/>
               </w:rPr>
-              <w:t>3.3</w:t>
+              <w:t>3.2</w:t>
             </w:r>
             <w:r>
               <w:rPr>
@@ -1623,7 +1566,7 @@
                 <w:rStyle w:val="Hipervnculo"/>
                 <w:rFonts w:ascii="Calibri" w:hAnsi="Calibri"/>
               </w:rPr>
-              <w:t>Descripción de Actividades</w:t>
+              <w:t>Diagrama del Proceso</w:t>
             </w:r>
             <w:r>
               <w:rPr>
@@ -1641,87 +1584,7 @@
               <w:rPr>
                 <w:webHidden/>
               </w:rPr>
-              <w:instrText xml:space="preserve"> PAGEREF _Toc481232653 \h </w:instrText>
-            </w:r>
-            <w:r>
-              <w:rPr>
-                <w:webHidden/>
-              </w:rPr>
-            </w:r>
-            <w:r>
-              <w:rPr>
-                <w:webHidden/>
-              </w:rPr>
-              <w:fldChar w:fldCharType="separate"/>
-            </w:r>
-            <w:r>
-              <w:rPr>
-                <w:webHidden/>
-              </w:rPr>
-              <w:t>3</w:t>
-            </w:r>
-            <w:r>
-              <w:rPr>
-                <w:webHidden/>
-              </w:rPr>
-              <w:fldChar w:fldCharType="end"/>
-            </w:r>
-          </w:hyperlink>
-        </w:p>
-        <w:p>
-          <w:pPr>
-            <w:pStyle w:val="TDC1"/>
-            <w:rPr>
-              <w:rFonts w:cstheme="minorBidi"/>
-            </w:rPr>
-          </w:pPr>
-          <w:hyperlink w:anchor="_Toc481232654" w:history="1">
-            <w:r>
-              <w:rPr>
-                <w:rStyle w:val="Hipervnculo"/>
-                <w:rFonts w:ascii="Calibri" w:hAnsi="Calibri"/>
-                <w:b/>
-              </w:rPr>
-              <w:t>4.</w:t>
-            </w:r>
-            <w:r>
-              <w:rPr>
-                <w:rFonts w:cstheme="minorBidi"/>
-              </w:rPr>
-              <w:tab/>
-            </w:r>
-            <w:r>
-              <w:rPr>
-                <w:rStyle w:val="Hipervnculo"/>
-                <w:rFonts w:ascii="Calibri" w:hAnsi="Calibri"/>
-                <w:b/>
-              </w:rPr>
-              <w:t xml:space="preserve">Proceso 3: Agregar nuevos cursos al docente </w:t>
-            </w:r>
-            <w:r>
-              <w:rPr>
-                <w:rStyle w:val="Hipervnculo"/>
-                <w:rFonts w:ascii="Calibri" w:hAnsi="Calibri"/>
-              </w:rPr>
-              <w:t>(Andres Prado)</w:t>
-            </w:r>
-            <w:r>
-              <w:rPr>
-                <w:webHidden/>
-              </w:rPr>
-              <w:tab/>
-            </w:r>
-            <w:r>
-              <w:rPr>
-                <w:webHidden/>
-              </w:rPr>
-              <w:fldChar w:fldCharType="begin"/>
-            </w:r>
-            <w:r>
-              <w:rPr>
-                <w:webHidden/>
-              </w:rPr>
-              <w:instrText xml:space="preserve"> PAGEREF _Toc481232654 \h </w:instrText>
+              <w:instrText xml:space="preserve"> PAGEREF _Toc481238594 \h </w:instrText>
             </w:r>
             <w:r>
               <w:rPr>
@@ -1758,13 +1621,13 @@
               <w:szCs w:val="22"/>
             </w:rPr>
           </w:pPr>
-          <w:hyperlink w:anchor="_Toc481232655" w:history="1">
+          <w:hyperlink w:anchor="_Toc481238595" w:history="1">
             <w:r>
               <w:rPr>
                 <w:rStyle w:val="Hipervnculo"/>
                 <w:rFonts w:ascii="Calibri" w:hAnsi="Calibri"/>
               </w:rPr>
-              <w:t>4.1</w:t>
+              <w:t>3.3</w:t>
             </w:r>
             <w:r>
               <w:rPr>
@@ -1780,7 +1643,7 @@
                 <w:rStyle w:val="Hipervnculo"/>
                 <w:rFonts w:ascii="Calibri" w:hAnsi="Calibri"/>
               </w:rPr>
-              <w:t>Ficha de Proceso</w:t>
+              <w:t>Descripción de Actividades</w:t>
             </w:r>
             <w:r>
               <w:rPr>
@@ -1798,7 +1661,87 @@
               <w:rPr>
                 <w:webHidden/>
               </w:rPr>
-              <w:instrText xml:space="preserve"> PAGEREF _Toc481232655 \h </w:instrText>
+              <w:instrText xml:space="preserve"> PAGEREF _Toc481238595 \h </w:instrText>
+            </w:r>
+            <w:r>
+              <w:rPr>
+                <w:webHidden/>
+              </w:rPr>
+            </w:r>
+            <w:r>
+              <w:rPr>
+                <w:webHidden/>
+              </w:rPr>
+              <w:fldChar w:fldCharType="separate"/>
+            </w:r>
+            <w:r>
+              <w:rPr>
+                <w:webHidden/>
+              </w:rPr>
+              <w:t>4</w:t>
+            </w:r>
+            <w:r>
+              <w:rPr>
+                <w:webHidden/>
+              </w:rPr>
+              <w:fldChar w:fldCharType="end"/>
+            </w:r>
+          </w:hyperlink>
+        </w:p>
+        <w:p>
+          <w:pPr>
+            <w:pStyle w:val="TDC1"/>
+            <w:rPr>
+              <w:rFonts w:cstheme="minorBidi"/>
+            </w:rPr>
+          </w:pPr>
+          <w:hyperlink w:anchor="_Toc481238596" w:history="1">
+            <w:r>
+              <w:rPr>
+                <w:rStyle w:val="Hipervnculo"/>
+                <w:rFonts w:ascii="Calibri" w:hAnsi="Calibri"/>
+                <w:b/>
+              </w:rPr>
+              <w:t>4.</w:t>
+            </w:r>
+            <w:r>
+              <w:rPr>
+                <w:rFonts w:cstheme="minorBidi"/>
+              </w:rPr>
+              <w:tab/>
+            </w:r>
+            <w:r>
+              <w:rPr>
+                <w:rStyle w:val="Hipervnculo"/>
+                <w:rFonts w:ascii="Calibri" w:hAnsi="Calibri"/>
+                <w:b/>
+              </w:rPr>
+              <w:t xml:space="preserve">Proceso 3: Agregar nuevos cursos al docente </w:t>
+            </w:r>
+            <w:r>
+              <w:rPr>
+                <w:rStyle w:val="Hipervnculo"/>
+                <w:rFonts w:ascii="Calibri" w:hAnsi="Calibri"/>
+              </w:rPr>
+              <w:t>(Andres Prado)</w:t>
+            </w:r>
+            <w:r>
+              <w:rPr>
+                <w:webHidden/>
+              </w:rPr>
+              <w:tab/>
+            </w:r>
+            <w:r>
+              <w:rPr>
+                <w:webHidden/>
+              </w:rPr>
+              <w:fldChar w:fldCharType="begin"/>
+            </w:r>
+            <w:r>
+              <w:rPr>
+                <w:webHidden/>
+              </w:rPr>
+              <w:instrText xml:space="preserve"> PAGEREF _Toc481238596 \h </w:instrText>
             </w:r>
             <w:r>
               <w:rPr>
@@ -1835,13 +1778,13 @@
               <w:szCs w:val="22"/>
             </w:rPr>
           </w:pPr>
-          <w:hyperlink w:anchor="_Toc481232656" w:history="1">
+          <w:hyperlink w:anchor="_Toc481238597" w:history="1">
             <w:r>
               <w:rPr>
                 <w:rStyle w:val="Hipervnculo"/>
                 <w:rFonts w:ascii="Calibri" w:hAnsi="Calibri"/>
               </w:rPr>
-              <w:t>4.2</w:t>
+              <w:t>4.1</w:t>
             </w:r>
             <w:r>
               <w:rPr>
@@ -1857,7 +1800,7 @@
                 <w:rStyle w:val="Hipervnculo"/>
                 <w:rFonts w:ascii="Calibri" w:hAnsi="Calibri"/>
               </w:rPr>
-              <w:t>Diagrama del Proceso</w:t>
+              <w:t>Ficha de Proceso</w:t>
             </w:r>
             <w:r>
               <w:rPr>
@@ -1875,7 +1818,7 @@
               <w:rPr>
                 <w:webHidden/>
               </w:rPr>
-              <w:instrText xml:space="preserve"> PAGEREF _Toc481232656 \h </w:instrText>
+              <w:instrText xml:space="preserve"> PAGEREF _Toc481238597 \h </w:instrText>
             </w:r>
             <w:r>
               <w:rPr>
@@ -1892,7 +1835,7 @@
               <w:rPr>
                 <w:webHidden/>
               </w:rPr>
-              <w:t>5</w:t>
+              <w:t>4</w:t>
             </w:r>
             <w:r>
               <w:rPr>
@@ -1912,13 +1855,13 @@
               <w:szCs w:val="22"/>
             </w:rPr>
           </w:pPr>
-          <w:hyperlink w:anchor="_Toc481232657" w:history="1">
+          <w:hyperlink w:anchor="_Toc481238598" w:history="1">
             <w:r>
               <w:rPr>
                 <w:rStyle w:val="Hipervnculo"/>
                 <w:rFonts w:ascii="Calibri" w:hAnsi="Calibri"/>
               </w:rPr>
-              <w:t>4.3</w:t>
+              <w:t>4.2</w:t>
             </w:r>
             <w:r>
               <w:rPr>
@@ -1934,6 +1877,83 @@
                 <w:rStyle w:val="Hipervnculo"/>
                 <w:rFonts w:ascii="Calibri" w:hAnsi="Calibri"/>
               </w:rPr>
+              <w:t>Diagrama del Proceso</w:t>
+            </w:r>
+            <w:r>
+              <w:rPr>
+                <w:webHidden/>
+              </w:rPr>
+              <w:tab/>
+            </w:r>
+            <w:r>
+              <w:rPr>
+                <w:webHidden/>
+              </w:rPr>
+              <w:fldChar w:fldCharType="begin"/>
+            </w:r>
+            <w:r>
+              <w:rPr>
+                <w:webHidden/>
+              </w:rPr>
+              <w:instrText xml:space="preserve"> PAGEREF _Toc481238598 \h </w:instrText>
+            </w:r>
+            <w:r>
+              <w:rPr>
+                <w:webHidden/>
+              </w:rPr>
+            </w:r>
+            <w:r>
+              <w:rPr>
+                <w:webHidden/>
+              </w:rPr>
+              <w:fldChar w:fldCharType="separate"/>
+            </w:r>
+            <w:r>
+              <w:rPr>
+                <w:webHidden/>
+              </w:rPr>
+              <w:t>5</w:t>
+            </w:r>
+            <w:r>
+              <w:rPr>
+                <w:webHidden/>
+              </w:rPr>
+              <w:fldChar w:fldCharType="end"/>
+            </w:r>
+          </w:hyperlink>
+        </w:p>
+        <w:p>
+          <w:pPr>
+            <w:pStyle w:val="TDC2"/>
+            <w:rPr>
+              <w:rFonts w:cstheme="minorBidi"/>
+              <w:b w:val="0"/>
+              <w:sz w:val="22"/>
+              <w:szCs w:val="22"/>
+            </w:rPr>
+          </w:pPr>
+          <w:hyperlink w:anchor="_Toc481238599" w:history="1">
+            <w:r>
+              <w:rPr>
+                <w:rStyle w:val="Hipervnculo"/>
+                <w:rFonts w:ascii="Calibri" w:hAnsi="Calibri"/>
+              </w:rPr>
+              <w:t>4.3</w:t>
+            </w:r>
+            <w:r>
+              <w:rPr>
+                <w:rFonts w:cstheme="minorBidi"/>
+                <w:b w:val="0"/>
+                <w:sz w:val="22"/>
+                <w:szCs w:val="22"/>
+              </w:rPr>
+              <w:tab/>
+            </w:r>
+            <w:r>
+              <w:rPr>
+                <w:rStyle w:val="Hipervnculo"/>
+                <w:rFonts w:ascii="Calibri" w:hAnsi="Calibri"/>
+              </w:rPr>
               <w:t>Descripción de Actividades</w:t>
             </w:r>
             <w:r>
@@ -1952,7 +1972,7 @@
               <w:rPr>
                 <w:webHidden/>
               </w:rPr>
-              <w:instrText xml:space="preserve"> PAGEREF _Toc481232657 \h </w:instrText>
+              <w:instrText xml:space="preserve"> PAGEREF _Toc481238599 \h </w:instrText>
             </w:r>
             <w:r>
               <w:rPr>
@@ -2052,7 +2072,7 @@
         </w:rPr>
       </w:pPr>
       <w:bookmarkStart w:id="5" w:name="_Toc452417192"/>
-      <w:bookmarkStart w:id="6" w:name="_Toc481232642"/>
+      <w:bookmarkStart w:id="6" w:name="_Toc481238584"/>
       <w:r>
         <w:rPr>
           <w:rFonts w:ascii="Calibri" w:hAnsi="Calibri" w:cs="Times New Roman"/>
@@ -2174,7 +2194,7 @@
           <w:color w:val="auto"/>
         </w:rPr>
       </w:pPr>
-      <w:bookmarkStart w:id="7" w:name="_Toc481232643"/>
+      <w:bookmarkStart w:id="7" w:name="_Toc481238585"/>
       <w:r>
         <w:rPr>
           <w:rFonts w:ascii="Calibri" w:hAnsi="Calibri" w:cs="Times New Roman"/>
@@ -2239,7 +2259,7 @@
           <w:color w:val="auto"/>
         </w:rPr>
       </w:pPr>
-      <w:bookmarkStart w:id="8" w:name="_Toc481232644"/>
+      <w:bookmarkStart w:id="8" w:name="_Toc481238586"/>
       <w:r>
         <w:rPr>
           <w:rFonts w:ascii="Calibri" w:hAnsi="Calibri" w:cs="Times New Roman"/>
@@ -2291,7 +2311,7 @@
           <w:color w:val="auto"/>
         </w:rPr>
       </w:pPr>
-      <w:bookmarkStart w:id="9" w:name="_Toc481232645"/>
+      <w:bookmarkStart w:id="9" w:name="_Toc481238587"/>
       <w:r>
         <w:rPr>
           <w:rFonts w:ascii="Calibri" w:hAnsi="Calibri" w:cs="Times New Roman"/>
@@ -2319,7 +2339,7 @@
           <w:szCs w:val="26"/>
         </w:rPr>
       </w:pPr>
-      <w:bookmarkStart w:id="10" w:name="_Toc481232646"/>
+      <w:bookmarkStart w:id="10" w:name="_Toc481238588"/>
       <w:r>
         <w:rPr>
           <w:rFonts w:ascii="Calibri" w:hAnsi="Calibri" w:cs="Times New Roman"/>
@@ -2375,7 +2395,7 @@
           <w:color w:val="auto"/>
         </w:rPr>
       </w:pPr>
-      <w:bookmarkStart w:id="11" w:name="_Toc481232647"/>
+      <w:bookmarkStart w:id="11" w:name="_Toc481238589"/>
       <w:r>
         <w:rPr>
           <w:rFonts w:ascii="Calibri" w:hAnsi="Calibri" w:cs="Times New Roman"/>
@@ -2401,10 +2421,10 @@
         <w:tblLook w:val="0600" w:firstRow="0" w:lastRow="0" w:firstColumn="0" w:lastColumn="0" w:noHBand="1" w:noVBand="1"/>
       </w:tblPr>
       <w:tblGrid>
-        <w:gridCol w:w="1377"/>
-        <w:gridCol w:w="4459"/>
+        <w:gridCol w:w="1361"/>
+        <w:gridCol w:w="4259"/>
         <w:gridCol w:w="1267"/>
-        <w:gridCol w:w="1509"/>
+        <w:gridCol w:w="1479"/>
       </w:tblGrid>
       <w:tr>
         <w:trPr>
@@ -2911,9 +2931,9 @@
       </w:tblPr>
       <w:tblGrid>
         <w:gridCol w:w="1284"/>
-        <w:gridCol w:w="2187"/>
-        <w:gridCol w:w="3087"/>
-        <w:gridCol w:w="2054"/>
+        <w:gridCol w:w="2114"/>
+        <w:gridCol w:w="2946"/>
+        <w:gridCol w:w="2022"/>
       </w:tblGrid>
       <w:tr>
         <w:tc>
@@ -3523,7 +3543,7 @@
           <w:color w:val="auto"/>
         </w:rPr>
       </w:pPr>
-      <w:bookmarkStart w:id="12" w:name="_Toc481232648"/>
+      <w:bookmarkStart w:id="12" w:name="_Toc481238590"/>
       <w:r>
         <w:rPr>
           <w:rFonts w:ascii="Calibri" w:hAnsi="Calibri" w:cs="Times New Roman"/>
@@ -3549,7 +3569,7 @@
           <w:color w:val="auto"/>
         </w:rPr>
       </w:pPr>
-      <w:bookmarkStart w:id="13" w:name="_Toc481232649"/>
+      <w:bookmarkStart w:id="13" w:name="_Toc481238591"/>
       <w:r>
         <w:rPr>
           <w:rFonts w:ascii="Calibri" w:hAnsi="Calibri" w:cs="Times New Roman"/>
@@ -3615,9 +3635,9 @@
       </w:tblPr>
       <w:tblGrid>
         <w:gridCol w:w="396"/>
-        <w:gridCol w:w="2075"/>
-        <w:gridCol w:w="4397"/>
-        <w:gridCol w:w="909"/>
+        <w:gridCol w:w="2007"/>
+        <w:gridCol w:w="4283"/>
+        <w:gridCol w:w="845"/>
         <w:gridCol w:w="835"/>
       </w:tblGrid>
       <w:tr>
@@ -3838,7 +3858,7 @@
                 <w:sz w:val="20"/>
                 <w:szCs w:val="20"/>
               </w:rPr>
-              <w:t>Requerir información de un curso de interés.</w:t>
+              <w:t>Ingreso al sistema (Los in).</w:t>
             </w:r>
           </w:p>
         </w:tc>
@@ -3867,7 +3887,7 @@
                 <w:sz w:val="20"/>
                 <w:szCs w:val="20"/>
               </w:rPr>
-              <w:t>Se ejecuta esta actividad cuando un alumno o profesor de sea buscar información referente a un curso.</w:t>
+              <w:t>Este evento se realiza cuando el usuario requiere ingresar al sistema, ingresa su usuario y contraseña si es que esta ya se encuentra registrado.</w:t>
             </w:r>
           </w:p>
         </w:tc>
@@ -3896,7 +3916,7 @@
                 <w:sz w:val="20"/>
                 <w:szCs w:val="20"/>
               </w:rPr>
-              <w:t>Profesor</w:t>
+              <w:t>Usuario</w:t>
             </w:r>
           </w:p>
         </w:tc>
@@ -4167,7 +4187,15 @@
                 <w:sz w:val="20"/>
                 <w:szCs w:val="20"/>
               </w:rPr>
-              <w:t>Se completa las campos de los filtros para realizar la búsqueda.</w:t>
+              <w:t>Se completa lo</w:t>
+            </w:r>
+            <w:r>
+              <w:rPr>
+                <w:rFonts w:ascii="Calibri" w:hAnsi="Calibri" w:cs="Calibri"/>
+                <w:sz w:val="20"/>
+                <w:szCs w:val="20"/>
+              </w:rPr>
+              <w:t>s campos de los filtros para realizar la búsqueda.</w:t>
             </w:r>
           </w:p>
         </w:tc>
@@ -4413,7 +4441,7 @@
           <w:szCs w:val="26"/>
         </w:rPr>
       </w:pPr>
-      <w:bookmarkStart w:id="14" w:name="_Toc481232650"/>
+      <w:bookmarkStart w:id="14" w:name="_Toc481238592"/>
       <w:r>
         <w:rPr>
           <w:rFonts w:ascii="Calibri" w:hAnsi="Calibri" w:cs="Times New Roman"/>
@@ -4461,7 +4489,7 @@
           <w:color w:val="auto"/>
         </w:rPr>
       </w:pPr>
-      <w:bookmarkStart w:id="15" w:name="_Toc481232651"/>
+      <w:bookmarkStart w:id="15" w:name="_Toc481238593"/>
       <w:r>
         <w:rPr>
           <w:rFonts w:ascii="Calibri" w:hAnsi="Calibri" w:cs="Times New Roman"/>
@@ -4487,10 +4515,10 @@
         <w:tblLook w:val="0600" w:firstRow="0" w:lastRow="0" w:firstColumn="0" w:lastColumn="0" w:noHBand="1" w:noVBand="1"/>
       </w:tblPr>
       <w:tblGrid>
-        <w:gridCol w:w="1236"/>
-        <w:gridCol w:w="4437"/>
+        <w:gridCol w:w="1411"/>
+        <w:gridCol w:w="3635"/>
         <w:gridCol w:w="1267"/>
-        <w:gridCol w:w="1672"/>
+        <w:gridCol w:w="2053"/>
       </w:tblGrid>
       <w:tr>
         <w:trPr>
@@ -4620,7 +4648,7 @@
               <w:rPr>
                 <w:rFonts w:ascii="Calibri" w:eastAsia="Arial" w:hAnsi="Calibri" w:cs="Calibri"/>
               </w:rPr>
-              <w:t>Publicar material del curso</w:t>
+              <w:t>Actualizar información de Docente</w:t>
             </w:r>
           </w:p>
           <w:p>
@@ -4722,7 +4750,7 @@
               <w:rPr>
                 <w:rFonts w:ascii="Calibri" w:eastAsia="Arial" w:hAnsi="Calibri" w:cs="Calibri"/>
               </w:rPr>
-              <w:t>Administrador del sistema</w:t>
+              <w:t>Usuario (profesor)</w:t>
             </w:r>
           </w:p>
         </w:tc>
@@ -4791,7 +4819,7 @@
               <w:rPr>
                 <w:rFonts w:ascii="Calibri" w:hAnsi="Calibri" w:cs="Calibri"/>
               </w:rPr>
-              <w:t>El profesor a cargo después de haber realizado el material del curso a su cargo, hará entrega al administrador para que este a su vez sea revisado y aprobado, para en un posterior proceso sea  cargado al sistema por este último.</w:t>
+              <w:t>Permitir al profesor actualizar su información personal y/o administrar sus cursos.</w:t>
             </w:r>
           </w:p>
         </w:tc>
@@ -4893,7 +4921,15 @@
                 <w:sz w:val="20"/>
                 <w:szCs w:val="20"/>
               </w:rPr>
-              <w:t>Este proceso se realiza cada vez que se requiere los materiales un una nueva clase de un curso.</w:t>
+              <w:t xml:space="preserve">Este proceso se realiza cada vez que </w:t>
+            </w:r>
+            <w:r>
+              <w:rPr>
+                <w:rFonts w:ascii="Calibri" w:eastAsia="Arial" w:hAnsi="Calibri" w:cs="Calibri"/>
+                <w:sz w:val="20"/>
+                <w:szCs w:val="20"/>
+              </w:rPr>
+              <w:t>el profesor desee actualizar su información.</w:t>
             </w:r>
           </w:p>
         </w:tc>
@@ -4958,9 +4994,9 @@
       </w:tblPr>
       <w:tblGrid>
         <w:gridCol w:w="1391"/>
-        <w:gridCol w:w="2161"/>
-        <w:gridCol w:w="2768"/>
-        <w:gridCol w:w="2292"/>
+        <w:gridCol w:w="1835"/>
+        <w:gridCol w:w="2627"/>
+        <w:gridCol w:w="2513"/>
       </w:tblGrid>
       <w:tr>
         <w:tc>
@@ -5084,12 +5120,15 @@
               <w:jc w:val="center"/>
               <w:rPr>
                 <w:rFonts w:ascii="Calibri" w:hAnsi="Calibri" w:cs="Calibri"/>
-                <w:szCs w:val="24"/>
-              </w:rPr>
-            </w:pPr>
-            <w:r>
-              <w:rPr>
-                <w:rFonts w:ascii="Calibri" w:hAnsi="Calibri" w:cs="Calibri"/>
+                <w:sz w:val="20"/>
+                <w:szCs w:val="20"/>
+              </w:rPr>
+            </w:pPr>
+            <w:r>
+              <w:rPr>
+                <w:rFonts w:ascii="Calibri" w:hAnsi="Calibri" w:cs="Calibri"/>
+                <w:sz w:val="20"/>
+                <w:szCs w:val="20"/>
               </w:rPr>
               <w:t>1</w:t>
             </w:r>
@@ -5109,69 +5148,368 @@
             <w:pPr>
               <w:rPr>
                 <w:rFonts w:ascii="Calibri" w:hAnsi="Calibri" w:cs="Calibri"/>
-                <w:szCs w:val="24"/>
-              </w:rPr>
-            </w:pPr>
-            <w:r>
-              <w:rPr>
-                <w:rFonts w:ascii="Calibri" w:hAnsi="Calibri" w:cs="Calibri"/>
-              </w:rPr>
-              <w:t>Elaboración del material didáctico.</w:t>
-            </w:r>
-          </w:p>
-        </w:tc>
-        <w:tc>
-          <w:tcPr>
-            <w:tcW w:w="0" w:type="auto"/>
-            <w:tcMar>
-              <w:top w:w="100" w:type="dxa"/>
-              <w:left w:w="108" w:type="dxa"/>
-              <w:bottom w:w="100" w:type="dxa"/>
-              <w:right w:w="108" w:type="dxa"/>
-            </w:tcMar>
-          </w:tcPr>
-          <w:p>
-            <w:pPr>
-              <w:rPr>
-                <w:rFonts w:ascii="Calibri" w:hAnsi="Calibri" w:cs="Calibri"/>
-                <w:szCs w:val="24"/>
-              </w:rPr>
-            </w:pPr>
-            <w:r>
-              <w:rPr>
-                <w:rFonts w:ascii="Calibri" w:hAnsi="Calibri" w:cs="Calibri"/>
-              </w:rPr>
-              <w:t>Sílabo de del curso aprobado entregado al profesor.</w:t>
-            </w:r>
-          </w:p>
-        </w:tc>
-        <w:tc>
-          <w:tcPr>
-            <w:tcW w:w="0" w:type="auto"/>
-            <w:tcMar>
-              <w:top w:w="100" w:type="dxa"/>
-              <w:left w:w="108" w:type="dxa"/>
-              <w:bottom w:w="100" w:type="dxa"/>
-              <w:right w:w="108" w:type="dxa"/>
-            </w:tcMar>
-          </w:tcPr>
-          <w:p>
-            <w:pPr>
-              <w:rPr>
-                <w:rFonts w:ascii="Calibri" w:hAnsi="Calibri" w:cs="Calibri"/>
-                <w:szCs w:val="24"/>
-              </w:rPr>
-            </w:pPr>
-            <w:r>
-              <w:rPr>
-                <w:rFonts w:ascii="Calibri" w:hAnsi="Calibri" w:cs="Calibri"/>
-              </w:rPr>
-              <w:t>Material didáctico del curso elaborado.</w:t>
+                <w:sz w:val="20"/>
+                <w:szCs w:val="20"/>
+              </w:rPr>
+            </w:pPr>
+            <w:r>
+              <w:rPr>
+                <w:rFonts w:ascii="Calibri" w:hAnsi="Calibri" w:cs="Calibri"/>
+                <w:sz w:val="20"/>
+                <w:szCs w:val="20"/>
+              </w:rPr>
+              <w:t>Ingreso al sistema (Log in).</w:t>
+            </w:r>
+          </w:p>
+        </w:tc>
+        <w:tc>
+          <w:tcPr>
+            <w:tcW w:w="0" w:type="auto"/>
+            <w:tcMar>
+              <w:top w:w="100" w:type="dxa"/>
+              <w:left w:w="108" w:type="dxa"/>
+              <w:bottom w:w="100" w:type="dxa"/>
+              <w:right w:w="108" w:type="dxa"/>
+            </w:tcMar>
+          </w:tcPr>
+          <w:p>
+            <w:pPr>
+              <w:rPr>
+                <w:rFonts w:ascii="Calibri" w:hAnsi="Calibri" w:cs="Calibri"/>
+                <w:sz w:val="20"/>
+                <w:szCs w:val="20"/>
+              </w:rPr>
+            </w:pPr>
+            <w:r>
+              <w:rPr>
+                <w:rFonts w:ascii="Calibri" w:hAnsi="Calibri" w:cs="Calibri"/>
+                <w:sz w:val="20"/>
+                <w:szCs w:val="20"/>
+              </w:rPr>
+              <w:t>Usuario y contraseña.</w:t>
+            </w:r>
+          </w:p>
+        </w:tc>
+        <w:tc>
+          <w:tcPr>
+            <w:tcW w:w="0" w:type="auto"/>
+            <w:tcMar>
+              <w:top w:w="100" w:type="dxa"/>
+              <w:left w:w="108" w:type="dxa"/>
+              <w:bottom w:w="100" w:type="dxa"/>
+              <w:right w:w="108" w:type="dxa"/>
+            </w:tcMar>
+          </w:tcPr>
+          <w:p>
+            <w:pPr>
+              <w:rPr>
+                <w:rFonts w:ascii="Calibri" w:hAnsi="Calibri" w:cs="Calibri"/>
+                <w:sz w:val="20"/>
+                <w:szCs w:val="20"/>
+              </w:rPr>
+            </w:pPr>
+            <w:r>
+              <w:rPr>
+                <w:rFonts w:ascii="Calibri" w:hAnsi="Calibri" w:cs="Calibri"/>
+                <w:sz w:val="20"/>
+                <w:szCs w:val="20"/>
+              </w:rPr>
+              <w:t>Ingreso al sistema.</w:t>
+            </w:r>
+          </w:p>
+        </w:tc>
+      </w:tr>
+      <w:tr>
+        <w:tc>
+          <w:tcPr>
+            <w:tcW w:w="0" w:type="auto"/>
+            <w:tcBorders>
+              <w:top w:val="single" w:sz="12" w:space="0" w:color="2E74B5" w:themeColor="accent1" w:themeShade="BF"/>
+              <w:left w:val="single" w:sz="12" w:space="0" w:color="2E74B5" w:themeColor="accent1" w:themeShade="BF"/>
+              <w:bottom w:val="single" w:sz="12" w:space="0" w:color="2E74B5" w:themeColor="accent1" w:themeShade="BF"/>
+              <w:right w:val="single" w:sz="12" w:space="0" w:color="2E74B5" w:themeColor="accent1" w:themeShade="BF"/>
+            </w:tcBorders>
+            <w:tcMar>
+              <w:top w:w="100" w:type="dxa"/>
+              <w:left w:w="108" w:type="dxa"/>
+              <w:bottom w:w="100" w:type="dxa"/>
+              <w:right w:w="108" w:type="dxa"/>
+            </w:tcMar>
+          </w:tcPr>
+          <w:p>
+            <w:pPr>
+              <w:jc w:val="center"/>
+              <w:rPr>
+                <w:rFonts w:ascii="Calibri" w:hAnsi="Calibri" w:cs="Calibri"/>
+                <w:sz w:val="20"/>
+                <w:szCs w:val="20"/>
+              </w:rPr>
+            </w:pPr>
+            <w:r>
+              <w:rPr>
+                <w:rFonts w:ascii="Calibri" w:hAnsi="Calibri" w:cs="Calibri"/>
+                <w:sz w:val="20"/>
+                <w:szCs w:val="20"/>
+              </w:rPr>
+              <w:t>1</w:t>
+            </w:r>
+          </w:p>
+        </w:tc>
+        <w:tc>
+          <w:tcPr>
+            <w:tcW w:w="0" w:type="auto"/>
+            <w:tcBorders>
+              <w:top w:val="single" w:sz="12" w:space="0" w:color="2E74B5" w:themeColor="accent1" w:themeShade="BF"/>
+              <w:left w:val="single" w:sz="12" w:space="0" w:color="2E74B5" w:themeColor="accent1" w:themeShade="BF"/>
+              <w:bottom w:val="single" w:sz="12" w:space="0" w:color="2E74B5" w:themeColor="accent1" w:themeShade="BF"/>
+              <w:right w:val="single" w:sz="12" w:space="0" w:color="2E74B5" w:themeColor="accent1" w:themeShade="BF"/>
+            </w:tcBorders>
+            <w:tcMar>
+              <w:top w:w="100" w:type="dxa"/>
+              <w:left w:w="108" w:type="dxa"/>
+              <w:bottom w:w="100" w:type="dxa"/>
+              <w:right w:w="108" w:type="dxa"/>
+            </w:tcMar>
+          </w:tcPr>
+          <w:p>
+            <w:pPr>
+              <w:rPr>
+                <w:rFonts w:ascii="Calibri" w:hAnsi="Calibri" w:cs="Calibri"/>
+                <w:sz w:val="20"/>
+                <w:szCs w:val="20"/>
+              </w:rPr>
+            </w:pPr>
+            <w:r>
+              <w:rPr>
+                <w:rFonts w:ascii="Calibri" w:hAnsi="Calibri" w:cs="Calibri"/>
+                <w:sz w:val="20"/>
+                <w:szCs w:val="20"/>
+              </w:rPr>
+              <w:t>Seleccionar un curso de interés</w:t>
+            </w:r>
+          </w:p>
+        </w:tc>
+        <w:tc>
+          <w:tcPr>
+            <w:tcW w:w="0" w:type="auto"/>
+            <w:tcBorders>
+              <w:top w:val="single" w:sz="12" w:space="0" w:color="2E74B5" w:themeColor="accent1" w:themeShade="BF"/>
+              <w:left w:val="single" w:sz="12" w:space="0" w:color="2E74B5" w:themeColor="accent1" w:themeShade="BF"/>
+              <w:bottom w:val="single" w:sz="12" w:space="0" w:color="2E74B5" w:themeColor="accent1" w:themeShade="BF"/>
+              <w:right w:val="single" w:sz="12" w:space="0" w:color="2E74B5" w:themeColor="accent1" w:themeShade="BF"/>
+            </w:tcBorders>
+            <w:tcMar>
+              <w:top w:w="100" w:type="dxa"/>
+              <w:left w:w="108" w:type="dxa"/>
+              <w:bottom w:w="100" w:type="dxa"/>
+              <w:right w:w="108" w:type="dxa"/>
+            </w:tcMar>
+          </w:tcPr>
+          <w:p>
+            <w:pPr>
+              <w:rPr>
+                <w:rFonts w:ascii="Calibri" w:hAnsi="Calibri" w:cs="Calibri"/>
+                <w:sz w:val="20"/>
+                <w:szCs w:val="20"/>
+              </w:rPr>
+            </w:pPr>
+            <w:r>
+              <w:rPr>
+                <w:rFonts w:ascii="Calibri" w:hAnsi="Calibri" w:cs="Calibri"/>
+                <w:sz w:val="20"/>
+                <w:szCs w:val="20"/>
+              </w:rPr>
+              <w:t xml:space="preserve">Nombre del curso, </w:t>
+            </w:r>
+            <w:r>
+              <w:rPr>
+                <w:rFonts w:ascii="Calibri" w:hAnsi="Calibri" w:cs="Calibri"/>
+                <w:sz w:val="20"/>
+                <w:szCs w:val="20"/>
+              </w:rPr>
+              <w:t>nivel del curso, categoría del curso.</w:t>
+            </w:r>
+          </w:p>
+        </w:tc>
+        <w:tc>
+          <w:tcPr>
+            <w:tcW w:w="0" w:type="auto"/>
+            <w:tcBorders>
+              <w:top w:val="single" w:sz="12" w:space="0" w:color="2E74B5" w:themeColor="accent1" w:themeShade="BF"/>
+              <w:left w:val="single" w:sz="12" w:space="0" w:color="2E74B5" w:themeColor="accent1" w:themeShade="BF"/>
+              <w:bottom w:val="single" w:sz="12" w:space="0" w:color="2E74B5" w:themeColor="accent1" w:themeShade="BF"/>
+              <w:right w:val="single" w:sz="12" w:space="0" w:color="2E74B5" w:themeColor="accent1" w:themeShade="BF"/>
+            </w:tcBorders>
+            <w:tcMar>
+              <w:top w:w="100" w:type="dxa"/>
+              <w:left w:w="108" w:type="dxa"/>
+              <w:bottom w:w="100" w:type="dxa"/>
+              <w:right w:w="108" w:type="dxa"/>
+            </w:tcMar>
+          </w:tcPr>
+          <w:p>
+            <w:pPr>
+              <w:rPr>
+                <w:rFonts w:ascii="Calibri" w:hAnsi="Calibri" w:cs="Calibri"/>
+                <w:sz w:val="20"/>
+                <w:szCs w:val="20"/>
+              </w:rPr>
+            </w:pPr>
+            <w:r>
+              <w:rPr>
+                <w:rFonts w:ascii="Calibri" w:hAnsi="Calibri" w:cs="Calibri"/>
+                <w:sz w:val="20"/>
+                <w:szCs w:val="20"/>
+              </w:rPr>
+              <w:t>Nombre del curso, nivel del curso, categoría del curso.</w:t>
+            </w:r>
+          </w:p>
+        </w:tc>
+      </w:tr>
+      <w:tr>
+        <w:tc>
+          <w:tcPr>
+            <w:tcW w:w="0" w:type="auto"/>
+            <w:tcBorders>
+              <w:top w:val="single" w:sz="12" w:space="0" w:color="2E74B5" w:themeColor="accent1" w:themeShade="BF"/>
+              <w:left w:val="single" w:sz="12" w:space="0" w:color="2E74B5" w:themeColor="accent1" w:themeShade="BF"/>
+              <w:bottom w:val="single" w:sz="12" w:space="0" w:color="2E74B5" w:themeColor="accent1" w:themeShade="BF"/>
+              <w:right w:val="single" w:sz="12" w:space="0" w:color="2E74B5" w:themeColor="accent1" w:themeShade="BF"/>
+            </w:tcBorders>
+            <w:tcMar>
+              <w:top w:w="100" w:type="dxa"/>
+              <w:left w:w="108" w:type="dxa"/>
+              <w:bottom w:w="100" w:type="dxa"/>
+              <w:right w:w="108" w:type="dxa"/>
+            </w:tcMar>
+          </w:tcPr>
+          <w:p>
+            <w:pPr>
+              <w:jc w:val="center"/>
+              <w:rPr>
+                <w:rFonts w:ascii="Calibri" w:hAnsi="Calibri" w:cs="Calibri"/>
+                <w:sz w:val="20"/>
+                <w:szCs w:val="20"/>
+              </w:rPr>
+            </w:pPr>
+            <w:r>
+              <w:rPr>
+                <w:rFonts w:ascii="Calibri" w:hAnsi="Calibri" w:cs="Calibri"/>
+                <w:sz w:val="20"/>
+                <w:szCs w:val="20"/>
+              </w:rPr>
+              <w:t>2</w:t>
+            </w:r>
+          </w:p>
+        </w:tc>
+        <w:tc>
+          <w:tcPr>
+            <w:tcW w:w="0" w:type="auto"/>
+            <w:tcBorders>
+              <w:top w:val="single" w:sz="12" w:space="0" w:color="2E74B5" w:themeColor="accent1" w:themeShade="BF"/>
+              <w:left w:val="single" w:sz="12" w:space="0" w:color="2E74B5" w:themeColor="accent1" w:themeShade="BF"/>
+              <w:bottom w:val="single" w:sz="12" w:space="0" w:color="2E74B5" w:themeColor="accent1" w:themeShade="BF"/>
+              <w:right w:val="single" w:sz="12" w:space="0" w:color="2E74B5" w:themeColor="accent1" w:themeShade="BF"/>
+            </w:tcBorders>
+            <w:tcMar>
+              <w:top w:w="100" w:type="dxa"/>
+              <w:left w:w="108" w:type="dxa"/>
+              <w:bottom w:w="100" w:type="dxa"/>
+              <w:right w:w="108" w:type="dxa"/>
+            </w:tcMar>
+          </w:tcPr>
+          <w:p>
+            <w:pPr>
+              <w:rPr>
+                <w:rFonts w:ascii="Calibri" w:hAnsi="Calibri" w:cs="Calibri"/>
+                <w:sz w:val="20"/>
+                <w:szCs w:val="20"/>
+              </w:rPr>
+            </w:pPr>
+            <w:r>
+              <w:rPr>
+                <w:rFonts w:ascii="Calibri" w:hAnsi="Calibri" w:cs="Calibri"/>
+                <w:sz w:val="20"/>
+                <w:szCs w:val="20"/>
+              </w:rPr>
+              <w:t>Seleccionar detalles del profesor.</w:t>
+            </w:r>
+          </w:p>
+        </w:tc>
+        <w:tc>
+          <w:tcPr>
+            <w:tcW w:w="0" w:type="auto"/>
+            <w:tcBorders>
+              <w:top w:val="single" w:sz="12" w:space="0" w:color="2E74B5" w:themeColor="accent1" w:themeShade="BF"/>
+              <w:left w:val="single" w:sz="12" w:space="0" w:color="2E74B5" w:themeColor="accent1" w:themeShade="BF"/>
+              <w:bottom w:val="single" w:sz="12" w:space="0" w:color="2E74B5" w:themeColor="accent1" w:themeShade="BF"/>
+              <w:right w:val="single" w:sz="12" w:space="0" w:color="2E74B5" w:themeColor="accent1" w:themeShade="BF"/>
+            </w:tcBorders>
+            <w:tcMar>
+              <w:top w:w="100" w:type="dxa"/>
+              <w:left w:w="108" w:type="dxa"/>
+              <w:bottom w:w="100" w:type="dxa"/>
+              <w:right w:w="108" w:type="dxa"/>
+            </w:tcMar>
+          </w:tcPr>
+          <w:p>
+            <w:pPr>
+              <w:rPr>
+                <w:rFonts w:ascii="Calibri" w:hAnsi="Calibri" w:cs="Calibri"/>
+                <w:sz w:val="20"/>
+                <w:szCs w:val="20"/>
+              </w:rPr>
+            </w:pPr>
+            <w:r>
+              <w:rPr>
+                <w:rFonts w:ascii="Calibri" w:hAnsi="Calibri" w:cs="Calibri"/>
+                <w:sz w:val="20"/>
+                <w:szCs w:val="20"/>
+              </w:rPr>
+              <w:t>Nombre de profesor, apellidos de profesor, biografía, etc.</w:t>
+            </w:r>
+          </w:p>
+        </w:tc>
+        <w:tc>
+          <w:tcPr>
+            <w:tcW w:w="0" w:type="auto"/>
+            <w:tcBorders>
+              <w:top w:val="single" w:sz="12" w:space="0" w:color="2E74B5" w:themeColor="accent1" w:themeShade="BF"/>
+              <w:left w:val="single" w:sz="12" w:space="0" w:color="2E74B5" w:themeColor="accent1" w:themeShade="BF"/>
+              <w:bottom w:val="single" w:sz="12" w:space="0" w:color="2E74B5" w:themeColor="accent1" w:themeShade="BF"/>
+              <w:right w:val="single" w:sz="12" w:space="0" w:color="2E74B5" w:themeColor="accent1" w:themeShade="BF"/>
+            </w:tcBorders>
+            <w:tcMar>
+              <w:top w:w="100" w:type="dxa"/>
+              <w:left w:w="108" w:type="dxa"/>
+              <w:bottom w:w="100" w:type="dxa"/>
+              <w:right w:w="108" w:type="dxa"/>
+            </w:tcMar>
+          </w:tcPr>
+          <w:p>
+            <w:pPr>
+              <w:rPr>
+                <w:rFonts w:ascii="Calibri" w:hAnsi="Calibri" w:cs="Calibri"/>
+                <w:sz w:val="20"/>
+                <w:szCs w:val="20"/>
+              </w:rPr>
+            </w:pPr>
+            <w:r>
+              <w:rPr>
+                <w:rFonts w:ascii="Calibri" w:hAnsi="Calibri" w:cs="Calibri"/>
+                <w:sz w:val="20"/>
+                <w:szCs w:val="20"/>
+              </w:rPr>
+              <w:t>Nombre de profesor, apellidos de profesor, biografía, etc.</w:t>
             </w:r>
           </w:p>
         </w:tc>
       </w:tr>
     </w:tbl>
+    <w:p/>
+    <w:p/>
+    <w:p/>
+    <w:p/>
     <w:p/>
     <w:p>
       <w:pPr>
@@ -5188,13 +5526,14 @@
           <w:color w:val="auto"/>
         </w:rPr>
       </w:pPr>
-      <w:bookmarkStart w:id="16" w:name="_Toc481232652"/>
+      <w:bookmarkStart w:id="16" w:name="_Toc481238594"/>
       <w:r>
         <w:rPr>
           <w:rFonts w:ascii="Calibri" w:hAnsi="Calibri" w:cs="Times New Roman"/>
           <w:b/>
           <w:color w:val="auto"/>
         </w:rPr>
+        <w:lastRenderedPageBreak/>
         <w:t>Diagrama del Proceso</w:t>
       </w:r>
       <w:bookmarkEnd w:id="16"/>
@@ -5214,7 +5553,7 @@
           <w:color w:val="auto"/>
         </w:rPr>
       </w:pPr>
-      <w:bookmarkStart w:id="17" w:name="_Toc481232653"/>
+      <w:bookmarkStart w:id="17" w:name="_Toc481238595"/>
       <w:r>
         <w:rPr>
           <w:rFonts w:ascii="Calibri" w:hAnsi="Calibri" w:cs="Times New Roman"/>
@@ -5279,11 +5618,11 @@
         <w:tblLook w:val="0600" w:firstRow="0" w:lastRow="0" w:firstColumn="0" w:lastColumn="0" w:noHBand="1" w:noVBand="1"/>
       </w:tblPr>
       <w:tblGrid>
-        <w:gridCol w:w="414"/>
-        <w:gridCol w:w="1963"/>
-        <w:gridCol w:w="3836"/>
-        <w:gridCol w:w="1502"/>
-        <w:gridCol w:w="897"/>
+        <w:gridCol w:w="396"/>
+        <w:gridCol w:w="1656"/>
+        <w:gridCol w:w="4634"/>
+        <w:gridCol w:w="845"/>
+        <w:gridCol w:w="835"/>
       </w:tblGrid>
       <w:tr>
         <w:trPr>
@@ -5305,12 +5644,16 @@
               <w:jc w:val="center"/>
               <w:rPr>
                 <w:rFonts w:ascii="Calibri" w:hAnsi="Calibri" w:cs="Calibri"/>
+                <w:sz w:val="20"/>
+                <w:szCs w:val="20"/>
               </w:rPr>
             </w:pPr>
             <w:r>
               <w:rPr>
                 <w:rFonts w:ascii="Calibri" w:eastAsia="Arial" w:hAnsi="Calibri" w:cs="Calibri"/>
                 <w:b/>
+                <w:sz w:val="20"/>
+                <w:szCs w:val="20"/>
               </w:rPr>
               <w:t>ID</w:t>
             </w:r>
@@ -5332,12 +5675,16 @@
               <w:jc w:val="center"/>
               <w:rPr>
                 <w:rFonts w:ascii="Calibri" w:hAnsi="Calibri" w:cs="Calibri"/>
+                <w:sz w:val="20"/>
+                <w:szCs w:val="20"/>
               </w:rPr>
             </w:pPr>
             <w:r>
               <w:rPr>
                 <w:rFonts w:ascii="Calibri" w:eastAsia="Arial" w:hAnsi="Calibri" w:cs="Calibri"/>
                 <w:b/>
+                <w:sz w:val="20"/>
+                <w:szCs w:val="20"/>
               </w:rPr>
               <w:t>Actividad</w:t>
             </w:r>
@@ -5359,12 +5706,16 @@
               <w:jc w:val="center"/>
               <w:rPr>
                 <w:rFonts w:ascii="Calibri" w:hAnsi="Calibri" w:cs="Calibri"/>
+                <w:sz w:val="20"/>
+                <w:szCs w:val="20"/>
               </w:rPr>
             </w:pPr>
             <w:r>
               <w:rPr>
                 <w:rFonts w:ascii="Calibri" w:eastAsia="Arial" w:hAnsi="Calibri" w:cs="Calibri"/>
                 <w:b/>
+                <w:sz w:val="20"/>
+                <w:szCs w:val="20"/>
               </w:rPr>
               <w:t xml:space="preserve">Descripción </w:t>
             </w:r>
@@ -5386,12 +5737,16 @@
               <w:jc w:val="center"/>
               <w:rPr>
                 <w:rFonts w:ascii="Calibri" w:hAnsi="Calibri" w:cs="Calibri"/>
+                <w:sz w:val="20"/>
+                <w:szCs w:val="20"/>
               </w:rPr>
             </w:pPr>
             <w:r>
               <w:rPr>
                 <w:rFonts w:ascii="Calibri" w:eastAsia="Arial" w:hAnsi="Calibri" w:cs="Calibri"/>
                 <w:b/>
+                <w:sz w:val="20"/>
+                <w:szCs w:val="20"/>
               </w:rPr>
               <w:t>Rol</w:t>
             </w:r>
@@ -5413,12 +5768,16 @@
               <w:jc w:val="center"/>
               <w:rPr>
                 <w:rFonts w:ascii="Calibri" w:hAnsi="Calibri" w:cs="Calibri"/>
+                <w:sz w:val="20"/>
+                <w:szCs w:val="20"/>
               </w:rPr>
             </w:pPr>
             <w:r>
               <w:rPr>
                 <w:rFonts w:ascii="Calibri" w:eastAsia="Arial" w:hAnsi="Calibri" w:cs="Calibri"/>
                 <w:b/>
+                <w:sz w:val="20"/>
+                <w:szCs w:val="20"/>
               </w:rPr>
               <w:t>Tipo</w:t>
             </w:r>
@@ -5427,7 +5786,7 @@
       </w:tr>
       <w:tr>
         <w:trPr>
-          <w:trHeight w:val="1060"/>
+          <w:trHeight w:val="349"/>
         </w:trPr>
         <w:tc>
           <w:tcPr>
@@ -5443,15 +5802,18 @@
           <w:p>
             <w:pPr>
               <w:rPr>
-                <w:rFonts w:ascii="Calibri" w:hAnsi="Calibri" w:cs="Calibri"/>
-              </w:rPr>
-            </w:pPr>
-            <w:r>
-              <w:rPr>
                 <w:rFonts w:ascii="Calibri" w:eastAsia="Arial" w:hAnsi="Calibri" w:cs="Calibri"/>
-              </w:rPr>
-              <w:lastRenderedPageBreak/>
-              <w:t>1</w:t>
+                <w:sz w:val="20"/>
+                <w:szCs w:val="20"/>
+              </w:rPr>
+            </w:pPr>
+            <w:r>
+              <w:rPr>
+                <w:rFonts w:ascii="Calibri" w:eastAsia="Arial" w:hAnsi="Calibri" w:cs="Calibri"/>
+                <w:sz w:val="20"/>
+                <w:szCs w:val="20"/>
+              </w:rPr>
+              <w:t>2</w:t>
             </w:r>
           </w:p>
         </w:tc>
@@ -5469,14 +5831,18 @@
           <w:p>
             <w:pPr>
               <w:rPr>
-                <w:rFonts w:ascii="Calibri" w:hAnsi="Calibri" w:cs="Calibri"/>
-              </w:rPr>
-            </w:pPr>
-            <w:r>
-              <w:rPr>
                 <w:rFonts w:ascii="Calibri" w:eastAsia="Arial" w:hAnsi="Calibri" w:cs="Calibri"/>
-              </w:rPr>
-              <w:t>Elaboración del Cronograma de fechas de los entregables</w:t>
+                <w:sz w:val="20"/>
+                <w:szCs w:val="20"/>
+              </w:rPr>
+            </w:pPr>
+            <w:r>
+              <w:rPr>
+                <w:rFonts w:ascii="Calibri" w:eastAsia="Arial" w:hAnsi="Calibri" w:cs="Calibri"/>
+                <w:sz w:val="20"/>
+                <w:szCs w:val="20"/>
+              </w:rPr>
+              <w:t>Ingreso al sistema (Los in).</w:t>
             </w:r>
           </w:p>
         </w:tc>
@@ -5495,13 +5861,17 @@
             <w:pPr>
               <w:rPr>
                 <w:rFonts w:ascii="Calibri" w:hAnsi="Calibri" w:cs="Calibri"/>
-              </w:rPr>
-            </w:pPr>
-            <w:r>
-              <w:rPr>
-                <w:rFonts w:ascii="Calibri" w:hAnsi="Calibri" w:cs="Calibri"/>
-              </w:rPr>
-              <w:t>En un archivo Excel, el Administrador realiza la distribución de fechas de entregables del curso que el tutor tiene a cargo y del cual se debe de desarrollar los materiales didácticos.</w:t>
+                <w:sz w:val="20"/>
+                <w:szCs w:val="20"/>
+              </w:rPr>
+            </w:pPr>
+            <w:r>
+              <w:rPr>
+                <w:rFonts w:ascii="Calibri" w:hAnsi="Calibri" w:cs="Calibri"/>
+                <w:sz w:val="20"/>
+                <w:szCs w:val="20"/>
+              </w:rPr>
+              <w:t>Este evento se realiza cuando el usuario requiere ingresar al sistema, ingresa su usuario y contraseña si es que esta ya se encuentra registrado.</w:t>
             </w:r>
           </w:p>
         </w:tc>
@@ -5519,14 +5889,18 @@
           <w:p>
             <w:pPr>
               <w:rPr>
-                <w:rFonts w:ascii="Calibri" w:hAnsi="Calibri" w:cs="Calibri"/>
-              </w:rPr>
-            </w:pPr>
-            <w:r>
-              <w:rPr>
                 <w:rFonts w:ascii="Calibri" w:eastAsia="Arial" w:hAnsi="Calibri" w:cs="Calibri"/>
-              </w:rPr>
-              <w:t>Administrador</w:t>
+                <w:sz w:val="20"/>
+                <w:szCs w:val="20"/>
+              </w:rPr>
+            </w:pPr>
+            <w:r>
+              <w:rPr>
+                <w:rFonts w:ascii="Calibri" w:eastAsia="Arial" w:hAnsi="Calibri" w:cs="Calibri"/>
+                <w:sz w:val="20"/>
+                <w:szCs w:val="20"/>
+              </w:rPr>
+              <w:t>Usuario</w:t>
             </w:r>
           </w:p>
         </w:tc>
@@ -5544,12 +5918,340 @@
           <w:p>
             <w:pPr>
               <w:rPr>
-                <w:rFonts w:ascii="Calibri" w:hAnsi="Calibri" w:cs="Calibri"/>
-              </w:rPr>
-            </w:pPr>
-            <w:r>
-              <w:rPr>
                 <w:rFonts w:ascii="Calibri" w:eastAsia="Arial" w:hAnsi="Calibri" w:cs="Calibri"/>
+                <w:sz w:val="20"/>
+                <w:szCs w:val="20"/>
+              </w:rPr>
+            </w:pPr>
+            <w:r>
+              <w:rPr>
+                <w:rFonts w:ascii="Calibri" w:eastAsia="Arial" w:hAnsi="Calibri" w:cs="Calibri"/>
+                <w:sz w:val="20"/>
+                <w:szCs w:val="20"/>
+              </w:rPr>
+              <w:t>Manual</w:t>
+            </w:r>
+          </w:p>
+        </w:tc>
+      </w:tr>
+      <w:tr>
+        <w:trPr>
+          <w:trHeight w:val="402"/>
+        </w:trPr>
+        <w:tc>
+          <w:tcPr>
+            <w:tcW w:w="0" w:type="auto"/>
+            <w:shd w:val="clear" w:color="auto" w:fill="FFFFFF"/>
+            <w:tcMar>
+              <w:top w:w="100" w:type="dxa"/>
+              <w:left w:w="108" w:type="dxa"/>
+              <w:bottom w:w="100" w:type="dxa"/>
+              <w:right w:w="108" w:type="dxa"/>
+            </w:tcMar>
+          </w:tcPr>
+          <w:p>
+            <w:pPr>
+              <w:rPr>
+                <w:rFonts w:ascii="Calibri" w:eastAsia="Arial" w:hAnsi="Calibri" w:cs="Calibri"/>
+                <w:sz w:val="20"/>
+                <w:szCs w:val="20"/>
+              </w:rPr>
+            </w:pPr>
+            <w:r>
+              <w:rPr>
+                <w:rFonts w:ascii="Calibri" w:eastAsia="Arial" w:hAnsi="Calibri" w:cs="Calibri"/>
+                <w:sz w:val="20"/>
+                <w:szCs w:val="20"/>
+              </w:rPr>
+              <w:t>3</w:t>
+            </w:r>
+          </w:p>
+        </w:tc>
+        <w:tc>
+          <w:tcPr>
+            <w:tcW w:w="0" w:type="auto"/>
+            <w:shd w:val="clear" w:color="auto" w:fill="FFFFFF"/>
+            <w:tcMar>
+              <w:top w:w="100" w:type="dxa"/>
+              <w:left w:w="108" w:type="dxa"/>
+              <w:bottom w:w="100" w:type="dxa"/>
+              <w:right w:w="108" w:type="dxa"/>
+            </w:tcMar>
+          </w:tcPr>
+          <w:p>
+            <w:pPr>
+              <w:rPr>
+                <w:rFonts w:ascii="Calibri" w:eastAsia="Arial" w:hAnsi="Calibri" w:cs="Calibri"/>
+                <w:sz w:val="20"/>
+                <w:szCs w:val="20"/>
+              </w:rPr>
+            </w:pPr>
+            <w:r>
+              <w:rPr>
+                <w:rFonts w:ascii="Calibri" w:eastAsia="Arial" w:hAnsi="Calibri" w:cs="Calibri"/>
+                <w:sz w:val="20"/>
+                <w:szCs w:val="20"/>
+              </w:rPr>
+              <w:t>Seleccionar un curso de interés</w:t>
+            </w:r>
+          </w:p>
+        </w:tc>
+        <w:tc>
+          <w:tcPr>
+            <w:tcW w:w="0" w:type="auto"/>
+            <w:shd w:val="clear" w:color="auto" w:fill="FFFFFF"/>
+            <w:tcMar>
+              <w:top w:w="100" w:type="dxa"/>
+              <w:left w:w="108" w:type="dxa"/>
+              <w:bottom w:w="100" w:type="dxa"/>
+              <w:right w:w="108" w:type="dxa"/>
+            </w:tcMar>
+          </w:tcPr>
+          <w:p>
+            <w:pPr>
+              <w:rPr>
+                <w:rFonts w:ascii="Calibri" w:hAnsi="Calibri" w:cs="Calibri"/>
+                <w:sz w:val="20"/>
+                <w:szCs w:val="20"/>
+              </w:rPr>
+            </w:pPr>
+            <w:r>
+              <w:rPr>
+                <w:rFonts w:ascii="Calibri" w:hAnsi="Calibri" w:cs="Calibri"/>
+                <w:sz w:val="20"/>
+                <w:szCs w:val="20"/>
+              </w:rPr>
+              <w:t>Se</w:t>
+            </w:r>
+            <w:r>
+              <w:rPr>
+                <w:rFonts w:ascii="Calibri" w:hAnsi="Calibri" w:cs="Calibri"/>
+                <w:sz w:val="20"/>
+                <w:szCs w:val="20"/>
+              </w:rPr>
+              <w:t xml:space="preserve"> actualizan los campos del curso seleccionado que se desee modificar.</w:t>
+            </w:r>
+          </w:p>
+        </w:tc>
+        <w:tc>
+          <w:tcPr>
+            <w:tcW w:w="0" w:type="auto"/>
+            <w:shd w:val="clear" w:color="auto" w:fill="FFFFFF"/>
+            <w:tcMar>
+              <w:top w:w="100" w:type="dxa"/>
+              <w:left w:w="108" w:type="dxa"/>
+              <w:bottom w:w="100" w:type="dxa"/>
+              <w:right w:w="108" w:type="dxa"/>
+            </w:tcMar>
+          </w:tcPr>
+          <w:p>
+            <w:pPr>
+              <w:rPr>
+                <w:rFonts w:ascii="Calibri" w:eastAsia="Arial" w:hAnsi="Calibri" w:cs="Calibri"/>
+                <w:sz w:val="20"/>
+                <w:szCs w:val="20"/>
+              </w:rPr>
+            </w:pPr>
+            <w:r>
+              <w:rPr>
+                <w:rFonts w:ascii="Calibri" w:eastAsia="Arial" w:hAnsi="Calibri" w:cs="Calibri"/>
+                <w:sz w:val="20"/>
+                <w:szCs w:val="20"/>
+              </w:rPr>
+              <w:t>Usuario</w:t>
+            </w:r>
+          </w:p>
+        </w:tc>
+        <w:tc>
+          <w:tcPr>
+            <w:tcW w:w="0" w:type="auto"/>
+            <w:shd w:val="clear" w:color="auto" w:fill="FFFFFF"/>
+            <w:tcMar>
+              <w:top w:w="100" w:type="dxa"/>
+              <w:left w:w="108" w:type="dxa"/>
+              <w:bottom w:w="100" w:type="dxa"/>
+              <w:right w:w="108" w:type="dxa"/>
+            </w:tcMar>
+          </w:tcPr>
+          <w:p>
+            <w:pPr>
+              <w:rPr>
+                <w:rFonts w:ascii="Calibri" w:eastAsia="Arial" w:hAnsi="Calibri" w:cs="Calibri"/>
+                <w:sz w:val="20"/>
+                <w:szCs w:val="20"/>
+              </w:rPr>
+            </w:pPr>
+            <w:r>
+              <w:rPr>
+                <w:rFonts w:ascii="Calibri" w:eastAsia="Arial" w:hAnsi="Calibri" w:cs="Calibri"/>
+                <w:sz w:val="20"/>
+                <w:szCs w:val="20"/>
+              </w:rPr>
+              <w:t>Manual</w:t>
+            </w:r>
+          </w:p>
+        </w:tc>
+      </w:tr>
+      <w:tr>
+        <w:trPr>
+          <w:trHeight w:val="468"/>
+        </w:trPr>
+        <w:tc>
+          <w:tcPr>
+            <w:tcW w:w="0" w:type="auto"/>
+            <w:shd w:val="clear" w:color="auto" w:fill="FFFFFF"/>
+            <w:tcMar>
+              <w:top w:w="100" w:type="dxa"/>
+              <w:left w:w="108" w:type="dxa"/>
+              <w:bottom w:w="100" w:type="dxa"/>
+              <w:right w:w="108" w:type="dxa"/>
+            </w:tcMar>
+          </w:tcPr>
+          <w:p>
+            <w:pPr>
+              <w:rPr>
+                <w:rFonts w:ascii="Calibri" w:hAnsi="Calibri" w:cs="Calibri"/>
+                <w:sz w:val="20"/>
+                <w:szCs w:val="20"/>
+              </w:rPr>
+            </w:pPr>
+            <w:r>
+              <w:rPr>
+                <w:rFonts w:ascii="Calibri" w:eastAsia="Arial" w:hAnsi="Calibri" w:cs="Calibri"/>
+                <w:sz w:val="20"/>
+                <w:szCs w:val="20"/>
+              </w:rPr>
+              <w:t>4</w:t>
+            </w:r>
+          </w:p>
+        </w:tc>
+        <w:tc>
+          <w:tcPr>
+            <w:tcW w:w="0" w:type="auto"/>
+            <w:shd w:val="clear" w:color="auto" w:fill="FFFFFF"/>
+            <w:tcMar>
+              <w:top w:w="100" w:type="dxa"/>
+              <w:left w:w="108" w:type="dxa"/>
+              <w:bottom w:w="100" w:type="dxa"/>
+              <w:right w:w="108" w:type="dxa"/>
+            </w:tcMar>
+          </w:tcPr>
+          <w:p>
+            <w:pPr>
+              <w:rPr>
+                <w:rFonts w:ascii="Calibri" w:hAnsi="Calibri" w:cs="Calibri"/>
+                <w:sz w:val="20"/>
+                <w:szCs w:val="20"/>
+              </w:rPr>
+            </w:pPr>
+            <w:r>
+              <w:rPr>
+                <w:rFonts w:ascii="Calibri" w:hAnsi="Calibri" w:cs="Calibri"/>
+                <w:sz w:val="20"/>
+                <w:szCs w:val="20"/>
+              </w:rPr>
+              <w:t xml:space="preserve">Seleccionar </w:t>
+            </w:r>
+            <w:r>
+              <w:rPr>
+                <w:rFonts w:ascii="Calibri" w:hAnsi="Calibri" w:cs="Calibri"/>
+                <w:sz w:val="20"/>
+                <w:szCs w:val="20"/>
+              </w:rPr>
+              <w:t>detalles de curso</w:t>
+            </w:r>
+          </w:p>
+        </w:tc>
+        <w:tc>
+          <w:tcPr>
+            <w:tcW w:w="0" w:type="auto"/>
+            <w:shd w:val="clear" w:color="auto" w:fill="FFFFFF"/>
+            <w:tcMar>
+              <w:top w:w="100" w:type="dxa"/>
+              <w:left w:w="108" w:type="dxa"/>
+              <w:bottom w:w="100" w:type="dxa"/>
+              <w:right w:w="108" w:type="dxa"/>
+            </w:tcMar>
+          </w:tcPr>
+          <w:p>
+            <w:pPr>
+              <w:rPr>
+                <w:rFonts w:ascii="Calibri" w:hAnsi="Calibri" w:cs="Calibri"/>
+                <w:sz w:val="20"/>
+                <w:szCs w:val="20"/>
+              </w:rPr>
+            </w:pPr>
+            <w:r>
+              <w:rPr>
+                <w:rFonts w:ascii="Calibri" w:hAnsi="Calibri" w:cs="Calibri"/>
+                <w:sz w:val="20"/>
+                <w:szCs w:val="20"/>
+              </w:rPr>
+              <w:t xml:space="preserve">Se </w:t>
+            </w:r>
+            <w:r>
+              <w:rPr>
+                <w:rFonts w:ascii="Calibri" w:hAnsi="Calibri" w:cs="Calibri"/>
+                <w:sz w:val="20"/>
+                <w:szCs w:val="20"/>
+              </w:rPr>
+              <w:t>actualizan los campos de la información del profesor que se desee actualizar</w:t>
+            </w:r>
+          </w:p>
+        </w:tc>
+        <w:tc>
+          <w:tcPr>
+            <w:tcW w:w="0" w:type="auto"/>
+            <w:shd w:val="clear" w:color="auto" w:fill="FFFFFF"/>
+            <w:tcMar>
+              <w:top w:w="100" w:type="dxa"/>
+              <w:left w:w="108" w:type="dxa"/>
+              <w:bottom w:w="100" w:type="dxa"/>
+              <w:right w:w="108" w:type="dxa"/>
+            </w:tcMar>
+          </w:tcPr>
+          <w:p>
+            <w:pPr>
+              <w:rPr>
+                <w:rFonts w:ascii="Calibri" w:hAnsi="Calibri" w:cs="Calibri"/>
+                <w:sz w:val="20"/>
+                <w:szCs w:val="20"/>
+              </w:rPr>
+            </w:pPr>
+            <w:r>
+              <w:rPr>
+                <w:rFonts w:ascii="Calibri" w:hAnsi="Calibri" w:cs="Calibri"/>
+                <w:sz w:val="20"/>
+                <w:szCs w:val="20"/>
+              </w:rPr>
+              <w:t>Usuario</w:t>
+            </w:r>
+          </w:p>
+        </w:tc>
+        <w:tc>
+          <w:tcPr>
+            <w:tcW w:w="0" w:type="auto"/>
+            <w:shd w:val="clear" w:color="auto" w:fill="FFFFFF"/>
+            <w:tcMar>
+              <w:top w:w="100" w:type="dxa"/>
+              <w:left w:w="108" w:type="dxa"/>
+              <w:bottom w:w="100" w:type="dxa"/>
+              <w:right w:w="108" w:type="dxa"/>
+            </w:tcMar>
+          </w:tcPr>
+          <w:p>
+            <w:pPr>
+              <w:rPr>
+                <w:rFonts w:ascii="Calibri" w:hAnsi="Calibri" w:cs="Calibri"/>
+                <w:sz w:val="20"/>
+                <w:szCs w:val="20"/>
+              </w:rPr>
+            </w:pPr>
+            <w:r>
+              <w:rPr>
+                <w:rFonts w:ascii="Calibri" w:hAnsi="Calibri" w:cs="Calibri"/>
+                <w:sz w:val="20"/>
+                <w:szCs w:val="20"/>
               </w:rPr>
               <w:t>Manual</w:t>
             </w:r>
@@ -5557,6 +6259,24 @@
         </w:tc>
       </w:tr>
     </w:tbl>
+    <w:p>
+      <w:pPr>
+        <w:ind w:left="709"/>
+        <w:jc w:val="both"/>
+        <w:rPr>
+          <w:rFonts w:ascii="Calibri" w:hAnsi="Calibri"/>
+        </w:rPr>
+      </w:pPr>
+    </w:p>
+    <w:p>
+      <w:pPr>
+        <w:ind w:left="709"/>
+        <w:jc w:val="both"/>
+        <w:rPr>
+          <w:rFonts w:ascii="Calibri" w:hAnsi="Calibri"/>
+        </w:rPr>
+      </w:pPr>
+    </w:p>
     <w:p>
       <w:pPr>
         <w:jc w:val="both"/>
@@ -5590,7 +6310,7 @@
           <w:szCs w:val="26"/>
         </w:rPr>
       </w:pPr>
-      <w:bookmarkStart w:id="18" w:name="_Toc481232654"/>
+      <w:bookmarkStart w:id="18" w:name="_Toc481238596"/>
       <w:r>
         <w:rPr>
           <w:rFonts w:ascii="Calibri" w:hAnsi="Calibri" w:cs="Times New Roman"/>
@@ -5637,7 +6357,7 @@
           <w:color w:val="auto"/>
         </w:rPr>
       </w:pPr>
-      <w:bookmarkStart w:id="19" w:name="_Toc481232655"/>
+      <w:bookmarkStart w:id="19" w:name="_Toc481238597"/>
       <w:r>
         <w:rPr>
           <w:rFonts w:ascii="Calibri" w:hAnsi="Calibri" w:cs="Times New Roman"/>
@@ -5663,10 +6383,10 @@
         <w:tblLook w:val="0600" w:firstRow="0" w:lastRow="0" w:firstColumn="0" w:lastColumn="0" w:noHBand="1" w:noVBand="1"/>
       </w:tblPr>
       <w:tblGrid>
-        <w:gridCol w:w="1236"/>
-        <w:gridCol w:w="4437"/>
+        <w:gridCol w:w="1288"/>
+        <w:gridCol w:w="4198"/>
         <w:gridCol w:w="1267"/>
-        <w:gridCol w:w="1672"/>
+        <w:gridCol w:w="1613"/>
       </w:tblGrid>
       <w:tr>
         <w:trPr>
@@ -5743,7 +6463,7 @@
                 <w:sz w:val="20"/>
                 <w:szCs w:val="20"/>
               </w:rPr>
-              <w:t>PROC-002</w:t>
+              <w:t>PROC-003</w:t>
             </w:r>
           </w:p>
         </w:tc>
@@ -5796,7 +6516,7 @@
               <w:rPr>
                 <w:rFonts w:ascii="Calibri" w:eastAsia="Arial" w:hAnsi="Calibri" w:cs="Calibri"/>
               </w:rPr>
-              <w:t>Publicar material del curso</w:t>
+              <w:t>Seleccionar docente a enseñar</w:t>
             </w:r>
           </w:p>
           <w:p>
@@ -5898,7 +6618,7 @@
               <w:rPr>
                 <w:rFonts w:ascii="Calibri" w:eastAsia="Arial" w:hAnsi="Calibri" w:cs="Calibri"/>
               </w:rPr>
-              <w:t>Administrador del sistema</w:t>
+              <w:t>Usuario (alumno)</w:t>
             </w:r>
           </w:p>
         </w:tc>
@@ -5967,7 +6687,13 @@
               <w:rPr>
                 <w:rFonts w:ascii="Calibri" w:hAnsi="Calibri" w:cs="Calibri"/>
               </w:rPr>
-              <w:t>El profesor a cargo después de haber realizado el material del curso a su cargo, hará entrega al administrador para que este a su vez sea revisado y aprobado, para en un posterior proceso sea  cargado al sistema por este último.</w:t>
+              <w:t xml:space="preserve">El </w:t>
+            </w:r>
+            <w:r>
+              <w:rPr>
+                <w:rFonts w:ascii="Calibri" w:hAnsi="Calibri" w:cs="Calibri"/>
+              </w:rPr>
+              <w:t>alumno después de buscar, verificar la información del docente y curso buscado. Seleccionará para poder ponerse en contacto con el docente y contratarlo</w:t>
             </w:r>
           </w:p>
         </w:tc>
@@ -6069,7 +6795,15 @@
                 <w:sz w:val="20"/>
                 <w:szCs w:val="20"/>
               </w:rPr>
-              <w:t>Este proceso se realiza cada vez que se requiere los materiales un una nueva clase de un curso.</w:t>
+              <w:t xml:space="preserve">Este proceso se realiza cada vez que </w:t>
+            </w:r>
+            <w:r>
+              <w:rPr>
+                <w:rFonts w:ascii="Calibri" w:eastAsia="Arial" w:hAnsi="Calibri" w:cs="Calibri"/>
+                <w:sz w:val="20"/>
+                <w:szCs w:val="20"/>
+              </w:rPr>
+              <w:t>el alumno requiere la enseñanza de un curso.</w:t>
             </w:r>
           </w:p>
         </w:tc>
@@ -6134,9 +6868,9 @@
       </w:tblPr>
       <w:tblGrid>
         <w:gridCol w:w="1391"/>
-        <w:gridCol w:w="2161"/>
-        <w:gridCol w:w="2768"/>
-        <w:gridCol w:w="2292"/>
+        <w:gridCol w:w="2036"/>
+        <w:gridCol w:w="2504"/>
+        <w:gridCol w:w="2435"/>
       </w:tblGrid>
       <w:tr>
         <w:tc>
@@ -6292,7 +7026,7 @@
               <w:rPr>
                 <w:rFonts w:ascii="Calibri" w:hAnsi="Calibri" w:cs="Calibri"/>
               </w:rPr>
-              <w:t>Elaboración del material didáctico.</w:t>
+              <w:t>Selección de docente a curso a enseñar</w:t>
             </w:r>
           </w:p>
         </w:tc>
@@ -6317,7 +7051,7 @@
               <w:rPr>
                 <w:rFonts w:ascii="Calibri" w:hAnsi="Calibri" w:cs="Calibri"/>
               </w:rPr>
-              <w:t>Sílabo de del curso aprobado entregado al profesor.</w:t>
+              <w:t>Calificación e información del docente y su curso.</w:t>
             </w:r>
           </w:p>
         </w:tc>
@@ -6342,7 +7076,7 @@
               <w:rPr>
                 <w:rFonts w:ascii="Calibri" w:hAnsi="Calibri" w:cs="Calibri"/>
               </w:rPr>
-              <w:t>Material didáctico del curso elaborado.</w:t>
+              <w:t>Datos de contacto y contratación del docente.</w:t>
             </w:r>
           </w:p>
         </w:tc>
@@ -6364,14 +7098,13 @@
           <w:color w:val="auto"/>
         </w:rPr>
       </w:pPr>
-      <w:bookmarkStart w:id="20" w:name="_Toc481232656"/>
+      <w:bookmarkStart w:id="20" w:name="_Toc481238598"/>
       <w:r>
         <w:rPr>
           <w:rFonts w:ascii="Calibri" w:hAnsi="Calibri" w:cs="Times New Roman"/>
           <w:b/>
           <w:color w:val="auto"/>
         </w:rPr>
-        <w:lastRenderedPageBreak/>
         <w:t>Diagrama del Proceso</w:t>
       </w:r>
       <w:bookmarkEnd w:id="20"/>
@@ -6391,7 +7124,7 @@
           <w:color w:val="auto"/>
         </w:rPr>
       </w:pPr>
-      <w:bookmarkStart w:id="21" w:name="_Toc481232657"/>
+      <w:bookmarkStart w:id="21" w:name="_Toc481238599"/>
       <w:r>
         <w:rPr>
           <w:rFonts w:ascii="Calibri" w:hAnsi="Calibri" w:cs="Times New Roman"/>
@@ -6456,11 +7189,11 @@
         <w:tblLook w:val="0600" w:firstRow="0" w:lastRow="0" w:firstColumn="0" w:lastColumn="0" w:noHBand="1" w:noVBand="1"/>
       </w:tblPr>
       <w:tblGrid>
-        <w:gridCol w:w="414"/>
-        <w:gridCol w:w="1963"/>
-        <w:gridCol w:w="3836"/>
-        <w:gridCol w:w="1502"/>
-        <w:gridCol w:w="897"/>
+        <w:gridCol w:w="396"/>
+        <w:gridCol w:w="2007"/>
+        <w:gridCol w:w="4283"/>
+        <w:gridCol w:w="845"/>
+        <w:gridCol w:w="835"/>
       </w:tblGrid>
       <w:tr>
         <w:trPr>
@@ -6482,12 +7215,16 @@
               <w:jc w:val="center"/>
               <w:rPr>
                 <w:rFonts w:ascii="Calibri" w:hAnsi="Calibri" w:cs="Calibri"/>
+                <w:sz w:val="20"/>
+                <w:szCs w:val="20"/>
               </w:rPr>
             </w:pPr>
             <w:r>
               <w:rPr>
                 <w:rFonts w:ascii="Calibri" w:eastAsia="Arial" w:hAnsi="Calibri" w:cs="Calibri"/>
                 <w:b/>
+                <w:sz w:val="20"/>
+                <w:szCs w:val="20"/>
               </w:rPr>
               <w:t>ID</w:t>
             </w:r>
@@ -6509,12 +7246,16 @@
               <w:jc w:val="center"/>
               <w:rPr>
                 <w:rFonts w:ascii="Calibri" w:hAnsi="Calibri" w:cs="Calibri"/>
+                <w:sz w:val="20"/>
+                <w:szCs w:val="20"/>
               </w:rPr>
             </w:pPr>
             <w:r>
               <w:rPr>
                 <w:rFonts w:ascii="Calibri" w:eastAsia="Arial" w:hAnsi="Calibri" w:cs="Calibri"/>
                 <w:b/>
+                <w:sz w:val="20"/>
+                <w:szCs w:val="20"/>
               </w:rPr>
               <w:t>Actividad</w:t>
             </w:r>
@@ -6536,12 +7277,16 @@
               <w:jc w:val="center"/>
               <w:rPr>
                 <w:rFonts w:ascii="Calibri" w:hAnsi="Calibri" w:cs="Calibri"/>
+                <w:sz w:val="20"/>
+                <w:szCs w:val="20"/>
               </w:rPr>
             </w:pPr>
             <w:r>
               <w:rPr>
                 <w:rFonts w:ascii="Calibri" w:eastAsia="Arial" w:hAnsi="Calibri" w:cs="Calibri"/>
                 <w:b/>
+                <w:sz w:val="20"/>
+                <w:szCs w:val="20"/>
               </w:rPr>
               <w:t xml:space="preserve">Descripción </w:t>
             </w:r>
@@ -6563,12 +7308,16 @@
               <w:jc w:val="center"/>
               <w:rPr>
                 <w:rFonts w:ascii="Calibri" w:hAnsi="Calibri" w:cs="Calibri"/>
+                <w:sz w:val="20"/>
+                <w:szCs w:val="20"/>
               </w:rPr>
             </w:pPr>
             <w:r>
               <w:rPr>
                 <w:rFonts w:ascii="Calibri" w:eastAsia="Arial" w:hAnsi="Calibri" w:cs="Calibri"/>
                 <w:b/>
+                <w:sz w:val="20"/>
+                <w:szCs w:val="20"/>
               </w:rPr>
               <w:t>Rol</w:t>
             </w:r>
@@ -6590,12 +7339,16 @@
               <w:jc w:val="center"/>
               <w:rPr>
                 <w:rFonts w:ascii="Calibri" w:hAnsi="Calibri" w:cs="Calibri"/>
+                <w:sz w:val="20"/>
+                <w:szCs w:val="20"/>
               </w:rPr>
             </w:pPr>
             <w:r>
               <w:rPr>
                 <w:rFonts w:ascii="Calibri" w:eastAsia="Arial" w:hAnsi="Calibri" w:cs="Calibri"/>
                 <w:b/>
+                <w:sz w:val="20"/>
+                <w:szCs w:val="20"/>
               </w:rPr>
               <w:t>Tipo</w:t>
             </w:r>
@@ -6604,7 +7357,7 @@
       </w:tr>
       <w:tr>
         <w:trPr>
-          <w:trHeight w:val="1060"/>
+          <w:trHeight w:val="481"/>
         </w:trPr>
         <w:tc>
           <w:tcPr>
@@ -6620,12 +7373,16 @@
           <w:p>
             <w:pPr>
               <w:rPr>
-                <w:rFonts w:ascii="Calibri" w:hAnsi="Calibri" w:cs="Calibri"/>
-              </w:rPr>
-            </w:pPr>
-            <w:r>
-              <w:rPr>
                 <w:rFonts w:ascii="Calibri" w:eastAsia="Arial" w:hAnsi="Calibri" w:cs="Calibri"/>
+                <w:sz w:val="20"/>
+                <w:szCs w:val="20"/>
+              </w:rPr>
+            </w:pPr>
+            <w:r>
+              <w:rPr>
+                <w:rFonts w:ascii="Calibri" w:eastAsia="Arial" w:hAnsi="Calibri" w:cs="Calibri"/>
+                <w:sz w:val="20"/>
+                <w:szCs w:val="20"/>
               </w:rPr>
               <w:t>1</w:t>
             </w:r>
@@ -6645,14 +7402,18 @@
           <w:p>
             <w:pPr>
               <w:rPr>
-                <w:rFonts w:ascii="Calibri" w:hAnsi="Calibri" w:cs="Calibri"/>
-              </w:rPr>
-            </w:pPr>
-            <w:r>
-              <w:rPr>
                 <w:rFonts w:ascii="Calibri" w:eastAsia="Arial" w:hAnsi="Calibri" w:cs="Calibri"/>
-              </w:rPr>
-              <w:t>Elaboración del Cronograma de fechas de los entregables</w:t>
+                <w:sz w:val="20"/>
+                <w:szCs w:val="20"/>
+              </w:rPr>
+            </w:pPr>
+            <w:r>
+              <w:rPr>
+                <w:rFonts w:ascii="Calibri" w:eastAsia="Arial" w:hAnsi="Calibri" w:cs="Calibri"/>
+                <w:sz w:val="20"/>
+                <w:szCs w:val="20"/>
+              </w:rPr>
+              <w:t>Ingreso al sistema (Los in).</w:t>
             </w:r>
           </w:p>
         </w:tc>
@@ -6671,13 +7432,17 @@
             <w:pPr>
               <w:rPr>
                 <w:rFonts w:ascii="Calibri" w:hAnsi="Calibri" w:cs="Calibri"/>
-              </w:rPr>
-            </w:pPr>
-            <w:r>
-              <w:rPr>
-                <w:rFonts w:ascii="Calibri" w:hAnsi="Calibri" w:cs="Calibri"/>
-              </w:rPr>
-              <w:t>En un archivo Excel, el Administrador realiza la distribución de fechas de entregables del curso que el tutor tiene a cargo y del cual se debe de desarrollar los materiales didácticos.</w:t>
+                <w:sz w:val="20"/>
+                <w:szCs w:val="20"/>
+              </w:rPr>
+            </w:pPr>
+            <w:r>
+              <w:rPr>
+                <w:rFonts w:ascii="Calibri" w:hAnsi="Calibri" w:cs="Calibri"/>
+                <w:sz w:val="20"/>
+                <w:szCs w:val="20"/>
+              </w:rPr>
+              <w:t>Este evento se realiza cuando el usuario requiere ingresar al sistema, ingresa su usuario y contraseña si es que esta ya se encuentra registrado.</w:t>
             </w:r>
           </w:p>
         </w:tc>
@@ -6695,14 +7460,18 @@
           <w:p>
             <w:pPr>
               <w:rPr>
-                <w:rFonts w:ascii="Calibri" w:hAnsi="Calibri" w:cs="Calibri"/>
-              </w:rPr>
-            </w:pPr>
-            <w:r>
-              <w:rPr>
                 <w:rFonts w:ascii="Calibri" w:eastAsia="Arial" w:hAnsi="Calibri" w:cs="Calibri"/>
-              </w:rPr>
-              <w:t>Administrador</w:t>
+                <w:sz w:val="20"/>
+                <w:szCs w:val="20"/>
+              </w:rPr>
+            </w:pPr>
+            <w:r>
+              <w:rPr>
+                <w:rFonts w:ascii="Calibri" w:eastAsia="Arial" w:hAnsi="Calibri" w:cs="Calibri"/>
+                <w:sz w:val="20"/>
+                <w:szCs w:val="20"/>
+              </w:rPr>
+              <w:t>Usuario</w:t>
             </w:r>
           </w:p>
         </w:tc>
@@ -6720,12 +7489,466 @@
           <w:p>
             <w:pPr>
               <w:rPr>
-                <w:rFonts w:ascii="Calibri" w:hAnsi="Calibri" w:cs="Calibri"/>
-              </w:rPr>
-            </w:pPr>
-            <w:r>
-              <w:rPr>
                 <w:rFonts w:ascii="Calibri" w:eastAsia="Arial" w:hAnsi="Calibri" w:cs="Calibri"/>
+                <w:sz w:val="20"/>
+                <w:szCs w:val="20"/>
+              </w:rPr>
+            </w:pPr>
+            <w:r>
+              <w:rPr>
+                <w:rFonts w:ascii="Calibri" w:eastAsia="Arial" w:hAnsi="Calibri" w:cs="Calibri"/>
+                <w:sz w:val="20"/>
+                <w:szCs w:val="20"/>
+              </w:rPr>
+              <w:t>Manual</w:t>
+            </w:r>
+          </w:p>
+        </w:tc>
+      </w:tr>
+      <w:tr>
+        <w:trPr>
+          <w:trHeight w:val="349"/>
+        </w:trPr>
+        <w:tc>
+          <w:tcPr>
+            <w:tcW w:w="0" w:type="auto"/>
+            <w:shd w:val="clear" w:color="auto" w:fill="FFFFFF"/>
+            <w:tcMar>
+              <w:top w:w="100" w:type="dxa"/>
+              <w:left w:w="108" w:type="dxa"/>
+              <w:bottom w:w="100" w:type="dxa"/>
+              <w:right w:w="108" w:type="dxa"/>
+            </w:tcMar>
+          </w:tcPr>
+          <w:p>
+            <w:pPr>
+              <w:rPr>
+                <w:rFonts w:ascii="Calibri" w:eastAsia="Arial" w:hAnsi="Calibri" w:cs="Calibri"/>
+                <w:sz w:val="20"/>
+                <w:szCs w:val="20"/>
+              </w:rPr>
+            </w:pPr>
+            <w:r>
+              <w:rPr>
+                <w:rFonts w:ascii="Calibri" w:eastAsia="Arial" w:hAnsi="Calibri" w:cs="Calibri"/>
+                <w:sz w:val="20"/>
+                <w:szCs w:val="20"/>
+              </w:rPr>
+              <w:t>2</w:t>
+            </w:r>
+          </w:p>
+        </w:tc>
+        <w:tc>
+          <w:tcPr>
+            <w:tcW w:w="0" w:type="auto"/>
+            <w:shd w:val="clear" w:color="auto" w:fill="FFFFFF"/>
+            <w:tcMar>
+              <w:top w:w="100" w:type="dxa"/>
+              <w:left w:w="108" w:type="dxa"/>
+              <w:bottom w:w="100" w:type="dxa"/>
+              <w:right w:w="108" w:type="dxa"/>
+            </w:tcMar>
+          </w:tcPr>
+          <w:p>
+            <w:pPr>
+              <w:rPr>
+                <w:rFonts w:ascii="Calibri" w:eastAsia="Arial" w:hAnsi="Calibri" w:cs="Calibri"/>
+                <w:sz w:val="20"/>
+                <w:szCs w:val="20"/>
+              </w:rPr>
+            </w:pPr>
+            <w:r>
+              <w:rPr>
+                <w:rFonts w:ascii="Calibri" w:eastAsia="Arial" w:hAnsi="Calibri" w:cs="Calibri"/>
+                <w:sz w:val="20"/>
+                <w:szCs w:val="20"/>
+              </w:rPr>
+              <w:t>Ingreso al sistema (Los in).</w:t>
+            </w:r>
+          </w:p>
+        </w:tc>
+        <w:tc>
+          <w:tcPr>
+            <w:tcW w:w="0" w:type="auto"/>
+            <w:shd w:val="clear" w:color="auto" w:fill="FFFFFF"/>
+            <w:tcMar>
+              <w:top w:w="100" w:type="dxa"/>
+              <w:left w:w="108" w:type="dxa"/>
+              <w:bottom w:w="100" w:type="dxa"/>
+              <w:right w:w="108" w:type="dxa"/>
+            </w:tcMar>
+          </w:tcPr>
+          <w:p>
+            <w:pPr>
+              <w:rPr>
+                <w:rFonts w:ascii="Calibri" w:hAnsi="Calibri" w:cs="Calibri"/>
+                <w:sz w:val="20"/>
+                <w:szCs w:val="20"/>
+              </w:rPr>
+            </w:pPr>
+            <w:r>
+              <w:rPr>
+                <w:rFonts w:ascii="Calibri" w:hAnsi="Calibri" w:cs="Calibri"/>
+                <w:sz w:val="20"/>
+                <w:szCs w:val="20"/>
+              </w:rPr>
+              <w:t>Este evento se realiza cuando el usuario requiere ingresar al sistema, ingresa su usuario y contraseña si es que esta ya se encuentra registrado.</w:t>
+            </w:r>
+          </w:p>
+        </w:tc>
+        <w:tc>
+          <w:tcPr>
+            <w:tcW w:w="0" w:type="auto"/>
+            <w:shd w:val="clear" w:color="auto" w:fill="FFFFFF"/>
+            <w:tcMar>
+              <w:top w:w="100" w:type="dxa"/>
+              <w:left w:w="108" w:type="dxa"/>
+              <w:bottom w:w="100" w:type="dxa"/>
+              <w:right w:w="108" w:type="dxa"/>
+            </w:tcMar>
+          </w:tcPr>
+          <w:p>
+            <w:pPr>
+              <w:rPr>
+                <w:rFonts w:ascii="Calibri" w:eastAsia="Arial" w:hAnsi="Calibri" w:cs="Calibri"/>
+                <w:sz w:val="20"/>
+                <w:szCs w:val="20"/>
+              </w:rPr>
+            </w:pPr>
+            <w:r>
+              <w:rPr>
+                <w:rFonts w:ascii="Calibri" w:eastAsia="Arial" w:hAnsi="Calibri" w:cs="Calibri"/>
+                <w:sz w:val="20"/>
+                <w:szCs w:val="20"/>
+              </w:rPr>
+              <w:t>Usuario</w:t>
+            </w:r>
+          </w:p>
+        </w:tc>
+        <w:tc>
+          <w:tcPr>
+            <w:tcW w:w="0" w:type="auto"/>
+            <w:shd w:val="clear" w:color="auto" w:fill="FFFFFF"/>
+            <w:tcMar>
+              <w:top w:w="100" w:type="dxa"/>
+              <w:left w:w="108" w:type="dxa"/>
+              <w:bottom w:w="100" w:type="dxa"/>
+              <w:right w:w="108" w:type="dxa"/>
+            </w:tcMar>
+          </w:tcPr>
+          <w:p>
+            <w:pPr>
+              <w:rPr>
+                <w:rFonts w:ascii="Calibri" w:eastAsia="Arial" w:hAnsi="Calibri" w:cs="Calibri"/>
+                <w:sz w:val="20"/>
+                <w:szCs w:val="20"/>
+              </w:rPr>
+            </w:pPr>
+            <w:r>
+              <w:rPr>
+                <w:rFonts w:ascii="Calibri" w:eastAsia="Arial" w:hAnsi="Calibri" w:cs="Calibri"/>
+                <w:sz w:val="20"/>
+                <w:szCs w:val="20"/>
+              </w:rPr>
+              <w:t>Manual</w:t>
+            </w:r>
+          </w:p>
+        </w:tc>
+      </w:tr>
+      <w:tr>
+        <w:trPr>
+          <w:trHeight w:val="402"/>
+        </w:trPr>
+        <w:tc>
+          <w:tcPr>
+            <w:tcW w:w="0" w:type="auto"/>
+            <w:shd w:val="clear" w:color="auto" w:fill="FFFFFF"/>
+            <w:tcMar>
+              <w:top w:w="100" w:type="dxa"/>
+              <w:left w:w="108" w:type="dxa"/>
+              <w:bottom w:w="100" w:type="dxa"/>
+              <w:right w:w="108" w:type="dxa"/>
+            </w:tcMar>
+          </w:tcPr>
+          <w:p>
+            <w:pPr>
+              <w:rPr>
+                <w:rFonts w:ascii="Calibri" w:eastAsia="Arial" w:hAnsi="Calibri" w:cs="Calibri"/>
+                <w:sz w:val="20"/>
+                <w:szCs w:val="20"/>
+              </w:rPr>
+            </w:pPr>
+            <w:r>
+              <w:rPr>
+                <w:rFonts w:ascii="Calibri" w:eastAsia="Arial" w:hAnsi="Calibri" w:cs="Calibri"/>
+                <w:sz w:val="20"/>
+                <w:szCs w:val="20"/>
+              </w:rPr>
+              <w:t>3</w:t>
+            </w:r>
+          </w:p>
+        </w:tc>
+        <w:tc>
+          <w:tcPr>
+            <w:tcW w:w="0" w:type="auto"/>
+            <w:shd w:val="clear" w:color="auto" w:fill="FFFFFF"/>
+            <w:tcMar>
+              <w:top w:w="100" w:type="dxa"/>
+              <w:left w:w="108" w:type="dxa"/>
+              <w:bottom w:w="100" w:type="dxa"/>
+              <w:right w:w="108" w:type="dxa"/>
+            </w:tcMar>
+          </w:tcPr>
+          <w:p>
+            <w:pPr>
+              <w:rPr>
+                <w:rFonts w:ascii="Calibri" w:eastAsia="Arial" w:hAnsi="Calibri" w:cs="Calibri"/>
+                <w:sz w:val="20"/>
+                <w:szCs w:val="20"/>
+              </w:rPr>
+            </w:pPr>
+            <w:r>
+              <w:rPr>
+                <w:rFonts w:ascii="Calibri" w:eastAsia="Arial" w:hAnsi="Calibri" w:cs="Calibri"/>
+                <w:sz w:val="20"/>
+                <w:szCs w:val="20"/>
+              </w:rPr>
+              <w:t>Llenar los campos de filtro y ejecutar búsqueda.</w:t>
+            </w:r>
+          </w:p>
+        </w:tc>
+        <w:tc>
+          <w:tcPr>
+            <w:tcW w:w="0" w:type="auto"/>
+            <w:shd w:val="clear" w:color="auto" w:fill="FFFFFF"/>
+            <w:tcMar>
+              <w:top w:w="100" w:type="dxa"/>
+              <w:left w:w="108" w:type="dxa"/>
+              <w:bottom w:w="100" w:type="dxa"/>
+              <w:right w:w="108" w:type="dxa"/>
+            </w:tcMar>
+          </w:tcPr>
+          <w:p>
+            <w:pPr>
+              <w:rPr>
+                <w:rFonts w:ascii="Calibri" w:hAnsi="Calibri" w:cs="Calibri"/>
+                <w:sz w:val="20"/>
+                <w:szCs w:val="20"/>
+              </w:rPr>
+            </w:pPr>
+            <w:r>
+              <w:rPr>
+                <w:rFonts w:ascii="Calibri" w:hAnsi="Calibri" w:cs="Calibri"/>
+                <w:sz w:val="20"/>
+                <w:szCs w:val="20"/>
+              </w:rPr>
+              <w:t>Se completa los campos de los filtros para realizar la búsqueda.</w:t>
+            </w:r>
+          </w:p>
+        </w:tc>
+        <w:tc>
+          <w:tcPr>
+            <w:tcW w:w="0" w:type="auto"/>
+            <w:shd w:val="clear" w:color="auto" w:fill="FFFFFF"/>
+            <w:tcMar>
+              <w:top w:w="100" w:type="dxa"/>
+              <w:left w:w="108" w:type="dxa"/>
+              <w:bottom w:w="100" w:type="dxa"/>
+              <w:right w:w="108" w:type="dxa"/>
+            </w:tcMar>
+          </w:tcPr>
+          <w:p>
+            <w:pPr>
+              <w:rPr>
+                <w:rFonts w:ascii="Calibri" w:eastAsia="Arial" w:hAnsi="Calibri" w:cs="Calibri"/>
+                <w:sz w:val="20"/>
+                <w:szCs w:val="20"/>
+              </w:rPr>
+            </w:pPr>
+            <w:r>
+              <w:rPr>
+                <w:rFonts w:ascii="Calibri" w:eastAsia="Arial" w:hAnsi="Calibri" w:cs="Calibri"/>
+                <w:sz w:val="20"/>
+                <w:szCs w:val="20"/>
+              </w:rPr>
+              <w:t>Usuario</w:t>
+            </w:r>
+          </w:p>
+        </w:tc>
+        <w:tc>
+          <w:tcPr>
+            <w:tcW w:w="0" w:type="auto"/>
+            <w:shd w:val="clear" w:color="auto" w:fill="FFFFFF"/>
+            <w:tcMar>
+              <w:top w:w="100" w:type="dxa"/>
+              <w:left w:w="108" w:type="dxa"/>
+              <w:bottom w:w="100" w:type="dxa"/>
+              <w:right w:w="108" w:type="dxa"/>
+            </w:tcMar>
+          </w:tcPr>
+          <w:p>
+            <w:pPr>
+              <w:rPr>
+                <w:rFonts w:ascii="Calibri" w:eastAsia="Arial" w:hAnsi="Calibri" w:cs="Calibri"/>
+                <w:sz w:val="20"/>
+                <w:szCs w:val="20"/>
+              </w:rPr>
+            </w:pPr>
+            <w:r>
+              <w:rPr>
+                <w:rFonts w:ascii="Calibri" w:eastAsia="Arial" w:hAnsi="Calibri" w:cs="Calibri"/>
+                <w:sz w:val="20"/>
+                <w:szCs w:val="20"/>
+              </w:rPr>
+              <w:t>Manual</w:t>
+            </w:r>
+          </w:p>
+        </w:tc>
+      </w:tr>
+      <w:tr>
+        <w:trPr>
+          <w:trHeight w:val="468"/>
+        </w:trPr>
+        <w:tc>
+          <w:tcPr>
+            <w:tcW w:w="0" w:type="auto"/>
+            <w:shd w:val="clear" w:color="auto" w:fill="FFFFFF"/>
+            <w:tcMar>
+              <w:top w:w="100" w:type="dxa"/>
+              <w:left w:w="108" w:type="dxa"/>
+              <w:bottom w:w="100" w:type="dxa"/>
+              <w:right w:w="108" w:type="dxa"/>
+            </w:tcMar>
+          </w:tcPr>
+          <w:p>
+            <w:pPr>
+              <w:rPr>
+                <w:rFonts w:ascii="Calibri" w:hAnsi="Calibri" w:cs="Calibri"/>
+                <w:sz w:val="20"/>
+                <w:szCs w:val="20"/>
+              </w:rPr>
+            </w:pPr>
+            <w:r>
+              <w:rPr>
+                <w:rFonts w:ascii="Calibri" w:eastAsia="Arial" w:hAnsi="Calibri" w:cs="Calibri"/>
+                <w:sz w:val="20"/>
+                <w:szCs w:val="20"/>
+              </w:rPr>
+              <w:t>4</w:t>
+            </w:r>
+          </w:p>
+        </w:tc>
+        <w:tc>
+          <w:tcPr>
+            <w:tcW w:w="0" w:type="auto"/>
+            <w:shd w:val="clear" w:color="auto" w:fill="FFFFFF"/>
+            <w:tcMar>
+              <w:top w:w="100" w:type="dxa"/>
+              <w:left w:w="108" w:type="dxa"/>
+              <w:bottom w:w="100" w:type="dxa"/>
+              <w:right w:w="108" w:type="dxa"/>
+            </w:tcMar>
+          </w:tcPr>
+          <w:p>
+            <w:pPr>
+              <w:rPr>
+                <w:rFonts w:ascii="Calibri" w:hAnsi="Calibri" w:cs="Calibri"/>
+                <w:sz w:val="20"/>
+                <w:szCs w:val="20"/>
+              </w:rPr>
+            </w:pPr>
+            <w:r>
+              <w:rPr>
+                <w:rFonts w:ascii="Calibri" w:hAnsi="Calibri" w:cs="Calibri"/>
+                <w:sz w:val="20"/>
+                <w:szCs w:val="20"/>
+              </w:rPr>
+              <w:t>Seleccionar curso de interés.</w:t>
+            </w:r>
+          </w:p>
+        </w:tc>
+        <w:tc>
+          <w:tcPr>
+            <w:tcW w:w="0" w:type="auto"/>
+            <w:shd w:val="clear" w:color="auto" w:fill="FFFFFF"/>
+            <w:tcMar>
+              <w:top w:w="100" w:type="dxa"/>
+              <w:left w:w="108" w:type="dxa"/>
+              <w:bottom w:w="100" w:type="dxa"/>
+              <w:right w:w="108" w:type="dxa"/>
+            </w:tcMar>
+          </w:tcPr>
+          <w:p>
+            <w:pPr>
+              <w:rPr>
+                <w:rFonts w:ascii="Calibri" w:hAnsi="Calibri" w:cs="Calibri"/>
+                <w:sz w:val="20"/>
+                <w:szCs w:val="20"/>
+              </w:rPr>
+            </w:pPr>
+            <w:r>
+              <w:rPr>
+                <w:rFonts w:ascii="Calibri" w:hAnsi="Calibri" w:cs="Calibri"/>
+                <w:sz w:val="20"/>
+                <w:szCs w:val="20"/>
+              </w:rPr>
+              <w:t>Se selecciona el curso de interés.</w:t>
+            </w:r>
+          </w:p>
+        </w:tc>
+        <w:tc>
+          <w:tcPr>
+            <w:tcW w:w="0" w:type="auto"/>
+            <w:shd w:val="clear" w:color="auto" w:fill="FFFFFF"/>
+            <w:tcMar>
+              <w:top w:w="100" w:type="dxa"/>
+              <w:left w:w="108" w:type="dxa"/>
+              <w:bottom w:w="100" w:type="dxa"/>
+              <w:right w:w="108" w:type="dxa"/>
+            </w:tcMar>
+          </w:tcPr>
+          <w:p>
+            <w:pPr>
+              <w:rPr>
+                <w:rFonts w:ascii="Calibri" w:hAnsi="Calibri" w:cs="Calibri"/>
+                <w:sz w:val="20"/>
+                <w:szCs w:val="20"/>
+              </w:rPr>
+            </w:pPr>
+            <w:r>
+              <w:rPr>
+                <w:rFonts w:ascii="Calibri" w:hAnsi="Calibri" w:cs="Calibri"/>
+                <w:sz w:val="20"/>
+                <w:szCs w:val="20"/>
+              </w:rPr>
+              <w:t>Usuario</w:t>
+            </w:r>
+          </w:p>
+        </w:tc>
+        <w:tc>
+          <w:tcPr>
+            <w:tcW w:w="0" w:type="auto"/>
+            <w:shd w:val="clear" w:color="auto" w:fill="FFFFFF"/>
+            <w:tcMar>
+              <w:top w:w="100" w:type="dxa"/>
+              <w:left w:w="108" w:type="dxa"/>
+              <w:bottom w:w="100" w:type="dxa"/>
+              <w:right w:w="108" w:type="dxa"/>
+            </w:tcMar>
+          </w:tcPr>
+          <w:p>
+            <w:pPr>
+              <w:rPr>
+                <w:rFonts w:ascii="Calibri" w:hAnsi="Calibri" w:cs="Calibri"/>
+                <w:sz w:val="20"/>
+                <w:szCs w:val="20"/>
+              </w:rPr>
+            </w:pPr>
+            <w:r>
+              <w:rPr>
+                <w:rFonts w:ascii="Calibri" w:hAnsi="Calibri" w:cs="Calibri"/>
+                <w:sz w:val="20"/>
+                <w:szCs w:val="20"/>
               </w:rPr>
               <w:t>Manual</w:t>
             </w:r>
@@ -6764,7 +7987,7 @@
 </file>
 
 <file path=word/endnotes.xml><?xml version="1.0" encoding="utf-8"?>
-<w:endnotes xmlns:wpc="http://schemas.microsoft.com/office/word/2010/wordprocessingCanvas" xmlns:cx="http://schemas.microsoft.com/office/drawing/2014/chartex" xmlns:mc="http://schemas.openxmlformats.org/markup-compatibility/2006" xmlns:o="urn:schemas-microsoft-com:office:office" xmlns:r="http://schemas.openxmlformats.org/officeDocument/2006/relationships" xmlns:m="http://schemas.openxmlformats.org/officeDocument/2006/math" xmlns:v="urn:schemas-microsoft-com:vml" xmlns:wp14="http://schemas.microsoft.com/office/word/2010/wordprocessingDrawing" xmlns:wp="http://schemas.openxmlformats.org/drawingml/2006/wordprocessingDrawing" xmlns:w10="urn:schemas-microsoft-com:office:word" xmlns:w="http://schemas.openxmlformats.org/wordprocessingml/2006/main" xmlns:w14="http://schemas.microsoft.com/office/word/2010/wordml" xmlns:w15="http://schemas.microsoft.com/office/word/2012/wordml" xmlns:w16se="http://schemas.microsoft.com/office/word/2015/wordml/symex" xmlns:wpg="http://schemas.microsoft.com/office/word/2010/wordprocessingGroup" xmlns:wpi="http://schemas.microsoft.com/office/word/2010/wordprocessingInk" xmlns:wne="http://schemas.microsoft.com/office/word/2006/wordml" xmlns:wps="http://schemas.microsoft.com/office/word/2010/wordprocessingShape" mc:Ignorable="w14 w15 w16se wp14">
+<w:endnotes xmlns:wpc="http://schemas.microsoft.com/office/word/2010/wordprocessingCanvas" xmlns:mc="http://schemas.openxmlformats.org/markup-compatibility/2006" xmlns:o="urn:schemas-microsoft-com:office:office" xmlns:r="http://schemas.openxmlformats.org/officeDocument/2006/relationships" xmlns:m="http://schemas.openxmlformats.org/officeDocument/2006/math" xmlns:v="urn:schemas-microsoft-com:vml" xmlns:wp14="http://schemas.microsoft.com/office/word/2010/wordprocessingDrawing" xmlns:wp="http://schemas.openxmlformats.org/drawingml/2006/wordprocessingDrawing" xmlns:w10="urn:schemas-microsoft-com:office:word" xmlns:w="http://schemas.openxmlformats.org/wordprocessingml/2006/main" xmlns:w14="http://schemas.microsoft.com/office/word/2010/wordml" xmlns:w15="http://schemas.microsoft.com/office/word/2012/wordml" xmlns:wpg="http://schemas.microsoft.com/office/word/2010/wordprocessingGroup" xmlns:wpi="http://schemas.microsoft.com/office/word/2010/wordprocessingInk" xmlns:wne="http://schemas.microsoft.com/office/word/2006/wordml" xmlns:wps="http://schemas.microsoft.com/office/word/2010/wordprocessingShape" mc:Ignorable="w14 w15 wp14">
   <w:endnote w:type="separator" w:id="-1">
     <w:p>
       <w:pPr>
@@ -6789,7 +8012,7 @@
 </file>
 
 <file path=word/footer1.xml><?xml version="1.0" encoding="utf-8"?>
-<w:ftr xmlns:wpc="http://schemas.microsoft.com/office/word/2010/wordprocessingCanvas" xmlns:cx="http://schemas.microsoft.com/office/drawing/2014/chartex" xmlns:mc="http://schemas.openxmlformats.org/markup-compatibility/2006" xmlns:o="urn:schemas-microsoft-com:office:office" xmlns:r="http://schemas.openxmlformats.org/officeDocument/2006/relationships" xmlns:m="http://schemas.openxmlformats.org/officeDocument/2006/math" xmlns:v="urn:schemas-microsoft-com:vml" xmlns:wp14="http://schemas.microsoft.com/office/word/2010/wordprocessingDrawing" xmlns:wp="http://schemas.openxmlformats.org/drawingml/2006/wordprocessingDrawing" xmlns:w10="urn:schemas-microsoft-com:office:word" xmlns:w="http://schemas.openxmlformats.org/wordprocessingml/2006/main" xmlns:w14="http://schemas.microsoft.com/office/word/2010/wordml" xmlns:w15="http://schemas.microsoft.com/office/word/2012/wordml" xmlns:w16se="http://schemas.microsoft.com/office/word/2015/wordml/symex" xmlns:wpg="http://schemas.microsoft.com/office/word/2010/wordprocessingGroup" xmlns:wpi="http://schemas.microsoft.com/office/word/2010/wordprocessingInk" xmlns:wne="http://schemas.microsoft.com/office/word/2006/wordml" xmlns:wps="http://schemas.microsoft.com/office/word/2010/wordprocessingShape" mc:Ignorable="w14 w15 w16se wp14">
+<w:ftr xmlns:wpc="http://schemas.microsoft.com/office/word/2010/wordprocessingCanvas" xmlns:mc="http://schemas.openxmlformats.org/markup-compatibility/2006" xmlns:o="urn:schemas-microsoft-com:office:office" xmlns:r="http://schemas.openxmlformats.org/officeDocument/2006/relationships" xmlns:m="http://schemas.openxmlformats.org/officeDocument/2006/math" xmlns:v="urn:schemas-microsoft-com:vml" xmlns:wp14="http://schemas.microsoft.com/office/word/2010/wordprocessingDrawing" xmlns:wp="http://schemas.openxmlformats.org/drawingml/2006/wordprocessingDrawing" xmlns:w10="urn:schemas-microsoft-com:office:word" xmlns:w="http://schemas.openxmlformats.org/wordprocessingml/2006/main" xmlns:w14="http://schemas.microsoft.com/office/word/2010/wordml" xmlns:w15="http://schemas.microsoft.com/office/word/2012/wordml" xmlns:wpg="http://schemas.microsoft.com/office/word/2010/wordprocessingGroup" xmlns:wpi="http://schemas.microsoft.com/office/word/2010/wordprocessingInk" xmlns:wne="http://schemas.microsoft.com/office/word/2006/wordml" xmlns:wps="http://schemas.microsoft.com/office/word/2010/wordprocessingShape" mc:Ignorable="w14 w15 wp14">
   <w:p>
     <w:pPr>
       <w:pStyle w:val="Piedepgina"/>
@@ -7096,7 +8319,7 @@
         </mc:Choice>
         <mc:Fallback>
           <w:pict>
-            <v:rect w14:anchorId="0902A4C1" id="Rectángulo 58" o:spid="_x0000_s1026" style="position:absolute;margin-left:0;margin-top:0;width:468pt;height:2.85pt;z-index:-251656192;visibility:visible;mso-wrap-style:square;mso-width-percent:1000;mso-height-percent:0;mso-wrap-distance-left:9pt;mso-wrap-distance-top:7.2pt;mso-wrap-distance-right:9pt;mso-wrap-distance-bottom:7.2pt;mso-position-horizontal:center;mso-position-horizontal-relative:margin;mso-position-vertical:top;mso-position-vertical-relative:bottom-margin-area;mso-width-percent:1000;mso-height-percent:0;mso-width-relative:margin;mso-height-relative:margin;v-text-anchor:middle" o:gfxdata="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" fillcolor="#5b9bd5 [3204]" stroked="f" strokeweight="1pt">
+            <v:rect w14:anchorId="6CC35183" id="Rectángulo 58" o:spid="_x0000_s1026" style="position:absolute;margin-left:0;margin-top:0;width:468pt;height:2.85pt;z-index:-251656192;visibility:visible;mso-wrap-style:square;mso-width-percent:1000;mso-height-percent:0;mso-wrap-distance-left:9pt;mso-wrap-distance-top:7.2pt;mso-wrap-distance-right:9pt;mso-wrap-distance-bottom:7.2pt;mso-position-horizontal:center;mso-position-horizontal-relative:margin;mso-position-vertical:top;mso-position-vertical-relative:bottom-margin-area;mso-width-percent:1000;mso-height-percent:0;mso-width-relative:margin;mso-height-relative:margin;v-text-anchor:middle" o:gfxdata="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" fillcolor="#5b9bd5 [3204]" stroked="f" strokeweight="1pt">
               <w10:wrap type="square" anchorx="margin" anchory="margin"/>
             </v:rect>
           </w:pict>
@@ -7108,7 +8331,7 @@
 </file>
 
 <file path=word/footnotes.xml><?xml version="1.0" encoding="utf-8"?>
-<w:footnotes xmlns:wpc="http://schemas.microsoft.com/office/word/2010/wordprocessingCanvas" xmlns:cx="http://schemas.microsoft.com/office/drawing/2014/chartex" xmlns:mc="http://schemas.openxmlformats.org/markup-compatibility/2006" xmlns:o="urn:schemas-microsoft-com:office:office" xmlns:r="http://schemas.openxmlformats.org/officeDocument/2006/relationships" xmlns:m="http://schemas.openxmlformats.org/officeDocument/2006/math" xmlns:v="urn:schemas-microsoft-com:vml" xmlns:wp14="http://schemas.microsoft.com/office/word/2010/wordprocessingDrawing" xmlns:wp="http://schemas.openxmlformats.org/drawingml/2006/wordprocessingDrawing" xmlns:w10="urn:schemas-microsoft-com:office:word" xmlns:w="http://schemas.openxmlformats.org/wordprocessingml/2006/main" xmlns:w14="http://schemas.microsoft.com/office/word/2010/wordml" xmlns:w15="http://schemas.microsoft.com/office/word/2012/wordml" xmlns:w16se="http://schemas.microsoft.com/office/word/2015/wordml/symex" xmlns:wpg="http://schemas.microsoft.com/office/word/2010/wordprocessingGroup" xmlns:wpi="http://schemas.microsoft.com/office/word/2010/wordprocessingInk" xmlns:wne="http://schemas.microsoft.com/office/word/2006/wordml" xmlns:wps="http://schemas.microsoft.com/office/word/2010/wordprocessingShape" mc:Ignorable="w14 w15 w16se wp14">
+<w:footnotes xmlns:wpc="http://schemas.microsoft.com/office/word/2010/wordprocessingCanvas" xmlns:mc="http://schemas.openxmlformats.org/markup-compatibility/2006" xmlns:o="urn:schemas-microsoft-com:office:office" xmlns:r="http://schemas.openxmlformats.org/officeDocument/2006/relationships" xmlns:m="http://schemas.openxmlformats.org/officeDocument/2006/math" xmlns:v="urn:schemas-microsoft-com:vml" xmlns:wp14="http://schemas.microsoft.com/office/word/2010/wordprocessingDrawing" xmlns:wp="http://schemas.openxmlformats.org/drawingml/2006/wordprocessingDrawing" xmlns:w10="urn:schemas-microsoft-com:office:word" xmlns:w="http://schemas.openxmlformats.org/wordprocessingml/2006/main" xmlns:w14="http://schemas.microsoft.com/office/word/2010/wordml" xmlns:w15="http://schemas.microsoft.com/office/word/2012/wordml" xmlns:wpg="http://schemas.microsoft.com/office/word/2010/wordprocessingGroup" xmlns:wpi="http://schemas.microsoft.com/office/word/2010/wordprocessingInk" xmlns:wne="http://schemas.microsoft.com/office/word/2006/wordml" xmlns:wps="http://schemas.microsoft.com/office/word/2010/wordprocessingShape" mc:Ignorable="w14 w15 wp14">
   <w:footnote w:type="separator" w:id="-1">
     <w:p>
       <w:pPr>
@@ -7133,7 +8356,7 @@
 </file>
 
 <file path=word/header1.xml><?xml version="1.0" encoding="utf-8"?>
-<w:hdr xmlns:wpc="http://schemas.microsoft.com/office/word/2010/wordprocessingCanvas" xmlns:cx="http://schemas.microsoft.com/office/drawing/2014/chartex" xmlns:mc="http://schemas.openxmlformats.org/markup-compatibility/2006" xmlns:o="urn:schemas-microsoft-com:office:office" xmlns:r="http://schemas.openxmlformats.org/officeDocument/2006/relationships" xmlns:m="http://schemas.openxmlformats.org/officeDocument/2006/math" xmlns:v="urn:schemas-microsoft-com:vml" xmlns:wp14="http://schemas.microsoft.com/office/word/2010/wordprocessingDrawing" xmlns:wp="http://schemas.openxmlformats.org/drawingml/2006/wordprocessingDrawing" xmlns:w10="urn:schemas-microsoft-com:office:word" xmlns:w="http://schemas.openxmlformats.org/wordprocessingml/2006/main" xmlns:w14="http://schemas.microsoft.com/office/word/2010/wordml" xmlns:w15="http://schemas.microsoft.com/office/word/2012/wordml" xmlns:w16se="http://schemas.microsoft.com/office/word/2015/wordml/symex" xmlns:wpg="http://schemas.microsoft.com/office/word/2010/wordprocessingGroup" xmlns:wpi="http://schemas.microsoft.com/office/word/2010/wordprocessingInk" xmlns:wne="http://schemas.microsoft.com/office/word/2006/wordml" xmlns:wps="http://schemas.microsoft.com/office/word/2010/wordprocessingShape" mc:Ignorable="w14 w15 w16se wp14">
+<w:hdr xmlns:wpc="http://schemas.microsoft.com/office/word/2010/wordprocessingCanvas" xmlns:mc="http://schemas.openxmlformats.org/markup-compatibility/2006" xmlns:o="urn:schemas-microsoft-com:office:office" xmlns:r="http://schemas.openxmlformats.org/officeDocument/2006/relationships" xmlns:m="http://schemas.openxmlformats.org/officeDocument/2006/math" xmlns:v="urn:schemas-microsoft-com:vml" xmlns:wp14="http://schemas.microsoft.com/office/word/2010/wordprocessingDrawing" xmlns:wp="http://schemas.openxmlformats.org/drawingml/2006/wordprocessingDrawing" xmlns:w10="urn:schemas-microsoft-com:office:word" xmlns:w="http://schemas.openxmlformats.org/wordprocessingml/2006/main" xmlns:w14="http://schemas.microsoft.com/office/word/2010/wordml" xmlns:w15="http://schemas.microsoft.com/office/word/2012/wordml" xmlns:wpg="http://schemas.microsoft.com/office/word/2010/wordprocessingGroup" xmlns:wpi="http://schemas.microsoft.com/office/word/2010/wordprocessingInk" xmlns:wne="http://schemas.microsoft.com/office/word/2006/wordml" xmlns:wps="http://schemas.microsoft.com/office/word/2010/wordprocessingShape" mc:Ignorable="w14 w15 wp14">
   <w:tbl>
     <w:tblPr>
       <w:tblStyle w:val="Tablaconcuadrcula"/>
@@ -7185,7 +8408,7 @@
             <w:t>Versión :</w:t>
           </w:r>
           <w:r>
-            <w:t xml:space="preserve"> 1.0</w:t>
+            <w:t xml:space="preserve"> 1.1</w:t>
           </w:r>
         </w:p>
       </w:tc>
@@ -7237,7 +8460,7 @@
 </file>
 
 <file path=word/header2.xml><?xml version="1.0" encoding="utf-8"?>
-<w:hdr xmlns:wpc="http://schemas.microsoft.com/office/word/2010/wordprocessingCanvas" xmlns:cx="http://schemas.microsoft.com/office/drawing/2014/chartex" xmlns:mc="http://schemas.openxmlformats.org/markup-compatibility/2006" xmlns:o="urn:schemas-microsoft-com:office:office" xmlns:r="http://schemas.openxmlformats.org/officeDocument/2006/relationships" xmlns:m="http://schemas.openxmlformats.org/officeDocument/2006/math" xmlns:v="urn:schemas-microsoft-com:vml" xmlns:wp14="http://schemas.microsoft.com/office/word/2010/wordprocessingDrawing" xmlns:wp="http://schemas.openxmlformats.org/drawingml/2006/wordprocessingDrawing" xmlns:w10="urn:schemas-microsoft-com:office:word" xmlns:w="http://schemas.openxmlformats.org/wordprocessingml/2006/main" xmlns:w14="http://schemas.microsoft.com/office/word/2010/wordml" xmlns:w15="http://schemas.microsoft.com/office/word/2012/wordml" xmlns:w16se="http://schemas.microsoft.com/office/word/2015/wordml/symex" xmlns:wpg="http://schemas.microsoft.com/office/word/2010/wordprocessingGroup" xmlns:wpi="http://schemas.microsoft.com/office/word/2010/wordprocessingInk" xmlns:wne="http://schemas.microsoft.com/office/word/2006/wordml" xmlns:wps="http://schemas.microsoft.com/office/word/2010/wordprocessingShape" mc:Ignorable="w14 w15 w16se wp14">
+<w:hdr xmlns:wpc="http://schemas.microsoft.com/office/word/2010/wordprocessingCanvas" xmlns:mc="http://schemas.openxmlformats.org/markup-compatibility/2006" xmlns:o="urn:schemas-microsoft-com:office:office" xmlns:r="http://schemas.openxmlformats.org/officeDocument/2006/relationships" xmlns:m="http://schemas.openxmlformats.org/officeDocument/2006/math" xmlns:v="urn:schemas-microsoft-com:vml" xmlns:wp14="http://schemas.microsoft.com/office/word/2010/wordprocessingDrawing" xmlns:wp="http://schemas.openxmlformats.org/drawingml/2006/wordprocessingDrawing" xmlns:w10="urn:schemas-microsoft-com:office:word" xmlns:w="http://schemas.openxmlformats.org/wordprocessingml/2006/main" xmlns:w14="http://schemas.microsoft.com/office/word/2010/wordml" xmlns:w15="http://schemas.microsoft.com/office/word/2012/wordml" xmlns:wpg="http://schemas.microsoft.com/office/word/2010/wordprocessingGroup" xmlns:wpi="http://schemas.microsoft.com/office/word/2010/wordprocessingInk" xmlns:wne="http://schemas.microsoft.com/office/word/2006/wordml" xmlns:wps="http://schemas.microsoft.com/office/word/2010/wordprocessingShape" mc:Ignorable="w14 w15 wp14">
   <w:p>
     <w:pPr>
       <w:pStyle w:val="Encabezado"/>
@@ -7247,7 +8470,7 @@
 </file>
 
 <file path=word/numbering.xml><?xml version="1.0" encoding="utf-8"?>
-<w:numbering xmlns:wpc="http://schemas.microsoft.com/office/word/2010/wordprocessingCanvas" xmlns:cx="http://schemas.microsoft.com/office/drawing/2014/chartex" xmlns:mc="http://schemas.openxmlformats.org/markup-compatibility/2006" xmlns:o="urn:schemas-microsoft-com:office:office" xmlns:r="http://schemas.openxmlformats.org/officeDocument/2006/relationships" xmlns:m="http://schemas.openxmlformats.org/officeDocument/2006/math" xmlns:v="urn:schemas-microsoft-com:vml" xmlns:wp14="http://schemas.microsoft.com/office/word/2010/wordprocessingDrawing" xmlns:wp="http://schemas.openxmlformats.org/drawingml/2006/wordprocessingDrawing" xmlns:w10="urn:schemas-microsoft-com:office:word" xmlns:w="http://schemas.openxmlformats.org/wordprocessingml/2006/main" xmlns:w14="http://schemas.microsoft.com/office/word/2010/wordml" xmlns:w15="http://schemas.microsoft.com/office/word/2012/wordml" xmlns:w16se="http://schemas.microsoft.com/office/word/2015/wordml/symex" xmlns:wpg="http://schemas.microsoft.com/office/word/2010/wordprocessingGroup" xmlns:wpi="http://schemas.microsoft.com/office/word/2010/wordprocessingInk" xmlns:wne="http://schemas.microsoft.com/office/word/2006/wordml" xmlns:wps="http://schemas.microsoft.com/office/word/2010/wordprocessingShape" mc:Ignorable="w14 w15 w16se wp14">
+<w:numbering xmlns:wpc="http://schemas.microsoft.com/office/word/2010/wordprocessingCanvas" xmlns:mc="http://schemas.openxmlformats.org/markup-compatibility/2006" xmlns:o="urn:schemas-microsoft-com:office:office" xmlns:r="http://schemas.openxmlformats.org/officeDocument/2006/relationships" xmlns:m="http://schemas.openxmlformats.org/officeDocument/2006/math" xmlns:v="urn:schemas-microsoft-com:vml" xmlns:wp14="http://schemas.microsoft.com/office/word/2010/wordprocessingDrawing" xmlns:wp="http://schemas.openxmlformats.org/drawingml/2006/wordprocessingDrawing" xmlns:w10="urn:schemas-microsoft-com:office:word" xmlns:w="http://schemas.openxmlformats.org/wordprocessingml/2006/main" xmlns:w14="http://schemas.microsoft.com/office/word/2010/wordml" xmlns:w15="http://schemas.microsoft.com/office/word/2012/wordml" xmlns:wpg="http://schemas.microsoft.com/office/word/2010/wordprocessingGroup" xmlns:wpi="http://schemas.microsoft.com/office/word/2010/wordprocessingInk" xmlns:wne="http://schemas.microsoft.com/office/word/2006/wordml" xmlns:wps="http://schemas.microsoft.com/office/word/2010/wordprocessingShape" mc:Ignorable="w14 w15 wp14">
   <w:abstractNum w:abstractNumId="0" w15:restartNumberingAfterBreak="0">
     <w:nsid w:val="011F2851"/>
     <w:multiLevelType w:val="hybridMultilevel"/>
@@ -11870,7 +13093,7 @@
 </file>
 
 <file path=word/styles.xml><?xml version="1.0" encoding="utf-8"?>
-<w:styles xmlns:mc="http://schemas.openxmlformats.org/markup-compatibility/2006" xmlns:r="http://schemas.openxmlformats.org/officeDocument/2006/relationships" xmlns:w="http://schemas.openxmlformats.org/wordprocessingml/2006/main" xmlns:w14="http://schemas.microsoft.com/office/word/2010/wordml" xmlns:w15="http://schemas.microsoft.com/office/word/2012/wordml" xmlns:w16se="http://schemas.microsoft.com/office/word/2015/wordml/symex" mc:Ignorable="w14 w15 w16se">
+<w:styles xmlns:mc="http://schemas.openxmlformats.org/markup-compatibility/2006" xmlns:r="http://schemas.openxmlformats.org/officeDocument/2006/relationships" xmlns:w="http://schemas.openxmlformats.org/wordprocessingml/2006/main" xmlns:w14="http://schemas.microsoft.com/office/word/2010/wordml" xmlns:w15="http://schemas.microsoft.com/office/word/2012/wordml" mc:Ignorable="w14 w15">
   <w:docDefaults>
     <w:rPrDefault>
       <w:rPr>
@@ -12762,7 +13985,7 @@
       <w:szCs w:val="32"/>
     </w:rPr>
   </w:style>
-  <w:style w:type="paragraph" w:styleId="TtuloTDC">
+  <w:style w:type="paragraph" w:styleId="TtulodeTDC">
     <w:name w:val="TOC Heading"/>
     <w:basedOn w:val="Ttulo1"/>
     <w:next w:val="Normal"/>
@@ -13146,7 +14369,7 @@
 </file>
 
 <file path=word/glossary/document.xml><?xml version="1.0" encoding="utf-8"?>
-<w:glossaryDocument xmlns:wpc="http://schemas.microsoft.com/office/word/2010/wordprocessingCanvas" xmlns:cx="http://schemas.microsoft.com/office/drawing/2014/chartex" xmlns:mc="http://schemas.openxmlformats.org/markup-compatibility/2006" xmlns:o="urn:schemas-microsoft-com:office:office" xmlns:r="http://schemas.openxmlformats.org/officeDocument/2006/relationships" xmlns:m="http://schemas.openxmlformats.org/officeDocument/2006/math" xmlns:v="urn:schemas-microsoft-com:vml" xmlns:wp14="http://schemas.microsoft.com/office/word/2010/wordprocessingDrawing" xmlns:wp="http://schemas.openxmlformats.org/drawingml/2006/wordprocessingDrawing" xmlns:w10="urn:schemas-microsoft-com:office:word" xmlns:w="http://schemas.openxmlformats.org/wordprocessingml/2006/main" xmlns:w14="http://schemas.microsoft.com/office/word/2010/wordml" xmlns:w15="http://schemas.microsoft.com/office/word/2012/wordml" xmlns:w16se="http://schemas.microsoft.com/office/word/2015/wordml/symex" xmlns:wpg="http://schemas.microsoft.com/office/word/2010/wordprocessingGroup" xmlns:wpi="http://schemas.microsoft.com/office/word/2010/wordprocessingInk" xmlns:wne="http://schemas.microsoft.com/office/word/2006/wordml" xmlns:wps="http://schemas.microsoft.com/office/word/2010/wordprocessingShape" mc:Ignorable="w14 w15 w16se wp14">
+<w:glossaryDocument xmlns:wpc="http://schemas.microsoft.com/office/word/2010/wordprocessingCanvas" xmlns:mc="http://schemas.openxmlformats.org/markup-compatibility/2006" xmlns:o="urn:schemas-microsoft-com:office:office" xmlns:r="http://schemas.openxmlformats.org/officeDocument/2006/relationships" xmlns:m="http://schemas.openxmlformats.org/officeDocument/2006/math" xmlns:v="urn:schemas-microsoft-com:vml" xmlns:wp14="http://schemas.microsoft.com/office/word/2010/wordprocessingDrawing" xmlns:wp="http://schemas.openxmlformats.org/drawingml/2006/wordprocessingDrawing" xmlns:w10="urn:schemas-microsoft-com:office:word" xmlns:w="http://schemas.openxmlformats.org/wordprocessingml/2006/main" xmlns:w14="http://schemas.microsoft.com/office/word/2010/wordml" xmlns:w15="http://schemas.microsoft.com/office/word/2012/wordml" xmlns:wpg="http://schemas.microsoft.com/office/word/2010/wordprocessingGroup" xmlns:wpi="http://schemas.microsoft.com/office/word/2010/wordprocessingInk" xmlns:wne="http://schemas.microsoft.com/office/word/2006/wordml" xmlns:wps="http://schemas.microsoft.com/office/word/2010/wordprocessingShape" mc:Ignorable="w14 w15 wp14">
   <w:docParts>
     <w:docPart>
       <w:docPartPr>
@@ -13182,7 +14405,7 @@
 </file>
 
 <file path=word/glossary/fontTable.xml><?xml version="1.0" encoding="utf-8"?>
-<w:fonts xmlns:mc="http://schemas.openxmlformats.org/markup-compatibility/2006" xmlns:r="http://schemas.openxmlformats.org/officeDocument/2006/relationships" xmlns:w="http://schemas.openxmlformats.org/wordprocessingml/2006/main" xmlns:w14="http://schemas.microsoft.com/office/word/2010/wordml" xmlns:w15="http://schemas.microsoft.com/office/word/2012/wordml" xmlns:w16se="http://schemas.microsoft.com/office/word/2015/wordml/symex" mc:Ignorable="w14 w15 w16se">
+<w:fonts xmlns:mc="http://schemas.openxmlformats.org/markup-compatibility/2006" xmlns:r="http://schemas.openxmlformats.org/officeDocument/2006/relationships" xmlns:w="http://schemas.openxmlformats.org/wordprocessingml/2006/main" xmlns:w14="http://schemas.microsoft.com/office/word/2010/wordml" xmlns:w15="http://schemas.microsoft.com/office/word/2012/wordml" mc:Ignorable="w14 w15">
   <w:font w:name="Symbol">
     <w:panose1 w:val="05050102010706020507"/>
     <w:charset w:val="02"/>
@@ -13195,14 +14418,14 @@
     <w:charset w:val="00"/>
     <w:family w:val="roman"/>
     <w:pitch w:val="variable"/>
-    <w:sig w:usb0="E0002EFF" w:usb1="C0007843" w:usb2="00000009" w:usb3="00000000" w:csb0="000001FF" w:csb1="00000000"/>
+    <w:sig w:usb0="E0002EFF" w:usb1="C000785B" w:usb2="00000009" w:usb3="00000000" w:csb0="000001FF" w:csb1="00000000"/>
   </w:font>
   <w:font w:name="Courier New">
     <w:panose1 w:val="02070309020205020404"/>
     <w:charset w:val="00"/>
     <w:family w:val="modern"/>
     <w:pitch w:val="fixed"/>
-    <w:sig w:usb0="E0002AFF" w:usb1="C0007843" w:usb2="00000009" w:usb3="00000000" w:csb0="000001FF" w:csb1="00000000"/>
+    <w:sig w:usb0="E0002EFF" w:usb1="C0007843" w:usb2="00000009" w:usb3="00000000" w:csb0="000001FF" w:csb1="00000000"/>
   </w:font>
   <w:font w:name="Wingdings">
     <w:panose1 w:val="05000000000000000000"/>
@@ -13216,14 +14439,14 @@
     <w:charset w:val="00"/>
     <w:family w:val="swiss"/>
     <w:pitch w:val="variable"/>
-    <w:sig w:usb0="E00002FF" w:usb1="4000ACFF" w:usb2="00000001" w:usb3="00000000" w:csb0="0000019F" w:csb1="00000000"/>
+    <w:sig w:usb0="E0002AFF" w:usb1="C000247B" w:usb2="00000009" w:usb3="00000000" w:csb0="000001FF" w:csb1="00000000"/>
   </w:font>
   <w:font w:name="Calibri Light">
     <w:panose1 w:val="020F0302020204030204"/>
     <w:charset w:val="00"/>
     <w:family w:val="swiss"/>
     <w:pitch w:val="variable"/>
-    <w:sig w:usb0="A00002EF" w:usb1="4000207B" w:usb2="00000000" w:usb3="00000000" w:csb0="0000019F" w:csb1="00000000"/>
+    <w:sig w:usb0="E0002AFF" w:usb1="C000247B" w:usb2="00000009" w:usb3="00000000" w:csb0="000001FF" w:csb1="00000000"/>
   </w:font>
   <w:font w:name="Tahoma">
     <w:panose1 w:val="020B0604030504040204"/>
@@ -13237,13 +14460,13 @@
     <w:charset w:val="00"/>
     <w:family w:val="swiss"/>
     <w:pitch w:val="variable"/>
-    <w:sig w:usb0="E0002AFF" w:usb1="C0007843" w:usb2="00000009" w:usb3="00000000" w:csb0="000001FF" w:csb1="00000000"/>
+    <w:sig w:usb0="E0002EFF" w:usb1="C0007843" w:usb2="00000009" w:usb3="00000000" w:csb0="000001FF" w:csb1="00000000"/>
   </w:font>
 </w:fonts>
 </file>
 
 <file path=word/glossary/settings.xml><?xml version="1.0" encoding="utf-8"?>
-<w:settings xmlns:mc="http://schemas.openxmlformats.org/markup-compatibility/2006" xmlns:o="urn:schemas-microsoft-com:office:office" xmlns:r="http://schemas.openxmlformats.org/officeDocument/2006/relationships" xmlns:m="http://schemas.openxmlformats.org/officeDocument/2006/math" xmlns:v="urn:schemas-microsoft-com:vml" xmlns:w10="urn:schemas-microsoft-com:office:word" xmlns:w="http://schemas.openxmlformats.org/wordprocessingml/2006/main" xmlns:w14="http://schemas.microsoft.com/office/word/2010/wordml" xmlns:w15="http://schemas.microsoft.com/office/word/2012/wordml" xmlns:w16se="http://schemas.microsoft.com/office/word/2015/wordml/symex" xmlns:sl="http://schemas.openxmlformats.org/schemaLibrary/2006/main" mc:Ignorable="w14 w15 w16se">
+<w:settings xmlns:mc="http://schemas.openxmlformats.org/markup-compatibility/2006" xmlns:o="urn:schemas-microsoft-com:office:office" xmlns:r="http://schemas.openxmlformats.org/officeDocument/2006/relationships" xmlns:m="http://schemas.openxmlformats.org/officeDocument/2006/math" xmlns:v="urn:schemas-microsoft-com:vml" xmlns:w10="urn:schemas-microsoft-com:office:word" xmlns:w="http://schemas.openxmlformats.org/wordprocessingml/2006/main" xmlns:w14="http://schemas.microsoft.com/office/word/2010/wordml" xmlns:w15="http://schemas.microsoft.com/office/word/2012/wordml" xmlns:sl="http://schemas.openxmlformats.org/schemaLibrary/2006/main" mc:Ignorable="w14 w15">
   <w:view w:val="normal"/>
   <w:defaultTabStop w:val="708"/>
   <w:hyphenationZone w:val="425"/>
@@ -13263,6 +14486,7 @@
     <w:rsid w:val="0023718B"/>
     <w:rsid w:val="00314916"/>
     <w:rsid w:val="003A087E"/>
+    <w:rsid w:val="004371EC"/>
     <w:rsid w:val="004A4FA0"/>
     <w:rsid w:val="008E7C8F"/>
     <w:rsid w:val="00944B19"/>
@@ -13285,12 +14509,12 @@
   <w:themeFontLang w:val="es-PE"/>
   <w:clrSchemeMapping w:bg1="light1" w:t1="dark1" w:bg2="light2" w:t2="dark2" w:accent1="accent1" w:accent2="accent2" w:accent3="accent3" w:accent4="accent4" w:accent5="accent5" w:accent6="accent6" w:hyperlink="hyperlink" w:followedHyperlink="followedHyperlink"/>
   <w:decimalSymbol w:val="."/>
-  <w:listSeparator w:val=","/>
+  <w:listSeparator w:val=";"/>
 </w:settings>
 </file>
 
 <file path=word/glossary/styles.xml><?xml version="1.0" encoding="utf-8"?>
-<w:styles xmlns:mc="http://schemas.openxmlformats.org/markup-compatibility/2006" xmlns:r="http://schemas.openxmlformats.org/officeDocument/2006/relationships" xmlns:w="http://schemas.openxmlformats.org/wordprocessingml/2006/main" xmlns:w14="http://schemas.microsoft.com/office/word/2010/wordml" xmlns:w15="http://schemas.microsoft.com/office/word/2012/wordml" xmlns:w16se="http://schemas.microsoft.com/office/word/2015/wordml/symex" mc:Ignorable="w14 w15 w16se">
+<w:styles xmlns:mc="http://schemas.openxmlformats.org/markup-compatibility/2006" xmlns:r="http://schemas.openxmlformats.org/officeDocument/2006/relationships" xmlns:w="http://schemas.openxmlformats.org/wordprocessingml/2006/main" xmlns:w14="http://schemas.microsoft.com/office/word/2010/wordml" xmlns:w15="http://schemas.microsoft.com/office/word/2012/wordml" mc:Ignorable="w14 w15">
   <w:docDefaults>
     <w:rPrDefault>
       <w:rPr>
@@ -13733,7 +14957,7 @@
 </file>
 
 <file path=word/glossary/webSettings.xml><?xml version="1.0" encoding="utf-8"?>
-<w:webSettings xmlns:mc="http://schemas.openxmlformats.org/markup-compatibility/2006" xmlns:r="http://schemas.openxmlformats.org/officeDocument/2006/relationships" xmlns:w="http://schemas.openxmlformats.org/wordprocessingml/2006/main" xmlns:w14="http://schemas.microsoft.com/office/word/2010/wordml" xmlns:w15="http://schemas.microsoft.com/office/word/2012/wordml" xmlns:w16se="http://schemas.microsoft.com/office/word/2015/wordml/symex" mc:Ignorable="w14 w15 w16se">
+<w:webSettings xmlns:mc="http://schemas.openxmlformats.org/markup-compatibility/2006" xmlns:r="http://schemas.openxmlformats.org/officeDocument/2006/relationships" xmlns:w="http://schemas.openxmlformats.org/wordprocessingml/2006/main" xmlns:w14="http://schemas.microsoft.com/office/word/2010/wordml" xmlns:w15="http://schemas.microsoft.com/office/word/2012/wordml" mc:Ignorable="w14 w15">
   <w:optimizeForBrowser/>
   <w:allowPNG/>
 </w:webSettings>
@@ -14005,7 +15229,7 @@
 </file>
 
 <file path=customXml/itemProps1.xml><?xml version="1.0" encoding="utf-8"?>
-<ds:datastoreItem xmlns:ds="http://schemas.openxmlformats.org/officeDocument/2006/customXml" ds:itemID="{D9246758-1CC0-4C74-AE36-DD3EF894E0F9}">
+<ds:datastoreItem xmlns:ds="http://schemas.openxmlformats.org/officeDocument/2006/customXml" ds:itemID="{AFD9AF7D-AF8F-4BB9-A966-928EE8324FA0}">
   <ds:schemaRefs>
     <ds:schemaRef ds:uri="http://schemas.openxmlformats.org/officeDocument/2006/bibliography"/>
   </ds:schemaRefs>

</xml_diff>

<commit_message>
Se agrego diagrama de procesos, actualizar profesor
</commit_message>
<xml_diff>
--- a/NV/Desarrollo/SBDL/Negocio/SBDL_DPN.docx
+++ b/NV/Desarrollo/SBDL/Negocio/SBDL_DPN.docx
@@ -1,6 +1,6 @@
 
 <file path=word/document.xml><?xml version="1.0" encoding="utf-8"?>
-<w:document xmlns:wpc="http://schemas.microsoft.com/office/word/2010/wordprocessingCanvas" xmlns:cx="http://schemas.microsoft.com/office/drawing/2014/chartex" xmlns:mc="http://schemas.openxmlformats.org/markup-compatibility/2006" xmlns:o="urn:schemas-microsoft-com:office:office" xmlns:r="http://schemas.openxmlformats.org/officeDocument/2006/relationships" xmlns:m="http://schemas.openxmlformats.org/officeDocument/2006/math" xmlns:v="urn:schemas-microsoft-com:vml" xmlns:wp14="http://schemas.microsoft.com/office/word/2010/wordprocessingDrawing" xmlns:wp="http://schemas.openxmlformats.org/drawingml/2006/wordprocessingDrawing" xmlns:w10="urn:schemas-microsoft-com:office:word" xmlns:w="http://schemas.openxmlformats.org/wordprocessingml/2006/main" xmlns:w14="http://schemas.microsoft.com/office/word/2010/wordml" xmlns:w15="http://schemas.microsoft.com/office/word/2012/wordml" xmlns:w16se="http://schemas.microsoft.com/office/word/2015/wordml/symex" xmlns:wpg="http://schemas.microsoft.com/office/word/2010/wordprocessingGroup" xmlns:wpi="http://schemas.microsoft.com/office/word/2010/wordprocessingInk" xmlns:wne="http://schemas.microsoft.com/office/word/2006/wordml" xmlns:wps="http://schemas.microsoft.com/office/word/2010/wordprocessingShape" mc:Ignorable="w14 w15 w16se wp14">
+<w:document xmlns:wpc="http://schemas.microsoft.com/office/word/2010/wordprocessingCanvas" xmlns:mc="http://schemas.openxmlformats.org/markup-compatibility/2006" xmlns:o="urn:schemas-microsoft-com:office:office" xmlns:r="http://schemas.openxmlformats.org/officeDocument/2006/relationships" xmlns:m="http://schemas.openxmlformats.org/officeDocument/2006/math" xmlns:v="urn:schemas-microsoft-com:vml" xmlns:wp14="http://schemas.microsoft.com/office/word/2010/wordprocessingDrawing" xmlns:wp="http://schemas.openxmlformats.org/drawingml/2006/wordprocessingDrawing" xmlns:w10="urn:schemas-microsoft-com:office:word" xmlns:w="http://schemas.openxmlformats.org/wordprocessingml/2006/main" xmlns:w14="http://schemas.microsoft.com/office/word/2010/wordml" xmlns:w15="http://schemas.microsoft.com/office/word/2012/wordml" xmlns:wpg="http://schemas.microsoft.com/office/word/2010/wordprocessingGroup" xmlns:wpi="http://schemas.microsoft.com/office/word/2010/wordprocessingInk" xmlns:wne="http://schemas.microsoft.com/office/word/2006/wordml" xmlns:wps="http://schemas.microsoft.com/office/word/2010/wordprocessingShape" mc:Ignorable="w14 w15 wp14">
   <w:body>
     <w:p>
       <w:pPr>
@@ -779,16 +779,8 @@
               <w:rPr>
                 <w:rFonts w:ascii="Calibri" w:hAnsi="Calibri"/>
               </w:rPr>
-              <w:t xml:space="preserve">Carlos </w:t>
-            </w:r>
-            <w:proofErr w:type="spellStart"/>
-            <w:r>
-              <w:rPr>
-                <w:rFonts w:ascii="Calibri" w:hAnsi="Calibri"/>
-              </w:rPr>
-              <w:t>Serquen</w:t>
-            </w:r>
-            <w:proofErr w:type="spellEnd"/>
+              <w:t>Carlos Serquen</w:t>
+            </w:r>
             <w:r>
               <w:rPr>
                 <w:rFonts w:ascii="Calibri" w:hAnsi="Calibri"/>
@@ -828,7 +820,6 @@
         <w:br w:type="page"/>
       </w:r>
     </w:p>
-    <w:bookmarkStart w:id="4" w:name="_GoBack" w:displacedByCustomXml="next"/>
     <w:sdt>
       <w:sdtPr>
         <w:rPr>
@@ -853,7 +844,7 @@
       <w:sdtContent>
         <w:p>
           <w:pPr>
-            <w:pStyle w:val="TtuloTDC"/>
+            <w:pStyle w:val="TtulodeTDC"/>
             <w:jc w:val="center"/>
             <w:rPr>
               <w:rFonts w:ascii="Calibri" w:hAnsi="Calibri" w:cs="Times New Roman"/>
@@ -881,7 +872,6 @@
             <w:t>ontenido</w:t>
           </w:r>
         </w:p>
-        <w:bookmarkEnd w:id="4"/>
         <w:p>
           <w:pPr>
             <w:rPr>
@@ -2216,8 +2206,8 @@
           <w:szCs w:val="26"/>
         </w:rPr>
       </w:pPr>
-      <w:bookmarkStart w:id="5" w:name="_Toc452417192"/>
-      <w:bookmarkStart w:id="6" w:name="_Toc481401409"/>
+      <w:bookmarkStart w:id="4" w:name="_Toc452417192"/>
+      <w:bookmarkStart w:id="5" w:name="_Toc481401409"/>
       <w:r>
         <w:rPr>
           <w:rFonts w:ascii="Calibri" w:hAnsi="Calibri" w:cs="Times New Roman"/>
@@ -2228,8 +2218,8 @@
         </w:rPr>
         <w:t>Introducción</w:t>
       </w:r>
+      <w:bookmarkEnd w:id="4"/>
       <w:bookmarkEnd w:id="5"/>
-      <w:bookmarkEnd w:id="6"/>
     </w:p>
     <w:p>
       <w:pPr>
@@ -2315,16 +2305,8 @@
         <w:rPr>
           <w:rFonts w:ascii="Calibri" w:hAnsi="Calibri"/>
         </w:rPr>
-        <w:t xml:space="preserve"> en </w:t>
+        <w:t xml:space="preserve"> en Bizagi</w:t>
       </w:r>
-      <w:proofErr w:type="spellStart"/>
-      <w:r>
-        <w:rPr>
-          <w:rFonts w:ascii="Calibri" w:hAnsi="Calibri"/>
-        </w:rPr>
-        <w:t>Bizagi</w:t>
-      </w:r>
-      <w:proofErr w:type="spellEnd"/>
       <w:r>
         <w:rPr>
           <w:rFonts w:ascii="Calibri" w:hAnsi="Calibri"/>
@@ -2347,7 +2329,7 @@
           <w:color w:val="auto"/>
         </w:rPr>
       </w:pPr>
-      <w:bookmarkStart w:id="7" w:name="_Toc481401410"/>
+      <w:bookmarkStart w:id="6" w:name="_Toc481401410"/>
       <w:r>
         <w:rPr>
           <w:rFonts w:ascii="Calibri" w:hAnsi="Calibri" w:cs="Times New Roman"/>
@@ -2356,7 +2338,7 @@
         </w:rPr>
         <w:t>Propósito</w:t>
       </w:r>
-      <w:bookmarkEnd w:id="7"/>
+      <w:bookmarkEnd w:id="6"/>
     </w:p>
     <w:p>
       <w:pPr>
@@ -2412,7 +2394,7 @@
           <w:color w:val="auto"/>
         </w:rPr>
       </w:pPr>
-      <w:bookmarkStart w:id="8" w:name="_Toc481401411"/>
+      <w:bookmarkStart w:id="7" w:name="_Toc481401411"/>
       <w:r>
         <w:rPr>
           <w:rFonts w:ascii="Calibri" w:hAnsi="Calibri" w:cs="Times New Roman"/>
@@ -2421,7 +2403,7 @@
         </w:rPr>
         <w:t>Definición, siglas y abreviaturas</w:t>
       </w:r>
-      <w:bookmarkEnd w:id="8"/>
+      <w:bookmarkEnd w:id="7"/>
     </w:p>
     <w:p>
       <w:pPr>
@@ -2464,7 +2446,7 @@
           <w:color w:val="auto"/>
         </w:rPr>
       </w:pPr>
-      <w:bookmarkStart w:id="9" w:name="_Toc481401412"/>
+      <w:bookmarkStart w:id="8" w:name="_Toc481401412"/>
       <w:r>
         <w:rPr>
           <w:rFonts w:ascii="Calibri" w:hAnsi="Calibri" w:cs="Times New Roman"/>
@@ -2473,7 +2455,7 @@
         </w:rPr>
         <w:t>Referencias</w:t>
       </w:r>
-      <w:bookmarkEnd w:id="9"/>
+      <w:bookmarkEnd w:id="8"/>
     </w:p>
     <w:p>
       <w:pPr>
@@ -2492,7 +2474,7 @@
           <w:szCs w:val="26"/>
         </w:rPr>
       </w:pPr>
-      <w:bookmarkStart w:id="10" w:name="_Toc481401413"/>
+      <w:bookmarkStart w:id="9" w:name="_Toc481401413"/>
       <w:r>
         <w:rPr>
           <w:rFonts w:ascii="Calibri" w:hAnsi="Calibri" w:cs="Times New Roman"/>
@@ -2531,7 +2513,7 @@
         </w:rPr>
         <w:t>erquen)</w:t>
       </w:r>
-      <w:bookmarkEnd w:id="10"/>
+      <w:bookmarkEnd w:id="9"/>
     </w:p>
     <w:p>
       <w:pPr>
@@ -2548,7 +2530,7 @@
           <w:color w:val="auto"/>
         </w:rPr>
       </w:pPr>
-      <w:bookmarkStart w:id="11" w:name="_Toc481401414"/>
+      <w:bookmarkStart w:id="10" w:name="_Toc481401414"/>
       <w:r>
         <w:rPr>
           <w:rFonts w:ascii="Calibri" w:hAnsi="Calibri" w:cs="Times New Roman"/>
@@ -2557,7 +2539,7 @@
         </w:rPr>
         <w:t>Ficha de Proceso</w:t>
       </w:r>
-      <w:bookmarkEnd w:id="11"/>
+      <w:bookmarkEnd w:id="10"/>
     </w:p>
     <w:tbl>
       <w:tblPr>
@@ -3696,7 +3678,7 @@
           <w:color w:val="auto"/>
         </w:rPr>
       </w:pPr>
-      <w:bookmarkStart w:id="12" w:name="_Toc481401415"/>
+      <w:bookmarkStart w:id="11" w:name="_Toc481401415"/>
       <w:r>
         <w:rPr>
           <w:rFonts w:ascii="Calibri" w:hAnsi="Calibri" w:cs="Times New Roman"/>
@@ -3705,7 +3687,7 @@
         </w:rPr>
         <w:t>Diagrama del Proceso</w:t>
       </w:r>
-      <w:bookmarkEnd w:id="12"/>
+      <w:bookmarkEnd w:id="11"/>
     </w:p>
     <w:p>
       <w:r>
@@ -3778,7 +3760,7 @@
           <w:color w:val="auto"/>
         </w:rPr>
       </w:pPr>
-      <w:bookmarkStart w:id="13" w:name="_Toc481401416"/>
+      <w:bookmarkStart w:id="12" w:name="_Toc481401416"/>
       <w:r>
         <w:rPr>
           <w:rFonts w:ascii="Calibri" w:hAnsi="Calibri" w:cs="Times New Roman"/>
@@ -3787,7 +3769,7 @@
         </w:rPr>
         <w:t>Descripción de Actividades</w:t>
       </w:r>
-      <w:bookmarkEnd w:id="13"/>
+      <w:bookmarkEnd w:id="12"/>
     </w:p>
     <w:p>
       <w:pPr>
@@ -4651,7 +4633,7 @@
           <w:szCs w:val="26"/>
         </w:rPr>
       </w:pPr>
-      <w:bookmarkStart w:id="14" w:name="_Toc481401417"/>
+      <w:bookmarkStart w:id="13" w:name="_Toc481401417"/>
       <w:r>
         <w:rPr>
           <w:rFonts w:ascii="Calibri" w:hAnsi="Calibri" w:cs="Times New Roman"/>
@@ -4681,7 +4663,7 @@
         </w:rPr>
         <w:t>(Cesar Barrantes)</w:t>
       </w:r>
-      <w:bookmarkEnd w:id="14"/>
+      <w:bookmarkEnd w:id="13"/>
     </w:p>
     <w:p>
       <w:pPr>
@@ -4698,7 +4680,7 @@
           <w:color w:val="auto"/>
         </w:rPr>
       </w:pPr>
-      <w:bookmarkStart w:id="15" w:name="_Toc481401418"/>
+      <w:bookmarkStart w:id="14" w:name="_Toc481401418"/>
       <w:r>
         <w:rPr>
           <w:rFonts w:ascii="Calibri" w:hAnsi="Calibri" w:cs="Times New Roman"/>
@@ -4707,7 +4689,7 @@
         </w:rPr>
         <w:t>Ficha de Proceso</w:t>
       </w:r>
-      <w:bookmarkEnd w:id="15"/>
+      <w:bookmarkEnd w:id="14"/>
     </w:p>
     <w:tbl>
       <w:tblPr>
@@ -4724,10 +4706,10 @@
         <w:tblLook w:val="0600" w:firstRow="0" w:lastRow="0" w:firstColumn="0" w:lastColumn="0" w:noHBand="1" w:noVBand="1"/>
       </w:tblPr>
       <w:tblGrid>
-        <w:gridCol w:w="1455"/>
-        <w:gridCol w:w="3659"/>
+        <w:gridCol w:w="1461"/>
+        <w:gridCol w:w="3642"/>
         <w:gridCol w:w="1267"/>
-        <w:gridCol w:w="1985"/>
+        <w:gridCol w:w="1996"/>
       </w:tblGrid>
       <w:tr>
         <w:trPr>
@@ -5040,7 +5022,15 @@
                 <w:sz w:val="20"/>
                 <w:szCs w:val="20"/>
               </w:rPr>
-              <w:t>Permitir al profesor actualizar su información personal y/o administrar sus cursos.</w:t>
+              <w:t>Permitir al pro</w:t>
+            </w:r>
+            <w:r>
+              <w:rPr>
+                <w:rFonts w:ascii="Calibri" w:hAnsi="Calibri" w:cs="Calibri"/>
+                <w:sz w:val="20"/>
+                <w:szCs w:val="20"/>
+              </w:rPr>
+              <w:t>fesor actualizar su información.</w:t>
             </w:r>
           </w:p>
         </w:tc>
@@ -5144,15 +5134,7 @@
                 <w:sz w:val="20"/>
                 <w:szCs w:val="20"/>
               </w:rPr>
-              <w:t xml:space="preserve">Este proceso se realiza cada vez que </w:t>
-            </w:r>
-            <w:r>
-              <w:rPr>
-                <w:rFonts w:ascii="Calibri" w:eastAsia="Arial" w:hAnsi="Calibri" w:cs="Calibri"/>
-                <w:sz w:val="20"/>
-                <w:szCs w:val="20"/>
-              </w:rPr>
-              <w:t>el profesor desee actualizar su información.</w:t>
+              <w:t>Este proceso se realiza cada vez que el profesor desee actualizar su información.</w:t>
             </w:r>
           </w:p>
         </w:tc>
@@ -5510,7 +5492,7 @@
                 <w:sz w:val="20"/>
                 <w:szCs w:val="20"/>
               </w:rPr>
-              <w:t>Seleccionar un curso de interés</w:t>
+              <w:t>Seleccionar detalles del profesor.</w:t>
             </w:r>
           </w:p>
         </w:tc>
@@ -5544,15 +5526,7 @@
                 <w:sz w:val="20"/>
                 <w:szCs w:val="20"/>
               </w:rPr>
-              <w:t xml:space="preserve">Nombre del curso, </w:t>
-            </w:r>
-            <w:r>
-              <w:rPr>
-                <w:rFonts w:ascii="Calibri" w:hAnsi="Calibri" w:cs="Calibri"/>
-                <w:sz w:val="20"/>
-                <w:szCs w:val="20"/>
-              </w:rPr>
-              <w:t>nivel del curso, categoría del curso.</w:t>
+              <w:t>Nombre de profesor, apellidos de profesor, biografía, etc.</w:t>
             </w:r>
           </w:p>
         </w:tc>
@@ -5586,151 +5560,13 @@
                 <w:sz w:val="20"/>
                 <w:szCs w:val="20"/>
               </w:rPr>
-              <w:t>Nombre del curso, nivel del curso, categoría del curso.</w:t>
-            </w:r>
-          </w:p>
-        </w:tc>
-      </w:tr>
-      <w:tr>
-        <w:tc>
-          <w:tcPr>
-            <w:tcW w:w="0" w:type="auto"/>
-            <w:tcBorders>
-              <w:top w:val="single" w:sz="12" w:space="0" w:color="2E74B5" w:themeColor="accent1" w:themeShade="BF"/>
-              <w:left w:val="single" w:sz="12" w:space="0" w:color="2E74B5" w:themeColor="accent1" w:themeShade="BF"/>
-              <w:bottom w:val="single" w:sz="12" w:space="0" w:color="2E74B5" w:themeColor="accent1" w:themeShade="BF"/>
-              <w:right w:val="single" w:sz="12" w:space="0" w:color="2E74B5" w:themeColor="accent1" w:themeShade="BF"/>
-            </w:tcBorders>
-            <w:tcMar>
-              <w:top w:w="100" w:type="dxa"/>
-              <w:left w:w="108" w:type="dxa"/>
-              <w:bottom w:w="100" w:type="dxa"/>
-              <w:right w:w="108" w:type="dxa"/>
-            </w:tcMar>
-          </w:tcPr>
-          <w:p>
-            <w:pPr>
-              <w:jc w:val="center"/>
-              <w:rPr>
-                <w:rFonts w:ascii="Calibri" w:hAnsi="Calibri" w:cs="Calibri"/>
-                <w:sz w:val="20"/>
-                <w:szCs w:val="20"/>
-              </w:rPr>
-            </w:pPr>
-            <w:r>
-              <w:rPr>
-                <w:rFonts w:ascii="Calibri" w:hAnsi="Calibri" w:cs="Calibri"/>
-                <w:sz w:val="20"/>
-                <w:szCs w:val="20"/>
-              </w:rPr>
-              <w:t>3</w:t>
-            </w:r>
-          </w:p>
-        </w:tc>
-        <w:tc>
-          <w:tcPr>
-            <w:tcW w:w="0" w:type="auto"/>
-            <w:tcBorders>
-              <w:top w:val="single" w:sz="12" w:space="0" w:color="2E74B5" w:themeColor="accent1" w:themeShade="BF"/>
-              <w:left w:val="single" w:sz="12" w:space="0" w:color="2E74B5" w:themeColor="accent1" w:themeShade="BF"/>
-              <w:bottom w:val="single" w:sz="12" w:space="0" w:color="2E74B5" w:themeColor="accent1" w:themeShade="BF"/>
-              <w:right w:val="single" w:sz="12" w:space="0" w:color="2E74B5" w:themeColor="accent1" w:themeShade="BF"/>
-            </w:tcBorders>
-            <w:tcMar>
-              <w:top w:w="100" w:type="dxa"/>
-              <w:left w:w="108" w:type="dxa"/>
-              <w:bottom w:w="100" w:type="dxa"/>
-              <w:right w:w="108" w:type="dxa"/>
-            </w:tcMar>
-          </w:tcPr>
-          <w:p>
-            <w:pPr>
-              <w:rPr>
-                <w:rFonts w:ascii="Calibri" w:hAnsi="Calibri" w:cs="Calibri"/>
-                <w:sz w:val="20"/>
-                <w:szCs w:val="20"/>
-              </w:rPr>
-            </w:pPr>
-            <w:r>
-              <w:rPr>
-                <w:rFonts w:ascii="Calibri" w:hAnsi="Calibri" w:cs="Calibri"/>
-                <w:sz w:val="20"/>
-                <w:szCs w:val="20"/>
-              </w:rPr>
-              <w:t>Seleccionar detalles del profesor.</w:t>
-            </w:r>
-          </w:p>
-        </w:tc>
-        <w:tc>
-          <w:tcPr>
-            <w:tcW w:w="0" w:type="auto"/>
-            <w:tcBorders>
-              <w:top w:val="single" w:sz="12" w:space="0" w:color="2E74B5" w:themeColor="accent1" w:themeShade="BF"/>
-              <w:left w:val="single" w:sz="12" w:space="0" w:color="2E74B5" w:themeColor="accent1" w:themeShade="BF"/>
-              <w:bottom w:val="single" w:sz="12" w:space="0" w:color="2E74B5" w:themeColor="accent1" w:themeShade="BF"/>
-              <w:right w:val="single" w:sz="12" w:space="0" w:color="2E74B5" w:themeColor="accent1" w:themeShade="BF"/>
-            </w:tcBorders>
-            <w:tcMar>
-              <w:top w:w="100" w:type="dxa"/>
-              <w:left w:w="108" w:type="dxa"/>
-              <w:bottom w:w="100" w:type="dxa"/>
-              <w:right w:w="108" w:type="dxa"/>
-            </w:tcMar>
-          </w:tcPr>
-          <w:p>
-            <w:pPr>
-              <w:rPr>
-                <w:rFonts w:ascii="Calibri" w:hAnsi="Calibri" w:cs="Calibri"/>
-                <w:sz w:val="20"/>
-                <w:szCs w:val="20"/>
-              </w:rPr>
-            </w:pPr>
-            <w:r>
-              <w:rPr>
-                <w:rFonts w:ascii="Calibri" w:hAnsi="Calibri" w:cs="Calibri"/>
-                <w:sz w:val="20"/>
-                <w:szCs w:val="20"/>
-              </w:rPr>
-              <w:t>Nombre de profesor, apellidos de profesor, biografía, etc.</w:t>
-            </w:r>
-          </w:p>
-        </w:tc>
-        <w:tc>
-          <w:tcPr>
-            <w:tcW w:w="0" w:type="auto"/>
-            <w:tcBorders>
-              <w:top w:val="single" w:sz="12" w:space="0" w:color="2E74B5" w:themeColor="accent1" w:themeShade="BF"/>
-              <w:left w:val="single" w:sz="12" w:space="0" w:color="2E74B5" w:themeColor="accent1" w:themeShade="BF"/>
-              <w:bottom w:val="single" w:sz="12" w:space="0" w:color="2E74B5" w:themeColor="accent1" w:themeShade="BF"/>
-              <w:right w:val="single" w:sz="12" w:space="0" w:color="2E74B5" w:themeColor="accent1" w:themeShade="BF"/>
-            </w:tcBorders>
-            <w:tcMar>
-              <w:top w:w="100" w:type="dxa"/>
-              <w:left w:w="108" w:type="dxa"/>
-              <w:bottom w:w="100" w:type="dxa"/>
-              <w:right w:w="108" w:type="dxa"/>
-            </w:tcMar>
-          </w:tcPr>
-          <w:p>
-            <w:pPr>
-              <w:rPr>
-                <w:rFonts w:ascii="Calibri" w:hAnsi="Calibri" w:cs="Calibri"/>
-                <w:sz w:val="20"/>
-                <w:szCs w:val="20"/>
-              </w:rPr>
-            </w:pPr>
-            <w:r>
-              <w:rPr>
-                <w:rFonts w:ascii="Calibri" w:hAnsi="Calibri" w:cs="Calibri"/>
-                <w:sz w:val="20"/>
-                <w:szCs w:val="20"/>
-              </w:rPr>
               <w:t>Nombre de profesor, apellidos de profesor, biografía, etc.</w:t>
             </w:r>
           </w:p>
         </w:tc>
       </w:tr>
     </w:tbl>
+    <w:p/>
     <w:p/>
     <w:p/>
     <w:p>
@@ -5748,7 +5584,7 @@
           <w:color w:val="auto"/>
         </w:rPr>
       </w:pPr>
-      <w:bookmarkStart w:id="16" w:name="_Toc481401419"/>
+      <w:bookmarkStart w:id="15" w:name="_Toc481401419"/>
       <w:r>
         <w:rPr>
           <w:rFonts w:ascii="Calibri" w:hAnsi="Calibri" w:cs="Times New Roman"/>
@@ -5758,7 +5594,50 @@
         <w:lastRenderedPageBreak/>
         <w:t>Diagrama del Proceso</w:t>
       </w:r>
-      <w:bookmarkEnd w:id="16"/>
+      <w:bookmarkEnd w:id="15"/>
+    </w:p>
+    <w:p>
+      <w:r>
+        <w:rPr>
+          <w:noProof/>
+          <w:lang w:eastAsia="es-PE"/>
+        </w:rPr>
+        <w:drawing>
+          <wp:inline distT="0" distB="0" distL="0" distR="0" wp14:anchorId="56389E18" wp14:editId="5515DF13">
+            <wp:extent cx="5400040" cy="1793875"/>
+            <wp:effectExtent l="0" t="0" r="0" b="0"/>
+            <wp:docPr id="2" name="Imagen 2"/>
+            <wp:cNvGraphicFramePr>
+              <a:graphicFrameLocks xmlns:a="http://schemas.openxmlformats.org/drawingml/2006/main" noChangeAspect="1"/>
+            </wp:cNvGraphicFramePr>
+            <a:graphic xmlns:a="http://schemas.openxmlformats.org/drawingml/2006/main">
+              <a:graphicData uri="http://schemas.openxmlformats.org/drawingml/2006/picture">
+                <pic:pic xmlns:pic="http://schemas.openxmlformats.org/drawingml/2006/picture">
+                  <pic:nvPicPr>
+                    <pic:cNvPr id="1" name=""/>
+                    <pic:cNvPicPr/>
+                  </pic:nvPicPr>
+                  <pic:blipFill>
+                    <a:blip r:embed="rId10"/>
+                    <a:stretch>
+                      <a:fillRect/>
+                    </a:stretch>
+                  </pic:blipFill>
+                  <pic:spPr>
+                    <a:xfrm>
+                      <a:off x="0" y="0"/>
+                      <a:ext cx="5400040" cy="1793875"/>
+                    </a:xfrm>
+                    <a:prstGeom prst="rect">
+                      <a:avLst/>
+                    </a:prstGeom>
+                  </pic:spPr>
+                </pic:pic>
+              </a:graphicData>
+            </a:graphic>
+          </wp:inline>
+        </w:drawing>
+      </w:r>
     </w:p>
     <w:p>
       <w:pPr>
@@ -5775,7 +5654,7 @@
           <w:color w:val="auto"/>
         </w:rPr>
       </w:pPr>
-      <w:bookmarkStart w:id="17" w:name="_Toc481401420"/>
+      <w:bookmarkStart w:id="16" w:name="_Toc481401420"/>
       <w:r>
         <w:rPr>
           <w:rFonts w:ascii="Calibri" w:hAnsi="Calibri" w:cs="Times New Roman"/>
@@ -5784,7 +5663,7 @@
         </w:rPr>
         <w:t>Descripción de Actividades</w:t>
       </w:r>
-      <w:bookmarkEnd w:id="17"/>
+      <w:bookmarkEnd w:id="16"/>
     </w:p>
     <w:p>
       <w:pPr>
@@ -5841,8 +5720,8 @@
       </w:tblPr>
       <w:tblGrid>
         <w:gridCol w:w="396"/>
-        <w:gridCol w:w="1656"/>
-        <w:gridCol w:w="4634"/>
+        <w:gridCol w:w="1611"/>
+        <w:gridCol w:w="4679"/>
         <w:gridCol w:w="845"/>
         <w:gridCol w:w="835"/>
       </w:tblGrid>
@@ -6158,156 +6037,6 @@
       </w:tr>
       <w:tr>
         <w:trPr>
-          <w:trHeight w:val="402"/>
-        </w:trPr>
-        <w:tc>
-          <w:tcPr>
-            <w:tcW w:w="0" w:type="auto"/>
-            <w:shd w:val="clear" w:color="auto" w:fill="FFFFFF"/>
-            <w:tcMar>
-              <w:top w:w="100" w:type="dxa"/>
-              <w:left w:w="108" w:type="dxa"/>
-              <w:bottom w:w="100" w:type="dxa"/>
-              <w:right w:w="108" w:type="dxa"/>
-            </w:tcMar>
-          </w:tcPr>
-          <w:p>
-            <w:pPr>
-              <w:rPr>
-                <w:rFonts w:ascii="Calibri" w:eastAsia="Arial" w:hAnsi="Calibri" w:cs="Calibri"/>
-                <w:sz w:val="20"/>
-                <w:szCs w:val="20"/>
-              </w:rPr>
-            </w:pPr>
-            <w:r>
-              <w:rPr>
-                <w:rFonts w:ascii="Calibri" w:eastAsia="Arial" w:hAnsi="Calibri" w:cs="Calibri"/>
-                <w:sz w:val="20"/>
-                <w:szCs w:val="20"/>
-              </w:rPr>
-              <w:t>2</w:t>
-            </w:r>
-          </w:p>
-        </w:tc>
-        <w:tc>
-          <w:tcPr>
-            <w:tcW w:w="0" w:type="auto"/>
-            <w:shd w:val="clear" w:color="auto" w:fill="FFFFFF"/>
-            <w:tcMar>
-              <w:top w:w="100" w:type="dxa"/>
-              <w:left w:w="108" w:type="dxa"/>
-              <w:bottom w:w="100" w:type="dxa"/>
-              <w:right w:w="108" w:type="dxa"/>
-            </w:tcMar>
-          </w:tcPr>
-          <w:p>
-            <w:pPr>
-              <w:rPr>
-                <w:rFonts w:ascii="Calibri" w:eastAsia="Arial" w:hAnsi="Calibri" w:cs="Calibri"/>
-                <w:sz w:val="20"/>
-                <w:szCs w:val="20"/>
-              </w:rPr>
-            </w:pPr>
-            <w:r>
-              <w:rPr>
-                <w:rFonts w:ascii="Calibri" w:eastAsia="Arial" w:hAnsi="Calibri" w:cs="Calibri"/>
-                <w:sz w:val="20"/>
-                <w:szCs w:val="20"/>
-              </w:rPr>
-              <w:t>Seleccionar un curso de interés</w:t>
-            </w:r>
-          </w:p>
-        </w:tc>
-        <w:tc>
-          <w:tcPr>
-            <w:tcW w:w="0" w:type="auto"/>
-            <w:shd w:val="clear" w:color="auto" w:fill="FFFFFF"/>
-            <w:tcMar>
-              <w:top w:w="100" w:type="dxa"/>
-              <w:left w:w="108" w:type="dxa"/>
-              <w:bottom w:w="100" w:type="dxa"/>
-              <w:right w:w="108" w:type="dxa"/>
-            </w:tcMar>
-          </w:tcPr>
-          <w:p>
-            <w:pPr>
-              <w:rPr>
-                <w:rFonts w:ascii="Calibri" w:hAnsi="Calibri" w:cs="Calibri"/>
-                <w:sz w:val="20"/>
-                <w:szCs w:val="20"/>
-              </w:rPr>
-            </w:pPr>
-            <w:r>
-              <w:rPr>
-                <w:rFonts w:ascii="Calibri" w:hAnsi="Calibri" w:cs="Calibri"/>
-                <w:sz w:val="20"/>
-                <w:szCs w:val="20"/>
-              </w:rPr>
-              <w:t>Se actualizan los campos del curso seleccionado que se desee modificar.</w:t>
-            </w:r>
-          </w:p>
-        </w:tc>
-        <w:tc>
-          <w:tcPr>
-            <w:tcW w:w="0" w:type="auto"/>
-            <w:shd w:val="clear" w:color="auto" w:fill="FFFFFF"/>
-            <w:tcMar>
-              <w:top w:w="100" w:type="dxa"/>
-              <w:left w:w="108" w:type="dxa"/>
-              <w:bottom w:w="100" w:type="dxa"/>
-              <w:right w:w="108" w:type="dxa"/>
-            </w:tcMar>
-          </w:tcPr>
-          <w:p>
-            <w:pPr>
-              <w:rPr>
-                <w:rFonts w:ascii="Calibri" w:eastAsia="Arial" w:hAnsi="Calibri" w:cs="Calibri"/>
-                <w:sz w:val="20"/>
-                <w:szCs w:val="20"/>
-              </w:rPr>
-            </w:pPr>
-            <w:r>
-              <w:rPr>
-                <w:rFonts w:ascii="Calibri" w:eastAsia="Arial" w:hAnsi="Calibri" w:cs="Calibri"/>
-                <w:sz w:val="20"/>
-                <w:szCs w:val="20"/>
-              </w:rPr>
-              <w:t>Usuario</w:t>
-            </w:r>
-          </w:p>
-        </w:tc>
-        <w:tc>
-          <w:tcPr>
-            <w:tcW w:w="0" w:type="auto"/>
-            <w:shd w:val="clear" w:color="auto" w:fill="FFFFFF"/>
-            <w:tcMar>
-              <w:top w:w="100" w:type="dxa"/>
-              <w:left w:w="108" w:type="dxa"/>
-              <w:bottom w:w="100" w:type="dxa"/>
-              <w:right w:w="108" w:type="dxa"/>
-            </w:tcMar>
-          </w:tcPr>
-          <w:p>
-            <w:pPr>
-              <w:rPr>
-                <w:rFonts w:ascii="Calibri" w:eastAsia="Arial" w:hAnsi="Calibri" w:cs="Calibri"/>
-                <w:sz w:val="20"/>
-                <w:szCs w:val="20"/>
-              </w:rPr>
-            </w:pPr>
-            <w:r>
-              <w:rPr>
-                <w:rFonts w:ascii="Calibri" w:eastAsia="Arial" w:hAnsi="Calibri" w:cs="Calibri"/>
-                <w:sz w:val="20"/>
-                <w:szCs w:val="20"/>
-              </w:rPr>
-              <w:t>Manual</w:t>
-            </w:r>
-          </w:p>
-        </w:tc>
-      </w:tr>
-      <w:tr>
-        <w:trPr>
           <w:trHeight w:val="468"/>
         </w:trPr>
         <w:tc>
@@ -6331,11 +6060,11 @@
             </w:pPr>
             <w:r>
               <w:rPr>
-                <w:rFonts w:ascii="Calibri" w:eastAsia="Arial" w:hAnsi="Calibri" w:cs="Calibri"/>
-                <w:sz w:val="20"/>
-                <w:szCs w:val="20"/>
-              </w:rPr>
-              <w:t>3</w:t>
+                <w:rFonts w:ascii="Calibri" w:hAnsi="Calibri" w:cs="Calibri"/>
+                <w:sz w:val="20"/>
+                <w:szCs w:val="20"/>
+              </w:rPr>
+              <w:t>2</w:t>
             </w:r>
           </w:p>
         </w:tc>
@@ -6464,6 +6193,8 @@
           <w:rFonts w:ascii="Calibri" w:hAnsi="Calibri"/>
         </w:rPr>
       </w:pPr>
+      <w:bookmarkStart w:id="17" w:name="_GoBack"/>
+      <w:bookmarkEnd w:id="17"/>
     </w:p>
     <w:p>
       <w:pPr>
@@ -6510,27 +6241,7 @@
           <w:sz w:val="26"/>
           <w:szCs w:val="26"/>
         </w:rPr>
-        <w:t>(</w:t>
-      </w:r>
-      <w:proofErr w:type="spellStart"/>
-      <w:r>
-        <w:rPr>
-          <w:rFonts w:ascii="Calibri" w:hAnsi="Calibri" w:cs="Times New Roman"/>
-          <w:color w:val="FF0000"/>
-          <w:sz w:val="26"/>
-          <w:szCs w:val="26"/>
-        </w:rPr>
-        <w:t>Andres</w:t>
-      </w:r>
-      <w:proofErr w:type="spellEnd"/>
-      <w:r>
-        <w:rPr>
-          <w:rFonts w:ascii="Calibri" w:hAnsi="Calibri" w:cs="Times New Roman"/>
-          <w:color w:val="FF0000"/>
-          <w:sz w:val="26"/>
-          <w:szCs w:val="26"/>
-        </w:rPr>
-        <w:t xml:space="preserve"> Prado)</w:t>
+        <w:t>(Andres Prado)</w:t>
       </w:r>
       <w:bookmarkEnd w:id="18"/>
     </w:p>
@@ -6975,6 +6686,7 @@
                 <w:sz w:val="20"/>
                 <w:szCs w:val="20"/>
               </w:rPr>
+              <w:lastRenderedPageBreak/>
               <w:t>Frecuencia</w:t>
             </w:r>
           </w:p>
@@ -7109,7 +6821,6 @@
                 <w:sz w:val="20"/>
                 <w:szCs w:val="20"/>
               </w:rPr>
-              <w:lastRenderedPageBreak/>
               <w:t>Identificador</w:t>
             </w:r>
           </w:p>
@@ -8213,8 +7924,8 @@
     </w:p>
     <w:p/>
     <w:sectPr>
-      <w:headerReference w:type="default" r:id="rId10"/>
-      <w:footerReference w:type="default" r:id="rId11"/>
+      <w:headerReference w:type="default" r:id="rId11"/>
+      <w:footerReference w:type="default" r:id="rId12"/>
       <w:pgSz w:w="11906" w:h="16838"/>
       <w:pgMar w:top="1417" w:right="1701" w:bottom="1417" w:left="1701" w:header="708" w:footer="708" w:gutter="0"/>
       <w:pgNumType w:start="1"/>
@@ -8226,7 +7937,7 @@
 </file>
 
 <file path=word/endnotes.xml><?xml version="1.0" encoding="utf-8"?>
-<w:endnotes xmlns:wpc="http://schemas.microsoft.com/office/word/2010/wordprocessingCanvas" xmlns:cx="http://schemas.microsoft.com/office/drawing/2014/chartex" xmlns:mc="http://schemas.openxmlformats.org/markup-compatibility/2006" xmlns:o="urn:schemas-microsoft-com:office:office" xmlns:r="http://schemas.openxmlformats.org/officeDocument/2006/relationships" xmlns:m="http://schemas.openxmlformats.org/officeDocument/2006/math" xmlns:v="urn:schemas-microsoft-com:vml" xmlns:wp14="http://schemas.microsoft.com/office/word/2010/wordprocessingDrawing" xmlns:wp="http://schemas.openxmlformats.org/drawingml/2006/wordprocessingDrawing" xmlns:w10="urn:schemas-microsoft-com:office:word" xmlns:w="http://schemas.openxmlformats.org/wordprocessingml/2006/main" xmlns:w14="http://schemas.microsoft.com/office/word/2010/wordml" xmlns:w15="http://schemas.microsoft.com/office/word/2012/wordml" xmlns:w16se="http://schemas.microsoft.com/office/word/2015/wordml/symex" xmlns:wpg="http://schemas.microsoft.com/office/word/2010/wordprocessingGroup" xmlns:wpi="http://schemas.microsoft.com/office/word/2010/wordprocessingInk" xmlns:wne="http://schemas.microsoft.com/office/word/2006/wordml" xmlns:wps="http://schemas.microsoft.com/office/word/2010/wordprocessingShape" mc:Ignorable="w14 w15 w16se wp14">
+<w:endnotes xmlns:wpc="http://schemas.microsoft.com/office/word/2010/wordprocessingCanvas" xmlns:mc="http://schemas.openxmlformats.org/markup-compatibility/2006" xmlns:o="urn:schemas-microsoft-com:office:office" xmlns:r="http://schemas.openxmlformats.org/officeDocument/2006/relationships" xmlns:m="http://schemas.openxmlformats.org/officeDocument/2006/math" xmlns:v="urn:schemas-microsoft-com:vml" xmlns:wp14="http://schemas.microsoft.com/office/word/2010/wordprocessingDrawing" xmlns:wp="http://schemas.openxmlformats.org/drawingml/2006/wordprocessingDrawing" xmlns:w10="urn:schemas-microsoft-com:office:word" xmlns:w="http://schemas.openxmlformats.org/wordprocessingml/2006/main" xmlns:w14="http://schemas.microsoft.com/office/word/2010/wordml" xmlns:w15="http://schemas.microsoft.com/office/word/2012/wordml" xmlns:wpg="http://schemas.microsoft.com/office/word/2010/wordprocessingGroup" xmlns:wpi="http://schemas.microsoft.com/office/word/2010/wordprocessingInk" xmlns:wne="http://schemas.microsoft.com/office/word/2006/wordml" xmlns:wps="http://schemas.microsoft.com/office/word/2010/wordprocessingShape" mc:Ignorable="w14 w15 wp14">
   <w:endnote w:type="separator" w:id="-1">
     <w:p>
       <w:pPr>
@@ -8251,7 +7962,7 @@
 </file>
 
 <file path=word/footer1.xml><?xml version="1.0" encoding="utf-8"?>
-<w:ftr xmlns:wpc="http://schemas.microsoft.com/office/word/2010/wordprocessingCanvas" xmlns:cx="http://schemas.microsoft.com/office/drawing/2014/chartex" xmlns:mc="http://schemas.openxmlformats.org/markup-compatibility/2006" xmlns:o="urn:schemas-microsoft-com:office:office" xmlns:r="http://schemas.openxmlformats.org/officeDocument/2006/relationships" xmlns:m="http://schemas.openxmlformats.org/officeDocument/2006/math" xmlns:v="urn:schemas-microsoft-com:vml" xmlns:wp14="http://schemas.microsoft.com/office/word/2010/wordprocessingDrawing" xmlns:wp="http://schemas.openxmlformats.org/drawingml/2006/wordprocessingDrawing" xmlns:w10="urn:schemas-microsoft-com:office:word" xmlns:w="http://schemas.openxmlformats.org/wordprocessingml/2006/main" xmlns:w14="http://schemas.microsoft.com/office/word/2010/wordml" xmlns:w15="http://schemas.microsoft.com/office/word/2012/wordml" xmlns:w16se="http://schemas.microsoft.com/office/word/2015/wordml/symex" xmlns:wpg="http://schemas.microsoft.com/office/word/2010/wordprocessingGroup" xmlns:wpi="http://schemas.microsoft.com/office/word/2010/wordprocessingInk" xmlns:wne="http://schemas.microsoft.com/office/word/2006/wordml" xmlns:wps="http://schemas.microsoft.com/office/word/2010/wordprocessingShape" mc:Ignorable="w14 w15 w16se wp14">
+<w:ftr xmlns:wpc="http://schemas.microsoft.com/office/word/2010/wordprocessingCanvas" xmlns:mc="http://schemas.openxmlformats.org/markup-compatibility/2006" xmlns:o="urn:schemas-microsoft-com:office:office" xmlns:r="http://schemas.openxmlformats.org/officeDocument/2006/relationships" xmlns:m="http://schemas.openxmlformats.org/officeDocument/2006/math" xmlns:v="urn:schemas-microsoft-com:vml" xmlns:wp14="http://schemas.microsoft.com/office/word/2010/wordprocessingDrawing" xmlns:wp="http://schemas.openxmlformats.org/drawingml/2006/wordprocessingDrawing" xmlns:w10="urn:schemas-microsoft-com:office:word" xmlns:w="http://schemas.openxmlformats.org/wordprocessingml/2006/main" xmlns:w14="http://schemas.microsoft.com/office/word/2010/wordml" xmlns:w15="http://schemas.microsoft.com/office/word/2012/wordml" xmlns:wpg="http://schemas.microsoft.com/office/word/2010/wordprocessingGroup" xmlns:wpi="http://schemas.microsoft.com/office/word/2010/wordprocessingInk" xmlns:wne="http://schemas.microsoft.com/office/word/2006/wordml" xmlns:wps="http://schemas.microsoft.com/office/word/2010/wordprocessingShape" mc:Ignorable="w14 w15 wp14">
   <w:p>
     <w:pPr>
       <w:pStyle w:val="Piedepgina"/>
@@ -8381,7 +8092,7 @@
                               <w:szCs w:val="40"/>
                               <w:lang w:val="es-ES"/>
                             </w:rPr>
-                            <w:t>5</w:t>
+                            <w:t>4</w:t>
                           </w:r>
                           <w:r>
                             <w:rPr>
@@ -8469,7 +8180,7 @@
                         <w:szCs w:val="40"/>
                         <w:lang w:val="es-ES"/>
                       </w:rPr>
-                      <w:t>5</w:t>
+                      <w:t>4</w:t>
                     </w:r>
                     <w:r>
                       <w:rPr>
@@ -8556,7 +8267,7 @@
             </wp:anchor>
           </w:drawing>
         </mc:Choice>
-        <mc:Fallback>
+        <mc:Fallback xmlns:w16se="http://schemas.microsoft.com/office/word/2015/wordml/symex" xmlns:cx="http://schemas.microsoft.com/office/drawing/2014/chartex">
           <w:pict>
             <v:rect w14:anchorId="6CC35183" id="Rectángulo 58" o:spid="_x0000_s1026" style="position:absolute;margin-left:0;margin-top:0;width:468pt;height:2.85pt;z-index:-251656192;visibility:visible;mso-wrap-style:square;mso-width-percent:1000;mso-height-percent:0;mso-wrap-distance-left:9pt;mso-wrap-distance-top:7.2pt;mso-wrap-distance-right:9pt;mso-wrap-distance-bottom:7.2pt;mso-position-horizontal:center;mso-position-horizontal-relative:margin;mso-position-vertical:top;mso-position-vertical-relative:bottom-margin-area;mso-width-percent:1000;mso-height-percent:0;mso-width-relative:margin;mso-height-relative:margin;v-text-anchor:middle" o:gfxdata="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" fillcolor="#5b9bd5 [3204]" stroked="f" strokeweight="1pt">
               <w10:wrap type="square" anchorx="margin" anchory="margin"/>
@@ -8570,7 +8281,7 @@
 </file>
 
 <file path=word/footnotes.xml><?xml version="1.0" encoding="utf-8"?>
-<w:footnotes xmlns:wpc="http://schemas.microsoft.com/office/word/2010/wordprocessingCanvas" xmlns:cx="http://schemas.microsoft.com/office/drawing/2014/chartex" xmlns:mc="http://schemas.openxmlformats.org/markup-compatibility/2006" xmlns:o="urn:schemas-microsoft-com:office:office" xmlns:r="http://schemas.openxmlformats.org/officeDocument/2006/relationships" xmlns:m="http://schemas.openxmlformats.org/officeDocument/2006/math" xmlns:v="urn:schemas-microsoft-com:vml" xmlns:wp14="http://schemas.microsoft.com/office/word/2010/wordprocessingDrawing" xmlns:wp="http://schemas.openxmlformats.org/drawingml/2006/wordprocessingDrawing" xmlns:w10="urn:schemas-microsoft-com:office:word" xmlns:w="http://schemas.openxmlformats.org/wordprocessingml/2006/main" xmlns:w14="http://schemas.microsoft.com/office/word/2010/wordml" xmlns:w15="http://schemas.microsoft.com/office/word/2012/wordml" xmlns:w16se="http://schemas.microsoft.com/office/word/2015/wordml/symex" xmlns:wpg="http://schemas.microsoft.com/office/word/2010/wordprocessingGroup" xmlns:wpi="http://schemas.microsoft.com/office/word/2010/wordprocessingInk" xmlns:wne="http://schemas.microsoft.com/office/word/2006/wordml" xmlns:wps="http://schemas.microsoft.com/office/word/2010/wordprocessingShape" mc:Ignorable="w14 w15 w16se wp14">
+<w:footnotes xmlns:wpc="http://schemas.microsoft.com/office/word/2010/wordprocessingCanvas" xmlns:mc="http://schemas.openxmlformats.org/markup-compatibility/2006" xmlns:o="urn:schemas-microsoft-com:office:office" xmlns:r="http://schemas.openxmlformats.org/officeDocument/2006/relationships" xmlns:m="http://schemas.openxmlformats.org/officeDocument/2006/math" xmlns:v="urn:schemas-microsoft-com:vml" xmlns:wp14="http://schemas.microsoft.com/office/word/2010/wordprocessingDrawing" xmlns:wp="http://schemas.openxmlformats.org/drawingml/2006/wordprocessingDrawing" xmlns:w10="urn:schemas-microsoft-com:office:word" xmlns:w="http://schemas.openxmlformats.org/wordprocessingml/2006/main" xmlns:w14="http://schemas.microsoft.com/office/word/2010/wordml" xmlns:w15="http://schemas.microsoft.com/office/word/2012/wordml" xmlns:wpg="http://schemas.microsoft.com/office/word/2010/wordprocessingGroup" xmlns:wpi="http://schemas.microsoft.com/office/word/2010/wordprocessingInk" xmlns:wne="http://schemas.microsoft.com/office/word/2006/wordml" xmlns:wps="http://schemas.microsoft.com/office/word/2010/wordprocessingShape" mc:Ignorable="w14 w15 wp14">
   <w:footnote w:type="separator" w:id="-1">
     <w:p>
       <w:pPr>
@@ -8595,7 +8306,7 @@
 </file>
 
 <file path=word/header1.xml><?xml version="1.0" encoding="utf-8"?>
-<w:hdr xmlns:wpc="http://schemas.microsoft.com/office/word/2010/wordprocessingCanvas" xmlns:cx="http://schemas.microsoft.com/office/drawing/2014/chartex" xmlns:mc="http://schemas.openxmlformats.org/markup-compatibility/2006" xmlns:o="urn:schemas-microsoft-com:office:office" xmlns:r="http://schemas.openxmlformats.org/officeDocument/2006/relationships" xmlns:m="http://schemas.openxmlformats.org/officeDocument/2006/math" xmlns:v="urn:schemas-microsoft-com:vml" xmlns:wp14="http://schemas.microsoft.com/office/word/2010/wordprocessingDrawing" xmlns:wp="http://schemas.openxmlformats.org/drawingml/2006/wordprocessingDrawing" xmlns:w10="urn:schemas-microsoft-com:office:word" xmlns:w="http://schemas.openxmlformats.org/wordprocessingml/2006/main" xmlns:w14="http://schemas.microsoft.com/office/word/2010/wordml" xmlns:w15="http://schemas.microsoft.com/office/word/2012/wordml" xmlns:w16se="http://schemas.microsoft.com/office/word/2015/wordml/symex" xmlns:wpg="http://schemas.microsoft.com/office/word/2010/wordprocessingGroup" xmlns:wpi="http://schemas.microsoft.com/office/word/2010/wordprocessingInk" xmlns:wne="http://schemas.microsoft.com/office/word/2006/wordml" xmlns:wps="http://schemas.microsoft.com/office/word/2010/wordprocessingShape" mc:Ignorable="w14 w15 w16se wp14">
+<w:hdr xmlns:wpc="http://schemas.microsoft.com/office/word/2010/wordprocessingCanvas" xmlns:mc="http://schemas.openxmlformats.org/markup-compatibility/2006" xmlns:o="urn:schemas-microsoft-com:office:office" xmlns:r="http://schemas.openxmlformats.org/officeDocument/2006/relationships" xmlns:m="http://schemas.openxmlformats.org/officeDocument/2006/math" xmlns:v="urn:schemas-microsoft-com:vml" xmlns:wp14="http://schemas.microsoft.com/office/word/2010/wordprocessingDrawing" xmlns:wp="http://schemas.openxmlformats.org/drawingml/2006/wordprocessingDrawing" xmlns:w10="urn:schemas-microsoft-com:office:word" xmlns:w="http://schemas.openxmlformats.org/wordprocessingml/2006/main" xmlns:w14="http://schemas.microsoft.com/office/word/2010/wordml" xmlns:w15="http://schemas.microsoft.com/office/word/2012/wordml" xmlns:wpg="http://schemas.microsoft.com/office/word/2010/wordprocessingGroup" xmlns:wpi="http://schemas.microsoft.com/office/word/2010/wordprocessingInk" xmlns:wne="http://schemas.microsoft.com/office/word/2006/wordml" xmlns:wps="http://schemas.microsoft.com/office/word/2010/wordprocessingShape" mc:Ignorable="w14 w15 wp14">
   <w:tbl>
     <w:tblPr>
       <w:tblStyle w:val="Tablaconcuadrcula"/>
@@ -8699,7 +8410,7 @@
 </file>
 
 <file path=word/header2.xml><?xml version="1.0" encoding="utf-8"?>
-<w:hdr xmlns:wpc="http://schemas.microsoft.com/office/word/2010/wordprocessingCanvas" xmlns:cx="http://schemas.microsoft.com/office/drawing/2014/chartex" xmlns:mc="http://schemas.openxmlformats.org/markup-compatibility/2006" xmlns:o="urn:schemas-microsoft-com:office:office" xmlns:r="http://schemas.openxmlformats.org/officeDocument/2006/relationships" xmlns:m="http://schemas.openxmlformats.org/officeDocument/2006/math" xmlns:v="urn:schemas-microsoft-com:vml" xmlns:wp14="http://schemas.microsoft.com/office/word/2010/wordprocessingDrawing" xmlns:wp="http://schemas.openxmlformats.org/drawingml/2006/wordprocessingDrawing" xmlns:w10="urn:schemas-microsoft-com:office:word" xmlns:w="http://schemas.openxmlformats.org/wordprocessingml/2006/main" xmlns:w14="http://schemas.microsoft.com/office/word/2010/wordml" xmlns:w15="http://schemas.microsoft.com/office/word/2012/wordml" xmlns:w16se="http://schemas.microsoft.com/office/word/2015/wordml/symex" xmlns:wpg="http://schemas.microsoft.com/office/word/2010/wordprocessingGroup" xmlns:wpi="http://schemas.microsoft.com/office/word/2010/wordprocessingInk" xmlns:wne="http://schemas.microsoft.com/office/word/2006/wordml" xmlns:wps="http://schemas.microsoft.com/office/word/2010/wordprocessingShape" mc:Ignorable="w14 w15 w16se wp14">
+<w:hdr xmlns:wpc="http://schemas.microsoft.com/office/word/2010/wordprocessingCanvas" xmlns:mc="http://schemas.openxmlformats.org/markup-compatibility/2006" xmlns:o="urn:schemas-microsoft-com:office:office" xmlns:r="http://schemas.openxmlformats.org/officeDocument/2006/relationships" xmlns:m="http://schemas.openxmlformats.org/officeDocument/2006/math" xmlns:v="urn:schemas-microsoft-com:vml" xmlns:wp14="http://schemas.microsoft.com/office/word/2010/wordprocessingDrawing" xmlns:wp="http://schemas.openxmlformats.org/drawingml/2006/wordprocessingDrawing" xmlns:w10="urn:schemas-microsoft-com:office:word" xmlns:w="http://schemas.openxmlformats.org/wordprocessingml/2006/main" xmlns:w14="http://schemas.microsoft.com/office/word/2010/wordml" xmlns:w15="http://schemas.microsoft.com/office/word/2012/wordml" xmlns:wpg="http://schemas.microsoft.com/office/word/2010/wordprocessingGroup" xmlns:wpi="http://schemas.microsoft.com/office/word/2010/wordprocessingInk" xmlns:wne="http://schemas.microsoft.com/office/word/2006/wordml" xmlns:wps="http://schemas.microsoft.com/office/word/2010/wordprocessingShape" mc:Ignorable="w14 w15 wp14">
   <w:p>
     <w:pPr>
       <w:pStyle w:val="Encabezado"/>
@@ -8709,7 +8420,7 @@
 </file>
 
 <file path=word/numbering.xml><?xml version="1.0" encoding="utf-8"?>
-<w:numbering xmlns:wpc="http://schemas.microsoft.com/office/word/2010/wordprocessingCanvas" xmlns:cx="http://schemas.microsoft.com/office/drawing/2014/chartex" xmlns:mc="http://schemas.openxmlformats.org/markup-compatibility/2006" xmlns:o="urn:schemas-microsoft-com:office:office" xmlns:r="http://schemas.openxmlformats.org/officeDocument/2006/relationships" xmlns:m="http://schemas.openxmlformats.org/officeDocument/2006/math" xmlns:v="urn:schemas-microsoft-com:vml" xmlns:wp14="http://schemas.microsoft.com/office/word/2010/wordprocessingDrawing" xmlns:wp="http://schemas.openxmlformats.org/drawingml/2006/wordprocessingDrawing" xmlns:w10="urn:schemas-microsoft-com:office:word" xmlns:w="http://schemas.openxmlformats.org/wordprocessingml/2006/main" xmlns:w14="http://schemas.microsoft.com/office/word/2010/wordml" xmlns:w15="http://schemas.microsoft.com/office/word/2012/wordml" xmlns:w16se="http://schemas.microsoft.com/office/word/2015/wordml/symex" xmlns:wpg="http://schemas.microsoft.com/office/word/2010/wordprocessingGroup" xmlns:wpi="http://schemas.microsoft.com/office/word/2010/wordprocessingInk" xmlns:wne="http://schemas.microsoft.com/office/word/2006/wordml" xmlns:wps="http://schemas.microsoft.com/office/word/2010/wordprocessingShape" mc:Ignorable="w14 w15 w16se wp14">
+<w:numbering xmlns:wpc="http://schemas.microsoft.com/office/word/2010/wordprocessingCanvas" xmlns:mc="http://schemas.openxmlformats.org/markup-compatibility/2006" xmlns:o="urn:schemas-microsoft-com:office:office" xmlns:r="http://schemas.openxmlformats.org/officeDocument/2006/relationships" xmlns:m="http://schemas.openxmlformats.org/officeDocument/2006/math" xmlns:v="urn:schemas-microsoft-com:vml" xmlns:wp14="http://schemas.microsoft.com/office/word/2010/wordprocessingDrawing" xmlns:wp="http://schemas.openxmlformats.org/drawingml/2006/wordprocessingDrawing" xmlns:w10="urn:schemas-microsoft-com:office:word" xmlns:w="http://schemas.openxmlformats.org/wordprocessingml/2006/main" xmlns:w14="http://schemas.microsoft.com/office/word/2010/wordml" xmlns:w15="http://schemas.microsoft.com/office/word/2012/wordml" xmlns:wpg="http://schemas.microsoft.com/office/word/2010/wordprocessingGroup" xmlns:wpi="http://schemas.microsoft.com/office/word/2010/wordprocessingInk" xmlns:wne="http://schemas.microsoft.com/office/word/2006/wordml" xmlns:wps="http://schemas.microsoft.com/office/word/2010/wordprocessingShape" mc:Ignorable="w14 w15 wp14">
   <w:abstractNum w:abstractNumId="0" w15:restartNumberingAfterBreak="0">
     <w:nsid w:val="011F2851"/>
     <w:multiLevelType w:val="hybridMultilevel"/>
@@ -13335,7 +13046,7 @@
 </file>
 
 <file path=word/styles.xml><?xml version="1.0" encoding="utf-8"?>
-<w:styles xmlns:mc="http://schemas.openxmlformats.org/markup-compatibility/2006" xmlns:r="http://schemas.openxmlformats.org/officeDocument/2006/relationships" xmlns:w="http://schemas.openxmlformats.org/wordprocessingml/2006/main" xmlns:w14="http://schemas.microsoft.com/office/word/2010/wordml" xmlns:w15="http://schemas.microsoft.com/office/word/2012/wordml" xmlns:w16se="http://schemas.microsoft.com/office/word/2015/wordml/symex" mc:Ignorable="w14 w15 w16se">
+<w:styles xmlns:mc="http://schemas.openxmlformats.org/markup-compatibility/2006" xmlns:r="http://schemas.openxmlformats.org/officeDocument/2006/relationships" xmlns:w="http://schemas.openxmlformats.org/wordprocessingml/2006/main" xmlns:w14="http://schemas.microsoft.com/office/word/2010/wordml" xmlns:w15="http://schemas.microsoft.com/office/word/2012/wordml" mc:Ignorable="w14 w15">
   <w:docDefaults>
     <w:rPrDefault>
       <w:rPr>
@@ -14227,7 +13938,7 @@
       <w:szCs w:val="32"/>
     </w:rPr>
   </w:style>
-  <w:style w:type="paragraph" w:styleId="TtuloTDC">
+  <w:style w:type="paragraph" w:styleId="TtulodeTDC">
     <w:name w:val="TOC Heading"/>
     <w:basedOn w:val="Ttulo1"/>
     <w:next w:val="Normal"/>
@@ -14611,7 +14322,7 @@
 </file>
 
 <file path=word/glossary/document.xml><?xml version="1.0" encoding="utf-8"?>
-<w:glossaryDocument xmlns:wpc="http://schemas.microsoft.com/office/word/2010/wordprocessingCanvas" xmlns:cx="http://schemas.microsoft.com/office/drawing/2014/chartex" xmlns:mc="http://schemas.openxmlformats.org/markup-compatibility/2006" xmlns:o="urn:schemas-microsoft-com:office:office" xmlns:r="http://schemas.openxmlformats.org/officeDocument/2006/relationships" xmlns:m="http://schemas.openxmlformats.org/officeDocument/2006/math" xmlns:v="urn:schemas-microsoft-com:vml" xmlns:wp14="http://schemas.microsoft.com/office/word/2010/wordprocessingDrawing" xmlns:wp="http://schemas.openxmlformats.org/drawingml/2006/wordprocessingDrawing" xmlns:w10="urn:schemas-microsoft-com:office:word" xmlns:w="http://schemas.openxmlformats.org/wordprocessingml/2006/main" xmlns:w14="http://schemas.microsoft.com/office/word/2010/wordml" xmlns:w15="http://schemas.microsoft.com/office/word/2012/wordml" xmlns:w16se="http://schemas.microsoft.com/office/word/2015/wordml/symex" xmlns:wpg="http://schemas.microsoft.com/office/word/2010/wordprocessingGroup" xmlns:wpi="http://schemas.microsoft.com/office/word/2010/wordprocessingInk" xmlns:wne="http://schemas.microsoft.com/office/word/2006/wordml" xmlns:wps="http://schemas.microsoft.com/office/word/2010/wordprocessingShape" mc:Ignorable="w14 w15 w16se wp14">
+<w:glossaryDocument xmlns:wpc="http://schemas.microsoft.com/office/word/2010/wordprocessingCanvas" xmlns:mc="http://schemas.openxmlformats.org/markup-compatibility/2006" xmlns:o="urn:schemas-microsoft-com:office:office" xmlns:r="http://schemas.openxmlformats.org/officeDocument/2006/relationships" xmlns:m="http://schemas.openxmlformats.org/officeDocument/2006/math" xmlns:v="urn:schemas-microsoft-com:vml" xmlns:wp14="http://schemas.microsoft.com/office/word/2010/wordprocessingDrawing" xmlns:wp="http://schemas.openxmlformats.org/drawingml/2006/wordprocessingDrawing" xmlns:w10="urn:schemas-microsoft-com:office:word" xmlns:w="http://schemas.openxmlformats.org/wordprocessingml/2006/main" xmlns:w14="http://schemas.microsoft.com/office/word/2010/wordml" xmlns:w15="http://schemas.microsoft.com/office/word/2012/wordml" xmlns:wpg="http://schemas.microsoft.com/office/word/2010/wordprocessingGroup" xmlns:wpi="http://schemas.microsoft.com/office/word/2010/wordprocessingInk" xmlns:wne="http://schemas.microsoft.com/office/word/2006/wordml" xmlns:wps="http://schemas.microsoft.com/office/word/2010/wordprocessingShape" mc:Ignorable="w14 w15 wp14">
   <w:docParts>
     <w:docPart>
       <w:docPartPr>
@@ -14647,7 +14358,7 @@
 </file>
 
 <file path=word/glossary/fontTable.xml><?xml version="1.0" encoding="utf-8"?>
-<w:fonts xmlns:mc="http://schemas.openxmlformats.org/markup-compatibility/2006" xmlns:r="http://schemas.openxmlformats.org/officeDocument/2006/relationships" xmlns:w="http://schemas.openxmlformats.org/wordprocessingml/2006/main" xmlns:w14="http://schemas.microsoft.com/office/word/2010/wordml" xmlns:w15="http://schemas.microsoft.com/office/word/2012/wordml" xmlns:w16se="http://schemas.microsoft.com/office/word/2015/wordml/symex" mc:Ignorable="w14 w15 w16se">
+<w:fonts xmlns:mc="http://schemas.openxmlformats.org/markup-compatibility/2006" xmlns:r="http://schemas.openxmlformats.org/officeDocument/2006/relationships" xmlns:w="http://schemas.openxmlformats.org/wordprocessingml/2006/main" xmlns:w14="http://schemas.microsoft.com/office/word/2010/wordml" xmlns:w15="http://schemas.microsoft.com/office/word/2012/wordml" mc:Ignorable="w14 w15">
   <w:font w:name="Symbol">
     <w:panose1 w:val="05050102010706020507"/>
     <w:charset w:val="02"/>
@@ -14660,14 +14371,14 @@
     <w:charset w:val="00"/>
     <w:family w:val="roman"/>
     <w:pitch w:val="variable"/>
-    <w:sig w:usb0="E0002EFF" w:usb1="C0007843" w:usb2="00000009" w:usb3="00000000" w:csb0="000001FF" w:csb1="00000000"/>
+    <w:sig w:usb0="E0002EFF" w:usb1="C000785B" w:usb2="00000009" w:usb3="00000000" w:csb0="000001FF" w:csb1="00000000"/>
   </w:font>
   <w:font w:name="Courier New">
     <w:panose1 w:val="02070309020205020404"/>
     <w:charset w:val="00"/>
     <w:family w:val="modern"/>
     <w:pitch w:val="fixed"/>
-    <w:sig w:usb0="E0002AFF" w:usb1="C0007843" w:usb2="00000009" w:usb3="00000000" w:csb0="000001FF" w:csb1="00000000"/>
+    <w:sig w:usb0="E0002EFF" w:usb1="C0007843" w:usb2="00000009" w:usb3="00000000" w:csb0="000001FF" w:csb1="00000000"/>
   </w:font>
   <w:font w:name="Wingdings">
     <w:panose1 w:val="05000000000000000000"/>
@@ -14681,14 +14392,14 @@
     <w:charset w:val="00"/>
     <w:family w:val="swiss"/>
     <w:pitch w:val="variable"/>
-    <w:sig w:usb0="E00002FF" w:usb1="4000ACFF" w:usb2="00000001" w:usb3="00000000" w:csb0="0000019F" w:csb1="00000000"/>
+    <w:sig w:usb0="E0002AFF" w:usb1="C000247B" w:usb2="00000009" w:usb3="00000000" w:csb0="000001FF" w:csb1="00000000"/>
   </w:font>
   <w:font w:name="Calibri Light">
     <w:panose1 w:val="020F0302020204030204"/>
     <w:charset w:val="00"/>
     <w:family w:val="swiss"/>
     <w:pitch w:val="variable"/>
-    <w:sig w:usb0="A00002EF" w:usb1="4000207B" w:usb2="00000000" w:usb3="00000000" w:csb0="0000019F" w:csb1="00000000"/>
+    <w:sig w:usb0="E0002AFF" w:usb1="C000247B" w:usb2="00000009" w:usb3="00000000" w:csb0="000001FF" w:csb1="00000000"/>
   </w:font>
   <w:font w:name="Tahoma">
     <w:panose1 w:val="020B0604030504040204"/>
@@ -14702,13 +14413,13 @@
     <w:charset w:val="00"/>
     <w:family w:val="swiss"/>
     <w:pitch w:val="variable"/>
-    <w:sig w:usb0="E0002AFF" w:usb1="C0007843" w:usb2="00000009" w:usb3="00000000" w:csb0="000001FF" w:csb1="00000000"/>
+    <w:sig w:usb0="E0002EFF" w:usb1="C0007843" w:usb2="00000009" w:usb3="00000000" w:csb0="000001FF" w:csb1="00000000"/>
   </w:font>
 </w:fonts>
 </file>
 
 <file path=word/glossary/settings.xml><?xml version="1.0" encoding="utf-8"?>
-<w:settings xmlns:mc="http://schemas.openxmlformats.org/markup-compatibility/2006" xmlns:o="urn:schemas-microsoft-com:office:office" xmlns:r="http://schemas.openxmlformats.org/officeDocument/2006/relationships" xmlns:m="http://schemas.openxmlformats.org/officeDocument/2006/math" xmlns:v="urn:schemas-microsoft-com:vml" xmlns:w10="urn:schemas-microsoft-com:office:word" xmlns:w="http://schemas.openxmlformats.org/wordprocessingml/2006/main" xmlns:w14="http://schemas.microsoft.com/office/word/2010/wordml" xmlns:w15="http://schemas.microsoft.com/office/word/2012/wordml" xmlns:w16se="http://schemas.microsoft.com/office/word/2015/wordml/symex" xmlns:sl="http://schemas.openxmlformats.org/schemaLibrary/2006/main" mc:Ignorable="w14 w15 w16se">
+<w:settings xmlns:mc="http://schemas.openxmlformats.org/markup-compatibility/2006" xmlns:o="urn:schemas-microsoft-com:office:office" xmlns:r="http://schemas.openxmlformats.org/officeDocument/2006/relationships" xmlns:m="http://schemas.openxmlformats.org/officeDocument/2006/math" xmlns:v="urn:schemas-microsoft-com:vml" xmlns:w10="urn:schemas-microsoft-com:office:word" xmlns:w="http://schemas.openxmlformats.org/wordprocessingml/2006/main" xmlns:w14="http://schemas.microsoft.com/office/word/2010/wordml" xmlns:w15="http://schemas.microsoft.com/office/word/2012/wordml" xmlns:sl="http://schemas.openxmlformats.org/schemaLibrary/2006/main" mc:Ignorable="w14 w15">
   <w:view w:val="normal"/>
   <w:defaultTabStop w:val="708"/>
   <w:hyphenationZone w:val="425"/>
@@ -14733,6 +14444,7 @@
     <w:rsid w:val="004A4FA0"/>
     <w:rsid w:val="008E7C8F"/>
     <w:rsid w:val="00944B19"/>
+    <w:rsid w:val="00956354"/>
     <w:rsid w:val="00BB62E7"/>
     <w:rsid w:val="00CE33F9"/>
     <w:rsid w:val="00E17AF0"/>
@@ -14753,12 +14465,12 @@
   <w:themeFontLang w:val="es-PE"/>
   <w:clrSchemeMapping w:bg1="light1" w:t1="dark1" w:bg2="light2" w:t2="dark2" w:accent1="accent1" w:accent2="accent2" w:accent3="accent3" w:accent4="accent4" w:accent5="accent5" w:accent6="accent6" w:hyperlink="hyperlink" w:followedHyperlink="followedHyperlink"/>
   <w:decimalSymbol w:val="."/>
-  <w:listSeparator w:val=","/>
+  <w:listSeparator w:val=";"/>
 </w:settings>
 </file>
 
 <file path=word/glossary/styles.xml><?xml version="1.0" encoding="utf-8"?>
-<w:styles xmlns:mc="http://schemas.openxmlformats.org/markup-compatibility/2006" xmlns:r="http://schemas.openxmlformats.org/officeDocument/2006/relationships" xmlns:w="http://schemas.openxmlformats.org/wordprocessingml/2006/main" xmlns:w14="http://schemas.microsoft.com/office/word/2010/wordml" xmlns:w15="http://schemas.microsoft.com/office/word/2012/wordml" xmlns:w16se="http://schemas.microsoft.com/office/word/2015/wordml/symex" mc:Ignorable="w14 w15 w16se">
+<w:styles xmlns:mc="http://schemas.openxmlformats.org/markup-compatibility/2006" xmlns:r="http://schemas.openxmlformats.org/officeDocument/2006/relationships" xmlns:w="http://schemas.openxmlformats.org/wordprocessingml/2006/main" xmlns:w14="http://schemas.microsoft.com/office/word/2010/wordml" xmlns:w15="http://schemas.microsoft.com/office/word/2012/wordml" mc:Ignorable="w14 w15">
   <w:docDefaults>
     <w:rPrDefault>
       <w:rPr>
@@ -15201,7 +14913,7 @@
 </file>
 
 <file path=word/glossary/webSettings.xml><?xml version="1.0" encoding="utf-8"?>
-<w:webSettings xmlns:mc="http://schemas.openxmlformats.org/markup-compatibility/2006" xmlns:r="http://schemas.openxmlformats.org/officeDocument/2006/relationships" xmlns:w="http://schemas.openxmlformats.org/wordprocessingml/2006/main" xmlns:w14="http://schemas.microsoft.com/office/word/2010/wordml" xmlns:w15="http://schemas.microsoft.com/office/word/2012/wordml" xmlns:w16se="http://schemas.microsoft.com/office/word/2015/wordml/symex" mc:Ignorable="w14 w15 w16se">
+<w:webSettings xmlns:mc="http://schemas.openxmlformats.org/markup-compatibility/2006" xmlns:r="http://schemas.openxmlformats.org/officeDocument/2006/relationships" xmlns:w="http://schemas.openxmlformats.org/wordprocessingml/2006/main" xmlns:w14="http://schemas.microsoft.com/office/word/2010/wordml" xmlns:w15="http://schemas.microsoft.com/office/word/2012/wordml" mc:Ignorable="w14 w15">
   <w:optimizeForBrowser/>
   <w:allowPNG/>
 </w:webSettings>
@@ -15473,7 +15185,7 @@
 </file>
 
 <file path=customXml/itemProps1.xml><?xml version="1.0" encoding="utf-8"?>
-<ds:datastoreItem xmlns:ds="http://schemas.openxmlformats.org/officeDocument/2006/customXml" ds:itemID="{65B6FF77-5DA6-44E5-A9AF-4776E6C34DA4}">
+<ds:datastoreItem xmlns:ds="http://schemas.openxmlformats.org/officeDocument/2006/customXml" ds:itemID="{AD95974B-B762-48BE-9BC6-52CAA4EF3F77}">
   <ds:schemaRefs>
     <ds:schemaRef ds:uri="http://schemas.openxmlformats.org/officeDocument/2006/bibliography"/>
   </ds:schemaRefs>

</xml_diff>

<commit_message>
Diagrama de procesos 2 SBDL_DPN
</commit_message>
<xml_diff>
--- a/NV/Desarrollo/SBDL/Negocio/SBDL_DPN.docx
+++ b/NV/Desarrollo/SBDL/Negocio/SBDL_DPN.docx
@@ -1,6 +1,6 @@
 
 <file path=word/document.xml><?xml version="1.0" encoding="utf-8"?>
-<w:document xmlns:wpc="http://schemas.microsoft.com/office/word/2010/wordprocessingCanvas" xmlns:mc="http://schemas.openxmlformats.org/markup-compatibility/2006" xmlns:o="urn:schemas-microsoft-com:office:office" xmlns:r="http://schemas.openxmlformats.org/officeDocument/2006/relationships" xmlns:m="http://schemas.openxmlformats.org/officeDocument/2006/math" xmlns:v="urn:schemas-microsoft-com:vml" xmlns:wp14="http://schemas.microsoft.com/office/word/2010/wordprocessingDrawing" xmlns:wp="http://schemas.openxmlformats.org/drawingml/2006/wordprocessingDrawing" xmlns:w10="urn:schemas-microsoft-com:office:word" xmlns:w="http://schemas.openxmlformats.org/wordprocessingml/2006/main" xmlns:w14="http://schemas.microsoft.com/office/word/2010/wordml" xmlns:w15="http://schemas.microsoft.com/office/word/2012/wordml" xmlns:wpg="http://schemas.microsoft.com/office/word/2010/wordprocessingGroup" xmlns:wpi="http://schemas.microsoft.com/office/word/2010/wordprocessingInk" xmlns:wne="http://schemas.microsoft.com/office/word/2006/wordml" xmlns:wps="http://schemas.microsoft.com/office/word/2010/wordprocessingShape" mc:Ignorable="w14 w15 wp14">
+<w:document xmlns:wpc="http://schemas.microsoft.com/office/word/2010/wordprocessingCanvas" xmlns:cx="http://schemas.microsoft.com/office/drawing/2014/chartex" xmlns:cx1="http://schemas.microsoft.com/office/drawing/2015/9/8/chartex" xmlns:cx2="http://schemas.microsoft.com/office/drawing/2015/10/21/chartex" xmlns:cx3="http://schemas.microsoft.com/office/drawing/2016/5/9/chartex" xmlns:cx4="http://schemas.microsoft.com/office/drawing/2016/5/10/chartex" xmlns:cx5="http://schemas.microsoft.com/office/drawing/2016/5/11/chartex" xmlns:mc="http://schemas.openxmlformats.org/markup-compatibility/2006" xmlns:o="urn:schemas-microsoft-com:office:office" xmlns:r="http://schemas.openxmlformats.org/officeDocument/2006/relationships" xmlns:m="http://schemas.openxmlformats.org/officeDocument/2006/math" xmlns:v="urn:schemas-microsoft-com:vml" xmlns:wp14="http://schemas.microsoft.com/office/word/2010/wordprocessingDrawing" xmlns:wp="http://schemas.openxmlformats.org/drawingml/2006/wordprocessingDrawing" xmlns:w10="urn:schemas-microsoft-com:office:word" xmlns:w="http://schemas.openxmlformats.org/wordprocessingml/2006/main" xmlns:w14="http://schemas.microsoft.com/office/word/2010/wordml" xmlns:w15="http://schemas.microsoft.com/office/word/2012/wordml" xmlns:w16se="http://schemas.microsoft.com/office/word/2015/wordml/symex" xmlns:wpg="http://schemas.microsoft.com/office/word/2010/wordprocessingGroup" xmlns:wpi="http://schemas.microsoft.com/office/word/2010/wordprocessingInk" xmlns:wne="http://schemas.microsoft.com/office/word/2006/wordml" xmlns:wps="http://schemas.microsoft.com/office/word/2010/wordprocessingShape" mc:Ignorable="w14 w15 w16se wp14">
   <w:body>
     <w:p>
       <w:pPr>
@@ -12,6 +12,8 @@
           <w:szCs w:val="36"/>
         </w:rPr>
       </w:pPr>
+      <w:bookmarkStart w:id="0" w:name="_GoBack"/>
+      <w:bookmarkEnd w:id="0"/>
     </w:p>
     <w:p>
       <w:pPr>
@@ -159,7 +161,7 @@
           <w:sz w:val="44"/>
           <w:szCs w:val="40"/>
         </w:rPr>
-        <w:t>0</w:t>
+        <w:t>3</w:t>
       </w:r>
     </w:p>
     <w:p>
@@ -188,10 +190,10 @@
           <w:sz w:val="32"/>
         </w:rPr>
       </w:pPr>
-      <w:bookmarkStart w:id="0" w:name="_Toc452417191"/>
-      <w:bookmarkStart w:id="1" w:name="_Toc452557332"/>
-      <w:bookmarkStart w:id="2" w:name="_Toc452557509"/>
-      <w:bookmarkStart w:id="3" w:name="_Toc452557593"/>
+      <w:bookmarkStart w:id="1" w:name="_Toc452417191"/>
+      <w:bookmarkStart w:id="2" w:name="_Toc452557332"/>
+      <w:bookmarkStart w:id="3" w:name="_Toc452557509"/>
+      <w:bookmarkStart w:id="4" w:name="_Toc452557593"/>
       <w:r>
         <w:rPr>
           <w:rFonts w:ascii="Calibri" w:hAnsi="Calibri" w:cs="Times New Roman"/>
@@ -201,10 +203,10 @@
         <w:lastRenderedPageBreak/>
         <w:t>HISTORIAL DE REVISIONES</w:t>
       </w:r>
-      <w:bookmarkEnd w:id="0"/>
       <w:bookmarkEnd w:id="1"/>
       <w:bookmarkEnd w:id="2"/>
       <w:bookmarkEnd w:id="3"/>
+      <w:bookmarkEnd w:id="4"/>
     </w:p>
     <w:p>
       <w:pPr>
@@ -660,6 +662,149 @@
             <w:tcBorders>
               <w:top w:val="single" w:sz="6" w:space="0" w:color="00000A"/>
               <w:left w:val="single" w:sz="6" w:space="0" w:color="00000A"/>
+              <w:bottom w:val="single" w:sz="6" w:space="0" w:color="00000A"/>
+              <w:right w:val="single" w:sz="6" w:space="0" w:color="00000A"/>
+            </w:tcBorders>
+            <w:shd w:val="clear" w:color="auto" w:fill="auto"/>
+            <w:tcMar>
+              <w:left w:w="107" w:type="dxa"/>
+            </w:tcMar>
+            <w:vAlign w:val="center"/>
+          </w:tcPr>
+          <w:p>
+            <w:pPr>
+              <w:pStyle w:val="Tabletext"/>
+              <w:spacing w:after="0"/>
+              <w:jc w:val="center"/>
+              <w:rPr>
+                <w:rFonts w:ascii="Calibri" w:hAnsi="Calibri"/>
+              </w:rPr>
+            </w:pPr>
+            <w:r>
+              <w:rPr>
+                <w:rFonts w:ascii="Calibri" w:hAnsi="Calibri"/>
+              </w:rPr>
+              <w:t>01</w:t>
+            </w:r>
+            <w:r>
+              <w:rPr>
+                <w:rFonts w:ascii="Calibri" w:hAnsi="Calibri"/>
+              </w:rPr>
+              <w:t>/05/17</w:t>
+            </w:r>
+          </w:p>
+        </w:tc>
+        <w:tc>
+          <w:tcPr>
+            <w:tcW w:w="1134" w:type="dxa"/>
+            <w:tcBorders>
+              <w:top w:val="single" w:sz="6" w:space="0" w:color="00000A"/>
+              <w:left w:val="single" w:sz="6" w:space="0" w:color="00000A"/>
+              <w:bottom w:val="single" w:sz="6" w:space="0" w:color="00000A"/>
+              <w:right w:val="single" w:sz="6" w:space="0" w:color="00000A"/>
+            </w:tcBorders>
+            <w:shd w:val="clear" w:color="auto" w:fill="auto"/>
+            <w:tcMar>
+              <w:left w:w="107" w:type="dxa"/>
+            </w:tcMar>
+            <w:vAlign w:val="center"/>
+          </w:tcPr>
+          <w:p>
+            <w:pPr>
+              <w:pStyle w:val="Tabletext"/>
+              <w:spacing w:after="0"/>
+              <w:jc w:val="center"/>
+              <w:rPr>
+                <w:rFonts w:ascii="Calibri" w:hAnsi="Calibri"/>
+                <w:b/>
+              </w:rPr>
+            </w:pPr>
+            <w:r>
+              <w:rPr>
+                <w:rFonts w:ascii="Calibri" w:hAnsi="Calibri"/>
+                <w:b/>
+              </w:rPr>
+              <w:t>1.2</w:t>
+            </w:r>
+          </w:p>
+        </w:tc>
+        <w:tc>
+          <w:tcPr>
+            <w:tcW w:w="4137" w:type="dxa"/>
+            <w:tcBorders>
+              <w:top w:val="single" w:sz="6" w:space="0" w:color="00000A"/>
+              <w:left w:val="single" w:sz="6" w:space="0" w:color="00000A"/>
+              <w:bottom w:val="single" w:sz="6" w:space="0" w:color="00000A"/>
+              <w:right w:val="single" w:sz="6" w:space="0" w:color="00000A"/>
+            </w:tcBorders>
+            <w:shd w:val="clear" w:color="auto" w:fill="auto"/>
+            <w:tcMar>
+              <w:left w:w="107" w:type="dxa"/>
+            </w:tcMar>
+            <w:vAlign w:val="center"/>
+          </w:tcPr>
+          <w:p>
+            <w:pPr>
+              <w:pStyle w:val="Tabletext"/>
+              <w:spacing w:before="40" w:after="40"/>
+              <w:jc w:val="both"/>
+              <w:rPr>
+                <w:rFonts w:ascii="Calibri" w:hAnsi="Calibri"/>
+              </w:rPr>
+            </w:pPr>
+            <w:r>
+              <w:rPr>
+                <w:rFonts w:ascii="Calibri" w:hAnsi="Calibri"/>
+              </w:rPr>
+              <w:t>Revisión de documento y elaboración del diagrama de proceso 1.</w:t>
+            </w:r>
+          </w:p>
+        </w:tc>
+        <w:tc>
+          <w:tcPr>
+            <w:tcW w:w="2180" w:type="dxa"/>
+            <w:tcBorders>
+              <w:top w:val="single" w:sz="6" w:space="0" w:color="00000A"/>
+              <w:left w:val="single" w:sz="6" w:space="0" w:color="00000A"/>
+              <w:bottom w:val="single" w:sz="6" w:space="0" w:color="00000A"/>
+              <w:right w:val="single" w:sz="6" w:space="0" w:color="00000A"/>
+            </w:tcBorders>
+            <w:shd w:val="clear" w:color="auto" w:fill="auto"/>
+            <w:tcMar>
+              <w:left w:w="107" w:type="dxa"/>
+            </w:tcMar>
+            <w:vAlign w:val="center"/>
+          </w:tcPr>
+          <w:p>
+            <w:pPr>
+              <w:pStyle w:val="Tabletext"/>
+              <w:spacing w:after="0"/>
+              <w:rPr>
+                <w:rFonts w:ascii="Calibri" w:hAnsi="Calibri"/>
+              </w:rPr>
+            </w:pPr>
+            <w:r>
+              <w:rPr>
+                <w:rFonts w:ascii="Calibri" w:hAnsi="Calibri"/>
+              </w:rPr>
+              <w:t>Carlos Serquen</w:t>
+            </w:r>
+            <w:r>
+              <w:rPr>
+                <w:rFonts w:ascii="Calibri" w:hAnsi="Calibri"/>
+              </w:rPr>
+              <w:t>.</w:t>
+            </w:r>
+          </w:p>
+        </w:tc>
+      </w:tr>
+      <w:tr>
+        <w:tc>
+          <w:tcPr>
+            <w:tcW w:w="1268" w:type="dxa"/>
+            <w:tcBorders>
+              <w:top w:val="single" w:sz="6" w:space="0" w:color="00000A"/>
+              <w:left w:val="single" w:sz="6" w:space="0" w:color="00000A"/>
               <w:bottom w:val="single" w:sz="4" w:space="0" w:color="auto"/>
               <w:right w:val="single" w:sz="6" w:space="0" w:color="00000A"/>
             </w:tcBorders>
@@ -682,7 +827,7 @@
               <w:rPr>
                 <w:rFonts w:ascii="Calibri" w:hAnsi="Calibri"/>
               </w:rPr>
-              <w:t>01/05/17</w:t>
+              <w:t>05/05/17</w:t>
             </w:r>
           </w:p>
         </w:tc>
@@ -716,7 +861,7 @@
                 <w:rFonts w:ascii="Calibri" w:hAnsi="Calibri"/>
                 <w:b/>
               </w:rPr>
-              <w:t>1.7</w:t>
+              <w:t>1.3</w:t>
             </w:r>
           </w:p>
         </w:tc>
@@ -748,7 +893,7 @@
               <w:rPr>
                 <w:rFonts w:ascii="Calibri" w:hAnsi="Calibri"/>
               </w:rPr>
-              <w:t>Revisión de documento y elaboración del diagrama de proceso 1.</w:t>
+              <w:t>Elaboración del diagrama de proceso 2</w:t>
             </w:r>
           </w:p>
         </w:tc>
@@ -779,13 +924,7 @@
               <w:rPr>
                 <w:rFonts w:ascii="Calibri" w:hAnsi="Calibri"/>
               </w:rPr>
-              <w:t>Carlos Serquen</w:t>
-            </w:r>
-            <w:r>
-              <w:rPr>
-                <w:rFonts w:ascii="Calibri" w:hAnsi="Calibri"/>
-              </w:rPr>
-              <w:t>.</w:t>
+              <w:t>Cesar Barrantes.</w:t>
             </w:r>
           </w:p>
         </w:tc>
@@ -844,7 +983,7 @@
       <w:sdtContent>
         <w:p>
           <w:pPr>
-            <w:pStyle w:val="TtulodeTDC"/>
+            <w:pStyle w:val="TtuloTDC"/>
             <w:jc w:val="center"/>
             <w:rPr>
               <w:rFonts w:ascii="Calibri" w:hAnsi="Calibri" w:cs="Times New Roman"/>
@@ -2206,8 +2345,8 @@
           <w:szCs w:val="26"/>
         </w:rPr>
       </w:pPr>
-      <w:bookmarkStart w:id="4" w:name="_Toc452417192"/>
-      <w:bookmarkStart w:id="5" w:name="_Toc481401409"/>
+      <w:bookmarkStart w:id="5" w:name="_Toc452417192"/>
+      <w:bookmarkStart w:id="6" w:name="_Toc481401409"/>
       <w:r>
         <w:rPr>
           <w:rFonts w:ascii="Calibri" w:hAnsi="Calibri" w:cs="Times New Roman"/>
@@ -2218,8 +2357,8 @@
         </w:rPr>
         <w:t>Introducción</w:t>
       </w:r>
-      <w:bookmarkEnd w:id="4"/>
       <w:bookmarkEnd w:id="5"/>
+      <w:bookmarkEnd w:id="6"/>
     </w:p>
     <w:p>
       <w:pPr>
@@ -2329,7 +2468,7 @@
           <w:color w:val="auto"/>
         </w:rPr>
       </w:pPr>
-      <w:bookmarkStart w:id="6" w:name="_Toc481401410"/>
+      <w:bookmarkStart w:id="7" w:name="_Toc481401410"/>
       <w:r>
         <w:rPr>
           <w:rFonts w:ascii="Calibri" w:hAnsi="Calibri" w:cs="Times New Roman"/>
@@ -2338,7 +2477,7 @@
         </w:rPr>
         <w:t>Propósito</w:t>
       </w:r>
-      <w:bookmarkEnd w:id="6"/>
+      <w:bookmarkEnd w:id="7"/>
     </w:p>
     <w:p>
       <w:pPr>
@@ -2394,7 +2533,7 @@
           <w:color w:val="auto"/>
         </w:rPr>
       </w:pPr>
-      <w:bookmarkStart w:id="7" w:name="_Toc481401411"/>
+      <w:bookmarkStart w:id="8" w:name="_Toc481401411"/>
       <w:r>
         <w:rPr>
           <w:rFonts w:ascii="Calibri" w:hAnsi="Calibri" w:cs="Times New Roman"/>
@@ -2403,7 +2542,7 @@
         </w:rPr>
         <w:t>Definición, siglas y abreviaturas</w:t>
       </w:r>
-      <w:bookmarkEnd w:id="7"/>
+      <w:bookmarkEnd w:id="8"/>
     </w:p>
     <w:p>
       <w:pPr>
@@ -2446,7 +2585,7 @@
           <w:color w:val="auto"/>
         </w:rPr>
       </w:pPr>
-      <w:bookmarkStart w:id="8" w:name="_Toc481401412"/>
+      <w:bookmarkStart w:id="9" w:name="_Toc481401412"/>
       <w:r>
         <w:rPr>
           <w:rFonts w:ascii="Calibri" w:hAnsi="Calibri" w:cs="Times New Roman"/>
@@ -2455,7 +2594,7 @@
         </w:rPr>
         <w:t>Referencias</w:t>
       </w:r>
-      <w:bookmarkEnd w:id="8"/>
+      <w:bookmarkEnd w:id="9"/>
     </w:p>
     <w:p>
       <w:pPr>
@@ -2474,7 +2613,7 @@
           <w:szCs w:val="26"/>
         </w:rPr>
       </w:pPr>
-      <w:bookmarkStart w:id="9" w:name="_Toc481401413"/>
+      <w:bookmarkStart w:id="10" w:name="_Toc481401413"/>
       <w:r>
         <w:rPr>
           <w:rFonts w:ascii="Calibri" w:hAnsi="Calibri" w:cs="Times New Roman"/>
@@ -2493,27 +2632,9 @@
           <w:sz w:val="26"/>
           <w:szCs w:val="26"/>
         </w:rPr>
-        <w:t xml:space="preserve">Buscar curso de docente </w:t>
+        <w:t>Buscar curso de docente</w:t>
       </w:r>
-      <w:r>
-        <w:rPr>
-          <w:rFonts w:ascii="Calibri" w:hAnsi="Calibri" w:cs="Times New Roman"/>
-          <w:color w:val="FF0000"/>
-          <w:sz w:val="26"/>
-          <w:szCs w:val="26"/>
-        </w:rPr>
-        <w:t>(Carlos S</w:t>
-      </w:r>
-      <w:r>
-        <w:rPr>
-          <w:rFonts w:ascii="Calibri" w:hAnsi="Calibri" w:cs="Times New Roman"/>
-          <w:color w:val="FF0000"/>
-          <w:sz w:val="26"/>
-          <w:szCs w:val="26"/>
-        </w:rPr>
-        <w:t>erquen)</w:t>
-      </w:r>
-      <w:bookmarkEnd w:id="9"/>
+      <w:bookmarkEnd w:id="10"/>
     </w:p>
     <w:p>
       <w:pPr>
@@ -2530,7 +2651,7 @@
           <w:color w:val="auto"/>
         </w:rPr>
       </w:pPr>
-      <w:bookmarkStart w:id="10" w:name="_Toc481401414"/>
+      <w:bookmarkStart w:id="11" w:name="_Toc481401414"/>
       <w:r>
         <w:rPr>
           <w:rFonts w:ascii="Calibri" w:hAnsi="Calibri" w:cs="Times New Roman"/>
@@ -2539,7 +2660,7 @@
         </w:rPr>
         <w:t>Ficha de Proceso</w:t>
       </w:r>
-      <w:bookmarkEnd w:id="10"/>
+      <w:bookmarkEnd w:id="11"/>
     </w:p>
     <w:tbl>
       <w:tblPr>
@@ -3678,7 +3799,7 @@
           <w:color w:val="auto"/>
         </w:rPr>
       </w:pPr>
-      <w:bookmarkStart w:id="11" w:name="_Toc481401415"/>
+      <w:bookmarkStart w:id="12" w:name="_Toc481401415"/>
       <w:r>
         <w:rPr>
           <w:rFonts w:ascii="Calibri" w:hAnsi="Calibri" w:cs="Times New Roman"/>
@@ -3687,7 +3808,7 @@
         </w:rPr>
         <w:t>Diagrama del Proceso</w:t>
       </w:r>
-      <w:bookmarkEnd w:id="11"/>
+      <w:bookmarkEnd w:id="12"/>
     </w:p>
     <w:p>
       <w:r>
@@ -3760,7 +3881,7 @@
           <w:color w:val="auto"/>
         </w:rPr>
       </w:pPr>
-      <w:bookmarkStart w:id="12" w:name="_Toc481401416"/>
+      <w:bookmarkStart w:id="13" w:name="_Toc481401416"/>
       <w:r>
         <w:rPr>
           <w:rFonts w:ascii="Calibri" w:hAnsi="Calibri" w:cs="Times New Roman"/>
@@ -3769,7 +3890,7 @@
         </w:rPr>
         <w:t>Descripción de Actividades</w:t>
       </w:r>
-      <w:bookmarkEnd w:id="12"/>
+      <w:bookmarkEnd w:id="13"/>
     </w:p>
     <w:p>
       <w:pPr>
@@ -4049,7 +4170,15 @@
                 <w:sz w:val="20"/>
                 <w:szCs w:val="20"/>
               </w:rPr>
-              <w:t>Ingreso al sistema (Los in).</w:t>
+              <w:t>Ingreso al sistema (Log</w:t>
+            </w:r>
+            <w:r>
+              <w:rPr>
+                <w:rFonts w:ascii="Calibri" w:eastAsia="Arial" w:hAnsi="Calibri" w:cs="Calibri"/>
+                <w:sz w:val="20"/>
+                <w:szCs w:val="20"/>
+              </w:rPr>
+              <w:t xml:space="preserve"> in).</w:t>
             </w:r>
           </w:p>
         </w:tc>
@@ -4199,7 +4328,15 @@
                 <w:sz w:val="20"/>
                 <w:szCs w:val="20"/>
               </w:rPr>
-              <w:t>Ingreso al sistema (Los in).</w:t>
+              <w:t>Ingreso al sistema (Log</w:t>
+            </w:r>
+            <w:r>
+              <w:rPr>
+                <w:rFonts w:ascii="Calibri" w:eastAsia="Arial" w:hAnsi="Calibri" w:cs="Calibri"/>
+                <w:sz w:val="20"/>
+                <w:szCs w:val="20"/>
+              </w:rPr>
+              <w:t xml:space="preserve"> in).</w:t>
             </w:r>
           </w:p>
         </w:tc>
@@ -4633,7 +4770,7 @@
           <w:szCs w:val="26"/>
         </w:rPr>
       </w:pPr>
-      <w:bookmarkStart w:id="13" w:name="_Toc481401417"/>
+      <w:bookmarkStart w:id="14" w:name="_Toc481401417"/>
       <w:r>
         <w:rPr>
           <w:rFonts w:ascii="Calibri" w:hAnsi="Calibri" w:cs="Times New Roman"/>
@@ -4654,16 +4791,7 @@
         </w:rPr>
         <w:t xml:space="preserve">Actualizar información de docente </w:t>
       </w:r>
-      <w:r>
-        <w:rPr>
-          <w:rFonts w:ascii="Calibri" w:hAnsi="Calibri" w:cs="Times New Roman"/>
-          <w:color w:val="FF0000"/>
-          <w:sz w:val="26"/>
-          <w:szCs w:val="26"/>
-        </w:rPr>
-        <w:t>(Cesar Barrantes)</w:t>
-      </w:r>
-      <w:bookmarkEnd w:id="13"/>
+      <w:bookmarkEnd w:id="14"/>
     </w:p>
     <w:p>
       <w:pPr>
@@ -4680,7 +4808,7 @@
           <w:color w:val="auto"/>
         </w:rPr>
       </w:pPr>
-      <w:bookmarkStart w:id="14" w:name="_Toc481401418"/>
+      <w:bookmarkStart w:id="15" w:name="_Toc481401418"/>
       <w:r>
         <w:rPr>
           <w:rFonts w:ascii="Calibri" w:hAnsi="Calibri" w:cs="Times New Roman"/>
@@ -4689,7 +4817,7 @@
         </w:rPr>
         <w:t>Ficha de Proceso</w:t>
       </w:r>
-      <w:bookmarkEnd w:id="14"/>
+      <w:bookmarkEnd w:id="15"/>
     </w:p>
     <w:tbl>
       <w:tblPr>
@@ -5584,7 +5712,7 @@
           <w:color w:val="auto"/>
         </w:rPr>
       </w:pPr>
-      <w:bookmarkStart w:id="15" w:name="_Toc481401419"/>
+      <w:bookmarkStart w:id="16" w:name="_Toc481401419"/>
       <w:r>
         <w:rPr>
           <w:rFonts w:ascii="Calibri" w:hAnsi="Calibri" w:cs="Times New Roman"/>
@@ -5594,7 +5722,7 @@
         <w:lastRenderedPageBreak/>
         <w:t>Diagrama del Proceso</w:t>
       </w:r>
-      <w:bookmarkEnd w:id="15"/>
+      <w:bookmarkEnd w:id="16"/>
     </w:p>
     <w:p>
       <w:r>
@@ -5654,7 +5782,7 @@
           <w:color w:val="auto"/>
         </w:rPr>
       </w:pPr>
-      <w:bookmarkStart w:id="16" w:name="_Toc481401420"/>
+      <w:bookmarkStart w:id="17" w:name="_Toc481401420"/>
       <w:r>
         <w:rPr>
           <w:rFonts w:ascii="Calibri" w:hAnsi="Calibri" w:cs="Times New Roman"/>
@@ -5663,7 +5791,7 @@
         </w:rPr>
         <w:t>Descripción de Actividades</w:t>
       </w:r>
-      <w:bookmarkEnd w:id="16"/>
+      <w:bookmarkEnd w:id="17"/>
     </w:p>
     <w:p>
       <w:pPr>
@@ -6193,8 +6321,6 @@
           <w:rFonts w:ascii="Calibri" w:hAnsi="Calibri"/>
         </w:rPr>
       </w:pPr>
-      <w:bookmarkStart w:id="17" w:name="_GoBack"/>
-      <w:bookmarkEnd w:id="17"/>
     </w:p>
     <w:p>
       <w:pPr>
@@ -7937,7 +8063,7 @@
 </file>
 
 <file path=word/endnotes.xml><?xml version="1.0" encoding="utf-8"?>
-<w:endnotes xmlns:wpc="http://schemas.microsoft.com/office/word/2010/wordprocessingCanvas" xmlns:mc="http://schemas.openxmlformats.org/markup-compatibility/2006" xmlns:o="urn:schemas-microsoft-com:office:office" xmlns:r="http://schemas.openxmlformats.org/officeDocument/2006/relationships" xmlns:m="http://schemas.openxmlformats.org/officeDocument/2006/math" xmlns:v="urn:schemas-microsoft-com:vml" xmlns:wp14="http://schemas.microsoft.com/office/word/2010/wordprocessingDrawing" xmlns:wp="http://schemas.openxmlformats.org/drawingml/2006/wordprocessingDrawing" xmlns:w10="urn:schemas-microsoft-com:office:word" xmlns:w="http://schemas.openxmlformats.org/wordprocessingml/2006/main" xmlns:w14="http://schemas.microsoft.com/office/word/2010/wordml" xmlns:w15="http://schemas.microsoft.com/office/word/2012/wordml" xmlns:wpg="http://schemas.microsoft.com/office/word/2010/wordprocessingGroup" xmlns:wpi="http://schemas.microsoft.com/office/word/2010/wordprocessingInk" xmlns:wne="http://schemas.microsoft.com/office/word/2006/wordml" xmlns:wps="http://schemas.microsoft.com/office/word/2010/wordprocessingShape" mc:Ignorable="w14 w15 wp14">
+<w:endnotes xmlns:wpc="http://schemas.microsoft.com/office/word/2010/wordprocessingCanvas" xmlns:cx="http://schemas.microsoft.com/office/drawing/2014/chartex" xmlns:cx1="http://schemas.microsoft.com/office/drawing/2015/9/8/chartex" xmlns:cx2="http://schemas.microsoft.com/office/drawing/2015/10/21/chartex" xmlns:cx3="http://schemas.microsoft.com/office/drawing/2016/5/9/chartex" xmlns:cx4="http://schemas.microsoft.com/office/drawing/2016/5/10/chartex" xmlns:cx5="http://schemas.microsoft.com/office/drawing/2016/5/11/chartex" xmlns:mc="http://schemas.openxmlformats.org/markup-compatibility/2006" xmlns:o="urn:schemas-microsoft-com:office:office" xmlns:r="http://schemas.openxmlformats.org/officeDocument/2006/relationships" xmlns:m="http://schemas.openxmlformats.org/officeDocument/2006/math" xmlns:v="urn:schemas-microsoft-com:vml" xmlns:wp14="http://schemas.microsoft.com/office/word/2010/wordprocessingDrawing" xmlns:wp="http://schemas.openxmlformats.org/drawingml/2006/wordprocessingDrawing" xmlns:w10="urn:schemas-microsoft-com:office:word" xmlns:w="http://schemas.openxmlformats.org/wordprocessingml/2006/main" xmlns:w14="http://schemas.microsoft.com/office/word/2010/wordml" xmlns:w15="http://schemas.microsoft.com/office/word/2012/wordml" xmlns:w16se="http://schemas.microsoft.com/office/word/2015/wordml/symex" xmlns:wpg="http://schemas.microsoft.com/office/word/2010/wordprocessingGroup" xmlns:wpi="http://schemas.microsoft.com/office/word/2010/wordprocessingInk" xmlns:wne="http://schemas.microsoft.com/office/word/2006/wordml" xmlns:wps="http://schemas.microsoft.com/office/word/2010/wordprocessingShape" mc:Ignorable="w14 w15 w16se wp14">
   <w:endnote w:type="separator" w:id="-1">
     <w:p>
       <w:pPr>
@@ -7962,7 +8088,7 @@
 </file>
 
 <file path=word/footer1.xml><?xml version="1.0" encoding="utf-8"?>
-<w:ftr xmlns:wpc="http://schemas.microsoft.com/office/word/2010/wordprocessingCanvas" xmlns:mc="http://schemas.openxmlformats.org/markup-compatibility/2006" xmlns:o="urn:schemas-microsoft-com:office:office" xmlns:r="http://schemas.openxmlformats.org/officeDocument/2006/relationships" xmlns:m="http://schemas.openxmlformats.org/officeDocument/2006/math" xmlns:v="urn:schemas-microsoft-com:vml" xmlns:wp14="http://schemas.microsoft.com/office/word/2010/wordprocessingDrawing" xmlns:wp="http://schemas.openxmlformats.org/drawingml/2006/wordprocessingDrawing" xmlns:w10="urn:schemas-microsoft-com:office:word" xmlns:w="http://schemas.openxmlformats.org/wordprocessingml/2006/main" xmlns:w14="http://schemas.microsoft.com/office/word/2010/wordml" xmlns:w15="http://schemas.microsoft.com/office/word/2012/wordml" xmlns:wpg="http://schemas.microsoft.com/office/word/2010/wordprocessingGroup" xmlns:wpi="http://schemas.microsoft.com/office/word/2010/wordprocessingInk" xmlns:wne="http://schemas.microsoft.com/office/word/2006/wordml" xmlns:wps="http://schemas.microsoft.com/office/word/2010/wordprocessingShape" mc:Ignorable="w14 w15 wp14">
+<w:ftr xmlns:wpc="http://schemas.microsoft.com/office/word/2010/wordprocessingCanvas" xmlns:cx="http://schemas.microsoft.com/office/drawing/2014/chartex" xmlns:cx1="http://schemas.microsoft.com/office/drawing/2015/9/8/chartex" xmlns:cx2="http://schemas.microsoft.com/office/drawing/2015/10/21/chartex" xmlns:cx3="http://schemas.microsoft.com/office/drawing/2016/5/9/chartex" xmlns:cx4="http://schemas.microsoft.com/office/drawing/2016/5/10/chartex" xmlns:cx5="http://schemas.microsoft.com/office/drawing/2016/5/11/chartex" xmlns:mc="http://schemas.openxmlformats.org/markup-compatibility/2006" xmlns:o="urn:schemas-microsoft-com:office:office" xmlns:r="http://schemas.openxmlformats.org/officeDocument/2006/relationships" xmlns:m="http://schemas.openxmlformats.org/officeDocument/2006/math" xmlns:v="urn:schemas-microsoft-com:vml" xmlns:wp14="http://schemas.microsoft.com/office/word/2010/wordprocessingDrawing" xmlns:wp="http://schemas.openxmlformats.org/drawingml/2006/wordprocessingDrawing" xmlns:w10="urn:schemas-microsoft-com:office:word" xmlns:w="http://schemas.openxmlformats.org/wordprocessingml/2006/main" xmlns:w14="http://schemas.microsoft.com/office/word/2010/wordml" xmlns:w15="http://schemas.microsoft.com/office/word/2012/wordml" xmlns:w16se="http://schemas.microsoft.com/office/word/2015/wordml/symex" xmlns:wpg="http://schemas.microsoft.com/office/word/2010/wordprocessingGroup" xmlns:wpi="http://schemas.microsoft.com/office/word/2010/wordprocessingInk" xmlns:wne="http://schemas.microsoft.com/office/word/2006/wordml" xmlns:wps="http://schemas.microsoft.com/office/word/2010/wordprocessingShape" mc:Ignorable="w14 w15 w16se wp14">
   <w:p>
     <w:pPr>
       <w:pStyle w:val="Piedepgina"/>
@@ -8092,7 +8218,7 @@
                               <w:szCs w:val="40"/>
                               <w:lang w:val="es-ES"/>
                             </w:rPr>
-                            <w:t>4</w:t>
+                            <w:t>5</w:t>
                           </w:r>
                           <w:r>
                             <w:rPr>
@@ -8180,7 +8306,7 @@
                         <w:szCs w:val="40"/>
                         <w:lang w:val="es-ES"/>
                       </w:rPr>
-                      <w:t>4</w:t>
+                      <w:t>5</w:t>
                     </w:r>
                     <w:r>
                       <w:rPr>
@@ -8267,7 +8393,7 @@
             </wp:anchor>
           </w:drawing>
         </mc:Choice>
-        <mc:Fallback xmlns:w16se="http://schemas.microsoft.com/office/word/2015/wordml/symex" xmlns:cx="http://schemas.microsoft.com/office/drawing/2014/chartex">
+        <mc:Fallback>
           <w:pict>
             <v:rect w14:anchorId="6CC35183" id="Rectángulo 58" o:spid="_x0000_s1026" style="position:absolute;margin-left:0;margin-top:0;width:468pt;height:2.85pt;z-index:-251656192;visibility:visible;mso-wrap-style:square;mso-width-percent:1000;mso-height-percent:0;mso-wrap-distance-left:9pt;mso-wrap-distance-top:7.2pt;mso-wrap-distance-right:9pt;mso-wrap-distance-bottom:7.2pt;mso-position-horizontal:center;mso-position-horizontal-relative:margin;mso-position-vertical:top;mso-position-vertical-relative:bottom-margin-area;mso-width-percent:1000;mso-height-percent:0;mso-width-relative:margin;mso-height-relative:margin;v-text-anchor:middle" o:gfxdata="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" fillcolor="#5b9bd5 [3204]" stroked="f" strokeweight="1pt">
               <w10:wrap type="square" anchorx="margin" anchory="margin"/>
@@ -8281,7 +8407,7 @@
 </file>
 
 <file path=word/footnotes.xml><?xml version="1.0" encoding="utf-8"?>
-<w:footnotes xmlns:wpc="http://schemas.microsoft.com/office/word/2010/wordprocessingCanvas" xmlns:mc="http://schemas.openxmlformats.org/markup-compatibility/2006" xmlns:o="urn:schemas-microsoft-com:office:office" xmlns:r="http://schemas.openxmlformats.org/officeDocument/2006/relationships" xmlns:m="http://schemas.openxmlformats.org/officeDocument/2006/math" xmlns:v="urn:schemas-microsoft-com:vml" xmlns:wp14="http://schemas.microsoft.com/office/word/2010/wordprocessingDrawing" xmlns:wp="http://schemas.openxmlformats.org/drawingml/2006/wordprocessingDrawing" xmlns:w10="urn:schemas-microsoft-com:office:word" xmlns:w="http://schemas.openxmlformats.org/wordprocessingml/2006/main" xmlns:w14="http://schemas.microsoft.com/office/word/2010/wordml" xmlns:w15="http://schemas.microsoft.com/office/word/2012/wordml" xmlns:wpg="http://schemas.microsoft.com/office/word/2010/wordprocessingGroup" xmlns:wpi="http://schemas.microsoft.com/office/word/2010/wordprocessingInk" xmlns:wne="http://schemas.microsoft.com/office/word/2006/wordml" xmlns:wps="http://schemas.microsoft.com/office/word/2010/wordprocessingShape" mc:Ignorable="w14 w15 wp14">
+<w:footnotes xmlns:wpc="http://schemas.microsoft.com/office/word/2010/wordprocessingCanvas" xmlns:cx="http://schemas.microsoft.com/office/drawing/2014/chartex" xmlns:cx1="http://schemas.microsoft.com/office/drawing/2015/9/8/chartex" xmlns:cx2="http://schemas.microsoft.com/office/drawing/2015/10/21/chartex" xmlns:cx3="http://schemas.microsoft.com/office/drawing/2016/5/9/chartex" xmlns:cx4="http://schemas.microsoft.com/office/drawing/2016/5/10/chartex" xmlns:cx5="http://schemas.microsoft.com/office/drawing/2016/5/11/chartex" xmlns:mc="http://schemas.openxmlformats.org/markup-compatibility/2006" xmlns:o="urn:schemas-microsoft-com:office:office" xmlns:r="http://schemas.openxmlformats.org/officeDocument/2006/relationships" xmlns:m="http://schemas.openxmlformats.org/officeDocument/2006/math" xmlns:v="urn:schemas-microsoft-com:vml" xmlns:wp14="http://schemas.microsoft.com/office/word/2010/wordprocessingDrawing" xmlns:wp="http://schemas.openxmlformats.org/drawingml/2006/wordprocessingDrawing" xmlns:w10="urn:schemas-microsoft-com:office:word" xmlns:w="http://schemas.openxmlformats.org/wordprocessingml/2006/main" xmlns:w14="http://schemas.microsoft.com/office/word/2010/wordml" xmlns:w15="http://schemas.microsoft.com/office/word/2012/wordml" xmlns:w16se="http://schemas.microsoft.com/office/word/2015/wordml/symex" xmlns:wpg="http://schemas.microsoft.com/office/word/2010/wordprocessingGroup" xmlns:wpi="http://schemas.microsoft.com/office/word/2010/wordprocessingInk" xmlns:wne="http://schemas.microsoft.com/office/word/2006/wordml" xmlns:wps="http://schemas.microsoft.com/office/word/2010/wordprocessingShape" mc:Ignorable="w14 w15 w16se wp14">
   <w:footnote w:type="separator" w:id="-1">
     <w:p>
       <w:pPr>
@@ -8306,7 +8432,7 @@
 </file>
 
 <file path=word/header1.xml><?xml version="1.0" encoding="utf-8"?>
-<w:hdr xmlns:wpc="http://schemas.microsoft.com/office/word/2010/wordprocessingCanvas" xmlns:mc="http://schemas.openxmlformats.org/markup-compatibility/2006" xmlns:o="urn:schemas-microsoft-com:office:office" xmlns:r="http://schemas.openxmlformats.org/officeDocument/2006/relationships" xmlns:m="http://schemas.openxmlformats.org/officeDocument/2006/math" xmlns:v="urn:schemas-microsoft-com:vml" xmlns:wp14="http://schemas.microsoft.com/office/word/2010/wordprocessingDrawing" xmlns:wp="http://schemas.openxmlformats.org/drawingml/2006/wordprocessingDrawing" xmlns:w10="urn:schemas-microsoft-com:office:word" xmlns:w="http://schemas.openxmlformats.org/wordprocessingml/2006/main" xmlns:w14="http://schemas.microsoft.com/office/word/2010/wordml" xmlns:w15="http://schemas.microsoft.com/office/word/2012/wordml" xmlns:wpg="http://schemas.microsoft.com/office/word/2010/wordprocessingGroup" xmlns:wpi="http://schemas.microsoft.com/office/word/2010/wordprocessingInk" xmlns:wne="http://schemas.microsoft.com/office/word/2006/wordml" xmlns:wps="http://schemas.microsoft.com/office/word/2010/wordprocessingShape" mc:Ignorable="w14 w15 wp14">
+<w:hdr xmlns:wpc="http://schemas.microsoft.com/office/word/2010/wordprocessingCanvas" xmlns:cx="http://schemas.microsoft.com/office/drawing/2014/chartex" xmlns:cx1="http://schemas.microsoft.com/office/drawing/2015/9/8/chartex" xmlns:cx2="http://schemas.microsoft.com/office/drawing/2015/10/21/chartex" xmlns:cx3="http://schemas.microsoft.com/office/drawing/2016/5/9/chartex" xmlns:cx4="http://schemas.microsoft.com/office/drawing/2016/5/10/chartex" xmlns:cx5="http://schemas.microsoft.com/office/drawing/2016/5/11/chartex" xmlns:mc="http://schemas.openxmlformats.org/markup-compatibility/2006" xmlns:o="urn:schemas-microsoft-com:office:office" xmlns:r="http://schemas.openxmlformats.org/officeDocument/2006/relationships" xmlns:m="http://schemas.openxmlformats.org/officeDocument/2006/math" xmlns:v="urn:schemas-microsoft-com:vml" xmlns:wp14="http://schemas.microsoft.com/office/word/2010/wordprocessingDrawing" xmlns:wp="http://schemas.openxmlformats.org/drawingml/2006/wordprocessingDrawing" xmlns:w10="urn:schemas-microsoft-com:office:word" xmlns:w="http://schemas.openxmlformats.org/wordprocessingml/2006/main" xmlns:w14="http://schemas.microsoft.com/office/word/2010/wordml" xmlns:w15="http://schemas.microsoft.com/office/word/2012/wordml" xmlns:w16se="http://schemas.microsoft.com/office/word/2015/wordml/symex" xmlns:wpg="http://schemas.microsoft.com/office/word/2010/wordprocessingGroup" xmlns:wpi="http://schemas.microsoft.com/office/word/2010/wordprocessingInk" xmlns:wne="http://schemas.microsoft.com/office/word/2006/wordml" xmlns:wps="http://schemas.microsoft.com/office/word/2010/wordprocessingShape" mc:Ignorable="w14 w15 w16se wp14">
   <w:tbl>
     <w:tblPr>
       <w:tblStyle w:val="Tablaconcuadrcula"/>
@@ -8358,7 +8484,7 @@
             <w:t>Versión :</w:t>
           </w:r>
           <w:r>
-            <w:t xml:space="preserve"> 1.1</w:t>
+            <w:t xml:space="preserve"> 1.3</w:t>
           </w:r>
         </w:p>
       </w:tc>
@@ -8392,10 +8518,19 @@
             <w:rPr>
               <w:b/>
             </w:rPr>
-            <w:t xml:space="preserve">Fecha    : </w:t>
+            <w:t>Fecha</w:t>
           </w:r>
           <w:r>
-            <w:t>29/04/17</w:t>
+            <w:rPr>
+              <w:b/>
+            </w:rPr>
+            <w:t xml:space="preserve"> : </w:t>
+          </w:r>
+          <w:r>
+            <w:t>05/05</w:t>
+          </w:r>
+          <w:r>
+            <w:t>/17</w:t>
           </w:r>
         </w:p>
       </w:tc>
@@ -8410,7 +8545,7 @@
 </file>
 
 <file path=word/header2.xml><?xml version="1.0" encoding="utf-8"?>
-<w:hdr xmlns:wpc="http://schemas.microsoft.com/office/word/2010/wordprocessingCanvas" xmlns:mc="http://schemas.openxmlformats.org/markup-compatibility/2006" xmlns:o="urn:schemas-microsoft-com:office:office" xmlns:r="http://schemas.openxmlformats.org/officeDocument/2006/relationships" xmlns:m="http://schemas.openxmlformats.org/officeDocument/2006/math" xmlns:v="urn:schemas-microsoft-com:vml" xmlns:wp14="http://schemas.microsoft.com/office/word/2010/wordprocessingDrawing" xmlns:wp="http://schemas.openxmlformats.org/drawingml/2006/wordprocessingDrawing" xmlns:w10="urn:schemas-microsoft-com:office:word" xmlns:w="http://schemas.openxmlformats.org/wordprocessingml/2006/main" xmlns:w14="http://schemas.microsoft.com/office/word/2010/wordml" xmlns:w15="http://schemas.microsoft.com/office/word/2012/wordml" xmlns:wpg="http://schemas.microsoft.com/office/word/2010/wordprocessingGroup" xmlns:wpi="http://schemas.microsoft.com/office/word/2010/wordprocessingInk" xmlns:wne="http://schemas.microsoft.com/office/word/2006/wordml" xmlns:wps="http://schemas.microsoft.com/office/word/2010/wordprocessingShape" mc:Ignorable="w14 w15 wp14">
+<w:hdr xmlns:wpc="http://schemas.microsoft.com/office/word/2010/wordprocessingCanvas" xmlns:cx="http://schemas.microsoft.com/office/drawing/2014/chartex" xmlns:cx1="http://schemas.microsoft.com/office/drawing/2015/9/8/chartex" xmlns:cx2="http://schemas.microsoft.com/office/drawing/2015/10/21/chartex" xmlns:cx3="http://schemas.microsoft.com/office/drawing/2016/5/9/chartex" xmlns:cx4="http://schemas.microsoft.com/office/drawing/2016/5/10/chartex" xmlns:cx5="http://schemas.microsoft.com/office/drawing/2016/5/11/chartex" xmlns:mc="http://schemas.openxmlformats.org/markup-compatibility/2006" xmlns:o="urn:schemas-microsoft-com:office:office" xmlns:r="http://schemas.openxmlformats.org/officeDocument/2006/relationships" xmlns:m="http://schemas.openxmlformats.org/officeDocument/2006/math" xmlns:v="urn:schemas-microsoft-com:vml" xmlns:wp14="http://schemas.microsoft.com/office/word/2010/wordprocessingDrawing" xmlns:wp="http://schemas.openxmlformats.org/drawingml/2006/wordprocessingDrawing" xmlns:w10="urn:schemas-microsoft-com:office:word" xmlns:w="http://schemas.openxmlformats.org/wordprocessingml/2006/main" xmlns:w14="http://schemas.microsoft.com/office/word/2010/wordml" xmlns:w15="http://schemas.microsoft.com/office/word/2012/wordml" xmlns:w16se="http://schemas.microsoft.com/office/word/2015/wordml/symex" xmlns:wpg="http://schemas.microsoft.com/office/word/2010/wordprocessingGroup" xmlns:wpi="http://schemas.microsoft.com/office/word/2010/wordprocessingInk" xmlns:wne="http://schemas.microsoft.com/office/word/2006/wordml" xmlns:wps="http://schemas.microsoft.com/office/word/2010/wordprocessingShape" mc:Ignorable="w14 w15 w16se wp14">
   <w:p>
     <w:pPr>
       <w:pStyle w:val="Encabezado"/>
@@ -8420,7 +8555,7 @@
 </file>
 
 <file path=word/numbering.xml><?xml version="1.0" encoding="utf-8"?>
-<w:numbering xmlns:wpc="http://schemas.microsoft.com/office/word/2010/wordprocessingCanvas" xmlns:mc="http://schemas.openxmlformats.org/markup-compatibility/2006" xmlns:o="urn:schemas-microsoft-com:office:office" xmlns:r="http://schemas.openxmlformats.org/officeDocument/2006/relationships" xmlns:m="http://schemas.openxmlformats.org/officeDocument/2006/math" xmlns:v="urn:schemas-microsoft-com:vml" xmlns:wp14="http://schemas.microsoft.com/office/word/2010/wordprocessingDrawing" xmlns:wp="http://schemas.openxmlformats.org/drawingml/2006/wordprocessingDrawing" xmlns:w10="urn:schemas-microsoft-com:office:word" xmlns:w="http://schemas.openxmlformats.org/wordprocessingml/2006/main" xmlns:w14="http://schemas.microsoft.com/office/word/2010/wordml" xmlns:w15="http://schemas.microsoft.com/office/word/2012/wordml" xmlns:wpg="http://schemas.microsoft.com/office/word/2010/wordprocessingGroup" xmlns:wpi="http://schemas.microsoft.com/office/word/2010/wordprocessingInk" xmlns:wne="http://schemas.microsoft.com/office/word/2006/wordml" xmlns:wps="http://schemas.microsoft.com/office/word/2010/wordprocessingShape" mc:Ignorable="w14 w15 wp14">
+<w:numbering xmlns:wpc="http://schemas.microsoft.com/office/word/2010/wordprocessingCanvas" xmlns:cx="http://schemas.microsoft.com/office/drawing/2014/chartex" xmlns:cx1="http://schemas.microsoft.com/office/drawing/2015/9/8/chartex" xmlns:cx2="http://schemas.microsoft.com/office/drawing/2015/10/21/chartex" xmlns:cx3="http://schemas.microsoft.com/office/drawing/2016/5/9/chartex" xmlns:cx4="http://schemas.microsoft.com/office/drawing/2016/5/10/chartex" xmlns:cx5="http://schemas.microsoft.com/office/drawing/2016/5/11/chartex" xmlns:mc="http://schemas.openxmlformats.org/markup-compatibility/2006" xmlns:o="urn:schemas-microsoft-com:office:office" xmlns:r="http://schemas.openxmlformats.org/officeDocument/2006/relationships" xmlns:m="http://schemas.openxmlformats.org/officeDocument/2006/math" xmlns:v="urn:schemas-microsoft-com:vml" xmlns:wp14="http://schemas.microsoft.com/office/word/2010/wordprocessingDrawing" xmlns:wp="http://schemas.openxmlformats.org/drawingml/2006/wordprocessingDrawing" xmlns:w10="urn:schemas-microsoft-com:office:word" xmlns:w="http://schemas.openxmlformats.org/wordprocessingml/2006/main" xmlns:w14="http://schemas.microsoft.com/office/word/2010/wordml" xmlns:w15="http://schemas.microsoft.com/office/word/2012/wordml" xmlns:w16se="http://schemas.microsoft.com/office/word/2015/wordml/symex" xmlns:wpg="http://schemas.microsoft.com/office/word/2010/wordprocessingGroup" xmlns:wpi="http://schemas.microsoft.com/office/word/2010/wordprocessingInk" xmlns:wne="http://schemas.microsoft.com/office/word/2006/wordml" xmlns:wps="http://schemas.microsoft.com/office/word/2010/wordprocessingShape" mc:Ignorable="w14 w15 w16se wp14">
   <w:abstractNum w:abstractNumId="0" w15:restartNumberingAfterBreak="0">
     <w:nsid w:val="011F2851"/>
     <w:multiLevelType w:val="hybridMultilevel"/>
@@ -13046,7 +13181,7 @@
 </file>
 
 <file path=word/styles.xml><?xml version="1.0" encoding="utf-8"?>
-<w:styles xmlns:mc="http://schemas.openxmlformats.org/markup-compatibility/2006" xmlns:r="http://schemas.openxmlformats.org/officeDocument/2006/relationships" xmlns:w="http://schemas.openxmlformats.org/wordprocessingml/2006/main" xmlns:w14="http://schemas.microsoft.com/office/word/2010/wordml" xmlns:w15="http://schemas.microsoft.com/office/word/2012/wordml" mc:Ignorable="w14 w15">
+<w:styles xmlns:mc="http://schemas.openxmlformats.org/markup-compatibility/2006" xmlns:r="http://schemas.openxmlformats.org/officeDocument/2006/relationships" xmlns:w="http://schemas.openxmlformats.org/wordprocessingml/2006/main" xmlns:w14="http://schemas.microsoft.com/office/word/2010/wordml" xmlns:w15="http://schemas.microsoft.com/office/word/2012/wordml" xmlns:w16se="http://schemas.microsoft.com/office/word/2015/wordml/symex" mc:Ignorable="w14 w15 w16se">
   <w:docDefaults>
     <w:rPrDefault>
       <w:rPr>
@@ -13062,7 +13197,7 @@
       </w:pPr>
     </w:pPrDefault>
   </w:docDefaults>
-  <w:latentStyles w:defLockedState="0" w:defUIPriority="99" w:defSemiHidden="0" w:defUnhideWhenUsed="0" w:defQFormat="0" w:count="371">
+  <w:latentStyles w:defLockedState="0" w:defUIPriority="99" w:defSemiHidden="0" w:defUnhideWhenUsed="0" w:defQFormat="0" w:count="374">
     <w:lsdException w:name="Normal" w:uiPriority="0" w:qFormat="1"/>
     <w:lsdException w:name="heading 1" w:uiPriority="9" w:qFormat="1"/>
     <w:lsdException w:name="heading 2" w:semiHidden="1" w:uiPriority="9" w:unhideWhenUsed="1" w:qFormat="1"/>
@@ -13434,6 +13569,9 @@
     <w:lsdException w:name="List Table 5 Dark Accent 6" w:uiPriority="50"/>
     <w:lsdException w:name="List Table 6 Colorful Accent 6" w:uiPriority="51"/>
     <w:lsdException w:name="List Table 7 Colorful Accent 6" w:uiPriority="52"/>
+    <w:lsdException w:name="Mention" w:semiHidden="1" w:unhideWhenUsed="1"/>
+    <w:lsdException w:name="Smart Hyperlink" w:semiHidden="1" w:unhideWhenUsed="1"/>
+    <w:lsdException w:name="Hashtag" w:semiHidden="1" w:unhideWhenUsed="1"/>
   </w:latentStyles>
   <w:style w:type="paragraph" w:default="1" w:styleId="Normal">
     <w:name w:val="Normal"/>
@@ -13938,7 +14076,7 @@
       <w:szCs w:val="32"/>
     </w:rPr>
   </w:style>
-  <w:style w:type="paragraph" w:styleId="TtulodeTDC">
+  <w:style w:type="paragraph" w:styleId="TtuloTDC">
     <w:name w:val="TOC Heading"/>
     <w:basedOn w:val="Ttulo1"/>
     <w:next w:val="Normal"/>
@@ -14322,7 +14460,7 @@
 </file>
 
 <file path=word/glossary/document.xml><?xml version="1.0" encoding="utf-8"?>
-<w:glossaryDocument xmlns:wpc="http://schemas.microsoft.com/office/word/2010/wordprocessingCanvas" xmlns:mc="http://schemas.openxmlformats.org/markup-compatibility/2006" xmlns:o="urn:schemas-microsoft-com:office:office" xmlns:r="http://schemas.openxmlformats.org/officeDocument/2006/relationships" xmlns:m="http://schemas.openxmlformats.org/officeDocument/2006/math" xmlns:v="urn:schemas-microsoft-com:vml" xmlns:wp14="http://schemas.microsoft.com/office/word/2010/wordprocessingDrawing" xmlns:wp="http://schemas.openxmlformats.org/drawingml/2006/wordprocessingDrawing" xmlns:w10="urn:schemas-microsoft-com:office:word" xmlns:w="http://schemas.openxmlformats.org/wordprocessingml/2006/main" xmlns:w14="http://schemas.microsoft.com/office/word/2010/wordml" xmlns:w15="http://schemas.microsoft.com/office/word/2012/wordml" xmlns:wpg="http://schemas.microsoft.com/office/word/2010/wordprocessingGroup" xmlns:wpi="http://schemas.microsoft.com/office/word/2010/wordprocessingInk" xmlns:wne="http://schemas.microsoft.com/office/word/2006/wordml" xmlns:wps="http://schemas.microsoft.com/office/word/2010/wordprocessingShape" mc:Ignorable="w14 w15 wp14">
+<w:glossaryDocument xmlns:wpc="http://schemas.microsoft.com/office/word/2010/wordprocessingCanvas" xmlns:cx="http://schemas.microsoft.com/office/drawing/2014/chartex" xmlns:cx1="http://schemas.microsoft.com/office/drawing/2015/9/8/chartex" xmlns:cx2="http://schemas.microsoft.com/office/drawing/2015/10/21/chartex" xmlns:cx3="http://schemas.microsoft.com/office/drawing/2016/5/9/chartex" xmlns:cx4="http://schemas.microsoft.com/office/drawing/2016/5/10/chartex" xmlns:cx5="http://schemas.microsoft.com/office/drawing/2016/5/11/chartex" xmlns:mc="http://schemas.openxmlformats.org/markup-compatibility/2006" xmlns:o="urn:schemas-microsoft-com:office:office" xmlns:r="http://schemas.openxmlformats.org/officeDocument/2006/relationships" xmlns:m="http://schemas.openxmlformats.org/officeDocument/2006/math" xmlns:v="urn:schemas-microsoft-com:vml" xmlns:wp14="http://schemas.microsoft.com/office/word/2010/wordprocessingDrawing" xmlns:wp="http://schemas.openxmlformats.org/drawingml/2006/wordprocessingDrawing" xmlns:w10="urn:schemas-microsoft-com:office:word" xmlns:w="http://schemas.openxmlformats.org/wordprocessingml/2006/main" xmlns:w14="http://schemas.microsoft.com/office/word/2010/wordml" xmlns:w15="http://schemas.microsoft.com/office/word/2012/wordml" xmlns:w16se="http://schemas.microsoft.com/office/word/2015/wordml/symex" xmlns:wpg="http://schemas.microsoft.com/office/word/2010/wordprocessingGroup" xmlns:wpi="http://schemas.microsoft.com/office/word/2010/wordprocessingInk" xmlns:wne="http://schemas.microsoft.com/office/word/2006/wordml" xmlns:wps="http://schemas.microsoft.com/office/word/2010/wordprocessingShape" mc:Ignorable="w14 w15 w16se wp14">
   <w:docParts>
     <w:docPart>
       <w:docPartPr>
@@ -14358,7 +14496,7 @@
 </file>
 
 <file path=word/glossary/fontTable.xml><?xml version="1.0" encoding="utf-8"?>
-<w:fonts xmlns:mc="http://schemas.openxmlformats.org/markup-compatibility/2006" xmlns:r="http://schemas.openxmlformats.org/officeDocument/2006/relationships" xmlns:w="http://schemas.openxmlformats.org/wordprocessingml/2006/main" xmlns:w14="http://schemas.microsoft.com/office/word/2010/wordml" xmlns:w15="http://schemas.microsoft.com/office/word/2012/wordml" mc:Ignorable="w14 w15">
+<w:fonts xmlns:mc="http://schemas.openxmlformats.org/markup-compatibility/2006" xmlns:r="http://schemas.openxmlformats.org/officeDocument/2006/relationships" xmlns:w="http://schemas.openxmlformats.org/wordprocessingml/2006/main" xmlns:w14="http://schemas.microsoft.com/office/word/2010/wordml" xmlns:w15="http://schemas.microsoft.com/office/word/2012/wordml" xmlns:w16se="http://schemas.microsoft.com/office/word/2015/wordml/symex" mc:Ignorable="w14 w15 w16se">
   <w:font w:name="Symbol">
     <w:panose1 w:val="05050102010706020507"/>
     <w:charset w:val="02"/>
@@ -14371,14 +14509,14 @@
     <w:charset w:val="00"/>
     <w:family w:val="roman"/>
     <w:pitch w:val="variable"/>
-    <w:sig w:usb0="E0002EFF" w:usb1="C000785B" w:usb2="00000009" w:usb3="00000000" w:csb0="000001FF" w:csb1="00000000"/>
+    <w:sig w:usb0="E0002AFF" w:usb1="C0007841" w:usb2="00000009" w:usb3="00000000" w:csb0="000001FF" w:csb1="00000000"/>
   </w:font>
   <w:font w:name="Courier New">
     <w:panose1 w:val="02070309020205020404"/>
     <w:charset w:val="00"/>
     <w:family w:val="modern"/>
     <w:pitch w:val="fixed"/>
-    <w:sig w:usb0="E0002EFF" w:usb1="C0007843" w:usb2="00000009" w:usb3="00000000" w:csb0="000001FF" w:csb1="00000000"/>
+    <w:sig w:usb0="E0002AFF" w:usb1="C0007843" w:usb2="00000009" w:usb3="00000000" w:csb0="000001FF" w:csb1="00000000"/>
   </w:font>
   <w:font w:name="Wingdings">
     <w:panose1 w:val="05000000000000000000"/>
@@ -14392,14 +14530,14 @@
     <w:charset w:val="00"/>
     <w:family w:val="swiss"/>
     <w:pitch w:val="variable"/>
-    <w:sig w:usb0="E0002AFF" w:usb1="C000247B" w:usb2="00000009" w:usb3="00000000" w:csb0="000001FF" w:csb1="00000000"/>
+    <w:sig w:usb0="E00002FF" w:usb1="4000ACFF" w:usb2="00000001" w:usb3="00000000" w:csb0="0000019F" w:csb1="00000000"/>
   </w:font>
   <w:font w:name="Calibri Light">
     <w:panose1 w:val="020F0302020204030204"/>
     <w:charset w:val="00"/>
     <w:family w:val="swiss"/>
     <w:pitch w:val="variable"/>
-    <w:sig w:usb0="E0002AFF" w:usb1="C000247B" w:usb2="00000009" w:usb3="00000000" w:csb0="000001FF" w:csb1="00000000"/>
+    <w:sig w:usb0="A00002EF" w:usb1="4000207B" w:usb2="00000000" w:usb3="00000000" w:csb0="0000019F" w:csb1="00000000"/>
   </w:font>
   <w:font w:name="Tahoma">
     <w:panose1 w:val="020B0604030504040204"/>
@@ -14413,13 +14551,13 @@
     <w:charset w:val="00"/>
     <w:family w:val="swiss"/>
     <w:pitch w:val="variable"/>
-    <w:sig w:usb0="E0002EFF" w:usb1="C0007843" w:usb2="00000009" w:usb3="00000000" w:csb0="000001FF" w:csb1="00000000"/>
+    <w:sig w:usb0="E0002AFF" w:usb1="C0007843" w:usb2="00000009" w:usb3="00000000" w:csb0="000001FF" w:csb1="00000000"/>
   </w:font>
 </w:fonts>
 </file>
 
 <file path=word/glossary/settings.xml><?xml version="1.0" encoding="utf-8"?>
-<w:settings xmlns:mc="http://schemas.openxmlformats.org/markup-compatibility/2006" xmlns:o="urn:schemas-microsoft-com:office:office" xmlns:r="http://schemas.openxmlformats.org/officeDocument/2006/relationships" xmlns:m="http://schemas.openxmlformats.org/officeDocument/2006/math" xmlns:v="urn:schemas-microsoft-com:vml" xmlns:w10="urn:schemas-microsoft-com:office:word" xmlns:w="http://schemas.openxmlformats.org/wordprocessingml/2006/main" xmlns:w14="http://schemas.microsoft.com/office/word/2010/wordml" xmlns:w15="http://schemas.microsoft.com/office/word/2012/wordml" xmlns:sl="http://schemas.openxmlformats.org/schemaLibrary/2006/main" mc:Ignorable="w14 w15">
+<w:settings xmlns:mc="http://schemas.openxmlformats.org/markup-compatibility/2006" xmlns:o="urn:schemas-microsoft-com:office:office" xmlns:r="http://schemas.openxmlformats.org/officeDocument/2006/relationships" xmlns:m="http://schemas.openxmlformats.org/officeDocument/2006/math" xmlns:v="urn:schemas-microsoft-com:vml" xmlns:w10="urn:schemas-microsoft-com:office:word" xmlns:w="http://schemas.openxmlformats.org/wordprocessingml/2006/main" xmlns:w14="http://schemas.microsoft.com/office/word/2010/wordml" xmlns:w15="http://schemas.microsoft.com/office/word/2012/wordml" xmlns:w16se="http://schemas.microsoft.com/office/word/2015/wordml/symex" xmlns:sl="http://schemas.openxmlformats.org/schemaLibrary/2006/main" mc:Ignorable="w14 w15 w16se">
   <w:view w:val="normal"/>
   <w:defaultTabStop w:val="708"/>
   <w:hyphenationZone w:val="425"/>
@@ -14445,7 +14583,9 @@
     <w:rsid w:val="008E7C8F"/>
     <w:rsid w:val="00944B19"/>
     <w:rsid w:val="00956354"/>
+    <w:rsid w:val="00982C9E"/>
     <w:rsid w:val="00BB62E7"/>
+    <w:rsid w:val="00CE2738"/>
     <w:rsid w:val="00CE33F9"/>
     <w:rsid w:val="00E17AF0"/>
   </w:rsids>
@@ -14465,12 +14605,12 @@
   <w:themeFontLang w:val="es-PE"/>
   <w:clrSchemeMapping w:bg1="light1" w:t1="dark1" w:bg2="light2" w:t2="dark2" w:accent1="accent1" w:accent2="accent2" w:accent3="accent3" w:accent4="accent4" w:accent5="accent5" w:accent6="accent6" w:hyperlink="hyperlink" w:followedHyperlink="followedHyperlink"/>
   <w:decimalSymbol w:val="."/>
-  <w:listSeparator w:val=";"/>
+  <w:listSeparator w:val=","/>
 </w:settings>
 </file>
 
 <file path=word/glossary/styles.xml><?xml version="1.0" encoding="utf-8"?>
-<w:styles xmlns:mc="http://schemas.openxmlformats.org/markup-compatibility/2006" xmlns:r="http://schemas.openxmlformats.org/officeDocument/2006/relationships" xmlns:w="http://schemas.openxmlformats.org/wordprocessingml/2006/main" xmlns:w14="http://schemas.microsoft.com/office/word/2010/wordml" xmlns:w15="http://schemas.microsoft.com/office/word/2012/wordml" mc:Ignorable="w14 w15">
+<w:styles xmlns:mc="http://schemas.openxmlformats.org/markup-compatibility/2006" xmlns:r="http://schemas.openxmlformats.org/officeDocument/2006/relationships" xmlns:w="http://schemas.openxmlformats.org/wordprocessingml/2006/main" xmlns:w14="http://schemas.microsoft.com/office/word/2010/wordml" xmlns:w15="http://schemas.microsoft.com/office/word/2012/wordml" xmlns:w16se="http://schemas.microsoft.com/office/word/2015/wordml/symex" mc:Ignorable="w14 w15 w16se">
   <w:docDefaults>
     <w:rPrDefault>
       <w:rPr>
@@ -14486,7 +14626,7 @@
       </w:pPr>
     </w:pPrDefault>
   </w:docDefaults>
-  <w:latentStyles w:defLockedState="0" w:defUIPriority="99" w:defSemiHidden="0" w:defUnhideWhenUsed="0" w:defQFormat="0" w:count="371">
+  <w:latentStyles w:defLockedState="0" w:defUIPriority="99" w:defSemiHidden="0" w:defUnhideWhenUsed="0" w:defQFormat="0" w:count="374">
     <w:lsdException w:name="Normal" w:uiPriority="0" w:qFormat="1"/>
     <w:lsdException w:name="heading 1" w:uiPriority="9" w:qFormat="1"/>
     <w:lsdException w:name="heading 2" w:semiHidden="1" w:uiPriority="9" w:unhideWhenUsed="1" w:qFormat="1"/>
@@ -14858,6 +14998,9 @@
     <w:lsdException w:name="List Table 5 Dark Accent 6" w:uiPriority="50"/>
     <w:lsdException w:name="List Table 6 Colorful Accent 6" w:uiPriority="51"/>
     <w:lsdException w:name="List Table 7 Colorful Accent 6" w:uiPriority="52"/>
+    <w:lsdException w:name="Mention" w:semiHidden="1" w:unhideWhenUsed="1"/>
+    <w:lsdException w:name="Smart Hyperlink" w:semiHidden="1" w:unhideWhenUsed="1"/>
+    <w:lsdException w:name="Hashtag" w:semiHidden="1" w:unhideWhenUsed="1"/>
   </w:latentStyles>
   <w:style w:type="paragraph" w:default="1" w:styleId="Normal">
     <w:name w:val="Normal"/>
@@ -14913,7 +15056,7 @@
 </file>
 
 <file path=word/glossary/webSettings.xml><?xml version="1.0" encoding="utf-8"?>
-<w:webSettings xmlns:mc="http://schemas.openxmlformats.org/markup-compatibility/2006" xmlns:r="http://schemas.openxmlformats.org/officeDocument/2006/relationships" xmlns:w="http://schemas.openxmlformats.org/wordprocessingml/2006/main" xmlns:w14="http://schemas.microsoft.com/office/word/2010/wordml" xmlns:w15="http://schemas.microsoft.com/office/word/2012/wordml" mc:Ignorable="w14 w15">
+<w:webSettings xmlns:mc="http://schemas.openxmlformats.org/markup-compatibility/2006" xmlns:r="http://schemas.openxmlformats.org/officeDocument/2006/relationships" xmlns:w="http://schemas.openxmlformats.org/wordprocessingml/2006/main" xmlns:w14="http://schemas.microsoft.com/office/word/2010/wordml" xmlns:w15="http://schemas.microsoft.com/office/word/2012/wordml" xmlns:w16se="http://schemas.microsoft.com/office/word/2015/wordml/symex" mc:Ignorable="w14 w15 w16se">
   <w:optimizeForBrowser/>
   <w:allowPNG/>
 </w:webSettings>
@@ -15185,7 +15328,7 @@
 </file>
 
 <file path=customXml/itemProps1.xml><?xml version="1.0" encoding="utf-8"?>
-<ds:datastoreItem xmlns:ds="http://schemas.openxmlformats.org/officeDocument/2006/customXml" ds:itemID="{AD95974B-B762-48BE-9BC6-52CAA4EF3F77}">
+<ds:datastoreItem xmlns:ds="http://schemas.openxmlformats.org/officeDocument/2006/customXml" ds:itemID="{C6760786-CD5D-4E49-A2B8-83C5CF322CDD}">
   <ds:schemaRefs>
     <ds:schemaRef ds:uri="http://schemas.openxmlformats.org/officeDocument/2006/bibliography"/>
   </ds:schemaRefs>

</xml_diff>

<commit_message>
Correccion del proceso tres
</commit_message>
<xml_diff>
--- a/NV/Desarrollo/SBDL/Negocio/SBDL_DPN.docx
+++ b/NV/Desarrollo/SBDL/Negocio/SBDL_DPN.docx
@@ -1,6 +1,6 @@
 
 <file path=word/document.xml><?xml version="1.0" encoding="utf-8"?>
-<w:document xmlns:wpc="http://schemas.microsoft.com/office/word/2010/wordprocessingCanvas" xmlns:cx="http://schemas.microsoft.com/office/drawing/2014/chartex" xmlns:cx1="http://schemas.microsoft.com/office/drawing/2015/9/8/chartex" xmlns:cx2="http://schemas.microsoft.com/office/drawing/2015/10/21/chartex" xmlns:cx3="http://schemas.microsoft.com/office/drawing/2016/5/9/chartex" xmlns:cx4="http://schemas.microsoft.com/office/drawing/2016/5/10/chartex" xmlns:cx5="http://schemas.microsoft.com/office/drawing/2016/5/11/chartex" xmlns:mc="http://schemas.openxmlformats.org/markup-compatibility/2006" xmlns:o="urn:schemas-microsoft-com:office:office" xmlns:r="http://schemas.openxmlformats.org/officeDocument/2006/relationships" xmlns:m="http://schemas.openxmlformats.org/officeDocument/2006/math" xmlns:v="urn:schemas-microsoft-com:vml" xmlns:wp14="http://schemas.microsoft.com/office/word/2010/wordprocessingDrawing" xmlns:wp="http://schemas.openxmlformats.org/drawingml/2006/wordprocessingDrawing" xmlns:w10="urn:schemas-microsoft-com:office:word" xmlns:w="http://schemas.openxmlformats.org/wordprocessingml/2006/main" xmlns:w14="http://schemas.microsoft.com/office/word/2010/wordml" xmlns:w15="http://schemas.microsoft.com/office/word/2012/wordml" xmlns:w16se="http://schemas.microsoft.com/office/word/2015/wordml/symex" xmlns:wpg="http://schemas.microsoft.com/office/word/2010/wordprocessingGroup" xmlns:wpi="http://schemas.microsoft.com/office/word/2010/wordprocessingInk" xmlns:wne="http://schemas.microsoft.com/office/word/2006/wordml" xmlns:wps="http://schemas.microsoft.com/office/word/2010/wordprocessingShape" mc:Ignorable="w14 w15 w16se wp14">
+<w:document xmlns:wpc="http://schemas.microsoft.com/office/word/2010/wordprocessingCanvas" xmlns:mc="http://schemas.openxmlformats.org/markup-compatibility/2006" xmlns:o="urn:schemas-microsoft-com:office:office" xmlns:r="http://schemas.openxmlformats.org/officeDocument/2006/relationships" xmlns:m="http://schemas.openxmlformats.org/officeDocument/2006/math" xmlns:v="urn:schemas-microsoft-com:vml" xmlns:wp14="http://schemas.microsoft.com/office/word/2010/wordprocessingDrawing" xmlns:wp="http://schemas.openxmlformats.org/drawingml/2006/wordprocessingDrawing" xmlns:w10="urn:schemas-microsoft-com:office:word" xmlns:w="http://schemas.openxmlformats.org/wordprocessingml/2006/main" xmlns:w14="http://schemas.microsoft.com/office/word/2010/wordml" xmlns:w15="http://schemas.microsoft.com/office/word/2012/wordml" xmlns:wpg="http://schemas.microsoft.com/office/word/2010/wordprocessingGroup" xmlns:wpi="http://schemas.microsoft.com/office/word/2010/wordprocessingInk" xmlns:wne="http://schemas.microsoft.com/office/word/2006/wordml" xmlns:wps="http://schemas.microsoft.com/office/word/2010/wordprocessingShape" mc:Ignorable="w14 w15 wp14">
   <w:body>
     <w:p>
       <w:pPr>
@@ -12,8 +12,6 @@
           <w:szCs w:val="36"/>
         </w:rPr>
       </w:pPr>
-      <w:bookmarkStart w:id="0" w:name="_GoBack"/>
-      <w:bookmarkEnd w:id="0"/>
     </w:p>
     <w:p>
       <w:pPr>
@@ -161,7 +159,7 @@
           <w:sz w:val="44"/>
           <w:szCs w:val="40"/>
         </w:rPr>
-        <w:t>3</w:t>
+        <w:t>4</w:t>
       </w:r>
     </w:p>
     <w:p>
@@ -190,10 +188,10 @@
           <w:sz w:val="32"/>
         </w:rPr>
       </w:pPr>
-      <w:bookmarkStart w:id="1" w:name="_Toc452417191"/>
-      <w:bookmarkStart w:id="2" w:name="_Toc452557332"/>
-      <w:bookmarkStart w:id="3" w:name="_Toc452557509"/>
-      <w:bookmarkStart w:id="4" w:name="_Toc452557593"/>
+      <w:bookmarkStart w:id="0" w:name="_Toc452417191"/>
+      <w:bookmarkStart w:id="1" w:name="_Toc452557332"/>
+      <w:bookmarkStart w:id="2" w:name="_Toc452557509"/>
+      <w:bookmarkStart w:id="3" w:name="_Toc452557593"/>
       <w:r>
         <w:rPr>
           <w:rFonts w:ascii="Calibri" w:hAnsi="Calibri" w:cs="Times New Roman"/>
@@ -203,10 +201,10 @@
         <w:lastRenderedPageBreak/>
         <w:t>HISTORIAL DE REVISIONES</w:t>
       </w:r>
+      <w:bookmarkEnd w:id="0"/>
       <w:bookmarkEnd w:id="1"/>
       <w:bookmarkEnd w:id="2"/>
       <w:bookmarkEnd w:id="3"/>
-      <w:bookmarkEnd w:id="4"/>
     </w:p>
     <w:p>
       <w:pPr>
@@ -805,6 +803,137 @@
             <w:tcBorders>
               <w:top w:val="single" w:sz="6" w:space="0" w:color="00000A"/>
               <w:left w:val="single" w:sz="6" w:space="0" w:color="00000A"/>
+              <w:bottom w:val="single" w:sz="6" w:space="0" w:color="00000A"/>
+              <w:right w:val="single" w:sz="6" w:space="0" w:color="00000A"/>
+            </w:tcBorders>
+            <w:shd w:val="clear" w:color="auto" w:fill="auto"/>
+            <w:tcMar>
+              <w:left w:w="107" w:type="dxa"/>
+            </w:tcMar>
+            <w:vAlign w:val="center"/>
+          </w:tcPr>
+          <w:p>
+            <w:pPr>
+              <w:pStyle w:val="Tabletext"/>
+              <w:spacing w:after="0"/>
+              <w:jc w:val="center"/>
+              <w:rPr>
+                <w:rFonts w:ascii="Calibri" w:hAnsi="Calibri"/>
+              </w:rPr>
+            </w:pPr>
+            <w:r>
+              <w:rPr>
+                <w:rFonts w:ascii="Calibri" w:hAnsi="Calibri"/>
+              </w:rPr>
+              <w:t>05/05/17</w:t>
+            </w:r>
+          </w:p>
+        </w:tc>
+        <w:tc>
+          <w:tcPr>
+            <w:tcW w:w="1134" w:type="dxa"/>
+            <w:tcBorders>
+              <w:top w:val="single" w:sz="6" w:space="0" w:color="00000A"/>
+              <w:left w:val="single" w:sz="6" w:space="0" w:color="00000A"/>
+              <w:bottom w:val="single" w:sz="6" w:space="0" w:color="00000A"/>
+              <w:right w:val="single" w:sz="6" w:space="0" w:color="00000A"/>
+            </w:tcBorders>
+            <w:shd w:val="clear" w:color="auto" w:fill="auto"/>
+            <w:tcMar>
+              <w:left w:w="107" w:type="dxa"/>
+            </w:tcMar>
+            <w:vAlign w:val="center"/>
+          </w:tcPr>
+          <w:p>
+            <w:pPr>
+              <w:pStyle w:val="Tabletext"/>
+              <w:spacing w:after="0"/>
+              <w:jc w:val="center"/>
+              <w:rPr>
+                <w:rFonts w:ascii="Calibri" w:hAnsi="Calibri"/>
+                <w:b/>
+              </w:rPr>
+            </w:pPr>
+            <w:r>
+              <w:rPr>
+                <w:rFonts w:ascii="Calibri" w:hAnsi="Calibri"/>
+                <w:b/>
+              </w:rPr>
+              <w:t>1.3</w:t>
+            </w:r>
+          </w:p>
+        </w:tc>
+        <w:tc>
+          <w:tcPr>
+            <w:tcW w:w="4137" w:type="dxa"/>
+            <w:tcBorders>
+              <w:top w:val="single" w:sz="6" w:space="0" w:color="00000A"/>
+              <w:left w:val="single" w:sz="6" w:space="0" w:color="00000A"/>
+              <w:bottom w:val="single" w:sz="6" w:space="0" w:color="00000A"/>
+              <w:right w:val="single" w:sz="6" w:space="0" w:color="00000A"/>
+            </w:tcBorders>
+            <w:shd w:val="clear" w:color="auto" w:fill="auto"/>
+            <w:tcMar>
+              <w:left w:w="107" w:type="dxa"/>
+            </w:tcMar>
+            <w:vAlign w:val="center"/>
+          </w:tcPr>
+          <w:p>
+            <w:pPr>
+              <w:pStyle w:val="Tabletext"/>
+              <w:spacing w:before="40" w:after="40"/>
+              <w:jc w:val="both"/>
+              <w:rPr>
+                <w:rFonts w:ascii="Calibri" w:hAnsi="Calibri"/>
+              </w:rPr>
+            </w:pPr>
+            <w:r>
+              <w:rPr>
+                <w:rFonts w:ascii="Calibri" w:hAnsi="Calibri"/>
+              </w:rPr>
+              <w:t>Elaboración del diagrama de proceso 2</w:t>
+            </w:r>
+          </w:p>
+        </w:tc>
+        <w:tc>
+          <w:tcPr>
+            <w:tcW w:w="2180" w:type="dxa"/>
+            <w:tcBorders>
+              <w:top w:val="single" w:sz="6" w:space="0" w:color="00000A"/>
+              <w:left w:val="single" w:sz="6" w:space="0" w:color="00000A"/>
+              <w:bottom w:val="single" w:sz="6" w:space="0" w:color="00000A"/>
+              <w:right w:val="single" w:sz="6" w:space="0" w:color="00000A"/>
+            </w:tcBorders>
+            <w:shd w:val="clear" w:color="auto" w:fill="auto"/>
+            <w:tcMar>
+              <w:left w:w="107" w:type="dxa"/>
+            </w:tcMar>
+            <w:vAlign w:val="center"/>
+          </w:tcPr>
+          <w:p>
+            <w:pPr>
+              <w:pStyle w:val="Tabletext"/>
+              <w:spacing w:after="0"/>
+              <w:rPr>
+                <w:rFonts w:ascii="Calibri" w:hAnsi="Calibri"/>
+              </w:rPr>
+            </w:pPr>
+            <w:r>
+              <w:rPr>
+                <w:rFonts w:ascii="Calibri" w:hAnsi="Calibri"/>
+              </w:rPr>
+              <w:t>Cesar Barrantes.</w:t>
+            </w:r>
+          </w:p>
+        </w:tc>
+      </w:tr>
+      <w:tr>
+        <w:tc>
+          <w:tcPr>
+            <w:tcW w:w="1268" w:type="dxa"/>
+            <w:tcBorders>
+              <w:top w:val="single" w:sz="6" w:space="0" w:color="00000A"/>
+              <w:left w:val="single" w:sz="6" w:space="0" w:color="00000A"/>
               <w:bottom w:val="single" w:sz="4" w:space="0" w:color="auto"/>
               <w:right w:val="single" w:sz="6" w:space="0" w:color="00000A"/>
             </w:tcBorders>
@@ -827,7 +956,7 @@
               <w:rPr>
                 <w:rFonts w:ascii="Calibri" w:hAnsi="Calibri"/>
               </w:rPr>
-              <w:t>05/05/17</w:t>
+              <w:t>06/05/17</w:t>
             </w:r>
           </w:p>
         </w:tc>
@@ -861,7 +990,7 @@
                 <w:rFonts w:ascii="Calibri" w:hAnsi="Calibri"/>
                 <w:b/>
               </w:rPr>
-              <w:t>1.3</w:t>
+              <w:t>1.4</w:t>
             </w:r>
           </w:p>
         </w:tc>
@@ -893,7 +1022,7 @@
               <w:rPr>
                 <w:rFonts w:ascii="Calibri" w:hAnsi="Calibri"/>
               </w:rPr>
-              <w:t>Elaboración del diagrama de proceso 2</w:t>
+              <w:t>Revisión y corrección del documentos y Elaboración del diagrama de proceso 3</w:t>
             </w:r>
           </w:p>
         </w:tc>
@@ -924,7 +1053,7 @@
               <w:rPr>
                 <w:rFonts w:ascii="Calibri" w:hAnsi="Calibri"/>
               </w:rPr>
-              <w:t>Cesar Barrantes.</w:t>
+              <w:t>Andrés Prado.</w:t>
             </w:r>
           </w:p>
         </w:tc>
@@ -983,7 +1112,7 @@
       <w:sdtContent>
         <w:p>
           <w:pPr>
-            <w:pStyle w:val="TtuloTDC"/>
+            <w:pStyle w:val="TtulodeTDC"/>
             <w:jc w:val="center"/>
             <w:rPr>
               <w:rFonts w:ascii="Calibri" w:hAnsi="Calibri" w:cs="Times New Roman"/>
@@ -1044,7 +1173,7 @@
             </w:rPr>
             <w:fldChar w:fldCharType="separate"/>
           </w:r>
-          <w:hyperlink w:anchor="_Toc481401409" w:history="1">
+          <w:hyperlink w:anchor="_Toc481844670" w:history="1">
             <w:r>
               <w:rPr>
                 <w:rStyle w:val="Hipervnculo"/>
@@ -1083,7 +1212,7 @@
               <w:rPr>
                 <w:webHidden/>
               </w:rPr>
-              <w:instrText xml:space="preserve"> PAGEREF _Toc481401409 \h </w:instrText>
+              <w:instrText xml:space="preserve"> PAGEREF _Toc481844670 \h </w:instrText>
             </w:r>
             <w:r>
               <w:rPr>
@@ -1120,7 +1249,7 @@
               <w:szCs w:val="22"/>
             </w:rPr>
           </w:pPr>
-          <w:hyperlink w:anchor="_Toc481401410" w:history="1">
+          <w:hyperlink w:anchor="_Toc481844671" w:history="1">
             <w:r>
               <w:rPr>
                 <w:rStyle w:val="Hipervnculo"/>
@@ -1160,7 +1289,7 @@
               <w:rPr>
                 <w:webHidden/>
               </w:rPr>
-              <w:instrText xml:space="preserve"> PAGEREF _Toc481401410 \h </w:instrText>
+              <w:instrText xml:space="preserve"> PAGEREF _Toc481844671 \h </w:instrText>
             </w:r>
             <w:r>
               <w:rPr>
@@ -1197,7 +1326,7 @@
               <w:szCs w:val="22"/>
             </w:rPr>
           </w:pPr>
-          <w:hyperlink w:anchor="_Toc481401411" w:history="1">
+          <w:hyperlink w:anchor="_Toc481844672" w:history="1">
             <w:r>
               <w:rPr>
                 <w:rStyle w:val="Hipervnculo"/>
@@ -1237,7 +1366,7 @@
               <w:rPr>
                 <w:webHidden/>
               </w:rPr>
-              <w:instrText xml:space="preserve"> PAGEREF _Toc481401411 \h </w:instrText>
+              <w:instrText xml:space="preserve"> PAGEREF _Toc481844672 \h </w:instrText>
             </w:r>
             <w:r>
               <w:rPr>
@@ -1274,7 +1403,7 @@
               <w:szCs w:val="22"/>
             </w:rPr>
           </w:pPr>
-          <w:hyperlink w:anchor="_Toc481401412" w:history="1">
+          <w:hyperlink w:anchor="_Toc481844673" w:history="1">
             <w:r>
               <w:rPr>
                 <w:rStyle w:val="Hipervnculo"/>
@@ -1314,7 +1443,7 @@
               <w:rPr>
                 <w:webHidden/>
               </w:rPr>
-              <w:instrText xml:space="preserve"> PAGEREF _Toc481401412 \h </w:instrText>
+              <w:instrText xml:space="preserve"> PAGEREF _Toc481844673 \h </w:instrText>
             </w:r>
             <w:r>
               <w:rPr>
@@ -1348,7 +1477,7 @@
               <w:rFonts w:cstheme="minorBidi"/>
             </w:rPr>
           </w:pPr>
-          <w:hyperlink w:anchor="_Toc481401413" w:history="1">
+          <w:hyperlink w:anchor="_Toc481844674" w:history="1">
             <w:r>
               <w:rPr>
                 <w:rStyle w:val="Hipervnculo"/>
@@ -1369,14 +1498,7 @@
                 <w:rFonts w:ascii="Calibri" w:hAnsi="Calibri"/>
                 <w:b/>
               </w:rPr>
-              <w:t xml:space="preserve">Proceso 1: Buscar curso de docente </w:t>
-            </w:r>
-            <w:r>
-              <w:rPr>
-                <w:rStyle w:val="Hipervnculo"/>
-                <w:rFonts w:ascii="Calibri" w:hAnsi="Calibri"/>
-              </w:rPr>
-              <w:t>(Carlos Serquen)</w:t>
+              <w:t>Proceso 1: Buscar curso de docente</w:t>
             </w:r>
             <w:r>
               <w:rPr>
@@ -1394,7 +1516,7 @@
               <w:rPr>
                 <w:webHidden/>
               </w:rPr>
-              <w:instrText xml:space="preserve"> PAGEREF _Toc481401413 \h </w:instrText>
+              <w:instrText xml:space="preserve"> PAGEREF _Toc481844674 \h </w:instrText>
             </w:r>
             <w:r>
               <w:rPr>
@@ -1431,7 +1553,7 @@
               <w:szCs w:val="22"/>
             </w:rPr>
           </w:pPr>
-          <w:hyperlink w:anchor="_Toc481401414" w:history="1">
+          <w:hyperlink w:anchor="_Toc481844675" w:history="1">
             <w:r>
               <w:rPr>
                 <w:rStyle w:val="Hipervnculo"/>
@@ -1471,7 +1593,7 @@
               <w:rPr>
                 <w:webHidden/>
               </w:rPr>
-              <w:instrText xml:space="preserve"> PAGEREF _Toc481401414 \h </w:instrText>
+              <w:instrText xml:space="preserve"> PAGEREF _Toc481844675 \h </w:instrText>
             </w:r>
             <w:r>
               <w:rPr>
@@ -1508,7 +1630,7 @@
               <w:szCs w:val="22"/>
             </w:rPr>
           </w:pPr>
-          <w:hyperlink w:anchor="_Toc481401415" w:history="1">
+          <w:hyperlink w:anchor="_Toc481844676" w:history="1">
             <w:r>
               <w:rPr>
                 <w:rStyle w:val="Hipervnculo"/>
@@ -1548,7 +1670,7 @@
               <w:rPr>
                 <w:webHidden/>
               </w:rPr>
-              <w:instrText xml:space="preserve"> PAGEREF _Toc481401415 \h </w:instrText>
+              <w:instrText xml:space="preserve"> PAGEREF _Toc481844676 \h </w:instrText>
             </w:r>
             <w:r>
               <w:rPr>
@@ -1585,7 +1707,7 @@
               <w:szCs w:val="22"/>
             </w:rPr>
           </w:pPr>
-          <w:hyperlink w:anchor="_Toc481401416" w:history="1">
+          <w:hyperlink w:anchor="_Toc481844677" w:history="1">
             <w:r>
               <w:rPr>
                 <w:rStyle w:val="Hipervnculo"/>
@@ -1625,7 +1747,7 @@
               <w:rPr>
                 <w:webHidden/>
               </w:rPr>
-              <w:instrText xml:space="preserve"> PAGEREF _Toc481401416 \h </w:instrText>
+              <w:instrText xml:space="preserve"> PAGEREF _Toc481844677 \h </w:instrText>
             </w:r>
             <w:r>
               <w:rPr>
@@ -1659,7 +1781,7 @@
               <w:rFonts w:cstheme="minorBidi"/>
             </w:rPr>
           </w:pPr>
-          <w:hyperlink w:anchor="_Toc481401417" w:history="1">
+          <w:hyperlink w:anchor="_Toc481844678" w:history="1">
             <w:r>
               <w:rPr>
                 <w:rStyle w:val="Hipervnculo"/>
@@ -1679,14 +1801,7 @@
                 <w:rFonts w:ascii="Calibri" w:hAnsi="Calibri"/>
                 <w:b/>
               </w:rPr>
-              <w:t xml:space="preserve">Proceso 2: Actualizar información de docente </w:t>
-            </w:r>
-            <w:r>
-              <w:rPr>
-                <w:rStyle w:val="Hipervnculo"/>
-                <w:rFonts w:ascii="Calibri" w:hAnsi="Calibri"/>
-              </w:rPr>
-              <w:t>(Cesar Barrantes)</w:t>
+              <w:t>Proceso 2: Actualizar información de docente</w:t>
             </w:r>
             <w:r>
               <w:rPr>
@@ -1704,7 +1819,7 @@
               <w:rPr>
                 <w:webHidden/>
               </w:rPr>
-              <w:instrText xml:space="preserve"> PAGEREF _Toc481401417 \h </w:instrText>
+              <w:instrText xml:space="preserve"> PAGEREF _Toc481844678 \h </w:instrText>
             </w:r>
             <w:r>
               <w:rPr>
@@ -1741,7 +1856,7 @@
               <w:szCs w:val="22"/>
             </w:rPr>
           </w:pPr>
-          <w:hyperlink w:anchor="_Toc481401418" w:history="1">
+          <w:hyperlink w:anchor="_Toc481844679" w:history="1">
             <w:r>
               <w:rPr>
                 <w:rStyle w:val="Hipervnculo"/>
@@ -1781,7 +1896,7 @@
               <w:rPr>
                 <w:webHidden/>
               </w:rPr>
-              <w:instrText xml:space="preserve"> PAGEREF _Toc481401418 \h </w:instrText>
+              <w:instrText xml:space="preserve"> PAGEREF _Toc481844679 \h </w:instrText>
             </w:r>
             <w:r>
               <w:rPr>
@@ -1818,7 +1933,7 @@
               <w:szCs w:val="22"/>
             </w:rPr>
           </w:pPr>
-          <w:hyperlink w:anchor="_Toc481401419" w:history="1">
+          <w:hyperlink w:anchor="_Toc481844680" w:history="1">
             <w:r>
               <w:rPr>
                 <w:rStyle w:val="Hipervnculo"/>
@@ -1858,7 +1973,7 @@
               <w:rPr>
                 <w:webHidden/>
               </w:rPr>
-              <w:instrText xml:space="preserve"> PAGEREF _Toc481401419 \h </w:instrText>
+              <w:instrText xml:space="preserve"> PAGEREF _Toc481844680 \h </w:instrText>
             </w:r>
             <w:r>
               <w:rPr>
@@ -1895,7 +2010,7 @@
               <w:szCs w:val="22"/>
             </w:rPr>
           </w:pPr>
-          <w:hyperlink w:anchor="_Toc481401420" w:history="1">
+          <w:hyperlink w:anchor="_Toc481844681" w:history="1">
             <w:r>
               <w:rPr>
                 <w:rStyle w:val="Hipervnculo"/>
@@ -1935,7 +2050,7 @@
               <w:rPr>
                 <w:webHidden/>
               </w:rPr>
-              <w:instrText xml:space="preserve"> PAGEREF _Toc481401420 \h </w:instrText>
+              <w:instrText xml:space="preserve"> PAGEREF _Toc481844681 \h </w:instrText>
             </w:r>
             <w:r>
               <w:rPr>
@@ -1969,7 +2084,7 @@
               <w:rFonts w:cstheme="minorBidi"/>
             </w:rPr>
           </w:pPr>
-          <w:hyperlink w:anchor="_Toc481401421" w:history="1">
+          <w:hyperlink w:anchor="_Toc481844682" w:history="1">
             <w:r>
               <w:rPr>
                 <w:rStyle w:val="Hipervnculo"/>
@@ -1990,14 +2105,7 @@
                 <w:rFonts w:ascii="Calibri" w:hAnsi="Calibri"/>
                 <w:b/>
               </w:rPr>
-              <w:t xml:space="preserve">Proceso 3: Agregar nuevos cursos al docente </w:t>
-            </w:r>
-            <w:r>
-              <w:rPr>
-                <w:rStyle w:val="Hipervnculo"/>
-                <w:rFonts w:ascii="Calibri" w:hAnsi="Calibri"/>
-              </w:rPr>
-              <w:t>(Andres Prado)</w:t>
+              <w:t>Proceso 3: Agregar nuevos cursos al docente</w:t>
             </w:r>
             <w:r>
               <w:rPr>
@@ -2015,7 +2123,7 @@
               <w:rPr>
                 <w:webHidden/>
               </w:rPr>
-              <w:instrText xml:space="preserve"> PAGEREF _Toc481401421 \h </w:instrText>
+              <w:instrText xml:space="preserve"> PAGEREF _Toc481844682 \h </w:instrText>
             </w:r>
             <w:r>
               <w:rPr>
@@ -2052,7 +2160,7 @@
               <w:szCs w:val="22"/>
             </w:rPr>
           </w:pPr>
-          <w:hyperlink w:anchor="_Toc481401422" w:history="1">
+          <w:hyperlink w:anchor="_Toc481844683" w:history="1">
             <w:r>
               <w:rPr>
                 <w:rStyle w:val="Hipervnculo"/>
@@ -2092,7 +2200,7 @@
               <w:rPr>
                 <w:webHidden/>
               </w:rPr>
-              <w:instrText xml:space="preserve"> PAGEREF _Toc481401422 \h </w:instrText>
+              <w:instrText xml:space="preserve"> PAGEREF _Toc481844683 \h </w:instrText>
             </w:r>
             <w:r>
               <w:rPr>
@@ -2129,7 +2237,7 @@
               <w:szCs w:val="22"/>
             </w:rPr>
           </w:pPr>
-          <w:hyperlink w:anchor="_Toc481401423" w:history="1">
+          <w:hyperlink w:anchor="_Toc481844684" w:history="1">
             <w:r>
               <w:rPr>
                 <w:rStyle w:val="Hipervnculo"/>
@@ -2169,7 +2277,7 @@
               <w:rPr>
                 <w:webHidden/>
               </w:rPr>
-              <w:instrText xml:space="preserve"> PAGEREF _Toc481401423 \h </w:instrText>
+              <w:instrText xml:space="preserve"> PAGEREF _Toc481844684 \h </w:instrText>
             </w:r>
             <w:r>
               <w:rPr>
@@ -2206,7 +2314,7 @@
               <w:szCs w:val="22"/>
             </w:rPr>
           </w:pPr>
-          <w:hyperlink w:anchor="_Toc481401424" w:history="1">
+          <w:hyperlink w:anchor="_Toc481844685" w:history="1">
             <w:r>
               <w:rPr>
                 <w:rStyle w:val="Hipervnculo"/>
@@ -2246,7 +2354,7 @@
               <w:rPr>
                 <w:webHidden/>
               </w:rPr>
-              <w:instrText xml:space="preserve"> PAGEREF _Toc481401424 \h </w:instrText>
+              <w:instrText xml:space="preserve"> PAGEREF _Toc481844685 \h </w:instrText>
             </w:r>
             <w:r>
               <w:rPr>
@@ -2345,8 +2453,8 @@
           <w:szCs w:val="26"/>
         </w:rPr>
       </w:pPr>
-      <w:bookmarkStart w:id="5" w:name="_Toc452417192"/>
-      <w:bookmarkStart w:id="6" w:name="_Toc481401409"/>
+      <w:bookmarkStart w:id="4" w:name="_Toc452417192"/>
+      <w:bookmarkStart w:id="5" w:name="_Toc481844670"/>
       <w:r>
         <w:rPr>
           <w:rFonts w:ascii="Calibri" w:hAnsi="Calibri" w:cs="Times New Roman"/>
@@ -2357,8 +2465,8 @@
         </w:rPr>
         <w:t>Introducción</w:t>
       </w:r>
+      <w:bookmarkEnd w:id="4"/>
       <w:bookmarkEnd w:id="5"/>
-      <w:bookmarkEnd w:id="6"/>
     </w:p>
     <w:p>
       <w:pPr>
@@ -2444,8 +2552,16 @@
         <w:rPr>
           <w:rFonts w:ascii="Calibri" w:hAnsi="Calibri"/>
         </w:rPr>
-        <w:t xml:space="preserve"> en Bizagi</w:t>
+        <w:t xml:space="preserve"> en </w:t>
       </w:r>
+      <w:proofErr w:type="spellStart"/>
+      <w:r>
+        <w:rPr>
+          <w:rFonts w:ascii="Calibri" w:hAnsi="Calibri"/>
+        </w:rPr>
+        <w:t>Bizagi</w:t>
+      </w:r>
+      <w:proofErr w:type="spellEnd"/>
       <w:r>
         <w:rPr>
           <w:rFonts w:ascii="Calibri" w:hAnsi="Calibri"/>
@@ -2468,7 +2584,7 @@
           <w:color w:val="auto"/>
         </w:rPr>
       </w:pPr>
-      <w:bookmarkStart w:id="7" w:name="_Toc481401410"/>
+      <w:bookmarkStart w:id="6" w:name="_Toc481844671"/>
       <w:r>
         <w:rPr>
           <w:rFonts w:ascii="Calibri" w:hAnsi="Calibri" w:cs="Times New Roman"/>
@@ -2477,7 +2593,7 @@
         </w:rPr>
         <w:t>Propósito</w:t>
       </w:r>
-      <w:bookmarkEnd w:id="7"/>
+      <w:bookmarkEnd w:id="6"/>
     </w:p>
     <w:p>
       <w:pPr>
@@ -2533,7 +2649,7 @@
           <w:color w:val="auto"/>
         </w:rPr>
       </w:pPr>
-      <w:bookmarkStart w:id="8" w:name="_Toc481401411"/>
+      <w:bookmarkStart w:id="7" w:name="_Toc481844672"/>
       <w:r>
         <w:rPr>
           <w:rFonts w:ascii="Calibri" w:hAnsi="Calibri" w:cs="Times New Roman"/>
@@ -2542,7 +2658,7 @@
         </w:rPr>
         <w:t>Definición, siglas y abreviaturas</w:t>
       </w:r>
-      <w:bookmarkEnd w:id="8"/>
+      <w:bookmarkEnd w:id="7"/>
     </w:p>
     <w:p>
       <w:pPr>
@@ -2585,7 +2701,7 @@
           <w:color w:val="auto"/>
         </w:rPr>
       </w:pPr>
-      <w:bookmarkStart w:id="9" w:name="_Toc481401412"/>
+      <w:bookmarkStart w:id="8" w:name="_Toc481844673"/>
       <w:r>
         <w:rPr>
           <w:rFonts w:ascii="Calibri" w:hAnsi="Calibri" w:cs="Times New Roman"/>
@@ -2594,7 +2710,7 @@
         </w:rPr>
         <w:t>Referencias</w:t>
       </w:r>
-      <w:bookmarkEnd w:id="9"/>
+      <w:bookmarkEnd w:id="8"/>
     </w:p>
     <w:p>
       <w:pPr>
@@ -2613,7 +2729,7 @@
           <w:szCs w:val="26"/>
         </w:rPr>
       </w:pPr>
-      <w:bookmarkStart w:id="10" w:name="_Toc481401413"/>
+      <w:bookmarkStart w:id="9" w:name="_Toc481844674"/>
       <w:r>
         <w:rPr>
           <w:rFonts w:ascii="Calibri" w:hAnsi="Calibri" w:cs="Times New Roman"/>
@@ -2634,7 +2750,7 @@
         </w:rPr>
         <w:t>Buscar curso de docente</w:t>
       </w:r>
-      <w:bookmarkEnd w:id="10"/>
+      <w:bookmarkEnd w:id="9"/>
     </w:p>
     <w:p>
       <w:pPr>
@@ -2651,7 +2767,7 @@
           <w:color w:val="auto"/>
         </w:rPr>
       </w:pPr>
-      <w:bookmarkStart w:id="11" w:name="_Toc481401414"/>
+      <w:bookmarkStart w:id="10" w:name="_Toc481844675"/>
       <w:r>
         <w:rPr>
           <w:rFonts w:ascii="Calibri" w:hAnsi="Calibri" w:cs="Times New Roman"/>
@@ -2660,7 +2776,7 @@
         </w:rPr>
         <w:t>Ficha de Proceso</w:t>
       </w:r>
-      <w:bookmarkEnd w:id="11"/>
+      <w:bookmarkEnd w:id="10"/>
     </w:p>
     <w:tbl>
       <w:tblPr>
@@ -3799,7 +3915,7 @@
           <w:color w:val="auto"/>
         </w:rPr>
       </w:pPr>
-      <w:bookmarkStart w:id="12" w:name="_Toc481401415"/>
+      <w:bookmarkStart w:id="11" w:name="_Toc481844676"/>
       <w:r>
         <w:rPr>
           <w:rFonts w:ascii="Calibri" w:hAnsi="Calibri" w:cs="Times New Roman"/>
@@ -3808,7 +3924,7 @@
         </w:rPr>
         <w:t>Diagrama del Proceso</w:t>
       </w:r>
-      <w:bookmarkEnd w:id="12"/>
+      <w:bookmarkEnd w:id="11"/>
     </w:p>
     <w:p>
       <w:r>
@@ -3881,7 +3997,7 @@
           <w:color w:val="auto"/>
         </w:rPr>
       </w:pPr>
-      <w:bookmarkStart w:id="13" w:name="_Toc481401416"/>
+      <w:bookmarkStart w:id="12" w:name="_Toc481844677"/>
       <w:r>
         <w:rPr>
           <w:rFonts w:ascii="Calibri" w:hAnsi="Calibri" w:cs="Times New Roman"/>
@@ -3890,7 +4006,7 @@
         </w:rPr>
         <w:t>Descripción de Actividades</w:t>
       </w:r>
-      <w:bookmarkEnd w:id="13"/>
+      <w:bookmarkEnd w:id="12"/>
     </w:p>
     <w:p>
       <w:pPr>
@@ -4770,7 +4886,7 @@
           <w:szCs w:val="26"/>
         </w:rPr>
       </w:pPr>
-      <w:bookmarkStart w:id="14" w:name="_Toc481401417"/>
+      <w:bookmarkStart w:id="13" w:name="_Toc481844678"/>
       <w:r>
         <w:rPr>
           <w:rFonts w:ascii="Calibri" w:hAnsi="Calibri" w:cs="Times New Roman"/>
@@ -4789,9 +4905,19 @@
           <w:sz w:val="26"/>
           <w:szCs w:val="26"/>
         </w:rPr>
-        <w:t xml:space="preserve">Actualizar información de docente </w:t>
+        <w:t>Actualizar información de docente</w:t>
       </w:r>
-      <w:bookmarkEnd w:id="14"/>
+      <w:bookmarkEnd w:id="13"/>
+      <w:r>
+        <w:rPr>
+          <w:rFonts w:ascii="Calibri" w:hAnsi="Calibri" w:cs="Times New Roman"/>
+          <w:b/>
+          <w:color w:val="auto"/>
+          <w:sz w:val="26"/>
+          <w:szCs w:val="26"/>
+        </w:rPr>
+        <w:t xml:space="preserve"> </w:t>
+      </w:r>
     </w:p>
     <w:p>
       <w:pPr>
@@ -4808,7 +4934,7 @@
           <w:color w:val="auto"/>
         </w:rPr>
       </w:pPr>
-      <w:bookmarkStart w:id="15" w:name="_Toc481401418"/>
+      <w:bookmarkStart w:id="14" w:name="_Toc481844679"/>
       <w:r>
         <w:rPr>
           <w:rFonts w:ascii="Calibri" w:hAnsi="Calibri" w:cs="Times New Roman"/>
@@ -4817,7 +4943,7 @@
         </w:rPr>
         <w:t>Ficha de Proceso</w:t>
       </w:r>
-      <w:bookmarkEnd w:id="15"/>
+      <w:bookmarkEnd w:id="14"/>
     </w:p>
     <w:tbl>
       <w:tblPr>
@@ -5712,7 +5838,7 @@
           <w:color w:val="auto"/>
         </w:rPr>
       </w:pPr>
-      <w:bookmarkStart w:id="16" w:name="_Toc481401419"/>
+      <w:bookmarkStart w:id="15" w:name="_Toc481844680"/>
       <w:r>
         <w:rPr>
           <w:rFonts w:ascii="Calibri" w:hAnsi="Calibri" w:cs="Times New Roman"/>
@@ -5722,7 +5848,7 @@
         <w:lastRenderedPageBreak/>
         <w:t>Diagrama del Proceso</w:t>
       </w:r>
-      <w:bookmarkEnd w:id="16"/>
+      <w:bookmarkEnd w:id="15"/>
     </w:p>
     <w:p>
       <w:r>
@@ -5782,7 +5908,7 @@
           <w:color w:val="auto"/>
         </w:rPr>
       </w:pPr>
-      <w:bookmarkStart w:id="17" w:name="_Toc481401420"/>
+      <w:bookmarkStart w:id="16" w:name="_Toc481844681"/>
       <w:r>
         <w:rPr>
           <w:rFonts w:ascii="Calibri" w:hAnsi="Calibri" w:cs="Times New Roman"/>
@@ -5791,7 +5917,7 @@
         </w:rPr>
         <w:t>Descripción de Actividades</w:t>
       </w:r>
-      <w:bookmarkEnd w:id="17"/>
+      <w:bookmarkEnd w:id="16"/>
     </w:p>
     <w:p>
       <w:pPr>
@@ -6339,7 +6465,7 @@
           <w:szCs w:val="26"/>
         </w:rPr>
       </w:pPr>
-      <w:bookmarkStart w:id="18" w:name="_Toc481401421"/>
+      <w:bookmarkStart w:id="17" w:name="_Toc481844682"/>
       <w:r>
         <w:rPr>
           <w:rFonts w:ascii="Calibri" w:hAnsi="Calibri" w:cs="Times New Roman"/>
@@ -6358,18 +6484,29 @@
           <w:sz w:val="26"/>
           <w:szCs w:val="26"/>
         </w:rPr>
-        <w:t xml:space="preserve">Agregar nuevos cursos al docente </w:t>
+        <w:t>Elección de</w:t>
       </w:r>
       <w:r>
         <w:rPr>
           <w:rFonts w:ascii="Calibri" w:hAnsi="Calibri" w:cs="Times New Roman"/>
-          <w:color w:val="FF0000"/>
+          <w:b/>
+          <w:color w:val="auto"/>
           <w:sz w:val="26"/>
           <w:szCs w:val="26"/>
         </w:rPr>
-        <w:t>(Andres Prado)</w:t>
+        <w:t xml:space="preserve"> </w:t>
       </w:r>
-      <w:bookmarkEnd w:id="18"/>
+      <w:bookmarkEnd w:id="17"/>
+      <w:r>
+        <w:rPr>
+          <w:rFonts w:ascii="Calibri" w:hAnsi="Calibri" w:cs="Times New Roman"/>
+          <w:b/>
+          <w:color w:val="auto"/>
+          <w:sz w:val="26"/>
+          <w:szCs w:val="26"/>
+        </w:rPr>
+        <w:t>cursos al perfil del docente.</w:t>
+      </w:r>
     </w:p>
     <w:p>
       <w:pPr>
@@ -6386,7 +6523,7 @@
           <w:color w:val="auto"/>
         </w:rPr>
       </w:pPr>
-      <w:bookmarkStart w:id="19" w:name="_Toc481401422"/>
+      <w:bookmarkStart w:id="18" w:name="_Toc481844683"/>
       <w:r>
         <w:rPr>
           <w:rFonts w:ascii="Calibri" w:hAnsi="Calibri" w:cs="Times New Roman"/>
@@ -6395,7 +6532,7 @@
         </w:rPr>
         <w:t>Ficha de Proceso</w:t>
       </w:r>
-      <w:bookmarkEnd w:id="19"/>
+      <w:bookmarkEnd w:id="18"/>
     </w:p>
     <w:tbl>
       <w:tblPr>
@@ -6412,10 +6549,10 @@
         <w:tblLook w:val="0600" w:firstRow="0" w:lastRow="0" w:firstColumn="0" w:lastColumn="0" w:noHBand="1" w:noVBand="1"/>
       </w:tblPr>
       <w:tblGrid>
-        <w:gridCol w:w="1315"/>
-        <w:gridCol w:w="4244"/>
+        <w:gridCol w:w="1263"/>
+        <w:gridCol w:w="3546"/>
         <w:gridCol w:w="1267"/>
-        <w:gridCol w:w="1540"/>
+        <w:gridCol w:w="2290"/>
       </w:tblGrid>
       <w:tr>
         <w:trPr>
@@ -6549,7 +6686,15 @@
                 <w:sz w:val="20"/>
                 <w:szCs w:val="20"/>
               </w:rPr>
-              <w:t>Seleccionar docente a enseñar</w:t>
+              <w:t xml:space="preserve">Seleccionar </w:t>
+            </w:r>
+            <w:r>
+              <w:rPr>
+                <w:rFonts w:ascii="Calibri" w:eastAsia="Arial" w:hAnsi="Calibri" w:cs="Calibri"/>
+                <w:sz w:val="20"/>
+                <w:szCs w:val="20"/>
+              </w:rPr>
+              <w:t>cursos de interés a dictar por el docente y limitarlos según tipo de cuenta.</w:t>
             </w:r>
           </w:p>
           <w:p>
@@ -6657,7 +6802,15 @@
                 <w:sz w:val="20"/>
                 <w:szCs w:val="20"/>
               </w:rPr>
-              <w:t>Usuario (alumno)</w:t>
+              <w:t>Usuario (docente</w:t>
+            </w:r>
+            <w:r>
+              <w:rPr>
+                <w:rFonts w:ascii="Calibri" w:eastAsia="Arial" w:hAnsi="Calibri" w:cs="Calibri"/>
+                <w:sz w:val="20"/>
+                <w:szCs w:val="20"/>
+              </w:rPr>
+              <w:t>)</w:t>
             </w:r>
           </w:p>
         </w:tc>
@@ -6736,7 +6889,25 @@
                 <w:sz w:val="20"/>
                 <w:szCs w:val="20"/>
               </w:rPr>
-              <w:t>alumno después de buscar, verificar la información del docente y curso buscado. Seleccionará para poder ponerse en contacto con el docente y contratarlo</w:t>
+              <w:t xml:space="preserve">docente después de ingresar correctamente al sistema podrá seleccionar </w:t>
+            </w:r>
+            <w:proofErr w:type="spellStart"/>
+            <w:r>
+              <w:rPr>
+                <w:rFonts w:ascii="Calibri" w:hAnsi="Calibri" w:cs="Calibri"/>
+                <w:sz w:val="20"/>
+                <w:szCs w:val="20"/>
+              </w:rPr>
+              <w:t>tag</w:t>
+            </w:r>
+            <w:proofErr w:type="spellEnd"/>
+            <w:r>
+              <w:rPr>
+                <w:rFonts w:ascii="Calibri" w:hAnsi="Calibri" w:cs="Calibri"/>
+                <w:sz w:val="20"/>
+                <w:szCs w:val="20"/>
+              </w:rPr>
+              <w:t xml:space="preserve"> de cursos de su interés a dictar. El sistema limitará según el negocio el número de cursos que puede enseñar.</w:t>
             </w:r>
           </w:p>
         </w:tc>
@@ -6841,7 +7012,7 @@
                 <w:sz w:val="20"/>
                 <w:szCs w:val="20"/>
               </w:rPr>
-              <w:t xml:space="preserve">Este proceso se realiza cada vez que </w:t>
+              <w:t xml:space="preserve">Este proceso </w:t>
             </w:r>
             <w:r>
               <w:rPr>
@@ -6849,7 +7020,7 @@
                 <w:sz w:val="20"/>
                 <w:szCs w:val="20"/>
               </w:rPr>
-              <w:t>el alumno requiere la enseñanza de un curso.</w:t>
+              <w:t>se realizará una sola vez después que el docente se haya registrado. O cada vez que actualice el tipo de cuenta.</w:t>
             </w:r>
           </w:p>
         </w:tc>
@@ -6916,9 +7087,9 @@
       </w:tblPr>
       <w:tblGrid>
         <w:gridCol w:w="1284"/>
-        <w:gridCol w:w="2073"/>
-        <w:gridCol w:w="2549"/>
-        <w:gridCol w:w="2460"/>
+        <w:gridCol w:w="2679"/>
+        <w:gridCol w:w="1725"/>
+        <w:gridCol w:w="2678"/>
       </w:tblGrid>
       <w:tr>
         <w:tc>
@@ -7096,63 +7267,289 @@
                 <w:sz w:val="20"/>
                 <w:szCs w:val="20"/>
               </w:rPr>
-              <w:t>Selección de docente a curso a enseñar</w:t>
-            </w:r>
-          </w:p>
-        </w:tc>
-        <w:tc>
-          <w:tcPr>
-            <w:tcW w:w="0" w:type="auto"/>
-            <w:tcMar>
-              <w:top w:w="100" w:type="dxa"/>
-              <w:left w:w="108" w:type="dxa"/>
-              <w:bottom w:w="100" w:type="dxa"/>
-              <w:right w:w="108" w:type="dxa"/>
-            </w:tcMar>
-          </w:tcPr>
-          <w:p>
-            <w:pPr>
-              <w:rPr>
-                <w:rFonts w:ascii="Calibri" w:hAnsi="Calibri" w:cs="Calibri"/>
-                <w:sz w:val="20"/>
-                <w:szCs w:val="20"/>
-              </w:rPr>
-            </w:pPr>
-            <w:r>
-              <w:rPr>
-                <w:rFonts w:ascii="Calibri" w:hAnsi="Calibri" w:cs="Calibri"/>
-                <w:sz w:val="20"/>
-                <w:szCs w:val="20"/>
-              </w:rPr>
-              <w:t>Calificación e información del docente y su curso.</w:t>
-            </w:r>
-          </w:p>
-        </w:tc>
-        <w:tc>
-          <w:tcPr>
-            <w:tcW w:w="0" w:type="auto"/>
-            <w:tcMar>
-              <w:top w:w="100" w:type="dxa"/>
-              <w:left w:w="108" w:type="dxa"/>
-              <w:bottom w:w="100" w:type="dxa"/>
-              <w:right w:w="108" w:type="dxa"/>
-            </w:tcMar>
-          </w:tcPr>
-          <w:p>
-            <w:pPr>
-              <w:rPr>
-                <w:rFonts w:ascii="Calibri" w:hAnsi="Calibri" w:cs="Calibri"/>
-                <w:sz w:val="20"/>
-                <w:szCs w:val="20"/>
-              </w:rPr>
-            </w:pPr>
-            <w:r>
-              <w:rPr>
-                <w:rFonts w:ascii="Calibri" w:hAnsi="Calibri" w:cs="Calibri"/>
-                <w:sz w:val="20"/>
-                <w:szCs w:val="20"/>
-              </w:rPr>
-              <w:t>Datos de contacto y contratación del docente.</w:t>
+              <w:t>Ingresar correctamente al sistema.</w:t>
+            </w:r>
+          </w:p>
+        </w:tc>
+        <w:tc>
+          <w:tcPr>
+            <w:tcW w:w="0" w:type="auto"/>
+            <w:tcMar>
+              <w:top w:w="100" w:type="dxa"/>
+              <w:left w:w="108" w:type="dxa"/>
+              <w:bottom w:w="100" w:type="dxa"/>
+              <w:right w:w="108" w:type="dxa"/>
+            </w:tcMar>
+          </w:tcPr>
+          <w:p>
+            <w:pPr>
+              <w:rPr>
+                <w:rFonts w:ascii="Calibri" w:hAnsi="Calibri" w:cs="Calibri"/>
+                <w:sz w:val="20"/>
+                <w:szCs w:val="20"/>
+              </w:rPr>
+            </w:pPr>
+            <w:r>
+              <w:rPr>
+                <w:rFonts w:ascii="Calibri" w:hAnsi="Calibri" w:cs="Calibri"/>
+                <w:sz w:val="20"/>
+                <w:szCs w:val="20"/>
+              </w:rPr>
+              <w:t>Usuario y contraseña.</w:t>
+            </w:r>
+          </w:p>
+        </w:tc>
+        <w:tc>
+          <w:tcPr>
+            <w:tcW w:w="0" w:type="auto"/>
+            <w:tcMar>
+              <w:top w:w="100" w:type="dxa"/>
+              <w:left w:w="108" w:type="dxa"/>
+              <w:bottom w:w="100" w:type="dxa"/>
+              <w:right w:w="108" w:type="dxa"/>
+            </w:tcMar>
+          </w:tcPr>
+          <w:p>
+            <w:pPr>
+              <w:rPr>
+                <w:rFonts w:ascii="Calibri" w:hAnsi="Calibri" w:cs="Calibri"/>
+                <w:sz w:val="20"/>
+                <w:szCs w:val="20"/>
+              </w:rPr>
+            </w:pPr>
+            <w:r>
+              <w:rPr>
+                <w:rFonts w:ascii="Calibri" w:hAnsi="Calibri" w:cs="Calibri"/>
+                <w:sz w:val="20"/>
+                <w:szCs w:val="20"/>
+              </w:rPr>
+              <w:t>Ingreso al sistema.</w:t>
+            </w:r>
+          </w:p>
+        </w:tc>
+      </w:tr>
+      <w:tr>
+        <w:tc>
+          <w:tcPr>
+            <w:tcW w:w="0" w:type="auto"/>
+            <w:tcMar>
+              <w:top w:w="100" w:type="dxa"/>
+              <w:left w:w="108" w:type="dxa"/>
+              <w:bottom w:w="100" w:type="dxa"/>
+              <w:right w:w="108" w:type="dxa"/>
+            </w:tcMar>
+          </w:tcPr>
+          <w:p>
+            <w:pPr>
+              <w:jc w:val="center"/>
+              <w:rPr>
+                <w:rFonts w:ascii="Calibri" w:hAnsi="Calibri" w:cs="Calibri"/>
+                <w:sz w:val="20"/>
+                <w:szCs w:val="20"/>
+              </w:rPr>
+            </w:pPr>
+            <w:r>
+              <w:rPr>
+                <w:rFonts w:ascii="Calibri" w:hAnsi="Calibri" w:cs="Calibri"/>
+                <w:sz w:val="20"/>
+                <w:szCs w:val="20"/>
+              </w:rPr>
+              <w:t>2</w:t>
+            </w:r>
+          </w:p>
+        </w:tc>
+        <w:tc>
+          <w:tcPr>
+            <w:tcW w:w="0" w:type="auto"/>
+            <w:tcMar>
+              <w:top w:w="100" w:type="dxa"/>
+              <w:left w:w="108" w:type="dxa"/>
+              <w:bottom w:w="100" w:type="dxa"/>
+              <w:right w:w="108" w:type="dxa"/>
+            </w:tcMar>
+          </w:tcPr>
+          <w:p>
+            <w:pPr>
+              <w:rPr>
+                <w:rFonts w:ascii="Calibri" w:hAnsi="Calibri" w:cs="Calibri"/>
+                <w:sz w:val="20"/>
+                <w:szCs w:val="20"/>
+              </w:rPr>
+            </w:pPr>
+            <w:r>
+              <w:rPr>
+                <w:rFonts w:ascii="Calibri" w:hAnsi="Calibri" w:cs="Calibri"/>
+                <w:sz w:val="20"/>
+                <w:szCs w:val="20"/>
+              </w:rPr>
+              <w:t>Seleccionar la pestaña Cursos a dictar</w:t>
+            </w:r>
+          </w:p>
+        </w:tc>
+        <w:tc>
+          <w:tcPr>
+            <w:tcW w:w="0" w:type="auto"/>
+            <w:tcMar>
+              <w:top w:w="100" w:type="dxa"/>
+              <w:left w:w="108" w:type="dxa"/>
+              <w:bottom w:w="100" w:type="dxa"/>
+              <w:right w:w="108" w:type="dxa"/>
+            </w:tcMar>
+          </w:tcPr>
+          <w:p>
+            <w:pPr>
+              <w:rPr>
+                <w:rFonts w:ascii="Calibri" w:hAnsi="Calibri" w:cs="Calibri"/>
+                <w:sz w:val="20"/>
+                <w:szCs w:val="20"/>
+              </w:rPr>
+            </w:pPr>
+            <w:bookmarkStart w:id="19" w:name="_GoBack"/>
+            <w:bookmarkEnd w:id="19"/>
+          </w:p>
+        </w:tc>
+        <w:tc>
+          <w:tcPr>
+            <w:tcW w:w="0" w:type="auto"/>
+            <w:tcMar>
+              <w:top w:w="100" w:type="dxa"/>
+              <w:left w:w="108" w:type="dxa"/>
+              <w:bottom w:w="100" w:type="dxa"/>
+              <w:right w:w="108" w:type="dxa"/>
+            </w:tcMar>
+          </w:tcPr>
+          <w:p>
+            <w:pPr>
+              <w:rPr>
+                <w:rFonts w:ascii="Calibri" w:hAnsi="Calibri" w:cs="Calibri"/>
+                <w:sz w:val="20"/>
+                <w:szCs w:val="20"/>
+              </w:rPr>
+            </w:pPr>
+          </w:p>
+        </w:tc>
+      </w:tr>
+      <w:tr>
+        <w:tc>
+          <w:tcPr>
+            <w:tcW w:w="0" w:type="auto"/>
+            <w:tcMar>
+              <w:top w:w="100" w:type="dxa"/>
+              <w:left w:w="108" w:type="dxa"/>
+              <w:bottom w:w="100" w:type="dxa"/>
+              <w:right w:w="108" w:type="dxa"/>
+            </w:tcMar>
+          </w:tcPr>
+          <w:p>
+            <w:pPr>
+              <w:jc w:val="center"/>
+              <w:rPr>
+                <w:rFonts w:ascii="Calibri" w:hAnsi="Calibri" w:cs="Calibri"/>
+                <w:sz w:val="20"/>
+                <w:szCs w:val="20"/>
+              </w:rPr>
+            </w:pPr>
+            <w:r>
+              <w:rPr>
+                <w:rFonts w:ascii="Calibri" w:hAnsi="Calibri" w:cs="Calibri"/>
+                <w:sz w:val="20"/>
+                <w:szCs w:val="20"/>
+              </w:rPr>
+              <w:t>3</w:t>
+            </w:r>
+          </w:p>
+        </w:tc>
+        <w:tc>
+          <w:tcPr>
+            <w:tcW w:w="0" w:type="auto"/>
+            <w:tcMar>
+              <w:top w:w="100" w:type="dxa"/>
+              <w:left w:w="108" w:type="dxa"/>
+              <w:bottom w:w="100" w:type="dxa"/>
+              <w:right w:w="108" w:type="dxa"/>
+            </w:tcMar>
+          </w:tcPr>
+          <w:p>
+            <w:pPr>
+              <w:rPr>
+                <w:rFonts w:ascii="Calibri" w:hAnsi="Calibri" w:cs="Calibri"/>
+                <w:sz w:val="20"/>
+                <w:szCs w:val="20"/>
+              </w:rPr>
+            </w:pPr>
+            <w:r>
+              <w:rPr>
+                <w:rFonts w:ascii="Calibri" w:hAnsi="Calibri" w:cs="Calibri"/>
+                <w:sz w:val="20"/>
+                <w:szCs w:val="20"/>
+              </w:rPr>
+              <w:t xml:space="preserve">Seleccionar los </w:t>
+            </w:r>
+            <w:proofErr w:type="spellStart"/>
+            <w:r>
+              <w:rPr>
+                <w:rFonts w:ascii="Calibri" w:hAnsi="Calibri" w:cs="Calibri"/>
+                <w:sz w:val="20"/>
+                <w:szCs w:val="20"/>
+              </w:rPr>
+              <w:t>tag</w:t>
+            </w:r>
+            <w:proofErr w:type="spellEnd"/>
+            <w:r>
+              <w:rPr>
+                <w:rFonts w:ascii="Calibri" w:hAnsi="Calibri" w:cs="Calibri"/>
+                <w:sz w:val="20"/>
+                <w:szCs w:val="20"/>
+              </w:rPr>
+              <w:t xml:space="preserve"> de cursos a dictar.</w:t>
+            </w:r>
+          </w:p>
+        </w:tc>
+        <w:tc>
+          <w:tcPr>
+            <w:tcW w:w="0" w:type="auto"/>
+            <w:tcMar>
+              <w:top w:w="100" w:type="dxa"/>
+              <w:left w:w="108" w:type="dxa"/>
+              <w:bottom w:w="100" w:type="dxa"/>
+              <w:right w:w="108" w:type="dxa"/>
+            </w:tcMar>
+          </w:tcPr>
+          <w:p>
+            <w:pPr>
+              <w:rPr>
+                <w:rFonts w:ascii="Calibri" w:hAnsi="Calibri" w:cs="Calibri"/>
+                <w:sz w:val="20"/>
+                <w:szCs w:val="20"/>
+              </w:rPr>
+            </w:pPr>
+          </w:p>
+        </w:tc>
+        <w:tc>
+          <w:tcPr>
+            <w:tcW w:w="0" w:type="auto"/>
+            <w:tcMar>
+              <w:top w:w="100" w:type="dxa"/>
+              <w:left w:w="108" w:type="dxa"/>
+              <w:bottom w:w="100" w:type="dxa"/>
+              <w:right w:w="108" w:type="dxa"/>
+            </w:tcMar>
+          </w:tcPr>
+          <w:p>
+            <w:pPr>
+              <w:rPr>
+                <w:rFonts w:ascii="Calibri" w:hAnsi="Calibri" w:cs="Calibri"/>
+                <w:sz w:val="20"/>
+                <w:szCs w:val="20"/>
+              </w:rPr>
+            </w:pPr>
+            <w:r>
+              <w:rPr>
+                <w:rFonts w:ascii="Calibri" w:hAnsi="Calibri" w:cs="Calibri"/>
+                <w:sz w:val="20"/>
+                <w:szCs w:val="20"/>
+              </w:rPr>
+              <w:t>Cursos seleccionados correctamente.</w:t>
             </w:r>
           </w:p>
         </w:tc>
@@ -7174,7 +7571,7 @@
           <w:color w:val="auto"/>
         </w:rPr>
       </w:pPr>
-      <w:bookmarkStart w:id="20" w:name="_Toc481401423"/>
+      <w:bookmarkStart w:id="20" w:name="_Toc481844684"/>
       <w:r>
         <w:rPr>
           <w:rFonts w:ascii="Calibri" w:hAnsi="Calibri" w:cs="Times New Roman"/>
@@ -7200,7 +7597,7 @@
           <w:color w:val="auto"/>
         </w:rPr>
       </w:pPr>
-      <w:bookmarkStart w:id="21" w:name="_Toc481401424"/>
+      <w:bookmarkStart w:id="21" w:name="_Toc481844685"/>
       <w:r>
         <w:rPr>
           <w:rFonts w:ascii="Calibri" w:hAnsi="Calibri" w:cs="Times New Roman"/>
@@ -7910,6 +8307,7 @@
                 <w:sz w:val="20"/>
                 <w:szCs w:val="20"/>
               </w:rPr>
+              <w:lastRenderedPageBreak/>
               <w:t>4</w:t>
             </w:r>
           </w:p>
@@ -8063,7 +8461,7 @@
 </file>
 
 <file path=word/endnotes.xml><?xml version="1.0" encoding="utf-8"?>
-<w:endnotes xmlns:wpc="http://schemas.microsoft.com/office/word/2010/wordprocessingCanvas" xmlns:cx="http://schemas.microsoft.com/office/drawing/2014/chartex" xmlns:cx1="http://schemas.microsoft.com/office/drawing/2015/9/8/chartex" xmlns:cx2="http://schemas.microsoft.com/office/drawing/2015/10/21/chartex" xmlns:cx3="http://schemas.microsoft.com/office/drawing/2016/5/9/chartex" xmlns:cx4="http://schemas.microsoft.com/office/drawing/2016/5/10/chartex" xmlns:cx5="http://schemas.microsoft.com/office/drawing/2016/5/11/chartex" xmlns:mc="http://schemas.openxmlformats.org/markup-compatibility/2006" xmlns:o="urn:schemas-microsoft-com:office:office" xmlns:r="http://schemas.openxmlformats.org/officeDocument/2006/relationships" xmlns:m="http://schemas.openxmlformats.org/officeDocument/2006/math" xmlns:v="urn:schemas-microsoft-com:vml" xmlns:wp14="http://schemas.microsoft.com/office/word/2010/wordprocessingDrawing" xmlns:wp="http://schemas.openxmlformats.org/drawingml/2006/wordprocessingDrawing" xmlns:w10="urn:schemas-microsoft-com:office:word" xmlns:w="http://schemas.openxmlformats.org/wordprocessingml/2006/main" xmlns:w14="http://schemas.microsoft.com/office/word/2010/wordml" xmlns:w15="http://schemas.microsoft.com/office/word/2012/wordml" xmlns:w16se="http://schemas.microsoft.com/office/word/2015/wordml/symex" xmlns:wpg="http://schemas.microsoft.com/office/word/2010/wordprocessingGroup" xmlns:wpi="http://schemas.microsoft.com/office/word/2010/wordprocessingInk" xmlns:wne="http://schemas.microsoft.com/office/word/2006/wordml" xmlns:wps="http://schemas.microsoft.com/office/word/2010/wordprocessingShape" mc:Ignorable="w14 w15 w16se wp14">
+<w:endnotes xmlns:wpc="http://schemas.microsoft.com/office/word/2010/wordprocessingCanvas" xmlns:mc="http://schemas.openxmlformats.org/markup-compatibility/2006" xmlns:o="urn:schemas-microsoft-com:office:office" xmlns:r="http://schemas.openxmlformats.org/officeDocument/2006/relationships" xmlns:m="http://schemas.openxmlformats.org/officeDocument/2006/math" xmlns:v="urn:schemas-microsoft-com:vml" xmlns:wp14="http://schemas.microsoft.com/office/word/2010/wordprocessingDrawing" xmlns:wp="http://schemas.openxmlformats.org/drawingml/2006/wordprocessingDrawing" xmlns:w10="urn:schemas-microsoft-com:office:word" xmlns:w="http://schemas.openxmlformats.org/wordprocessingml/2006/main" xmlns:w14="http://schemas.microsoft.com/office/word/2010/wordml" xmlns:w15="http://schemas.microsoft.com/office/word/2012/wordml" xmlns:wpg="http://schemas.microsoft.com/office/word/2010/wordprocessingGroup" xmlns:wpi="http://schemas.microsoft.com/office/word/2010/wordprocessingInk" xmlns:wne="http://schemas.microsoft.com/office/word/2006/wordml" xmlns:wps="http://schemas.microsoft.com/office/word/2010/wordprocessingShape" mc:Ignorable="w14 w15 wp14">
   <w:endnote w:type="separator" w:id="-1">
     <w:p>
       <w:pPr>
@@ -8088,7 +8486,7 @@
 </file>
 
 <file path=word/footer1.xml><?xml version="1.0" encoding="utf-8"?>
-<w:ftr xmlns:wpc="http://schemas.microsoft.com/office/word/2010/wordprocessingCanvas" xmlns:cx="http://schemas.microsoft.com/office/drawing/2014/chartex" xmlns:cx1="http://schemas.microsoft.com/office/drawing/2015/9/8/chartex" xmlns:cx2="http://schemas.microsoft.com/office/drawing/2015/10/21/chartex" xmlns:cx3="http://schemas.microsoft.com/office/drawing/2016/5/9/chartex" xmlns:cx4="http://schemas.microsoft.com/office/drawing/2016/5/10/chartex" xmlns:cx5="http://schemas.microsoft.com/office/drawing/2016/5/11/chartex" xmlns:mc="http://schemas.openxmlformats.org/markup-compatibility/2006" xmlns:o="urn:schemas-microsoft-com:office:office" xmlns:r="http://schemas.openxmlformats.org/officeDocument/2006/relationships" xmlns:m="http://schemas.openxmlformats.org/officeDocument/2006/math" xmlns:v="urn:schemas-microsoft-com:vml" xmlns:wp14="http://schemas.microsoft.com/office/word/2010/wordprocessingDrawing" xmlns:wp="http://schemas.openxmlformats.org/drawingml/2006/wordprocessingDrawing" xmlns:w10="urn:schemas-microsoft-com:office:word" xmlns:w="http://schemas.openxmlformats.org/wordprocessingml/2006/main" xmlns:w14="http://schemas.microsoft.com/office/word/2010/wordml" xmlns:w15="http://schemas.microsoft.com/office/word/2012/wordml" xmlns:w16se="http://schemas.microsoft.com/office/word/2015/wordml/symex" xmlns:wpg="http://schemas.microsoft.com/office/word/2010/wordprocessingGroup" xmlns:wpi="http://schemas.microsoft.com/office/word/2010/wordprocessingInk" xmlns:wne="http://schemas.microsoft.com/office/word/2006/wordml" xmlns:wps="http://schemas.microsoft.com/office/word/2010/wordprocessingShape" mc:Ignorable="w14 w15 w16se wp14">
+<w:ftr xmlns:wpc="http://schemas.microsoft.com/office/word/2010/wordprocessingCanvas" xmlns:mc="http://schemas.openxmlformats.org/markup-compatibility/2006" xmlns:o="urn:schemas-microsoft-com:office:office" xmlns:r="http://schemas.openxmlformats.org/officeDocument/2006/relationships" xmlns:m="http://schemas.openxmlformats.org/officeDocument/2006/math" xmlns:v="urn:schemas-microsoft-com:vml" xmlns:wp14="http://schemas.microsoft.com/office/word/2010/wordprocessingDrawing" xmlns:wp="http://schemas.openxmlformats.org/drawingml/2006/wordprocessingDrawing" xmlns:w10="urn:schemas-microsoft-com:office:word" xmlns:w="http://schemas.openxmlformats.org/wordprocessingml/2006/main" xmlns:w14="http://schemas.microsoft.com/office/word/2010/wordml" xmlns:w15="http://schemas.microsoft.com/office/word/2012/wordml" xmlns:wpg="http://schemas.microsoft.com/office/word/2010/wordprocessingGroup" xmlns:wpi="http://schemas.microsoft.com/office/word/2010/wordprocessingInk" xmlns:wne="http://schemas.microsoft.com/office/word/2006/wordml" xmlns:wps="http://schemas.microsoft.com/office/word/2010/wordprocessingShape" mc:Ignorable="w14 w15 wp14">
   <w:p>
     <w:pPr>
       <w:pStyle w:val="Piedepgina"/>
@@ -8218,7 +8616,7 @@
                               <w:szCs w:val="40"/>
                               <w:lang w:val="es-ES"/>
                             </w:rPr>
-                            <w:t>5</w:t>
+                            <w:t>6</w:t>
                           </w:r>
                           <w:r>
                             <w:rPr>
@@ -8306,7 +8704,7 @@
                         <w:szCs w:val="40"/>
                         <w:lang w:val="es-ES"/>
                       </w:rPr>
-                      <w:t>5</w:t>
+                      <w:t>6</w:t>
                     </w:r>
                     <w:r>
                       <w:rPr>
@@ -8393,7 +8791,7 @@
             </wp:anchor>
           </w:drawing>
         </mc:Choice>
-        <mc:Fallback>
+        <mc:Fallback xmlns:w16se="http://schemas.microsoft.com/office/word/2015/wordml/symex" xmlns:cx5="http://schemas.microsoft.com/office/drawing/2016/5/11/chartex" xmlns:cx4="http://schemas.microsoft.com/office/drawing/2016/5/10/chartex" xmlns:cx3="http://schemas.microsoft.com/office/drawing/2016/5/9/chartex" xmlns:cx2="http://schemas.microsoft.com/office/drawing/2015/10/21/chartex" xmlns:cx1="http://schemas.microsoft.com/office/drawing/2015/9/8/chartex" xmlns:cx="http://schemas.microsoft.com/office/drawing/2014/chartex">
           <w:pict>
             <v:rect w14:anchorId="6CC35183" id="Rectángulo 58" o:spid="_x0000_s1026" style="position:absolute;margin-left:0;margin-top:0;width:468pt;height:2.85pt;z-index:-251656192;visibility:visible;mso-wrap-style:square;mso-width-percent:1000;mso-height-percent:0;mso-wrap-distance-left:9pt;mso-wrap-distance-top:7.2pt;mso-wrap-distance-right:9pt;mso-wrap-distance-bottom:7.2pt;mso-position-horizontal:center;mso-position-horizontal-relative:margin;mso-position-vertical:top;mso-position-vertical-relative:bottom-margin-area;mso-width-percent:1000;mso-height-percent:0;mso-width-relative:margin;mso-height-relative:margin;v-text-anchor:middle" o:gfxdata="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" fillcolor="#5b9bd5 [3204]" stroked="f" strokeweight="1pt">
               <w10:wrap type="square" anchorx="margin" anchory="margin"/>
@@ -8407,7 +8805,7 @@
 </file>
 
 <file path=word/footnotes.xml><?xml version="1.0" encoding="utf-8"?>
-<w:footnotes xmlns:wpc="http://schemas.microsoft.com/office/word/2010/wordprocessingCanvas" xmlns:cx="http://schemas.microsoft.com/office/drawing/2014/chartex" xmlns:cx1="http://schemas.microsoft.com/office/drawing/2015/9/8/chartex" xmlns:cx2="http://schemas.microsoft.com/office/drawing/2015/10/21/chartex" xmlns:cx3="http://schemas.microsoft.com/office/drawing/2016/5/9/chartex" xmlns:cx4="http://schemas.microsoft.com/office/drawing/2016/5/10/chartex" xmlns:cx5="http://schemas.microsoft.com/office/drawing/2016/5/11/chartex" xmlns:mc="http://schemas.openxmlformats.org/markup-compatibility/2006" xmlns:o="urn:schemas-microsoft-com:office:office" xmlns:r="http://schemas.openxmlformats.org/officeDocument/2006/relationships" xmlns:m="http://schemas.openxmlformats.org/officeDocument/2006/math" xmlns:v="urn:schemas-microsoft-com:vml" xmlns:wp14="http://schemas.microsoft.com/office/word/2010/wordprocessingDrawing" xmlns:wp="http://schemas.openxmlformats.org/drawingml/2006/wordprocessingDrawing" xmlns:w10="urn:schemas-microsoft-com:office:word" xmlns:w="http://schemas.openxmlformats.org/wordprocessingml/2006/main" xmlns:w14="http://schemas.microsoft.com/office/word/2010/wordml" xmlns:w15="http://schemas.microsoft.com/office/word/2012/wordml" xmlns:w16se="http://schemas.microsoft.com/office/word/2015/wordml/symex" xmlns:wpg="http://schemas.microsoft.com/office/word/2010/wordprocessingGroup" xmlns:wpi="http://schemas.microsoft.com/office/word/2010/wordprocessingInk" xmlns:wne="http://schemas.microsoft.com/office/word/2006/wordml" xmlns:wps="http://schemas.microsoft.com/office/word/2010/wordprocessingShape" mc:Ignorable="w14 w15 w16se wp14">
+<w:footnotes xmlns:wpc="http://schemas.microsoft.com/office/word/2010/wordprocessingCanvas" xmlns:mc="http://schemas.openxmlformats.org/markup-compatibility/2006" xmlns:o="urn:schemas-microsoft-com:office:office" xmlns:r="http://schemas.openxmlformats.org/officeDocument/2006/relationships" xmlns:m="http://schemas.openxmlformats.org/officeDocument/2006/math" xmlns:v="urn:schemas-microsoft-com:vml" xmlns:wp14="http://schemas.microsoft.com/office/word/2010/wordprocessingDrawing" xmlns:wp="http://schemas.openxmlformats.org/drawingml/2006/wordprocessingDrawing" xmlns:w10="urn:schemas-microsoft-com:office:word" xmlns:w="http://schemas.openxmlformats.org/wordprocessingml/2006/main" xmlns:w14="http://schemas.microsoft.com/office/word/2010/wordml" xmlns:w15="http://schemas.microsoft.com/office/word/2012/wordml" xmlns:wpg="http://schemas.microsoft.com/office/word/2010/wordprocessingGroup" xmlns:wpi="http://schemas.microsoft.com/office/word/2010/wordprocessingInk" xmlns:wne="http://schemas.microsoft.com/office/word/2006/wordml" xmlns:wps="http://schemas.microsoft.com/office/word/2010/wordprocessingShape" mc:Ignorable="w14 w15 wp14">
   <w:footnote w:type="separator" w:id="-1">
     <w:p>
       <w:pPr>
@@ -8432,7 +8830,7 @@
 </file>
 
 <file path=word/header1.xml><?xml version="1.0" encoding="utf-8"?>
-<w:hdr xmlns:wpc="http://schemas.microsoft.com/office/word/2010/wordprocessingCanvas" xmlns:cx="http://schemas.microsoft.com/office/drawing/2014/chartex" xmlns:cx1="http://schemas.microsoft.com/office/drawing/2015/9/8/chartex" xmlns:cx2="http://schemas.microsoft.com/office/drawing/2015/10/21/chartex" xmlns:cx3="http://schemas.microsoft.com/office/drawing/2016/5/9/chartex" xmlns:cx4="http://schemas.microsoft.com/office/drawing/2016/5/10/chartex" xmlns:cx5="http://schemas.microsoft.com/office/drawing/2016/5/11/chartex" xmlns:mc="http://schemas.openxmlformats.org/markup-compatibility/2006" xmlns:o="urn:schemas-microsoft-com:office:office" xmlns:r="http://schemas.openxmlformats.org/officeDocument/2006/relationships" xmlns:m="http://schemas.openxmlformats.org/officeDocument/2006/math" xmlns:v="urn:schemas-microsoft-com:vml" xmlns:wp14="http://schemas.microsoft.com/office/word/2010/wordprocessingDrawing" xmlns:wp="http://schemas.openxmlformats.org/drawingml/2006/wordprocessingDrawing" xmlns:w10="urn:schemas-microsoft-com:office:word" xmlns:w="http://schemas.openxmlformats.org/wordprocessingml/2006/main" xmlns:w14="http://schemas.microsoft.com/office/word/2010/wordml" xmlns:w15="http://schemas.microsoft.com/office/word/2012/wordml" xmlns:w16se="http://schemas.microsoft.com/office/word/2015/wordml/symex" xmlns:wpg="http://schemas.microsoft.com/office/word/2010/wordprocessingGroup" xmlns:wpi="http://schemas.microsoft.com/office/word/2010/wordprocessingInk" xmlns:wne="http://schemas.microsoft.com/office/word/2006/wordml" xmlns:wps="http://schemas.microsoft.com/office/word/2010/wordprocessingShape" mc:Ignorable="w14 w15 w16se wp14">
+<w:hdr xmlns:wpc="http://schemas.microsoft.com/office/word/2010/wordprocessingCanvas" xmlns:mc="http://schemas.openxmlformats.org/markup-compatibility/2006" xmlns:o="urn:schemas-microsoft-com:office:office" xmlns:r="http://schemas.openxmlformats.org/officeDocument/2006/relationships" xmlns:m="http://schemas.openxmlformats.org/officeDocument/2006/math" xmlns:v="urn:schemas-microsoft-com:vml" xmlns:wp14="http://schemas.microsoft.com/office/word/2010/wordprocessingDrawing" xmlns:wp="http://schemas.openxmlformats.org/drawingml/2006/wordprocessingDrawing" xmlns:w10="urn:schemas-microsoft-com:office:word" xmlns:w="http://schemas.openxmlformats.org/wordprocessingml/2006/main" xmlns:w14="http://schemas.microsoft.com/office/word/2010/wordml" xmlns:w15="http://schemas.microsoft.com/office/word/2012/wordml" xmlns:wpg="http://schemas.microsoft.com/office/word/2010/wordprocessingGroup" xmlns:wpi="http://schemas.microsoft.com/office/word/2010/wordprocessingInk" xmlns:wne="http://schemas.microsoft.com/office/word/2006/wordml" xmlns:wps="http://schemas.microsoft.com/office/word/2010/wordprocessingShape" mc:Ignorable="w14 w15 wp14">
   <w:tbl>
     <w:tblPr>
       <w:tblStyle w:val="Tablaconcuadrcula"/>
@@ -8484,7 +8882,7 @@
             <w:t>Versión :</w:t>
           </w:r>
           <w:r>
-            <w:t xml:space="preserve"> 1.3</w:t>
+            <w:t xml:space="preserve"> 1.4</w:t>
           </w:r>
         </w:p>
       </w:tc>
@@ -8527,7 +8925,10 @@
             <w:t xml:space="preserve"> : </w:t>
           </w:r>
           <w:r>
-            <w:t>05/05</w:t>
+            <w:t>06</w:t>
+          </w:r>
+          <w:r>
+            <w:t>/05</w:t>
           </w:r>
           <w:r>
             <w:t>/17</w:t>
@@ -8545,7 +8946,7 @@
 </file>
 
 <file path=word/header2.xml><?xml version="1.0" encoding="utf-8"?>
-<w:hdr xmlns:wpc="http://schemas.microsoft.com/office/word/2010/wordprocessingCanvas" xmlns:cx="http://schemas.microsoft.com/office/drawing/2014/chartex" xmlns:cx1="http://schemas.microsoft.com/office/drawing/2015/9/8/chartex" xmlns:cx2="http://schemas.microsoft.com/office/drawing/2015/10/21/chartex" xmlns:cx3="http://schemas.microsoft.com/office/drawing/2016/5/9/chartex" xmlns:cx4="http://schemas.microsoft.com/office/drawing/2016/5/10/chartex" xmlns:cx5="http://schemas.microsoft.com/office/drawing/2016/5/11/chartex" xmlns:mc="http://schemas.openxmlformats.org/markup-compatibility/2006" xmlns:o="urn:schemas-microsoft-com:office:office" xmlns:r="http://schemas.openxmlformats.org/officeDocument/2006/relationships" xmlns:m="http://schemas.openxmlformats.org/officeDocument/2006/math" xmlns:v="urn:schemas-microsoft-com:vml" xmlns:wp14="http://schemas.microsoft.com/office/word/2010/wordprocessingDrawing" xmlns:wp="http://schemas.openxmlformats.org/drawingml/2006/wordprocessingDrawing" xmlns:w10="urn:schemas-microsoft-com:office:word" xmlns:w="http://schemas.openxmlformats.org/wordprocessingml/2006/main" xmlns:w14="http://schemas.microsoft.com/office/word/2010/wordml" xmlns:w15="http://schemas.microsoft.com/office/word/2012/wordml" xmlns:w16se="http://schemas.microsoft.com/office/word/2015/wordml/symex" xmlns:wpg="http://schemas.microsoft.com/office/word/2010/wordprocessingGroup" xmlns:wpi="http://schemas.microsoft.com/office/word/2010/wordprocessingInk" xmlns:wne="http://schemas.microsoft.com/office/word/2006/wordml" xmlns:wps="http://schemas.microsoft.com/office/word/2010/wordprocessingShape" mc:Ignorable="w14 w15 w16se wp14">
+<w:hdr xmlns:wpc="http://schemas.microsoft.com/office/word/2010/wordprocessingCanvas" xmlns:mc="http://schemas.openxmlformats.org/markup-compatibility/2006" xmlns:o="urn:schemas-microsoft-com:office:office" xmlns:r="http://schemas.openxmlformats.org/officeDocument/2006/relationships" xmlns:m="http://schemas.openxmlformats.org/officeDocument/2006/math" xmlns:v="urn:schemas-microsoft-com:vml" xmlns:wp14="http://schemas.microsoft.com/office/word/2010/wordprocessingDrawing" xmlns:wp="http://schemas.openxmlformats.org/drawingml/2006/wordprocessingDrawing" xmlns:w10="urn:schemas-microsoft-com:office:word" xmlns:w="http://schemas.openxmlformats.org/wordprocessingml/2006/main" xmlns:w14="http://schemas.microsoft.com/office/word/2010/wordml" xmlns:w15="http://schemas.microsoft.com/office/word/2012/wordml" xmlns:wpg="http://schemas.microsoft.com/office/word/2010/wordprocessingGroup" xmlns:wpi="http://schemas.microsoft.com/office/word/2010/wordprocessingInk" xmlns:wne="http://schemas.microsoft.com/office/word/2006/wordml" xmlns:wps="http://schemas.microsoft.com/office/word/2010/wordprocessingShape" mc:Ignorable="w14 w15 wp14">
   <w:p>
     <w:pPr>
       <w:pStyle w:val="Encabezado"/>
@@ -8555,7 +8956,7 @@
 </file>
 
 <file path=word/numbering.xml><?xml version="1.0" encoding="utf-8"?>
-<w:numbering xmlns:wpc="http://schemas.microsoft.com/office/word/2010/wordprocessingCanvas" xmlns:cx="http://schemas.microsoft.com/office/drawing/2014/chartex" xmlns:cx1="http://schemas.microsoft.com/office/drawing/2015/9/8/chartex" xmlns:cx2="http://schemas.microsoft.com/office/drawing/2015/10/21/chartex" xmlns:cx3="http://schemas.microsoft.com/office/drawing/2016/5/9/chartex" xmlns:cx4="http://schemas.microsoft.com/office/drawing/2016/5/10/chartex" xmlns:cx5="http://schemas.microsoft.com/office/drawing/2016/5/11/chartex" xmlns:mc="http://schemas.openxmlformats.org/markup-compatibility/2006" xmlns:o="urn:schemas-microsoft-com:office:office" xmlns:r="http://schemas.openxmlformats.org/officeDocument/2006/relationships" xmlns:m="http://schemas.openxmlformats.org/officeDocument/2006/math" xmlns:v="urn:schemas-microsoft-com:vml" xmlns:wp14="http://schemas.microsoft.com/office/word/2010/wordprocessingDrawing" xmlns:wp="http://schemas.openxmlformats.org/drawingml/2006/wordprocessingDrawing" xmlns:w10="urn:schemas-microsoft-com:office:word" xmlns:w="http://schemas.openxmlformats.org/wordprocessingml/2006/main" xmlns:w14="http://schemas.microsoft.com/office/word/2010/wordml" xmlns:w15="http://schemas.microsoft.com/office/word/2012/wordml" xmlns:w16se="http://schemas.microsoft.com/office/word/2015/wordml/symex" xmlns:wpg="http://schemas.microsoft.com/office/word/2010/wordprocessingGroup" xmlns:wpi="http://schemas.microsoft.com/office/word/2010/wordprocessingInk" xmlns:wne="http://schemas.microsoft.com/office/word/2006/wordml" xmlns:wps="http://schemas.microsoft.com/office/word/2010/wordprocessingShape" mc:Ignorable="w14 w15 w16se wp14">
+<w:numbering xmlns:wpc="http://schemas.microsoft.com/office/word/2010/wordprocessingCanvas" xmlns:mc="http://schemas.openxmlformats.org/markup-compatibility/2006" xmlns:o="urn:schemas-microsoft-com:office:office" xmlns:r="http://schemas.openxmlformats.org/officeDocument/2006/relationships" xmlns:m="http://schemas.openxmlformats.org/officeDocument/2006/math" xmlns:v="urn:schemas-microsoft-com:vml" xmlns:wp14="http://schemas.microsoft.com/office/word/2010/wordprocessingDrawing" xmlns:wp="http://schemas.openxmlformats.org/drawingml/2006/wordprocessingDrawing" xmlns:w10="urn:schemas-microsoft-com:office:word" xmlns:w="http://schemas.openxmlformats.org/wordprocessingml/2006/main" xmlns:w14="http://schemas.microsoft.com/office/word/2010/wordml" xmlns:w15="http://schemas.microsoft.com/office/word/2012/wordml" xmlns:wpg="http://schemas.microsoft.com/office/word/2010/wordprocessingGroup" xmlns:wpi="http://schemas.microsoft.com/office/word/2010/wordprocessingInk" xmlns:wne="http://schemas.microsoft.com/office/word/2006/wordml" xmlns:wps="http://schemas.microsoft.com/office/word/2010/wordprocessingShape" mc:Ignorable="w14 w15 wp14">
   <w:abstractNum w:abstractNumId="0" w15:restartNumberingAfterBreak="0">
     <w:nsid w:val="011F2851"/>
     <w:multiLevelType w:val="hybridMultilevel"/>
@@ -13181,7 +13582,7 @@
 </file>
 
 <file path=word/styles.xml><?xml version="1.0" encoding="utf-8"?>
-<w:styles xmlns:mc="http://schemas.openxmlformats.org/markup-compatibility/2006" xmlns:r="http://schemas.openxmlformats.org/officeDocument/2006/relationships" xmlns:w="http://schemas.openxmlformats.org/wordprocessingml/2006/main" xmlns:w14="http://schemas.microsoft.com/office/word/2010/wordml" xmlns:w15="http://schemas.microsoft.com/office/word/2012/wordml" xmlns:w16se="http://schemas.microsoft.com/office/word/2015/wordml/symex" mc:Ignorable="w14 w15 w16se">
+<w:styles xmlns:mc="http://schemas.openxmlformats.org/markup-compatibility/2006" xmlns:r="http://schemas.openxmlformats.org/officeDocument/2006/relationships" xmlns:w="http://schemas.openxmlformats.org/wordprocessingml/2006/main" xmlns:w14="http://schemas.microsoft.com/office/word/2010/wordml" xmlns:w15="http://schemas.microsoft.com/office/word/2012/wordml" mc:Ignorable="w14 w15">
   <w:docDefaults>
     <w:rPrDefault>
       <w:rPr>
@@ -13197,7 +13598,7 @@
       </w:pPr>
     </w:pPrDefault>
   </w:docDefaults>
-  <w:latentStyles w:defLockedState="0" w:defUIPriority="99" w:defSemiHidden="0" w:defUnhideWhenUsed="0" w:defQFormat="0" w:count="374">
+  <w:latentStyles w:defLockedState="0" w:defUIPriority="99" w:defSemiHidden="0" w:defUnhideWhenUsed="0" w:defQFormat="0" w:count="371">
     <w:lsdException w:name="Normal" w:uiPriority="0" w:qFormat="1"/>
     <w:lsdException w:name="heading 1" w:uiPriority="9" w:qFormat="1"/>
     <w:lsdException w:name="heading 2" w:semiHidden="1" w:uiPriority="9" w:unhideWhenUsed="1" w:qFormat="1"/>
@@ -13569,9 +13970,6 @@
     <w:lsdException w:name="List Table 5 Dark Accent 6" w:uiPriority="50"/>
     <w:lsdException w:name="List Table 6 Colorful Accent 6" w:uiPriority="51"/>
     <w:lsdException w:name="List Table 7 Colorful Accent 6" w:uiPriority="52"/>
-    <w:lsdException w:name="Mention" w:semiHidden="1" w:unhideWhenUsed="1"/>
-    <w:lsdException w:name="Smart Hyperlink" w:semiHidden="1" w:unhideWhenUsed="1"/>
-    <w:lsdException w:name="Hashtag" w:semiHidden="1" w:unhideWhenUsed="1"/>
   </w:latentStyles>
   <w:style w:type="paragraph" w:default="1" w:styleId="Normal">
     <w:name w:val="Normal"/>
@@ -14076,7 +14474,7 @@
       <w:szCs w:val="32"/>
     </w:rPr>
   </w:style>
-  <w:style w:type="paragraph" w:styleId="TtuloTDC">
+  <w:style w:type="paragraph" w:styleId="TtulodeTDC">
     <w:name w:val="TOC Heading"/>
     <w:basedOn w:val="Ttulo1"/>
     <w:next w:val="Normal"/>
@@ -14460,7 +14858,7 @@
 </file>
 
 <file path=word/glossary/document.xml><?xml version="1.0" encoding="utf-8"?>
-<w:glossaryDocument xmlns:wpc="http://schemas.microsoft.com/office/word/2010/wordprocessingCanvas" xmlns:cx="http://schemas.microsoft.com/office/drawing/2014/chartex" xmlns:cx1="http://schemas.microsoft.com/office/drawing/2015/9/8/chartex" xmlns:cx2="http://schemas.microsoft.com/office/drawing/2015/10/21/chartex" xmlns:cx3="http://schemas.microsoft.com/office/drawing/2016/5/9/chartex" xmlns:cx4="http://schemas.microsoft.com/office/drawing/2016/5/10/chartex" xmlns:cx5="http://schemas.microsoft.com/office/drawing/2016/5/11/chartex" xmlns:mc="http://schemas.openxmlformats.org/markup-compatibility/2006" xmlns:o="urn:schemas-microsoft-com:office:office" xmlns:r="http://schemas.openxmlformats.org/officeDocument/2006/relationships" xmlns:m="http://schemas.openxmlformats.org/officeDocument/2006/math" xmlns:v="urn:schemas-microsoft-com:vml" xmlns:wp14="http://schemas.microsoft.com/office/word/2010/wordprocessingDrawing" xmlns:wp="http://schemas.openxmlformats.org/drawingml/2006/wordprocessingDrawing" xmlns:w10="urn:schemas-microsoft-com:office:word" xmlns:w="http://schemas.openxmlformats.org/wordprocessingml/2006/main" xmlns:w14="http://schemas.microsoft.com/office/word/2010/wordml" xmlns:w15="http://schemas.microsoft.com/office/word/2012/wordml" xmlns:w16se="http://schemas.microsoft.com/office/word/2015/wordml/symex" xmlns:wpg="http://schemas.microsoft.com/office/word/2010/wordprocessingGroup" xmlns:wpi="http://schemas.microsoft.com/office/word/2010/wordprocessingInk" xmlns:wne="http://schemas.microsoft.com/office/word/2006/wordml" xmlns:wps="http://schemas.microsoft.com/office/word/2010/wordprocessingShape" mc:Ignorable="w14 w15 w16se wp14">
+<w:glossaryDocument xmlns:wpc="http://schemas.microsoft.com/office/word/2010/wordprocessingCanvas" xmlns:mc="http://schemas.openxmlformats.org/markup-compatibility/2006" xmlns:o="urn:schemas-microsoft-com:office:office" xmlns:r="http://schemas.openxmlformats.org/officeDocument/2006/relationships" xmlns:m="http://schemas.openxmlformats.org/officeDocument/2006/math" xmlns:v="urn:schemas-microsoft-com:vml" xmlns:wp14="http://schemas.microsoft.com/office/word/2010/wordprocessingDrawing" xmlns:wp="http://schemas.openxmlformats.org/drawingml/2006/wordprocessingDrawing" xmlns:w10="urn:schemas-microsoft-com:office:word" xmlns:w="http://schemas.openxmlformats.org/wordprocessingml/2006/main" xmlns:w14="http://schemas.microsoft.com/office/word/2010/wordml" xmlns:w15="http://schemas.microsoft.com/office/word/2012/wordml" xmlns:wpg="http://schemas.microsoft.com/office/word/2010/wordprocessingGroup" xmlns:wpi="http://schemas.microsoft.com/office/word/2010/wordprocessingInk" xmlns:wne="http://schemas.microsoft.com/office/word/2006/wordml" xmlns:wps="http://schemas.microsoft.com/office/word/2010/wordprocessingShape" mc:Ignorable="w14 w15 wp14">
   <w:docParts>
     <w:docPart>
       <w:docPartPr>
@@ -14496,7 +14894,7 @@
 </file>
 
 <file path=word/glossary/fontTable.xml><?xml version="1.0" encoding="utf-8"?>
-<w:fonts xmlns:mc="http://schemas.openxmlformats.org/markup-compatibility/2006" xmlns:r="http://schemas.openxmlformats.org/officeDocument/2006/relationships" xmlns:w="http://schemas.openxmlformats.org/wordprocessingml/2006/main" xmlns:w14="http://schemas.microsoft.com/office/word/2010/wordml" xmlns:w15="http://schemas.microsoft.com/office/word/2012/wordml" xmlns:w16se="http://schemas.microsoft.com/office/word/2015/wordml/symex" mc:Ignorable="w14 w15 w16se">
+<w:fonts xmlns:mc="http://schemas.openxmlformats.org/markup-compatibility/2006" xmlns:r="http://schemas.openxmlformats.org/officeDocument/2006/relationships" xmlns:w="http://schemas.openxmlformats.org/wordprocessingml/2006/main" xmlns:w14="http://schemas.microsoft.com/office/word/2010/wordml" xmlns:w15="http://schemas.microsoft.com/office/word/2012/wordml" mc:Ignorable="w14 w15">
   <w:font w:name="Symbol">
     <w:panose1 w:val="05050102010706020507"/>
     <w:charset w:val="02"/>
@@ -14509,14 +14907,14 @@
     <w:charset w:val="00"/>
     <w:family w:val="roman"/>
     <w:pitch w:val="variable"/>
-    <w:sig w:usb0="E0002AFF" w:usb1="C0007841" w:usb2="00000009" w:usb3="00000000" w:csb0="000001FF" w:csb1="00000000"/>
+    <w:sig w:usb0="E0002EFF" w:usb1="C000785B" w:usb2="00000009" w:usb3="00000000" w:csb0="000001FF" w:csb1="00000000"/>
   </w:font>
   <w:font w:name="Courier New">
     <w:panose1 w:val="02070309020205020404"/>
     <w:charset w:val="00"/>
     <w:family w:val="modern"/>
     <w:pitch w:val="fixed"/>
-    <w:sig w:usb0="E0002AFF" w:usb1="C0007843" w:usb2="00000009" w:usb3="00000000" w:csb0="000001FF" w:csb1="00000000"/>
+    <w:sig w:usb0="E0002EFF" w:usb1="C0007843" w:usb2="00000009" w:usb3="00000000" w:csb0="000001FF" w:csb1="00000000"/>
   </w:font>
   <w:font w:name="Wingdings">
     <w:panose1 w:val="05000000000000000000"/>
@@ -14530,14 +14928,14 @@
     <w:charset w:val="00"/>
     <w:family w:val="swiss"/>
     <w:pitch w:val="variable"/>
-    <w:sig w:usb0="E00002FF" w:usb1="4000ACFF" w:usb2="00000001" w:usb3="00000000" w:csb0="0000019F" w:csb1="00000000"/>
+    <w:sig w:usb0="E0002AFF" w:usb1="C000247B" w:usb2="00000009" w:usb3="00000000" w:csb0="000001FF" w:csb1="00000000"/>
   </w:font>
   <w:font w:name="Calibri Light">
     <w:panose1 w:val="020F0302020204030204"/>
     <w:charset w:val="00"/>
     <w:family w:val="swiss"/>
     <w:pitch w:val="variable"/>
-    <w:sig w:usb0="A00002EF" w:usb1="4000207B" w:usb2="00000000" w:usb3="00000000" w:csb0="0000019F" w:csb1="00000000"/>
+    <w:sig w:usb0="E0002AFF" w:usb1="C000247B" w:usb2="00000009" w:usb3="00000000" w:csb0="000001FF" w:csb1="00000000"/>
   </w:font>
   <w:font w:name="Tahoma">
     <w:panose1 w:val="020B0604030504040204"/>
@@ -14551,13 +14949,13 @@
     <w:charset w:val="00"/>
     <w:family w:val="swiss"/>
     <w:pitch w:val="variable"/>
-    <w:sig w:usb0="E0002AFF" w:usb1="C0007843" w:usb2="00000009" w:usb3="00000000" w:csb0="000001FF" w:csb1="00000000"/>
+    <w:sig w:usb0="E0002EFF" w:usb1="C0007843" w:usb2="00000009" w:usb3="00000000" w:csb0="000001FF" w:csb1="00000000"/>
   </w:font>
 </w:fonts>
 </file>
 
 <file path=word/glossary/settings.xml><?xml version="1.0" encoding="utf-8"?>
-<w:settings xmlns:mc="http://schemas.openxmlformats.org/markup-compatibility/2006" xmlns:o="urn:schemas-microsoft-com:office:office" xmlns:r="http://schemas.openxmlformats.org/officeDocument/2006/relationships" xmlns:m="http://schemas.openxmlformats.org/officeDocument/2006/math" xmlns:v="urn:schemas-microsoft-com:vml" xmlns:w10="urn:schemas-microsoft-com:office:word" xmlns:w="http://schemas.openxmlformats.org/wordprocessingml/2006/main" xmlns:w14="http://schemas.microsoft.com/office/word/2010/wordml" xmlns:w15="http://schemas.microsoft.com/office/word/2012/wordml" xmlns:w16se="http://schemas.microsoft.com/office/word/2015/wordml/symex" xmlns:sl="http://schemas.openxmlformats.org/schemaLibrary/2006/main" mc:Ignorable="w14 w15 w16se">
+<w:settings xmlns:mc="http://schemas.openxmlformats.org/markup-compatibility/2006" xmlns:o="urn:schemas-microsoft-com:office:office" xmlns:r="http://schemas.openxmlformats.org/officeDocument/2006/relationships" xmlns:m="http://schemas.openxmlformats.org/officeDocument/2006/math" xmlns:v="urn:schemas-microsoft-com:vml" xmlns:w10="urn:schemas-microsoft-com:office:word" xmlns:w="http://schemas.openxmlformats.org/wordprocessingml/2006/main" xmlns:w14="http://schemas.microsoft.com/office/word/2010/wordml" xmlns:w15="http://schemas.microsoft.com/office/word/2012/wordml" xmlns:sl="http://schemas.openxmlformats.org/schemaLibrary/2006/main" mc:Ignorable="w14 w15">
   <w:view w:val="normal"/>
   <w:defaultTabStop w:val="708"/>
   <w:hyphenationZone w:val="425"/>
@@ -14580,6 +14978,7 @@
     <w:rsid w:val="003A087E"/>
     <w:rsid w:val="004371EC"/>
     <w:rsid w:val="004A4FA0"/>
+    <w:rsid w:val="006E7D0A"/>
     <w:rsid w:val="008E7C8F"/>
     <w:rsid w:val="00944B19"/>
     <w:rsid w:val="00956354"/>
@@ -14605,12 +15004,12 @@
   <w:themeFontLang w:val="es-PE"/>
   <w:clrSchemeMapping w:bg1="light1" w:t1="dark1" w:bg2="light2" w:t2="dark2" w:accent1="accent1" w:accent2="accent2" w:accent3="accent3" w:accent4="accent4" w:accent5="accent5" w:accent6="accent6" w:hyperlink="hyperlink" w:followedHyperlink="followedHyperlink"/>
   <w:decimalSymbol w:val="."/>
-  <w:listSeparator w:val=","/>
+  <w:listSeparator w:val=";"/>
 </w:settings>
 </file>
 
 <file path=word/glossary/styles.xml><?xml version="1.0" encoding="utf-8"?>
-<w:styles xmlns:mc="http://schemas.openxmlformats.org/markup-compatibility/2006" xmlns:r="http://schemas.openxmlformats.org/officeDocument/2006/relationships" xmlns:w="http://schemas.openxmlformats.org/wordprocessingml/2006/main" xmlns:w14="http://schemas.microsoft.com/office/word/2010/wordml" xmlns:w15="http://schemas.microsoft.com/office/word/2012/wordml" xmlns:w16se="http://schemas.microsoft.com/office/word/2015/wordml/symex" mc:Ignorable="w14 w15 w16se">
+<w:styles xmlns:mc="http://schemas.openxmlformats.org/markup-compatibility/2006" xmlns:r="http://schemas.openxmlformats.org/officeDocument/2006/relationships" xmlns:w="http://schemas.openxmlformats.org/wordprocessingml/2006/main" xmlns:w14="http://schemas.microsoft.com/office/word/2010/wordml" xmlns:w15="http://schemas.microsoft.com/office/word/2012/wordml" mc:Ignorable="w14 w15">
   <w:docDefaults>
     <w:rPrDefault>
       <w:rPr>
@@ -14626,7 +15025,7 @@
       </w:pPr>
     </w:pPrDefault>
   </w:docDefaults>
-  <w:latentStyles w:defLockedState="0" w:defUIPriority="99" w:defSemiHidden="0" w:defUnhideWhenUsed="0" w:defQFormat="0" w:count="374">
+  <w:latentStyles w:defLockedState="0" w:defUIPriority="99" w:defSemiHidden="0" w:defUnhideWhenUsed="0" w:defQFormat="0" w:count="371">
     <w:lsdException w:name="Normal" w:uiPriority="0" w:qFormat="1"/>
     <w:lsdException w:name="heading 1" w:uiPriority="9" w:qFormat="1"/>
     <w:lsdException w:name="heading 2" w:semiHidden="1" w:uiPriority="9" w:unhideWhenUsed="1" w:qFormat="1"/>
@@ -14998,9 +15397,6 @@
     <w:lsdException w:name="List Table 5 Dark Accent 6" w:uiPriority="50"/>
     <w:lsdException w:name="List Table 6 Colorful Accent 6" w:uiPriority="51"/>
     <w:lsdException w:name="List Table 7 Colorful Accent 6" w:uiPriority="52"/>
-    <w:lsdException w:name="Mention" w:semiHidden="1" w:unhideWhenUsed="1"/>
-    <w:lsdException w:name="Smart Hyperlink" w:semiHidden="1" w:unhideWhenUsed="1"/>
-    <w:lsdException w:name="Hashtag" w:semiHidden="1" w:unhideWhenUsed="1"/>
   </w:latentStyles>
   <w:style w:type="paragraph" w:default="1" w:styleId="Normal">
     <w:name w:val="Normal"/>
@@ -15056,7 +15452,7 @@
 </file>
 
 <file path=word/glossary/webSettings.xml><?xml version="1.0" encoding="utf-8"?>
-<w:webSettings xmlns:mc="http://schemas.openxmlformats.org/markup-compatibility/2006" xmlns:r="http://schemas.openxmlformats.org/officeDocument/2006/relationships" xmlns:w="http://schemas.openxmlformats.org/wordprocessingml/2006/main" xmlns:w14="http://schemas.microsoft.com/office/word/2010/wordml" xmlns:w15="http://schemas.microsoft.com/office/word/2012/wordml" xmlns:w16se="http://schemas.microsoft.com/office/word/2015/wordml/symex" mc:Ignorable="w14 w15 w16se">
+<w:webSettings xmlns:mc="http://schemas.openxmlformats.org/markup-compatibility/2006" xmlns:r="http://schemas.openxmlformats.org/officeDocument/2006/relationships" xmlns:w="http://schemas.openxmlformats.org/wordprocessingml/2006/main" xmlns:w14="http://schemas.microsoft.com/office/word/2010/wordml" xmlns:w15="http://schemas.microsoft.com/office/word/2012/wordml" mc:Ignorable="w14 w15">
   <w:optimizeForBrowser/>
   <w:allowPNG/>
 </w:webSettings>
@@ -15328,7 +15724,7 @@
 </file>
 
 <file path=customXml/itemProps1.xml><?xml version="1.0" encoding="utf-8"?>
-<ds:datastoreItem xmlns:ds="http://schemas.openxmlformats.org/officeDocument/2006/customXml" ds:itemID="{C6760786-CD5D-4E49-A2B8-83C5CF322CDD}">
+<ds:datastoreItem xmlns:ds="http://schemas.openxmlformats.org/officeDocument/2006/customXml" ds:itemID="{AC1386F1-0664-47C9-BA73-F7CFCB0FA79E}">
   <ds:schemaRefs>
     <ds:schemaRef ds:uri="http://schemas.openxmlformats.org/officeDocument/2006/bibliography"/>
   </ds:schemaRefs>

</xml_diff>

<commit_message>
Proceso 3 actualizado, documento corregido
</commit_message>
<xml_diff>
--- a/NV/Desarrollo/SBDL/Negocio/SBDL_DPN.docx
+++ b/NV/Desarrollo/SBDL/Negocio/SBDL_DPN.docx
@@ -6549,10 +6549,10 @@
         <w:tblLook w:val="0600" w:firstRow="0" w:lastRow="0" w:firstColumn="0" w:lastColumn="0" w:noHBand="1" w:noVBand="1"/>
       </w:tblPr>
       <w:tblGrid>
-        <w:gridCol w:w="1263"/>
-        <w:gridCol w:w="3546"/>
+        <w:gridCol w:w="1241"/>
+        <w:gridCol w:w="3727"/>
         <w:gridCol w:w="1267"/>
-        <w:gridCol w:w="2290"/>
+        <w:gridCol w:w="2131"/>
       </w:tblGrid>
       <w:tr>
         <w:trPr>
@@ -7086,10 +7086,10 @@
         <w:tblLook w:val="0600" w:firstRow="0" w:lastRow="0" w:firstColumn="0" w:lastColumn="0" w:noHBand="1" w:noVBand="1"/>
       </w:tblPr>
       <w:tblGrid>
-        <w:gridCol w:w="1284"/>
-        <w:gridCol w:w="2679"/>
-        <w:gridCol w:w="1725"/>
-        <w:gridCol w:w="2678"/>
+        <w:gridCol w:w="1285"/>
+        <w:gridCol w:w="2695"/>
+        <w:gridCol w:w="2340"/>
+        <w:gridCol w:w="2046"/>
       </w:tblGrid>
       <w:tr>
         <w:tc>
@@ -7501,28 +7501,70 @@
                 <w:sz w:val="20"/>
                 <w:szCs w:val="20"/>
               </w:rPr>
-              <w:t xml:space="preserve"> de cursos a dictar.</w:t>
-            </w:r>
-          </w:p>
-        </w:tc>
-        <w:tc>
-          <w:tcPr>
-            <w:tcW w:w="0" w:type="auto"/>
-            <w:tcMar>
-              <w:top w:w="100" w:type="dxa"/>
-              <w:left w:w="108" w:type="dxa"/>
-              <w:bottom w:w="100" w:type="dxa"/>
-              <w:right w:w="108" w:type="dxa"/>
-            </w:tcMar>
-          </w:tcPr>
-          <w:p>
-            <w:pPr>
-              <w:rPr>
-                <w:rFonts w:ascii="Calibri" w:hAnsi="Calibri" w:cs="Calibri"/>
-                <w:sz w:val="20"/>
-                <w:szCs w:val="20"/>
-              </w:rPr>
-            </w:pPr>
+              <w:t xml:space="preserve"> de cursos a dictar</w:t>
+            </w:r>
+            <w:r>
+              <w:rPr>
+                <w:rFonts w:ascii="Calibri" w:hAnsi="Calibri" w:cs="Calibri"/>
+                <w:sz w:val="20"/>
+                <w:szCs w:val="20"/>
+              </w:rPr>
+              <w:t xml:space="preserve"> o ingresar “Nuevo Curso”</w:t>
+            </w:r>
+            <w:r>
+              <w:rPr>
+                <w:rFonts w:ascii="Calibri" w:hAnsi="Calibri" w:cs="Calibri"/>
+                <w:sz w:val="20"/>
+                <w:szCs w:val="20"/>
+              </w:rPr>
+              <w:t>.</w:t>
+            </w:r>
+          </w:p>
+        </w:tc>
+        <w:tc>
+          <w:tcPr>
+            <w:tcW w:w="0" w:type="auto"/>
+            <w:tcMar>
+              <w:top w:w="100" w:type="dxa"/>
+              <w:left w:w="108" w:type="dxa"/>
+              <w:bottom w:w="100" w:type="dxa"/>
+              <w:right w:w="108" w:type="dxa"/>
+            </w:tcMar>
+          </w:tcPr>
+          <w:p>
+            <w:pPr>
+              <w:rPr>
+                <w:rFonts w:ascii="Calibri" w:hAnsi="Calibri" w:cs="Calibri"/>
+                <w:sz w:val="20"/>
+                <w:szCs w:val="20"/>
+              </w:rPr>
+            </w:pPr>
+            <w:r>
+              <w:rPr>
+                <w:rFonts w:ascii="Calibri" w:hAnsi="Calibri" w:cs="Calibri"/>
+                <w:sz w:val="20"/>
+                <w:szCs w:val="20"/>
+              </w:rPr>
+              <w:t xml:space="preserve">Clic en </w:t>
+            </w:r>
+            <w:proofErr w:type="spellStart"/>
+            <w:r>
+              <w:rPr>
+                <w:rFonts w:ascii="Calibri" w:hAnsi="Calibri" w:cs="Calibri"/>
+                <w:sz w:val="20"/>
+                <w:szCs w:val="20"/>
+              </w:rPr>
+              <w:t>tag</w:t>
+            </w:r>
+            <w:proofErr w:type="spellEnd"/>
+            <w:r>
+              <w:rPr>
+                <w:rFonts w:ascii="Calibri" w:hAnsi="Calibri" w:cs="Calibri"/>
+                <w:sz w:val="20"/>
+                <w:szCs w:val="20"/>
+              </w:rPr>
+              <w:t xml:space="preserve"> de cursos disponibles o ingresar nuevo curso.</w:t>
+            </w:r>
           </w:p>
         </w:tc>
         <w:tc>
@@ -8616,7 +8658,7 @@
                               <w:szCs w:val="40"/>
                               <w:lang w:val="es-ES"/>
                             </w:rPr>
-                            <w:t>6</w:t>
+                            <w:t>5</w:t>
                           </w:r>
                           <w:r>
                             <w:rPr>
@@ -8704,7 +8746,7 @@
                         <w:szCs w:val="40"/>
                         <w:lang w:val="es-ES"/>
                       </w:rPr>
-                      <w:t>6</w:t>
+                      <w:t>5</w:t>
                     </w:r>
                     <w:r>
                       <w:rPr>
@@ -8791,7 +8833,7 @@
             </wp:anchor>
           </w:drawing>
         </mc:Choice>
-        <mc:Fallback xmlns:w16se="http://schemas.microsoft.com/office/word/2015/wordml/symex" xmlns:cx5="http://schemas.microsoft.com/office/drawing/2016/5/11/chartex" xmlns:cx4="http://schemas.microsoft.com/office/drawing/2016/5/10/chartex" xmlns:cx3="http://schemas.microsoft.com/office/drawing/2016/5/9/chartex" xmlns:cx2="http://schemas.microsoft.com/office/drawing/2015/10/21/chartex" xmlns:cx1="http://schemas.microsoft.com/office/drawing/2015/9/8/chartex" xmlns:cx="http://schemas.microsoft.com/office/drawing/2014/chartex">
+        <mc:Fallback xmlns:cx="http://schemas.microsoft.com/office/drawing/2014/chartex" xmlns:cx1="http://schemas.microsoft.com/office/drawing/2015/9/8/chartex" xmlns:cx2="http://schemas.microsoft.com/office/drawing/2015/10/21/chartex" xmlns:cx3="http://schemas.microsoft.com/office/drawing/2016/5/9/chartex" xmlns:cx4="http://schemas.microsoft.com/office/drawing/2016/5/10/chartex" xmlns:cx5="http://schemas.microsoft.com/office/drawing/2016/5/11/chartex" xmlns:w16se="http://schemas.microsoft.com/office/word/2015/wordml/symex">
           <w:pict>
             <v:rect w14:anchorId="6CC35183" id="Rectángulo 58" o:spid="_x0000_s1026" style="position:absolute;margin-left:0;margin-top:0;width:468pt;height:2.85pt;z-index:-251656192;visibility:visible;mso-wrap-style:square;mso-width-percent:1000;mso-height-percent:0;mso-wrap-distance-left:9pt;mso-wrap-distance-top:7.2pt;mso-wrap-distance-right:9pt;mso-wrap-distance-bottom:7.2pt;mso-position-horizontal:center;mso-position-horizontal-relative:margin;mso-position-vertical:top;mso-position-vertical-relative:bottom-margin-area;mso-width-percent:1000;mso-height-percent:0;mso-width-relative:margin;mso-height-relative:margin;v-text-anchor:middle" o:gfxdata="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" fillcolor="#5b9bd5 [3204]" stroked="f" strokeweight="1pt">
               <w10:wrap type="square" anchorx="margin" anchory="margin"/>
@@ -14976,6 +15018,7 @@
     <w:rsid w:val="0023718B"/>
     <w:rsid w:val="00314916"/>
     <w:rsid w:val="003A087E"/>
+    <w:rsid w:val="00425881"/>
     <w:rsid w:val="004371EC"/>
     <w:rsid w:val="004A4FA0"/>
     <w:rsid w:val="006E7D0A"/>
@@ -15724,7 +15767,7 @@
 </file>
 
 <file path=customXml/itemProps1.xml><?xml version="1.0" encoding="utf-8"?>
-<ds:datastoreItem xmlns:ds="http://schemas.openxmlformats.org/officeDocument/2006/customXml" ds:itemID="{AC1386F1-0664-47C9-BA73-F7CFCB0FA79E}">
+<ds:datastoreItem xmlns:ds="http://schemas.openxmlformats.org/officeDocument/2006/customXml" ds:itemID="{AC1592C1-203C-462F-9E01-158EA4A1C6B2}">
   <ds:schemaRefs>
     <ds:schemaRef ds:uri="http://schemas.openxmlformats.org/officeDocument/2006/bibliography"/>
   </ds:schemaRefs>

</xml_diff>

<commit_message>
Actualizacion del documentos de negocio punto 3
</commit_message>
<xml_diff>
--- a/NV/Desarrollo/SBDL/Negocio/SBDL_DPN.docx
+++ b/NV/Desarrollo/SBDL/Negocio/SBDL_DPN.docx
@@ -1,6 +1,6 @@
 
 <file path=word/document.xml><?xml version="1.0" encoding="utf-8"?>
-<w:document xmlns:wpc="http://schemas.microsoft.com/office/word/2010/wordprocessingCanvas" xmlns:cx="http://schemas.microsoft.com/office/drawing/2014/chartex" xmlns:mc="http://schemas.openxmlformats.org/markup-compatibility/2006" xmlns:o="urn:schemas-microsoft-com:office:office" xmlns:r="http://schemas.openxmlformats.org/officeDocument/2006/relationships" xmlns:m="http://schemas.openxmlformats.org/officeDocument/2006/math" xmlns:v="urn:schemas-microsoft-com:vml" xmlns:wp14="http://schemas.microsoft.com/office/word/2010/wordprocessingDrawing" xmlns:wp="http://schemas.openxmlformats.org/drawingml/2006/wordprocessingDrawing" xmlns:w10="urn:schemas-microsoft-com:office:word" xmlns:w="http://schemas.openxmlformats.org/wordprocessingml/2006/main" xmlns:w14="http://schemas.microsoft.com/office/word/2010/wordml" xmlns:w15="http://schemas.microsoft.com/office/word/2012/wordml" xmlns:w16se="http://schemas.microsoft.com/office/word/2015/wordml/symex" xmlns:wpg="http://schemas.microsoft.com/office/word/2010/wordprocessingGroup" xmlns:wpi="http://schemas.microsoft.com/office/word/2010/wordprocessingInk" xmlns:wne="http://schemas.microsoft.com/office/word/2006/wordml" xmlns:wps="http://schemas.microsoft.com/office/word/2010/wordprocessingShape" mc:Ignorable="w14 w15 w16se wp14">
+<w:document xmlns:wpc="http://schemas.microsoft.com/office/word/2010/wordprocessingCanvas" xmlns:mc="http://schemas.openxmlformats.org/markup-compatibility/2006" xmlns:o="urn:schemas-microsoft-com:office:office" xmlns:r="http://schemas.openxmlformats.org/officeDocument/2006/relationships" xmlns:m="http://schemas.openxmlformats.org/officeDocument/2006/math" xmlns:v="urn:schemas-microsoft-com:vml" xmlns:wp14="http://schemas.microsoft.com/office/word/2010/wordprocessingDrawing" xmlns:wp="http://schemas.openxmlformats.org/drawingml/2006/wordprocessingDrawing" xmlns:w10="urn:schemas-microsoft-com:office:word" xmlns:w="http://schemas.openxmlformats.org/wordprocessingml/2006/main" xmlns:w14="http://schemas.microsoft.com/office/word/2010/wordml" xmlns:w15="http://schemas.microsoft.com/office/word/2012/wordml" xmlns:wpg="http://schemas.microsoft.com/office/word/2010/wordprocessingGroup" xmlns:wpi="http://schemas.microsoft.com/office/word/2010/wordprocessingInk" xmlns:wne="http://schemas.microsoft.com/office/word/2006/wordml" xmlns:wps="http://schemas.microsoft.com/office/word/2010/wordprocessingShape" mc:Ignorable="w14 w15 wp14">
   <w:body>
     <w:p>
       <w:pPr>
@@ -993,7 +993,7 @@
       <w:sdtContent>
         <w:p>
           <w:pPr>
-            <w:pStyle w:val="TtuloTDC"/>
+            <w:pStyle w:val="TtulodeTDC"/>
             <w:jc w:val="center"/>
             <w:rPr>
               <w:rFonts w:ascii="Calibri" w:hAnsi="Calibri" w:cs="Times New Roman"/>
@@ -6384,34 +6384,7 @@
           <w:sz w:val="26"/>
           <w:szCs w:val="26"/>
         </w:rPr>
-        <w:t xml:space="preserve">Agregar nuevos cursos al docente </w:t>
-      </w:r>
-      <w:r>
-        <w:rPr>
-          <w:rFonts w:ascii="Calibri" w:hAnsi="Calibri" w:cs="Times New Roman"/>
-          <w:color w:val="FF0000"/>
-          <w:sz w:val="26"/>
-          <w:szCs w:val="26"/>
-        </w:rPr>
-        <w:t>(</w:t>
-      </w:r>
-      <w:r>
-        <w:rPr>
-          <w:rFonts w:ascii="Calibri" w:hAnsi="Calibri" w:cs="Times New Roman"/>
-          <w:color w:val="FF0000"/>
-          <w:sz w:val="26"/>
-          <w:szCs w:val="26"/>
-        </w:rPr>
-        <w:t>Andrés</w:t>
-      </w:r>
-      <w:r>
-        <w:rPr>
-          <w:rFonts w:ascii="Calibri" w:hAnsi="Calibri" w:cs="Times New Roman"/>
-          <w:color w:val="FF0000"/>
-          <w:sz w:val="26"/>
-          <w:szCs w:val="26"/>
-        </w:rPr>
-        <w:t xml:space="preserve"> Prado)</w:t>
+        <w:t>Agregar nuevos cursos al docente</w:t>
       </w:r>
       <w:bookmarkEnd w:id="17"/>
     </w:p>
@@ -6456,10 +6429,10 @@
         <w:tblLook w:val="0600" w:firstRow="0" w:lastRow="0" w:firstColumn="0" w:lastColumn="0" w:noHBand="1" w:noVBand="1"/>
       </w:tblPr>
       <w:tblGrid>
-        <w:gridCol w:w="1315"/>
-        <w:gridCol w:w="4244"/>
+        <w:gridCol w:w="1241"/>
+        <w:gridCol w:w="3727"/>
         <w:gridCol w:w="1267"/>
-        <w:gridCol w:w="1540"/>
+        <w:gridCol w:w="2131"/>
       </w:tblGrid>
       <w:tr>
         <w:trPr>
@@ -6593,7 +6566,15 @@
                 <w:sz w:val="20"/>
                 <w:szCs w:val="20"/>
               </w:rPr>
-              <w:t>Seleccionar docente a enseñar</w:t>
+              <w:t xml:space="preserve">Seleccionar </w:t>
+            </w:r>
+            <w:r>
+              <w:rPr>
+                <w:rFonts w:ascii="Calibri" w:eastAsia="Arial" w:hAnsi="Calibri" w:cs="Calibri"/>
+                <w:sz w:val="20"/>
+                <w:szCs w:val="20"/>
+              </w:rPr>
+              <w:t>cursos de interés a dictar por el docente y limitarlos según tipo de cuenta.</w:t>
             </w:r>
           </w:p>
           <w:p>
@@ -6701,7 +6682,15 @@
                 <w:sz w:val="20"/>
                 <w:szCs w:val="20"/>
               </w:rPr>
-              <w:t>Usuario (alumno)</w:t>
+              <w:t>Usuario (docente</w:t>
+            </w:r>
+            <w:r>
+              <w:rPr>
+                <w:rFonts w:ascii="Calibri" w:eastAsia="Arial" w:hAnsi="Calibri" w:cs="Calibri"/>
+                <w:sz w:val="20"/>
+                <w:szCs w:val="20"/>
+              </w:rPr>
+              <w:t>)</w:t>
             </w:r>
           </w:p>
         </w:tc>
@@ -6780,7 +6769,7 @@
                 <w:sz w:val="20"/>
                 <w:szCs w:val="20"/>
               </w:rPr>
-              <w:t>alumno después de buscar, verificar la información del docente y curso buscado. Seleccionará para poder ponerse en contacto con el docente y contratarlo</w:t>
+              <w:t>docente después de ingresar correctamente al sistema podrá seleccionar tag de cursos de su interés a dictar. El sistema limitará según el negocio el número de cursos que puede enseñar.</w:t>
             </w:r>
           </w:p>
         </w:tc>
@@ -6885,7 +6874,7 @@
                 <w:sz w:val="20"/>
                 <w:szCs w:val="20"/>
               </w:rPr>
-              <w:t xml:space="preserve">Este proceso se realiza cada vez que </w:t>
+              <w:t xml:space="preserve">Este proceso </w:t>
             </w:r>
             <w:r>
               <w:rPr>
@@ -6893,7 +6882,7 @@
                 <w:sz w:val="20"/>
                 <w:szCs w:val="20"/>
               </w:rPr>
-              <w:t>el alumno requiere la enseñanza de un curso.</w:t>
+              <w:t>se realizará una sola vez después que el docente se haya registrado. O cada vez que actualice el tipo de cuenta.</w:t>
             </w:r>
           </w:p>
         </w:tc>
@@ -6941,7 +6930,6 @@
         </w:tc>
       </w:tr>
     </w:tbl>
-    <w:p/>
     <w:p/>
     <w:tbl>
       <w:tblPr>
@@ -6958,10 +6946,10 @@
         <w:tblLook w:val="0600" w:firstRow="0" w:lastRow="0" w:firstColumn="0" w:lastColumn="0" w:noHBand="1" w:noVBand="1"/>
       </w:tblPr>
       <w:tblGrid>
-        <w:gridCol w:w="1284"/>
-        <w:gridCol w:w="2073"/>
-        <w:gridCol w:w="2549"/>
-        <w:gridCol w:w="2460"/>
+        <w:gridCol w:w="1285"/>
+        <w:gridCol w:w="2695"/>
+        <w:gridCol w:w="2340"/>
+        <w:gridCol w:w="2046"/>
       </w:tblGrid>
       <w:tr>
         <w:tc>
@@ -7139,7 +7127,7 @@
                 <w:sz w:val="20"/>
                 <w:szCs w:val="20"/>
               </w:rPr>
-              <w:t>Selección de docente a curso a enseñar</w:t>
+              <w:t>Ingresar correctamente al sistema.</w:t>
             </w:r>
           </w:p>
         </w:tc>
@@ -7167,7 +7155,7 @@
                 <w:sz w:val="20"/>
                 <w:szCs w:val="20"/>
               </w:rPr>
-              <w:t>Calificación e información del docente y su curso.</w:t>
+              <w:t>Usuario y contraseña.</w:t>
             </w:r>
           </w:p>
         </w:tc>
@@ -7195,12 +7183,227 @@
                 <w:sz w:val="20"/>
                 <w:szCs w:val="20"/>
               </w:rPr>
-              <w:t>Datos de contacto y contratación del docente.</w:t>
+              <w:t>Ingreso al sistema.</w:t>
+            </w:r>
+          </w:p>
+        </w:tc>
+      </w:tr>
+      <w:tr>
+        <w:tc>
+          <w:tcPr>
+            <w:tcW w:w="0" w:type="auto"/>
+            <w:tcMar>
+              <w:top w:w="100" w:type="dxa"/>
+              <w:left w:w="108" w:type="dxa"/>
+              <w:bottom w:w="100" w:type="dxa"/>
+              <w:right w:w="108" w:type="dxa"/>
+            </w:tcMar>
+          </w:tcPr>
+          <w:p>
+            <w:pPr>
+              <w:jc w:val="center"/>
+              <w:rPr>
+                <w:rFonts w:ascii="Calibri" w:hAnsi="Calibri" w:cs="Calibri"/>
+                <w:sz w:val="20"/>
+                <w:szCs w:val="20"/>
+              </w:rPr>
+            </w:pPr>
+            <w:r>
+              <w:rPr>
+                <w:rFonts w:ascii="Calibri" w:hAnsi="Calibri" w:cs="Calibri"/>
+                <w:sz w:val="20"/>
+                <w:szCs w:val="20"/>
+              </w:rPr>
+              <w:t>2</w:t>
+            </w:r>
+          </w:p>
+        </w:tc>
+        <w:tc>
+          <w:tcPr>
+            <w:tcW w:w="0" w:type="auto"/>
+            <w:tcMar>
+              <w:top w:w="100" w:type="dxa"/>
+              <w:left w:w="108" w:type="dxa"/>
+              <w:bottom w:w="100" w:type="dxa"/>
+              <w:right w:w="108" w:type="dxa"/>
+            </w:tcMar>
+          </w:tcPr>
+          <w:p>
+            <w:pPr>
+              <w:rPr>
+                <w:rFonts w:ascii="Calibri" w:hAnsi="Calibri" w:cs="Calibri"/>
+                <w:sz w:val="20"/>
+                <w:szCs w:val="20"/>
+              </w:rPr>
+            </w:pPr>
+            <w:r>
+              <w:rPr>
+                <w:rFonts w:ascii="Calibri" w:hAnsi="Calibri" w:cs="Calibri"/>
+                <w:sz w:val="20"/>
+                <w:szCs w:val="20"/>
+              </w:rPr>
+              <w:t>Seleccionar la pestaña Cursos a dictar</w:t>
+            </w:r>
+          </w:p>
+        </w:tc>
+        <w:tc>
+          <w:tcPr>
+            <w:tcW w:w="0" w:type="auto"/>
+            <w:tcMar>
+              <w:top w:w="100" w:type="dxa"/>
+              <w:left w:w="108" w:type="dxa"/>
+              <w:bottom w:w="100" w:type="dxa"/>
+              <w:right w:w="108" w:type="dxa"/>
+            </w:tcMar>
+          </w:tcPr>
+          <w:p>
+            <w:pPr>
+              <w:rPr>
+                <w:rFonts w:ascii="Calibri" w:hAnsi="Calibri" w:cs="Calibri"/>
+                <w:sz w:val="20"/>
+                <w:szCs w:val="20"/>
+              </w:rPr>
+            </w:pPr>
+          </w:p>
+        </w:tc>
+        <w:tc>
+          <w:tcPr>
+            <w:tcW w:w="0" w:type="auto"/>
+            <w:tcMar>
+              <w:top w:w="100" w:type="dxa"/>
+              <w:left w:w="108" w:type="dxa"/>
+              <w:bottom w:w="100" w:type="dxa"/>
+              <w:right w:w="108" w:type="dxa"/>
+            </w:tcMar>
+          </w:tcPr>
+          <w:p>
+            <w:pPr>
+              <w:rPr>
+                <w:rFonts w:ascii="Calibri" w:hAnsi="Calibri" w:cs="Calibri"/>
+                <w:sz w:val="20"/>
+                <w:szCs w:val="20"/>
+              </w:rPr>
+            </w:pPr>
+          </w:p>
+        </w:tc>
+      </w:tr>
+      <w:tr>
+        <w:tc>
+          <w:tcPr>
+            <w:tcW w:w="0" w:type="auto"/>
+            <w:tcMar>
+              <w:top w:w="100" w:type="dxa"/>
+              <w:left w:w="108" w:type="dxa"/>
+              <w:bottom w:w="100" w:type="dxa"/>
+              <w:right w:w="108" w:type="dxa"/>
+            </w:tcMar>
+          </w:tcPr>
+          <w:p>
+            <w:pPr>
+              <w:jc w:val="center"/>
+              <w:rPr>
+                <w:rFonts w:ascii="Calibri" w:hAnsi="Calibri" w:cs="Calibri"/>
+                <w:sz w:val="20"/>
+                <w:szCs w:val="20"/>
+              </w:rPr>
+            </w:pPr>
+            <w:r>
+              <w:rPr>
+                <w:rFonts w:ascii="Calibri" w:hAnsi="Calibri" w:cs="Calibri"/>
+                <w:sz w:val="20"/>
+                <w:szCs w:val="20"/>
+              </w:rPr>
+              <w:t>3</w:t>
+            </w:r>
+          </w:p>
+        </w:tc>
+        <w:tc>
+          <w:tcPr>
+            <w:tcW w:w="0" w:type="auto"/>
+            <w:tcMar>
+              <w:top w:w="100" w:type="dxa"/>
+              <w:left w:w="108" w:type="dxa"/>
+              <w:bottom w:w="100" w:type="dxa"/>
+              <w:right w:w="108" w:type="dxa"/>
+            </w:tcMar>
+          </w:tcPr>
+          <w:p>
+            <w:pPr>
+              <w:rPr>
+                <w:rFonts w:ascii="Calibri" w:hAnsi="Calibri" w:cs="Calibri"/>
+                <w:sz w:val="20"/>
+                <w:szCs w:val="20"/>
+              </w:rPr>
+            </w:pPr>
+            <w:r>
+              <w:rPr>
+                <w:rFonts w:ascii="Calibri" w:hAnsi="Calibri" w:cs="Calibri"/>
+                <w:sz w:val="20"/>
+                <w:szCs w:val="20"/>
+              </w:rPr>
+              <w:t>Seleccionar los tag de cursos a dictar o ingresar “Nuevo Curso”.</w:t>
+            </w:r>
+          </w:p>
+        </w:tc>
+        <w:tc>
+          <w:tcPr>
+            <w:tcW w:w="0" w:type="auto"/>
+            <w:tcMar>
+              <w:top w:w="100" w:type="dxa"/>
+              <w:left w:w="108" w:type="dxa"/>
+              <w:bottom w:w="100" w:type="dxa"/>
+              <w:right w:w="108" w:type="dxa"/>
+            </w:tcMar>
+          </w:tcPr>
+          <w:p>
+            <w:pPr>
+              <w:rPr>
+                <w:rFonts w:ascii="Calibri" w:hAnsi="Calibri" w:cs="Calibri"/>
+                <w:sz w:val="20"/>
+                <w:szCs w:val="20"/>
+              </w:rPr>
+            </w:pPr>
+            <w:r>
+              <w:rPr>
+                <w:rFonts w:ascii="Calibri" w:hAnsi="Calibri" w:cs="Calibri"/>
+                <w:sz w:val="20"/>
+                <w:szCs w:val="20"/>
+              </w:rPr>
+              <w:t>Clic en tag de cursos disponibles o ingresar nuevo curso.</w:t>
+            </w:r>
+          </w:p>
+        </w:tc>
+        <w:tc>
+          <w:tcPr>
+            <w:tcW w:w="0" w:type="auto"/>
+            <w:tcMar>
+              <w:top w:w="100" w:type="dxa"/>
+              <w:left w:w="108" w:type="dxa"/>
+              <w:bottom w:w="100" w:type="dxa"/>
+              <w:right w:w="108" w:type="dxa"/>
+            </w:tcMar>
+          </w:tcPr>
+          <w:p>
+            <w:pPr>
+              <w:rPr>
+                <w:rFonts w:ascii="Calibri" w:hAnsi="Calibri" w:cs="Calibri"/>
+                <w:sz w:val="20"/>
+                <w:szCs w:val="20"/>
+              </w:rPr>
+            </w:pPr>
+            <w:r>
+              <w:rPr>
+                <w:rFonts w:ascii="Calibri" w:hAnsi="Calibri" w:cs="Calibri"/>
+                <w:sz w:val="20"/>
+                <w:szCs w:val="20"/>
+              </w:rPr>
+              <w:t>Cursos seleccionados correctamente.</w:t>
             </w:r>
           </w:p>
         </w:tc>
       </w:tr>
     </w:tbl>
+    <w:p/>
     <w:p/>
     <w:p>
       <w:pPr>
@@ -7365,8 +7568,8 @@
       </w:tblPr>
       <w:tblGrid>
         <w:gridCol w:w="396"/>
-        <w:gridCol w:w="2007"/>
-        <w:gridCol w:w="4283"/>
+        <w:gridCol w:w="1996"/>
+        <w:gridCol w:w="4294"/>
         <w:gridCol w:w="845"/>
         <w:gridCol w:w="835"/>
       </w:tblGrid>
@@ -7588,7 +7791,15 @@
                 <w:sz w:val="20"/>
                 <w:szCs w:val="20"/>
               </w:rPr>
-              <w:t>Ingreso al sistema (Los in).</w:t>
+              <w:t>Ingreso al sistema (Log</w:t>
+            </w:r>
+            <w:r>
+              <w:rPr>
+                <w:rFonts w:ascii="Calibri" w:eastAsia="Arial" w:hAnsi="Calibri" w:cs="Calibri"/>
+                <w:sz w:val="20"/>
+                <w:szCs w:val="20"/>
+              </w:rPr>
+              <w:t xml:space="preserve"> in).</w:t>
             </w:r>
           </w:p>
         </w:tc>
@@ -7617,157 +7828,31 @@
                 <w:sz w:val="20"/>
                 <w:szCs w:val="20"/>
               </w:rPr>
-              <w:t>Este evento se realiza cuando el usuario requiere ingresar al sistema, ingresa su usuario y contraseña si es que esta ya se encuentra registrado.</w:t>
-            </w:r>
-          </w:p>
-        </w:tc>
-        <w:tc>
-          <w:tcPr>
-            <w:tcW w:w="0" w:type="auto"/>
-            <w:shd w:val="clear" w:color="auto" w:fill="FFFFFF"/>
-            <w:tcMar>
-              <w:top w:w="100" w:type="dxa"/>
-              <w:left w:w="108" w:type="dxa"/>
-              <w:bottom w:w="100" w:type="dxa"/>
-              <w:right w:w="108" w:type="dxa"/>
-            </w:tcMar>
-          </w:tcPr>
-          <w:p>
-            <w:pPr>
-              <w:rPr>
-                <w:rFonts w:ascii="Calibri" w:eastAsia="Arial" w:hAnsi="Calibri" w:cs="Calibri"/>
-                <w:sz w:val="20"/>
-                <w:szCs w:val="20"/>
-              </w:rPr>
-            </w:pPr>
-            <w:r>
-              <w:rPr>
-                <w:rFonts w:ascii="Calibri" w:eastAsia="Arial" w:hAnsi="Calibri" w:cs="Calibri"/>
-                <w:sz w:val="20"/>
-                <w:szCs w:val="20"/>
-              </w:rPr>
-              <w:t>Usuario</w:t>
-            </w:r>
-          </w:p>
-        </w:tc>
-        <w:tc>
-          <w:tcPr>
-            <w:tcW w:w="0" w:type="auto"/>
-            <w:shd w:val="clear" w:color="auto" w:fill="FFFFFF"/>
-            <w:tcMar>
-              <w:top w:w="100" w:type="dxa"/>
-              <w:left w:w="108" w:type="dxa"/>
-              <w:bottom w:w="100" w:type="dxa"/>
-              <w:right w:w="108" w:type="dxa"/>
-            </w:tcMar>
-          </w:tcPr>
-          <w:p>
-            <w:pPr>
-              <w:rPr>
-                <w:rFonts w:ascii="Calibri" w:eastAsia="Arial" w:hAnsi="Calibri" w:cs="Calibri"/>
-                <w:sz w:val="20"/>
-                <w:szCs w:val="20"/>
-              </w:rPr>
-            </w:pPr>
-            <w:r>
-              <w:rPr>
-                <w:rFonts w:ascii="Calibri" w:eastAsia="Arial" w:hAnsi="Calibri" w:cs="Calibri"/>
-                <w:sz w:val="20"/>
-                <w:szCs w:val="20"/>
-              </w:rPr>
-              <w:t>Manual</w:t>
-            </w:r>
-          </w:p>
-        </w:tc>
-      </w:tr>
-      <w:tr>
-        <w:trPr>
-          <w:trHeight w:val="349"/>
-        </w:trPr>
-        <w:tc>
-          <w:tcPr>
-            <w:tcW w:w="0" w:type="auto"/>
-            <w:shd w:val="clear" w:color="auto" w:fill="FFFFFF"/>
-            <w:tcMar>
-              <w:top w:w="100" w:type="dxa"/>
-              <w:left w:w="108" w:type="dxa"/>
-              <w:bottom w:w="100" w:type="dxa"/>
-              <w:right w:w="108" w:type="dxa"/>
-            </w:tcMar>
-          </w:tcPr>
-          <w:p>
-            <w:pPr>
-              <w:rPr>
-                <w:rFonts w:ascii="Calibri" w:eastAsia="Arial" w:hAnsi="Calibri" w:cs="Calibri"/>
-                <w:sz w:val="20"/>
-                <w:szCs w:val="20"/>
-              </w:rPr>
-            </w:pPr>
-            <w:r>
-              <w:rPr>
-                <w:rFonts w:ascii="Calibri" w:eastAsia="Arial" w:hAnsi="Calibri" w:cs="Calibri"/>
-                <w:sz w:val="20"/>
-                <w:szCs w:val="20"/>
-              </w:rPr>
-              <w:t>2</w:t>
-            </w:r>
-          </w:p>
-        </w:tc>
-        <w:tc>
-          <w:tcPr>
-            <w:tcW w:w="0" w:type="auto"/>
-            <w:shd w:val="clear" w:color="auto" w:fill="FFFFFF"/>
-            <w:tcMar>
-              <w:top w:w="100" w:type="dxa"/>
-              <w:left w:w="108" w:type="dxa"/>
-              <w:bottom w:w="100" w:type="dxa"/>
-              <w:right w:w="108" w:type="dxa"/>
-            </w:tcMar>
-          </w:tcPr>
-          <w:p>
-            <w:pPr>
-              <w:rPr>
-                <w:rFonts w:ascii="Calibri" w:eastAsia="Arial" w:hAnsi="Calibri" w:cs="Calibri"/>
-                <w:sz w:val="20"/>
-                <w:szCs w:val="20"/>
-              </w:rPr>
-            </w:pPr>
-            <w:r>
-              <w:rPr>
-                <w:rFonts w:ascii="Calibri" w:eastAsia="Arial" w:hAnsi="Calibri" w:cs="Calibri"/>
-                <w:sz w:val="20"/>
-                <w:szCs w:val="20"/>
-              </w:rPr>
-              <w:t>Ingreso al sistema (Los in).</w:t>
-            </w:r>
-          </w:p>
-        </w:tc>
-        <w:tc>
-          <w:tcPr>
-            <w:tcW w:w="0" w:type="auto"/>
-            <w:shd w:val="clear" w:color="auto" w:fill="FFFFFF"/>
-            <w:tcMar>
-              <w:top w:w="100" w:type="dxa"/>
-              <w:left w:w="108" w:type="dxa"/>
-              <w:bottom w:w="100" w:type="dxa"/>
-              <w:right w:w="108" w:type="dxa"/>
-            </w:tcMar>
-          </w:tcPr>
-          <w:p>
-            <w:pPr>
-              <w:rPr>
-                <w:rFonts w:ascii="Calibri" w:hAnsi="Calibri" w:cs="Calibri"/>
-                <w:sz w:val="20"/>
-                <w:szCs w:val="20"/>
-              </w:rPr>
-            </w:pPr>
-            <w:r>
-              <w:rPr>
-                <w:rFonts w:ascii="Calibri" w:hAnsi="Calibri" w:cs="Calibri"/>
-                <w:sz w:val="20"/>
-                <w:szCs w:val="20"/>
-              </w:rPr>
-              <w:t>Este evento se realiza cuando el usuario requiere ingresar al sistema, ingresa su usuario y contraseña si es que esta ya se encuentra registrado.</w:t>
+              <w:t xml:space="preserve">Este evento se realiza </w:t>
+            </w:r>
+            <w:r>
+              <w:rPr>
+                <w:rFonts w:ascii="Calibri" w:hAnsi="Calibri" w:cs="Calibri"/>
+                <w:sz w:val="20"/>
+                <w:szCs w:val="20"/>
+              </w:rPr>
+              <w:t xml:space="preserve">cada vez que el usuario desee ingresar al sistema, debe ingresar los datos de </w:t>
+            </w:r>
+            <w:r>
+              <w:rPr>
+                <w:rFonts w:ascii="Calibri" w:hAnsi="Calibri" w:cs="Calibri"/>
+                <w:sz w:val="20"/>
+                <w:szCs w:val="20"/>
+              </w:rPr>
+              <w:t>usu</w:t>
+            </w:r>
+            <w:r>
+              <w:rPr>
+                <w:rFonts w:ascii="Calibri" w:hAnsi="Calibri" w:cs="Calibri"/>
+                <w:sz w:val="20"/>
+                <w:szCs w:val="20"/>
+              </w:rPr>
+              <w:t>ario y contraseña correctamente.</w:t>
             </w:r>
           </w:p>
         </w:tc>
@@ -8149,7 +8234,7 @@
 </file>
 
 <file path=word/endnotes.xml><?xml version="1.0" encoding="utf-8"?>
-<w:endnotes xmlns:wpc="http://schemas.microsoft.com/office/word/2010/wordprocessingCanvas" xmlns:cx="http://schemas.microsoft.com/office/drawing/2014/chartex" xmlns:mc="http://schemas.openxmlformats.org/markup-compatibility/2006" xmlns:o="urn:schemas-microsoft-com:office:office" xmlns:r="http://schemas.openxmlformats.org/officeDocument/2006/relationships" xmlns:m="http://schemas.openxmlformats.org/officeDocument/2006/math" xmlns:v="urn:schemas-microsoft-com:vml" xmlns:wp14="http://schemas.microsoft.com/office/word/2010/wordprocessingDrawing" xmlns:wp="http://schemas.openxmlformats.org/drawingml/2006/wordprocessingDrawing" xmlns:w10="urn:schemas-microsoft-com:office:word" xmlns:w="http://schemas.openxmlformats.org/wordprocessingml/2006/main" xmlns:w14="http://schemas.microsoft.com/office/word/2010/wordml" xmlns:w15="http://schemas.microsoft.com/office/word/2012/wordml" xmlns:w16se="http://schemas.microsoft.com/office/word/2015/wordml/symex" xmlns:wpg="http://schemas.microsoft.com/office/word/2010/wordprocessingGroup" xmlns:wpi="http://schemas.microsoft.com/office/word/2010/wordprocessingInk" xmlns:wne="http://schemas.microsoft.com/office/word/2006/wordml" xmlns:wps="http://schemas.microsoft.com/office/word/2010/wordprocessingShape" mc:Ignorable="w14 w15 w16se wp14">
+<w:endnotes xmlns:wpc="http://schemas.microsoft.com/office/word/2010/wordprocessingCanvas" xmlns:mc="http://schemas.openxmlformats.org/markup-compatibility/2006" xmlns:o="urn:schemas-microsoft-com:office:office" xmlns:r="http://schemas.openxmlformats.org/officeDocument/2006/relationships" xmlns:m="http://schemas.openxmlformats.org/officeDocument/2006/math" xmlns:v="urn:schemas-microsoft-com:vml" xmlns:wp14="http://schemas.microsoft.com/office/word/2010/wordprocessingDrawing" xmlns:wp="http://schemas.openxmlformats.org/drawingml/2006/wordprocessingDrawing" xmlns:w10="urn:schemas-microsoft-com:office:word" xmlns:w="http://schemas.openxmlformats.org/wordprocessingml/2006/main" xmlns:w14="http://schemas.microsoft.com/office/word/2010/wordml" xmlns:w15="http://schemas.microsoft.com/office/word/2012/wordml" xmlns:wpg="http://schemas.microsoft.com/office/word/2010/wordprocessingGroup" xmlns:wpi="http://schemas.microsoft.com/office/word/2010/wordprocessingInk" xmlns:wne="http://schemas.microsoft.com/office/word/2006/wordml" xmlns:wps="http://schemas.microsoft.com/office/word/2010/wordprocessingShape" mc:Ignorable="w14 w15 wp14">
   <w:endnote w:type="separator" w:id="-1">
     <w:p>
       <w:pPr>
@@ -8174,7 +8259,7 @@
 </file>
 
 <file path=word/footer1.xml><?xml version="1.0" encoding="utf-8"?>
-<w:ftr xmlns:wpc="http://schemas.microsoft.com/office/word/2010/wordprocessingCanvas" xmlns:cx="http://schemas.microsoft.com/office/drawing/2014/chartex" xmlns:mc="http://schemas.openxmlformats.org/markup-compatibility/2006" xmlns:o="urn:schemas-microsoft-com:office:office" xmlns:r="http://schemas.openxmlformats.org/officeDocument/2006/relationships" xmlns:m="http://schemas.openxmlformats.org/officeDocument/2006/math" xmlns:v="urn:schemas-microsoft-com:vml" xmlns:wp14="http://schemas.microsoft.com/office/word/2010/wordprocessingDrawing" xmlns:wp="http://schemas.openxmlformats.org/drawingml/2006/wordprocessingDrawing" xmlns:w10="urn:schemas-microsoft-com:office:word" xmlns:w="http://schemas.openxmlformats.org/wordprocessingml/2006/main" xmlns:w14="http://schemas.microsoft.com/office/word/2010/wordml" xmlns:w15="http://schemas.microsoft.com/office/word/2012/wordml" xmlns:w16se="http://schemas.microsoft.com/office/word/2015/wordml/symex" xmlns:wpg="http://schemas.microsoft.com/office/word/2010/wordprocessingGroup" xmlns:wpi="http://schemas.microsoft.com/office/word/2010/wordprocessingInk" xmlns:wne="http://schemas.microsoft.com/office/word/2006/wordml" xmlns:wps="http://schemas.microsoft.com/office/word/2010/wordprocessingShape" mc:Ignorable="w14 w15 w16se wp14">
+<w:ftr xmlns:wpc="http://schemas.microsoft.com/office/word/2010/wordprocessingCanvas" xmlns:mc="http://schemas.openxmlformats.org/markup-compatibility/2006" xmlns:o="urn:schemas-microsoft-com:office:office" xmlns:r="http://schemas.openxmlformats.org/officeDocument/2006/relationships" xmlns:m="http://schemas.openxmlformats.org/officeDocument/2006/math" xmlns:v="urn:schemas-microsoft-com:vml" xmlns:wp14="http://schemas.microsoft.com/office/word/2010/wordprocessingDrawing" xmlns:wp="http://schemas.openxmlformats.org/drawingml/2006/wordprocessingDrawing" xmlns:w10="urn:schemas-microsoft-com:office:word" xmlns:w="http://schemas.openxmlformats.org/wordprocessingml/2006/main" xmlns:w14="http://schemas.microsoft.com/office/word/2010/wordml" xmlns:w15="http://schemas.microsoft.com/office/word/2012/wordml" xmlns:wpg="http://schemas.microsoft.com/office/word/2010/wordprocessingGroup" xmlns:wpi="http://schemas.microsoft.com/office/word/2010/wordprocessingInk" xmlns:wne="http://schemas.microsoft.com/office/word/2006/wordml" xmlns:wps="http://schemas.microsoft.com/office/word/2010/wordprocessingShape" mc:Ignorable="w14 w15 wp14">
   <w:p>
     <w:pPr>
       <w:pStyle w:val="Piedepgina"/>
@@ -8199,6 +8284,7 @@
         <w:dataBinding w:prefixMappings="xmlns:ns0='http://schemas.openxmlformats.org/package/2006/metadata/core-properties' xmlns:ns1='http://purl.org/dc/elements/1.1/'" w:xpath="/ns0:coreProperties[1]/ns1:creator[1]" w:storeItemID="{6C3C8BC8-F283-45AE-878A-BAB7291924A1}"/>
         <w:text/>
       </w:sdtPr>
+      <w:sdtEndPr/>
       <w:sdtContent>
         <w:r>
           <w:rPr>
@@ -8478,7 +8564,7 @@
             </wp:anchor>
           </w:drawing>
         </mc:Choice>
-        <mc:Fallback xmlns:cx1="http://schemas.microsoft.com/office/drawing/2015/9/8/chartex" xmlns:cx2="http://schemas.microsoft.com/office/drawing/2015/10/21/chartex" xmlns:cx3="http://schemas.microsoft.com/office/drawing/2016/5/9/chartex" xmlns:cx4="http://schemas.microsoft.com/office/drawing/2016/5/10/chartex" xmlns:cx5="http://schemas.microsoft.com/office/drawing/2016/5/11/chartex">
+        <mc:Fallback xmlns:cx="http://schemas.microsoft.com/office/drawing/2014/chartex" xmlns:w16se="http://schemas.microsoft.com/office/word/2015/wordml/symex" xmlns:cx1="http://schemas.microsoft.com/office/drawing/2015/9/8/chartex" xmlns:cx2="http://schemas.microsoft.com/office/drawing/2015/10/21/chartex" xmlns:cx3="http://schemas.microsoft.com/office/drawing/2016/5/9/chartex" xmlns:cx4="http://schemas.microsoft.com/office/drawing/2016/5/10/chartex" xmlns:cx5="http://schemas.microsoft.com/office/drawing/2016/5/11/chartex">
           <w:pict>
             <v:rect w14:anchorId="6CC35183" id="Rectángulo 58" o:spid="_x0000_s1026" style="position:absolute;margin-left:0;margin-top:0;width:468pt;height:2.85pt;z-index:-251656192;visibility:visible;mso-wrap-style:square;mso-width-percent:1000;mso-height-percent:0;mso-wrap-distance-left:9pt;mso-wrap-distance-top:7.2pt;mso-wrap-distance-right:9pt;mso-wrap-distance-bottom:7.2pt;mso-position-horizontal:center;mso-position-horizontal-relative:margin;mso-position-vertical:top;mso-position-vertical-relative:bottom-margin-area;mso-width-percent:1000;mso-height-percent:0;mso-width-relative:margin;mso-height-relative:margin;v-text-anchor:middle" o:gfxdata="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" fillcolor="#5b9bd5 [3204]" stroked="f" strokeweight="1pt">
               <w10:wrap type="square" anchorx="margin" anchory="margin"/>
@@ -8492,7 +8578,7 @@
 </file>
 
 <file path=word/footnotes.xml><?xml version="1.0" encoding="utf-8"?>
-<w:footnotes xmlns:wpc="http://schemas.microsoft.com/office/word/2010/wordprocessingCanvas" xmlns:cx="http://schemas.microsoft.com/office/drawing/2014/chartex" xmlns:mc="http://schemas.openxmlformats.org/markup-compatibility/2006" xmlns:o="urn:schemas-microsoft-com:office:office" xmlns:r="http://schemas.openxmlformats.org/officeDocument/2006/relationships" xmlns:m="http://schemas.openxmlformats.org/officeDocument/2006/math" xmlns:v="urn:schemas-microsoft-com:vml" xmlns:wp14="http://schemas.microsoft.com/office/word/2010/wordprocessingDrawing" xmlns:wp="http://schemas.openxmlformats.org/drawingml/2006/wordprocessingDrawing" xmlns:w10="urn:schemas-microsoft-com:office:word" xmlns:w="http://schemas.openxmlformats.org/wordprocessingml/2006/main" xmlns:w14="http://schemas.microsoft.com/office/word/2010/wordml" xmlns:w15="http://schemas.microsoft.com/office/word/2012/wordml" xmlns:w16se="http://schemas.microsoft.com/office/word/2015/wordml/symex" xmlns:wpg="http://schemas.microsoft.com/office/word/2010/wordprocessingGroup" xmlns:wpi="http://schemas.microsoft.com/office/word/2010/wordprocessingInk" xmlns:wne="http://schemas.microsoft.com/office/word/2006/wordml" xmlns:wps="http://schemas.microsoft.com/office/word/2010/wordprocessingShape" mc:Ignorable="w14 w15 w16se wp14">
+<w:footnotes xmlns:wpc="http://schemas.microsoft.com/office/word/2010/wordprocessingCanvas" xmlns:mc="http://schemas.openxmlformats.org/markup-compatibility/2006" xmlns:o="urn:schemas-microsoft-com:office:office" xmlns:r="http://schemas.openxmlformats.org/officeDocument/2006/relationships" xmlns:m="http://schemas.openxmlformats.org/officeDocument/2006/math" xmlns:v="urn:schemas-microsoft-com:vml" xmlns:wp14="http://schemas.microsoft.com/office/word/2010/wordprocessingDrawing" xmlns:wp="http://schemas.openxmlformats.org/drawingml/2006/wordprocessingDrawing" xmlns:w10="urn:schemas-microsoft-com:office:word" xmlns:w="http://schemas.openxmlformats.org/wordprocessingml/2006/main" xmlns:w14="http://schemas.microsoft.com/office/word/2010/wordml" xmlns:w15="http://schemas.microsoft.com/office/word/2012/wordml" xmlns:wpg="http://schemas.microsoft.com/office/word/2010/wordprocessingGroup" xmlns:wpi="http://schemas.microsoft.com/office/word/2010/wordprocessingInk" xmlns:wne="http://schemas.microsoft.com/office/word/2006/wordml" xmlns:wps="http://schemas.microsoft.com/office/word/2010/wordprocessingShape" mc:Ignorable="w14 w15 wp14">
   <w:footnote w:type="separator" w:id="-1">
     <w:p>
       <w:pPr>
@@ -8517,7 +8603,7 @@
 </file>
 
 <file path=word/header1.xml><?xml version="1.0" encoding="utf-8"?>
-<w:hdr xmlns:wpc="http://schemas.microsoft.com/office/word/2010/wordprocessingCanvas" xmlns:cx="http://schemas.microsoft.com/office/drawing/2014/chartex" xmlns:mc="http://schemas.openxmlformats.org/markup-compatibility/2006" xmlns:o="urn:schemas-microsoft-com:office:office" xmlns:r="http://schemas.openxmlformats.org/officeDocument/2006/relationships" xmlns:m="http://schemas.openxmlformats.org/officeDocument/2006/math" xmlns:v="urn:schemas-microsoft-com:vml" xmlns:wp14="http://schemas.microsoft.com/office/word/2010/wordprocessingDrawing" xmlns:wp="http://schemas.openxmlformats.org/drawingml/2006/wordprocessingDrawing" xmlns:w10="urn:schemas-microsoft-com:office:word" xmlns:w="http://schemas.openxmlformats.org/wordprocessingml/2006/main" xmlns:w14="http://schemas.microsoft.com/office/word/2010/wordml" xmlns:w15="http://schemas.microsoft.com/office/word/2012/wordml" xmlns:w16se="http://schemas.microsoft.com/office/word/2015/wordml/symex" xmlns:wpg="http://schemas.microsoft.com/office/word/2010/wordprocessingGroup" xmlns:wpi="http://schemas.microsoft.com/office/word/2010/wordprocessingInk" xmlns:wne="http://schemas.microsoft.com/office/word/2006/wordml" xmlns:wps="http://schemas.microsoft.com/office/word/2010/wordprocessingShape" mc:Ignorable="w14 w15 w16se wp14">
+<w:hdr xmlns:wpc="http://schemas.microsoft.com/office/word/2010/wordprocessingCanvas" xmlns:mc="http://schemas.openxmlformats.org/markup-compatibility/2006" xmlns:o="urn:schemas-microsoft-com:office:office" xmlns:r="http://schemas.openxmlformats.org/officeDocument/2006/relationships" xmlns:m="http://schemas.openxmlformats.org/officeDocument/2006/math" xmlns:v="urn:schemas-microsoft-com:vml" xmlns:wp14="http://schemas.microsoft.com/office/word/2010/wordprocessingDrawing" xmlns:wp="http://schemas.openxmlformats.org/drawingml/2006/wordprocessingDrawing" xmlns:w10="urn:schemas-microsoft-com:office:word" xmlns:w="http://schemas.openxmlformats.org/wordprocessingml/2006/main" xmlns:w14="http://schemas.microsoft.com/office/word/2010/wordml" xmlns:w15="http://schemas.microsoft.com/office/word/2012/wordml" xmlns:wpg="http://schemas.microsoft.com/office/word/2010/wordprocessingGroup" xmlns:wpi="http://schemas.microsoft.com/office/word/2010/wordprocessingInk" xmlns:wne="http://schemas.microsoft.com/office/word/2006/wordml" xmlns:wps="http://schemas.microsoft.com/office/word/2010/wordprocessingShape" mc:Ignorable="w14 w15 wp14">
   <w:tbl>
     <w:tblPr>
       <w:tblStyle w:val="Tablaconcuadrcula"/>
@@ -8627,7 +8713,7 @@
 </file>
 
 <file path=word/header2.xml><?xml version="1.0" encoding="utf-8"?>
-<w:hdr xmlns:wpc="http://schemas.microsoft.com/office/word/2010/wordprocessingCanvas" xmlns:cx="http://schemas.microsoft.com/office/drawing/2014/chartex" xmlns:mc="http://schemas.openxmlformats.org/markup-compatibility/2006" xmlns:o="urn:schemas-microsoft-com:office:office" xmlns:r="http://schemas.openxmlformats.org/officeDocument/2006/relationships" xmlns:m="http://schemas.openxmlformats.org/officeDocument/2006/math" xmlns:v="urn:schemas-microsoft-com:vml" xmlns:wp14="http://schemas.microsoft.com/office/word/2010/wordprocessingDrawing" xmlns:wp="http://schemas.openxmlformats.org/drawingml/2006/wordprocessingDrawing" xmlns:w10="urn:schemas-microsoft-com:office:word" xmlns:w="http://schemas.openxmlformats.org/wordprocessingml/2006/main" xmlns:w14="http://schemas.microsoft.com/office/word/2010/wordml" xmlns:w15="http://schemas.microsoft.com/office/word/2012/wordml" xmlns:w16se="http://schemas.microsoft.com/office/word/2015/wordml/symex" xmlns:wpg="http://schemas.microsoft.com/office/word/2010/wordprocessingGroup" xmlns:wpi="http://schemas.microsoft.com/office/word/2010/wordprocessingInk" xmlns:wne="http://schemas.microsoft.com/office/word/2006/wordml" xmlns:wps="http://schemas.microsoft.com/office/word/2010/wordprocessingShape" mc:Ignorable="w14 w15 w16se wp14">
+<w:hdr xmlns:wpc="http://schemas.microsoft.com/office/word/2010/wordprocessingCanvas" xmlns:mc="http://schemas.openxmlformats.org/markup-compatibility/2006" xmlns:o="urn:schemas-microsoft-com:office:office" xmlns:r="http://schemas.openxmlformats.org/officeDocument/2006/relationships" xmlns:m="http://schemas.openxmlformats.org/officeDocument/2006/math" xmlns:v="urn:schemas-microsoft-com:vml" xmlns:wp14="http://schemas.microsoft.com/office/word/2010/wordprocessingDrawing" xmlns:wp="http://schemas.openxmlformats.org/drawingml/2006/wordprocessingDrawing" xmlns:w10="urn:schemas-microsoft-com:office:word" xmlns:w="http://schemas.openxmlformats.org/wordprocessingml/2006/main" xmlns:w14="http://schemas.microsoft.com/office/word/2010/wordml" xmlns:w15="http://schemas.microsoft.com/office/word/2012/wordml" xmlns:wpg="http://schemas.microsoft.com/office/word/2010/wordprocessingGroup" xmlns:wpi="http://schemas.microsoft.com/office/word/2010/wordprocessingInk" xmlns:wne="http://schemas.microsoft.com/office/word/2006/wordml" xmlns:wps="http://schemas.microsoft.com/office/word/2010/wordprocessingShape" mc:Ignorable="w14 w15 wp14">
   <w:p>
     <w:pPr>
       <w:pStyle w:val="Encabezado"/>
@@ -8637,7 +8723,7 @@
 </file>
 
 <file path=word/numbering.xml><?xml version="1.0" encoding="utf-8"?>
-<w:numbering xmlns:wpc="http://schemas.microsoft.com/office/word/2010/wordprocessingCanvas" xmlns:cx="http://schemas.microsoft.com/office/drawing/2014/chartex" xmlns:mc="http://schemas.openxmlformats.org/markup-compatibility/2006" xmlns:o="urn:schemas-microsoft-com:office:office" xmlns:r="http://schemas.openxmlformats.org/officeDocument/2006/relationships" xmlns:m="http://schemas.openxmlformats.org/officeDocument/2006/math" xmlns:v="urn:schemas-microsoft-com:vml" xmlns:wp14="http://schemas.microsoft.com/office/word/2010/wordprocessingDrawing" xmlns:wp="http://schemas.openxmlformats.org/drawingml/2006/wordprocessingDrawing" xmlns:w10="urn:schemas-microsoft-com:office:word" xmlns:w="http://schemas.openxmlformats.org/wordprocessingml/2006/main" xmlns:w14="http://schemas.microsoft.com/office/word/2010/wordml" xmlns:w15="http://schemas.microsoft.com/office/word/2012/wordml" xmlns:w16se="http://schemas.microsoft.com/office/word/2015/wordml/symex" xmlns:wpg="http://schemas.microsoft.com/office/word/2010/wordprocessingGroup" xmlns:wpi="http://schemas.microsoft.com/office/word/2010/wordprocessingInk" xmlns:wne="http://schemas.microsoft.com/office/word/2006/wordml" xmlns:wps="http://schemas.microsoft.com/office/word/2010/wordprocessingShape" mc:Ignorable="w14 w15 w16se wp14">
+<w:numbering xmlns:wpc="http://schemas.microsoft.com/office/word/2010/wordprocessingCanvas" xmlns:mc="http://schemas.openxmlformats.org/markup-compatibility/2006" xmlns:o="urn:schemas-microsoft-com:office:office" xmlns:r="http://schemas.openxmlformats.org/officeDocument/2006/relationships" xmlns:m="http://schemas.openxmlformats.org/officeDocument/2006/math" xmlns:v="urn:schemas-microsoft-com:vml" xmlns:wp14="http://schemas.microsoft.com/office/word/2010/wordprocessingDrawing" xmlns:wp="http://schemas.openxmlformats.org/drawingml/2006/wordprocessingDrawing" xmlns:w10="urn:schemas-microsoft-com:office:word" xmlns:w="http://schemas.openxmlformats.org/wordprocessingml/2006/main" xmlns:w14="http://schemas.microsoft.com/office/word/2010/wordml" xmlns:w15="http://schemas.microsoft.com/office/word/2012/wordml" xmlns:wpg="http://schemas.microsoft.com/office/word/2010/wordprocessingGroup" xmlns:wpi="http://schemas.microsoft.com/office/word/2010/wordprocessingInk" xmlns:wne="http://schemas.microsoft.com/office/word/2006/wordml" xmlns:wps="http://schemas.microsoft.com/office/word/2010/wordprocessingShape" mc:Ignorable="w14 w15 wp14">
   <w:abstractNum w:abstractNumId="0" w15:restartNumberingAfterBreak="0">
     <w:nsid w:val="011F2851"/>
     <w:multiLevelType w:val="hybridMultilevel"/>
@@ -13263,7 +13349,7 @@
 </file>
 
 <file path=word/styles.xml><?xml version="1.0" encoding="utf-8"?>
-<w:styles xmlns:mc="http://schemas.openxmlformats.org/markup-compatibility/2006" xmlns:r="http://schemas.openxmlformats.org/officeDocument/2006/relationships" xmlns:w="http://schemas.openxmlformats.org/wordprocessingml/2006/main" xmlns:w14="http://schemas.microsoft.com/office/word/2010/wordml" xmlns:w15="http://schemas.microsoft.com/office/word/2012/wordml" xmlns:w16se="http://schemas.microsoft.com/office/word/2015/wordml/symex" mc:Ignorable="w14 w15 w16se">
+<w:styles xmlns:mc="http://schemas.openxmlformats.org/markup-compatibility/2006" xmlns:r="http://schemas.openxmlformats.org/officeDocument/2006/relationships" xmlns:w="http://schemas.openxmlformats.org/wordprocessingml/2006/main" xmlns:w14="http://schemas.microsoft.com/office/word/2010/wordml" xmlns:w15="http://schemas.microsoft.com/office/word/2012/wordml" mc:Ignorable="w14 w15">
   <w:docDefaults>
     <w:rPrDefault>
       <w:rPr>
@@ -14155,7 +14241,7 @@
       <w:szCs w:val="32"/>
     </w:rPr>
   </w:style>
-  <w:style w:type="paragraph" w:styleId="TtuloTDC">
+  <w:style w:type="paragraph" w:styleId="TtulodeTDC">
     <w:name w:val="TOC Heading"/>
     <w:basedOn w:val="Ttulo1"/>
     <w:next w:val="Normal"/>
@@ -14539,7 +14625,7 @@
 </file>
 
 <file path=word/glossary/document.xml><?xml version="1.0" encoding="utf-8"?>
-<w:glossaryDocument xmlns:wpc="http://schemas.microsoft.com/office/word/2010/wordprocessingCanvas" xmlns:cx="http://schemas.microsoft.com/office/drawing/2014/chartex" xmlns:mc="http://schemas.openxmlformats.org/markup-compatibility/2006" xmlns:o="urn:schemas-microsoft-com:office:office" xmlns:r="http://schemas.openxmlformats.org/officeDocument/2006/relationships" xmlns:m="http://schemas.openxmlformats.org/officeDocument/2006/math" xmlns:v="urn:schemas-microsoft-com:vml" xmlns:wp14="http://schemas.microsoft.com/office/word/2010/wordprocessingDrawing" xmlns:wp="http://schemas.openxmlformats.org/drawingml/2006/wordprocessingDrawing" xmlns:w10="urn:schemas-microsoft-com:office:word" xmlns:w="http://schemas.openxmlformats.org/wordprocessingml/2006/main" xmlns:w14="http://schemas.microsoft.com/office/word/2010/wordml" xmlns:w15="http://schemas.microsoft.com/office/word/2012/wordml" xmlns:w16se="http://schemas.microsoft.com/office/word/2015/wordml/symex" xmlns:wpg="http://schemas.microsoft.com/office/word/2010/wordprocessingGroup" xmlns:wpi="http://schemas.microsoft.com/office/word/2010/wordprocessingInk" xmlns:wne="http://schemas.microsoft.com/office/word/2006/wordml" xmlns:wps="http://schemas.microsoft.com/office/word/2010/wordprocessingShape" mc:Ignorable="w14 w15 w16se wp14">
+<w:glossaryDocument xmlns:wpc="http://schemas.microsoft.com/office/word/2010/wordprocessingCanvas" xmlns:mc="http://schemas.openxmlformats.org/markup-compatibility/2006" xmlns:o="urn:schemas-microsoft-com:office:office" xmlns:r="http://schemas.openxmlformats.org/officeDocument/2006/relationships" xmlns:m="http://schemas.openxmlformats.org/officeDocument/2006/math" xmlns:v="urn:schemas-microsoft-com:vml" xmlns:wp14="http://schemas.microsoft.com/office/word/2010/wordprocessingDrawing" xmlns:wp="http://schemas.openxmlformats.org/drawingml/2006/wordprocessingDrawing" xmlns:w10="urn:schemas-microsoft-com:office:word" xmlns:w="http://schemas.openxmlformats.org/wordprocessingml/2006/main" xmlns:w14="http://schemas.microsoft.com/office/word/2010/wordml" xmlns:w15="http://schemas.microsoft.com/office/word/2012/wordml" xmlns:wpg="http://schemas.microsoft.com/office/word/2010/wordprocessingGroup" xmlns:wpi="http://schemas.microsoft.com/office/word/2010/wordprocessingInk" xmlns:wne="http://schemas.microsoft.com/office/word/2006/wordml" xmlns:wps="http://schemas.microsoft.com/office/word/2010/wordprocessingShape" mc:Ignorable="w14 w15 wp14">
   <w:docParts>
     <w:docPart>
       <w:docPartPr>
@@ -14575,7 +14661,7 @@
 </file>
 
 <file path=word/glossary/fontTable.xml><?xml version="1.0" encoding="utf-8"?>
-<w:fonts xmlns:mc="http://schemas.openxmlformats.org/markup-compatibility/2006" xmlns:r="http://schemas.openxmlformats.org/officeDocument/2006/relationships" xmlns:w="http://schemas.openxmlformats.org/wordprocessingml/2006/main" xmlns:w14="http://schemas.microsoft.com/office/word/2010/wordml" xmlns:w15="http://schemas.microsoft.com/office/word/2012/wordml" xmlns:w16se="http://schemas.microsoft.com/office/word/2015/wordml/symex" mc:Ignorable="w14 w15 w16se">
+<w:fonts xmlns:mc="http://schemas.openxmlformats.org/markup-compatibility/2006" xmlns:r="http://schemas.openxmlformats.org/officeDocument/2006/relationships" xmlns:w="http://schemas.openxmlformats.org/wordprocessingml/2006/main" xmlns:w14="http://schemas.microsoft.com/office/word/2010/wordml" xmlns:w15="http://schemas.microsoft.com/office/word/2012/wordml" mc:Ignorable="w14 w15">
   <w:font w:name="Symbol">
     <w:panose1 w:val="05050102010706020507"/>
     <w:charset w:val="02"/>
@@ -14588,14 +14674,14 @@
     <w:charset w:val="00"/>
     <w:family w:val="roman"/>
     <w:pitch w:val="variable"/>
-    <w:sig w:usb0="E0002EFF" w:usb1="C0007843" w:usb2="00000009" w:usb3="00000000" w:csb0="000001FF" w:csb1="00000000"/>
+    <w:sig w:usb0="E0002EFF" w:usb1="C000785B" w:usb2="00000009" w:usb3="00000000" w:csb0="000001FF" w:csb1="00000000"/>
   </w:font>
   <w:font w:name="Courier New">
     <w:panose1 w:val="02070309020205020404"/>
     <w:charset w:val="00"/>
     <w:family w:val="modern"/>
     <w:pitch w:val="fixed"/>
-    <w:sig w:usb0="E0002AFF" w:usb1="C0007843" w:usb2="00000009" w:usb3="00000000" w:csb0="000001FF" w:csb1="00000000"/>
+    <w:sig w:usb0="E0002EFF" w:usb1="C0007843" w:usb2="00000009" w:usb3="00000000" w:csb0="000001FF" w:csb1="00000000"/>
   </w:font>
   <w:font w:name="Wingdings">
     <w:panose1 w:val="05000000000000000000"/>
@@ -14609,14 +14695,14 @@
     <w:charset w:val="00"/>
     <w:family w:val="swiss"/>
     <w:pitch w:val="variable"/>
-    <w:sig w:usb0="E00002FF" w:usb1="4000ACFF" w:usb2="00000001" w:usb3="00000000" w:csb0="0000019F" w:csb1="00000000"/>
+    <w:sig w:usb0="E0002AFF" w:usb1="C000247B" w:usb2="00000009" w:usb3="00000000" w:csb0="000001FF" w:csb1="00000000"/>
   </w:font>
   <w:font w:name="Calibri Light">
     <w:panose1 w:val="020F0302020204030204"/>
     <w:charset w:val="00"/>
     <w:family w:val="swiss"/>
     <w:pitch w:val="variable"/>
-    <w:sig w:usb0="A00002EF" w:usb1="4000207B" w:usb2="00000000" w:usb3="00000000" w:csb0="0000019F" w:csb1="00000000"/>
+    <w:sig w:usb0="E0002AFF" w:usb1="C000247B" w:usb2="00000009" w:usb3="00000000" w:csb0="000001FF" w:csb1="00000000"/>
   </w:font>
   <w:font w:name="Tahoma">
     <w:panose1 w:val="020B0604030504040204"/>
@@ -14630,13 +14716,13 @@
     <w:charset w:val="00"/>
     <w:family w:val="swiss"/>
     <w:pitch w:val="variable"/>
-    <w:sig w:usb0="E0002AFF" w:usb1="C0007843" w:usb2="00000009" w:usb3="00000000" w:csb0="000001FF" w:csb1="00000000"/>
+    <w:sig w:usb0="E0002EFF" w:usb1="C0007843" w:usb2="00000009" w:usb3="00000000" w:csb0="000001FF" w:csb1="00000000"/>
   </w:font>
 </w:fonts>
 </file>
 
 <file path=word/glossary/settings.xml><?xml version="1.0" encoding="utf-8"?>
-<w:settings xmlns:mc="http://schemas.openxmlformats.org/markup-compatibility/2006" xmlns:o="urn:schemas-microsoft-com:office:office" xmlns:r="http://schemas.openxmlformats.org/officeDocument/2006/relationships" xmlns:m="http://schemas.openxmlformats.org/officeDocument/2006/math" xmlns:v="urn:schemas-microsoft-com:vml" xmlns:w10="urn:schemas-microsoft-com:office:word" xmlns:w="http://schemas.openxmlformats.org/wordprocessingml/2006/main" xmlns:w14="http://schemas.microsoft.com/office/word/2010/wordml" xmlns:w15="http://schemas.microsoft.com/office/word/2012/wordml" xmlns:w16se="http://schemas.microsoft.com/office/word/2015/wordml/symex" xmlns:sl="http://schemas.openxmlformats.org/schemaLibrary/2006/main" mc:Ignorable="w14 w15 w16se">
+<w:settings xmlns:mc="http://schemas.openxmlformats.org/markup-compatibility/2006" xmlns:o="urn:schemas-microsoft-com:office:office" xmlns:r="http://schemas.openxmlformats.org/officeDocument/2006/relationships" xmlns:m="http://schemas.openxmlformats.org/officeDocument/2006/math" xmlns:v="urn:schemas-microsoft-com:vml" xmlns:w10="urn:schemas-microsoft-com:office:word" xmlns:w="http://schemas.openxmlformats.org/wordprocessingml/2006/main" xmlns:w14="http://schemas.microsoft.com/office/word/2010/wordml" xmlns:w15="http://schemas.microsoft.com/office/word/2012/wordml" xmlns:sl="http://schemas.openxmlformats.org/schemaLibrary/2006/main" mc:Ignorable="w14 w15">
   <w:view w:val="normal"/>
   <w:defaultTabStop w:val="708"/>
   <w:hyphenationZone w:val="425"/>
@@ -14666,8 +14752,10 @@
     <w:rsid w:val="00982C9E"/>
     <w:rsid w:val="00A33367"/>
     <w:rsid w:val="00BB62E7"/>
+    <w:rsid w:val="00C27CEA"/>
     <w:rsid w:val="00CE33F9"/>
     <w:rsid w:val="00E17AF0"/>
+    <w:rsid w:val="00F37319"/>
   </w:rsids>
   <m:mathPr>
     <m:mathFont m:val="Cambria Math"/>
@@ -14685,12 +14773,12 @@
   <w:themeFontLang w:val="es-PE"/>
   <w:clrSchemeMapping w:bg1="light1" w:t1="dark1" w:bg2="light2" w:t2="dark2" w:accent1="accent1" w:accent2="accent2" w:accent3="accent3" w:accent4="accent4" w:accent5="accent5" w:accent6="accent6" w:hyperlink="hyperlink" w:followedHyperlink="followedHyperlink"/>
   <w:decimalSymbol w:val="."/>
-  <w:listSeparator w:val=","/>
+  <w:listSeparator w:val=";"/>
 </w:settings>
 </file>
 
 <file path=word/glossary/styles.xml><?xml version="1.0" encoding="utf-8"?>
-<w:styles xmlns:mc="http://schemas.openxmlformats.org/markup-compatibility/2006" xmlns:r="http://schemas.openxmlformats.org/officeDocument/2006/relationships" xmlns:w="http://schemas.openxmlformats.org/wordprocessingml/2006/main" xmlns:w14="http://schemas.microsoft.com/office/word/2010/wordml" xmlns:w15="http://schemas.microsoft.com/office/word/2012/wordml" xmlns:w16se="http://schemas.microsoft.com/office/word/2015/wordml/symex" mc:Ignorable="w14 w15 w16se">
+<w:styles xmlns:mc="http://schemas.openxmlformats.org/markup-compatibility/2006" xmlns:r="http://schemas.openxmlformats.org/officeDocument/2006/relationships" xmlns:w="http://schemas.openxmlformats.org/wordprocessingml/2006/main" xmlns:w14="http://schemas.microsoft.com/office/word/2010/wordml" xmlns:w15="http://schemas.microsoft.com/office/word/2012/wordml" mc:Ignorable="w14 w15">
   <w:docDefaults>
     <w:rPrDefault>
       <w:rPr>
@@ -15133,7 +15221,7 @@
 </file>
 
 <file path=word/glossary/webSettings.xml><?xml version="1.0" encoding="utf-8"?>
-<w:webSettings xmlns:mc="http://schemas.openxmlformats.org/markup-compatibility/2006" xmlns:r="http://schemas.openxmlformats.org/officeDocument/2006/relationships" xmlns:w="http://schemas.openxmlformats.org/wordprocessingml/2006/main" xmlns:w14="http://schemas.microsoft.com/office/word/2010/wordml" xmlns:w15="http://schemas.microsoft.com/office/word/2012/wordml" xmlns:w16se="http://schemas.microsoft.com/office/word/2015/wordml/symex" mc:Ignorable="w14 w15 w16se">
+<w:webSettings xmlns:mc="http://schemas.openxmlformats.org/markup-compatibility/2006" xmlns:r="http://schemas.openxmlformats.org/officeDocument/2006/relationships" xmlns:w="http://schemas.openxmlformats.org/wordprocessingml/2006/main" xmlns:w14="http://schemas.microsoft.com/office/word/2010/wordml" xmlns:w15="http://schemas.microsoft.com/office/word/2012/wordml" mc:Ignorable="w14 w15">
   <w:optimizeForBrowser/>
   <w:allowPNG/>
 </w:webSettings>
@@ -15405,7 +15493,7 @@
 </file>
 
 <file path=customXml/itemProps1.xml><?xml version="1.0" encoding="utf-8"?>
-<ds:datastoreItem xmlns:ds="http://schemas.openxmlformats.org/officeDocument/2006/customXml" ds:itemID="{77738761-16BF-4DBD-98F7-8C6B51CAB323}">
+<ds:datastoreItem xmlns:ds="http://schemas.openxmlformats.org/officeDocument/2006/customXml" ds:itemID="{31B8B25B-2071-4CB0-BC9B-F0F84F249961}">
   <ds:schemaRefs>
     <ds:schemaRef ds:uri="http://schemas.openxmlformats.org/officeDocument/2006/bibliography"/>
   </ds:schemaRefs>

</xml_diff>

<commit_message>
Modificación y cambio del proceso 3 del negocio
</commit_message>
<xml_diff>
--- a/NV/Desarrollo/SBDL/Negocio/SBDL_DPN.docx
+++ b/NV/Desarrollo/SBDL/Negocio/SBDL_DPN.docx
@@ -1207,7 +1207,7 @@
             </w:rPr>
             <w:fldChar w:fldCharType="separate"/>
           </w:r>
-          <w:hyperlink w:anchor="_Toc483051740" w:history="1">
+          <w:hyperlink w:anchor="_Toc483052314" w:history="1">
             <w:r>
               <w:rPr>
                 <w:rStyle w:val="Hipervnculo"/>
@@ -1246,7 +1246,7 @@
               <w:rPr>
                 <w:webHidden/>
               </w:rPr>
-              <w:instrText xml:space="preserve"> PAGEREF _Toc483051740 \h </w:instrText>
+              <w:instrText xml:space="preserve"> PAGEREF _Toc483052314 \h </w:instrText>
             </w:r>
             <w:r>
               <w:rPr>
@@ -1283,7 +1283,7 @@
               <w:szCs w:val="22"/>
             </w:rPr>
           </w:pPr>
-          <w:hyperlink w:anchor="_Toc483051741" w:history="1">
+          <w:hyperlink w:anchor="_Toc483052315" w:history="1">
             <w:r>
               <w:rPr>
                 <w:rStyle w:val="Hipervnculo"/>
@@ -1323,7 +1323,7 @@
               <w:rPr>
                 <w:webHidden/>
               </w:rPr>
-              <w:instrText xml:space="preserve"> PAGEREF _Toc483051741 \h </w:instrText>
+              <w:instrText xml:space="preserve"> PAGEREF _Toc483052315 \h </w:instrText>
             </w:r>
             <w:r>
               <w:rPr>
@@ -1360,7 +1360,7 @@
               <w:szCs w:val="22"/>
             </w:rPr>
           </w:pPr>
-          <w:hyperlink w:anchor="_Toc483051742" w:history="1">
+          <w:hyperlink w:anchor="_Toc483052316" w:history="1">
             <w:r>
               <w:rPr>
                 <w:rStyle w:val="Hipervnculo"/>
@@ -1400,7 +1400,7 @@
               <w:rPr>
                 <w:webHidden/>
               </w:rPr>
-              <w:instrText xml:space="preserve"> PAGEREF _Toc483051742 \h </w:instrText>
+              <w:instrText xml:space="preserve"> PAGEREF _Toc483052316 \h </w:instrText>
             </w:r>
             <w:r>
               <w:rPr>
@@ -1437,7 +1437,7 @@
               <w:szCs w:val="22"/>
             </w:rPr>
           </w:pPr>
-          <w:hyperlink w:anchor="_Toc483051743" w:history="1">
+          <w:hyperlink w:anchor="_Toc483052317" w:history="1">
             <w:r>
               <w:rPr>
                 <w:rStyle w:val="Hipervnculo"/>
@@ -1477,7 +1477,7 @@
               <w:rPr>
                 <w:webHidden/>
               </w:rPr>
-              <w:instrText xml:space="preserve"> PAGEREF _Toc483051743 \h </w:instrText>
+              <w:instrText xml:space="preserve"> PAGEREF _Toc483052317 \h </w:instrText>
             </w:r>
             <w:r>
               <w:rPr>
@@ -1511,7 +1511,7 @@
               <w:rFonts w:cstheme="minorBidi"/>
             </w:rPr>
           </w:pPr>
-          <w:hyperlink w:anchor="_Toc483051744" w:history="1">
+          <w:hyperlink w:anchor="_Toc483052318" w:history="1">
             <w:r>
               <w:rPr>
                 <w:rStyle w:val="Hipervnculo"/>
@@ -1550,7 +1550,7 @@
               <w:rPr>
                 <w:webHidden/>
               </w:rPr>
-              <w:instrText xml:space="preserve"> PAGEREF _Toc483051744 \h </w:instrText>
+              <w:instrText xml:space="preserve"> PAGEREF _Toc483052318 \h </w:instrText>
             </w:r>
             <w:r>
               <w:rPr>
@@ -1587,7 +1587,7 @@
               <w:szCs w:val="22"/>
             </w:rPr>
           </w:pPr>
-          <w:hyperlink w:anchor="_Toc483051745" w:history="1">
+          <w:hyperlink w:anchor="_Toc483052319" w:history="1">
             <w:r>
               <w:rPr>
                 <w:rStyle w:val="Hipervnculo"/>
@@ -1627,7 +1627,7 @@
               <w:rPr>
                 <w:webHidden/>
               </w:rPr>
-              <w:instrText xml:space="preserve"> PAGEREF _Toc483051745 \h </w:instrText>
+              <w:instrText xml:space="preserve"> PAGEREF _Toc483052319 \h </w:instrText>
             </w:r>
             <w:r>
               <w:rPr>
@@ -1664,7 +1664,7 @@
               <w:szCs w:val="22"/>
             </w:rPr>
           </w:pPr>
-          <w:hyperlink w:anchor="_Toc483051746" w:history="1">
+          <w:hyperlink w:anchor="_Toc483052320" w:history="1">
             <w:r>
               <w:rPr>
                 <w:rStyle w:val="Hipervnculo"/>
@@ -1704,7 +1704,7 @@
               <w:rPr>
                 <w:webHidden/>
               </w:rPr>
-              <w:instrText xml:space="preserve"> PAGEREF _Toc483051746 \h </w:instrText>
+              <w:instrText xml:space="preserve"> PAGEREF _Toc483052320 \h </w:instrText>
             </w:r>
             <w:r>
               <w:rPr>
@@ -1741,7 +1741,7 @@
               <w:szCs w:val="22"/>
             </w:rPr>
           </w:pPr>
-          <w:hyperlink w:anchor="_Toc483051747" w:history="1">
+          <w:hyperlink w:anchor="_Toc483052321" w:history="1">
             <w:r>
               <w:rPr>
                 <w:rStyle w:val="Hipervnculo"/>
@@ -1781,7 +1781,7 @@
               <w:rPr>
                 <w:webHidden/>
               </w:rPr>
-              <w:instrText xml:space="preserve"> PAGEREF _Toc483051747 \h </w:instrText>
+              <w:instrText xml:space="preserve"> PAGEREF _Toc483052321 \h </w:instrText>
             </w:r>
             <w:r>
               <w:rPr>
@@ -1815,7 +1815,7 @@
               <w:rFonts w:cstheme="minorBidi"/>
             </w:rPr>
           </w:pPr>
-          <w:hyperlink w:anchor="_Toc483051748" w:history="1">
+          <w:hyperlink w:anchor="_Toc483052322" w:history="1">
             <w:r>
               <w:rPr>
                 <w:rStyle w:val="Hipervnculo"/>
@@ -1853,7 +1853,7 @@
               <w:rPr>
                 <w:webHidden/>
               </w:rPr>
-              <w:instrText xml:space="preserve"> PAGEREF _Toc483051748 \h </w:instrText>
+              <w:instrText xml:space="preserve"> PAGEREF _Toc483052322 \h </w:instrText>
             </w:r>
             <w:r>
               <w:rPr>
@@ -1890,7 +1890,7 @@
               <w:szCs w:val="22"/>
             </w:rPr>
           </w:pPr>
-          <w:hyperlink w:anchor="_Toc483051749" w:history="1">
+          <w:hyperlink w:anchor="_Toc483052323" w:history="1">
             <w:r>
               <w:rPr>
                 <w:rStyle w:val="Hipervnculo"/>
@@ -1930,7 +1930,7 @@
               <w:rPr>
                 <w:webHidden/>
               </w:rPr>
-              <w:instrText xml:space="preserve"> PAGEREF _Toc483051749 \h </w:instrText>
+              <w:instrText xml:space="preserve"> PAGEREF _Toc483052323 \h </w:instrText>
             </w:r>
             <w:r>
               <w:rPr>
@@ -1967,7 +1967,7 @@
               <w:szCs w:val="22"/>
             </w:rPr>
           </w:pPr>
-          <w:hyperlink w:anchor="_Toc483051750" w:history="1">
+          <w:hyperlink w:anchor="_Toc483052324" w:history="1">
             <w:r>
               <w:rPr>
                 <w:rStyle w:val="Hipervnculo"/>
@@ -2007,7 +2007,159 @@
               <w:rPr>
                 <w:webHidden/>
               </w:rPr>
-              <w:instrText xml:space="preserve"> PAGEREF _Toc483051750 \h </w:instrText>
+              <w:instrText xml:space="preserve"> PAGEREF _Toc483052324 \h </w:instrText>
+            </w:r>
+            <w:r>
+              <w:rPr>
+                <w:webHidden/>
+              </w:rPr>
+            </w:r>
+            <w:r>
+              <w:rPr>
+                <w:webHidden/>
+              </w:rPr>
+              <w:fldChar w:fldCharType="separate"/>
+            </w:r>
+            <w:r>
+              <w:rPr>
+                <w:webHidden/>
+              </w:rPr>
+              <w:t>4</w:t>
+            </w:r>
+            <w:r>
+              <w:rPr>
+                <w:webHidden/>
+              </w:rPr>
+              <w:fldChar w:fldCharType="end"/>
+            </w:r>
+          </w:hyperlink>
+          <w:bookmarkStart w:id="4" w:name="_GoBack"/>
+          <w:bookmarkEnd w:id="4"/>
+        </w:p>
+        <w:p>
+          <w:pPr>
+            <w:pStyle w:val="TDC2"/>
+            <w:rPr>
+              <w:rFonts w:cstheme="minorBidi"/>
+              <w:b w:val="0"/>
+              <w:sz w:val="22"/>
+              <w:szCs w:val="22"/>
+            </w:rPr>
+          </w:pPr>
+          <w:hyperlink w:anchor="_Toc483052325" w:history="1">
+            <w:r>
+              <w:rPr>
+                <w:rStyle w:val="Hipervnculo"/>
+                <w:rFonts w:ascii="Calibri" w:hAnsi="Calibri"/>
+              </w:rPr>
+              <w:t>3.3</w:t>
+            </w:r>
+            <w:r>
+              <w:rPr>
+                <w:rFonts w:cstheme="minorBidi"/>
+                <w:b w:val="0"/>
+                <w:sz w:val="22"/>
+                <w:szCs w:val="22"/>
+              </w:rPr>
+              <w:tab/>
+            </w:r>
+            <w:r>
+              <w:rPr>
+                <w:rStyle w:val="Hipervnculo"/>
+                <w:rFonts w:ascii="Calibri" w:hAnsi="Calibri"/>
+              </w:rPr>
+              <w:t>Descripción de Actividades</w:t>
+            </w:r>
+            <w:r>
+              <w:rPr>
+                <w:webHidden/>
+              </w:rPr>
+              <w:tab/>
+            </w:r>
+            <w:r>
+              <w:rPr>
+                <w:webHidden/>
+              </w:rPr>
+              <w:fldChar w:fldCharType="begin"/>
+            </w:r>
+            <w:r>
+              <w:rPr>
+                <w:webHidden/>
+              </w:rPr>
+              <w:instrText xml:space="preserve"> PAGEREF _Toc483052325 \h </w:instrText>
+            </w:r>
+            <w:r>
+              <w:rPr>
+                <w:webHidden/>
+              </w:rPr>
+            </w:r>
+            <w:r>
+              <w:rPr>
+                <w:webHidden/>
+              </w:rPr>
+              <w:fldChar w:fldCharType="separate"/>
+            </w:r>
+            <w:r>
+              <w:rPr>
+                <w:webHidden/>
+              </w:rPr>
+              <w:t>4</w:t>
+            </w:r>
+            <w:r>
+              <w:rPr>
+                <w:webHidden/>
+              </w:rPr>
+              <w:fldChar w:fldCharType="end"/>
+            </w:r>
+          </w:hyperlink>
+        </w:p>
+        <w:p>
+          <w:pPr>
+            <w:pStyle w:val="TDC1"/>
+            <w:rPr>
+              <w:rFonts w:cstheme="minorBidi"/>
+            </w:rPr>
+          </w:pPr>
+          <w:hyperlink w:anchor="_Toc483052326" w:history="1">
+            <w:r>
+              <w:rPr>
+                <w:rStyle w:val="Hipervnculo"/>
+                <w:rFonts w:ascii="Calibri" w:hAnsi="Calibri"/>
+                <w:b/>
+              </w:rPr>
+              <w:t>4.</w:t>
+            </w:r>
+            <w:r>
+              <w:rPr>
+                <w:rFonts w:cstheme="minorBidi"/>
+              </w:rPr>
+              <w:tab/>
+            </w:r>
+            <w:r>
+              <w:rPr>
+                <w:rStyle w:val="Hipervnculo"/>
+                <w:rFonts w:ascii="Calibri" w:hAnsi="Calibri"/>
+                <w:b/>
+              </w:rPr>
+              <w:t>Proceso 3: Gestionar cursos del docente</w:t>
+            </w:r>
+            <w:r>
+              <w:rPr>
+                <w:webHidden/>
+              </w:rPr>
+              <w:tab/>
+            </w:r>
+            <w:r>
+              <w:rPr>
+                <w:webHidden/>
+              </w:rPr>
+              <w:fldChar w:fldCharType="begin"/>
+            </w:r>
+            <w:r>
+              <w:rPr>
+                <w:webHidden/>
+              </w:rPr>
+              <w:instrText xml:space="preserve"> PAGEREF _Toc483052326 \h </w:instrText>
             </w:r>
             <w:r>
               <w:rPr>
@@ -2044,13 +2196,13 @@
               <w:szCs w:val="22"/>
             </w:rPr>
           </w:pPr>
-          <w:hyperlink w:anchor="_Toc483051751" w:history="1">
+          <w:hyperlink w:anchor="_Toc483052327" w:history="1">
             <w:r>
               <w:rPr>
                 <w:rStyle w:val="Hipervnculo"/>
                 <w:rFonts w:ascii="Calibri" w:hAnsi="Calibri"/>
               </w:rPr>
-              <w:t>3.3</w:t>
+              <w:t>4.1</w:t>
             </w:r>
             <w:r>
               <w:rPr>
@@ -2066,7 +2218,7 @@
                 <w:rStyle w:val="Hipervnculo"/>
                 <w:rFonts w:ascii="Calibri" w:hAnsi="Calibri"/>
               </w:rPr>
-              <w:t>Descripción de Actividades</w:t>
+              <w:t>Ficha de Proceso</w:t>
             </w:r>
             <w:r>
               <w:rPr>
@@ -2084,80 +2236,7 @@
               <w:rPr>
                 <w:webHidden/>
               </w:rPr>
-              <w:instrText xml:space="preserve"> PAGEREF _Toc483051751 \h </w:instrText>
-            </w:r>
-            <w:r>
-              <w:rPr>
-                <w:webHidden/>
-              </w:rPr>
-            </w:r>
-            <w:r>
-              <w:rPr>
-                <w:webHidden/>
-              </w:rPr>
-              <w:fldChar w:fldCharType="separate"/>
-            </w:r>
-            <w:r>
-              <w:rPr>
-                <w:webHidden/>
-              </w:rPr>
-              <w:t>4</w:t>
-            </w:r>
-            <w:r>
-              <w:rPr>
-                <w:webHidden/>
-              </w:rPr>
-              <w:fldChar w:fldCharType="end"/>
-            </w:r>
-          </w:hyperlink>
-        </w:p>
-        <w:p>
-          <w:pPr>
-            <w:pStyle w:val="TDC1"/>
-            <w:rPr>
-              <w:rFonts w:cstheme="minorBidi"/>
-            </w:rPr>
-          </w:pPr>
-          <w:hyperlink w:anchor="_Toc483051752" w:history="1">
-            <w:r>
-              <w:rPr>
-                <w:rStyle w:val="Hipervnculo"/>
-                <w:rFonts w:ascii="Calibri" w:hAnsi="Calibri"/>
-                <w:b/>
-              </w:rPr>
-              <w:t>4.</w:t>
-            </w:r>
-            <w:r>
-              <w:rPr>
-                <w:rFonts w:cstheme="minorBidi"/>
-              </w:rPr>
-              <w:tab/>
-            </w:r>
-            <w:r>
-              <w:rPr>
-                <w:rStyle w:val="Hipervnculo"/>
-                <w:rFonts w:ascii="Calibri" w:hAnsi="Calibri"/>
-                <w:b/>
-              </w:rPr>
-              <w:t>Proceso 3: Agregar nuevos cursos al docente</w:t>
-            </w:r>
-            <w:r>
-              <w:rPr>
-                <w:webHidden/>
-              </w:rPr>
-              <w:tab/>
-            </w:r>
-            <w:r>
-              <w:rPr>
-                <w:webHidden/>
-              </w:rPr>
-              <w:fldChar w:fldCharType="begin"/>
-            </w:r>
-            <w:r>
-              <w:rPr>
-                <w:webHidden/>
-              </w:rPr>
-              <w:instrText xml:space="preserve"> PAGEREF _Toc483051752 \h </w:instrText>
+              <w:instrText xml:space="preserve"> PAGEREF _Toc483052327 \h </w:instrText>
             </w:r>
             <w:r>
               <w:rPr>
@@ -2194,13 +2273,13 @@
               <w:szCs w:val="22"/>
             </w:rPr>
           </w:pPr>
-          <w:hyperlink w:anchor="_Toc483051753" w:history="1">
+          <w:hyperlink w:anchor="_Toc483052328" w:history="1">
             <w:r>
               <w:rPr>
                 <w:rStyle w:val="Hipervnculo"/>
                 <w:rFonts w:ascii="Calibri" w:hAnsi="Calibri"/>
               </w:rPr>
-              <w:t>4.1</w:t>
+              <w:t>4.2</w:t>
             </w:r>
             <w:r>
               <w:rPr>
@@ -2216,7 +2295,7 @@
                 <w:rStyle w:val="Hipervnculo"/>
                 <w:rFonts w:ascii="Calibri" w:hAnsi="Calibri"/>
               </w:rPr>
-              <w:t>Ficha de Proceso</w:t>
+              <w:t>Diagrama del Proceso</w:t>
             </w:r>
             <w:r>
               <w:rPr>
@@ -2234,7 +2313,7 @@
               <w:rPr>
                 <w:webHidden/>
               </w:rPr>
-              <w:instrText xml:space="preserve"> PAGEREF _Toc483051753 \h </w:instrText>
+              <w:instrText xml:space="preserve"> PAGEREF _Toc483052328 \h </w:instrText>
             </w:r>
             <w:r>
               <w:rPr>
@@ -2251,7 +2330,7 @@
               <w:rPr>
                 <w:webHidden/>
               </w:rPr>
-              <w:t>4</w:t>
+              <w:t>5</w:t>
             </w:r>
             <w:r>
               <w:rPr>
@@ -2271,13 +2350,13 @@
               <w:szCs w:val="22"/>
             </w:rPr>
           </w:pPr>
-          <w:hyperlink w:anchor="_Toc483051754" w:history="1">
+          <w:hyperlink w:anchor="_Toc483052329" w:history="1">
             <w:r>
               <w:rPr>
                 <w:rStyle w:val="Hipervnculo"/>
                 <w:rFonts w:ascii="Calibri" w:hAnsi="Calibri"/>
               </w:rPr>
-              <w:t>4.2</w:t>
+              <w:t>4.3</w:t>
             </w:r>
             <w:r>
               <w:rPr>
@@ -2293,7 +2372,7 @@
                 <w:rStyle w:val="Hipervnculo"/>
                 <w:rFonts w:ascii="Calibri" w:hAnsi="Calibri"/>
               </w:rPr>
-              <w:t>Diagrama del Proceso</w:t>
+              <w:t>Descripción de Actividades</w:t>
             </w:r>
             <w:r>
               <w:rPr>
@@ -2311,84 +2390,7 @@
               <w:rPr>
                 <w:webHidden/>
               </w:rPr>
-              <w:instrText xml:space="preserve"> PAGEREF _Toc483051754 \h </w:instrText>
-            </w:r>
-            <w:r>
-              <w:rPr>
-                <w:webHidden/>
-              </w:rPr>
-            </w:r>
-            <w:r>
-              <w:rPr>
-                <w:webHidden/>
-              </w:rPr>
-              <w:fldChar w:fldCharType="separate"/>
-            </w:r>
-            <w:r>
-              <w:rPr>
-                <w:webHidden/>
-              </w:rPr>
-              <w:t>5</w:t>
-            </w:r>
-            <w:r>
-              <w:rPr>
-                <w:webHidden/>
-              </w:rPr>
-              <w:fldChar w:fldCharType="end"/>
-            </w:r>
-          </w:hyperlink>
-        </w:p>
-        <w:p>
-          <w:pPr>
-            <w:pStyle w:val="TDC2"/>
-            <w:rPr>
-              <w:rFonts w:cstheme="minorBidi"/>
-              <w:b w:val="0"/>
-              <w:sz w:val="22"/>
-              <w:szCs w:val="22"/>
-            </w:rPr>
-          </w:pPr>
-          <w:hyperlink w:anchor="_Toc483051755" w:history="1">
-            <w:r>
-              <w:rPr>
-                <w:rStyle w:val="Hipervnculo"/>
-                <w:rFonts w:ascii="Calibri" w:hAnsi="Calibri"/>
-              </w:rPr>
-              <w:t>4.3</w:t>
-            </w:r>
-            <w:r>
-              <w:rPr>
-                <w:rFonts w:cstheme="minorBidi"/>
-                <w:b w:val="0"/>
-                <w:sz w:val="22"/>
-                <w:szCs w:val="22"/>
-              </w:rPr>
-              <w:tab/>
-            </w:r>
-            <w:r>
-              <w:rPr>
-                <w:rStyle w:val="Hipervnculo"/>
-                <w:rFonts w:ascii="Calibri" w:hAnsi="Calibri"/>
-              </w:rPr>
-              <w:t>Descripción de Actividades</w:t>
-            </w:r>
-            <w:r>
-              <w:rPr>
-                <w:webHidden/>
-              </w:rPr>
-              <w:tab/>
-            </w:r>
-            <w:r>
-              <w:rPr>
-                <w:webHidden/>
-              </w:rPr>
-              <w:fldChar w:fldCharType="begin"/>
-            </w:r>
-            <w:r>
-              <w:rPr>
-                <w:webHidden/>
-              </w:rPr>
-              <w:instrText xml:space="preserve"> PAGEREF _Toc483051755 \h </w:instrText>
+              <w:instrText xml:space="preserve"> PAGEREF _Toc483052329 \h </w:instrText>
             </w:r>
             <w:r>
               <w:rPr>
@@ -2487,8 +2489,8 @@
           <w:szCs w:val="26"/>
         </w:rPr>
       </w:pPr>
-      <w:bookmarkStart w:id="4" w:name="_Toc452417192"/>
-      <w:bookmarkStart w:id="5" w:name="_Toc483051740"/>
+      <w:bookmarkStart w:id="5" w:name="_Toc452417192"/>
+      <w:bookmarkStart w:id="6" w:name="_Toc483052314"/>
       <w:r>
         <w:rPr>
           <w:rFonts w:ascii="Calibri" w:hAnsi="Calibri" w:cs="Times New Roman"/>
@@ -2499,8 +2501,8 @@
         </w:rPr>
         <w:t>Introducción</w:t>
       </w:r>
-      <w:bookmarkEnd w:id="4"/>
       <w:bookmarkEnd w:id="5"/>
+      <w:bookmarkEnd w:id="6"/>
     </w:p>
     <w:p>
       <w:pPr>
@@ -2618,7 +2620,7 @@
           <w:color w:val="auto"/>
         </w:rPr>
       </w:pPr>
-      <w:bookmarkStart w:id="6" w:name="_Toc483051741"/>
+      <w:bookmarkStart w:id="7" w:name="_Toc483052315"/>
       <w:r>
         <w:rPr>
           <w:rFonts w:ascii="Calibri" w:hAnsi="Calibri" w:cs="Times New Roman"/>
@@ -2627,7 +2629,7 @@
         </w:rPr>
         <w:t>Propósito</w:t>
       </w:r>
-      <w:bookmarkEnd w:id="6"/>
+      <w:bookmarkEnd w:id="7"/>
     </w:p>
     <w:p>
       <w:pPr>
@@ -2683,7 +2685,7 @@
           <w:color w:val="auto"/>
         </w:rPr>
       </w:pPr>
-      <w:bookmarkStart w:id="7" w:name="_Toc483051742"/>
+      <w:bookmarkStart w:id="8" w:name="_Toc483052316"/>
       <w:r>
         <w:rPr>
           <w:rFonts w:ascii="Calibri" w:hAnsi="Calibri" w:cs="Times New Roman"/>
@@ -2692,7 +2694,7 @@
         </w:rPr>
         <w:t>Definición, siglas y abreviaturas</w:t>
       </w:r>
-      <w:bookmarkEnd w:id="7"/>
+      <w:bookmarkEnd w:id="8"/>
     </w:p>
     <w:p>
       <w:pPr>
@@ -2735,7 +2737,7 @@
           <w:color w:val="auto"/>
         </w:rPr>
       </w:pPr>
-      <w:bookmarkStart w:id="8" w:name="_Toc483051743"/>
+      <w:bookmarkStart w:id="9" w:name="_Toc483052317"/>
       <w:r>
         <w:rPr>
           <w:rFonts w:ascii="Calibri" w:hAnsi="Calibri" w:cs="Times New Roman"/>
@@ -2744,7 +2746,7 @@
         </w:rPr>
         <w:t>Referencias</w:t>
       </w:r>
-      <w:bookmarkEnd w:id="8"/>
+      <w:bookmarkEnd w:id="9"/>
     </w:p>
     <w:p>
       <w:pPr>
@@ -2763,7 +2765,7 @@
           <w:szCs w:val="26"/>
         </w:rPr>
       </w:pPr>
-      <w:bookmarkStart w:id="9" w:name="_Toc483051744"/>
+      <w:bookmarkStart w:id="10" w:name="_Toc483052318"/>
       <w:r>
         <w:rPr>
           <w:rFonts w:ascii="Calibri" w:hAnsi="Calibri" w:cs="Times New Roman"/>
@@ -2784,7 +2786,7 @@
         </w:rPr>
         <w:t>Buscar curso de docente</w:t>
       </w:r>
-      <w:bookmarkEnd w:id="9"/>
+      <w:bookmarkEnd w:id="10"/>
     </w:p>
     <w:p>
       <w:pPr>
@@ -2801,7 +2803,7 @@
           <w:color w:val="auto"/>
         </w:rPr>
       </w:pPr>
-      <w:bookmarkStart w:id="10" w:name="_Toc483051745"/>
+      <w:bookmarkStart w:id="11" w:name="_Toc483052319"/>
       <w:r>
         <w:rPr>
           <w:rFonts w:ascii="Calibri" w:hAnsi="Calibri" w:cs="Times New Roman"/>
@@ -2810,7 +2812,7 @@
         </w:rPr>
         <w:t>Ficha de Proceso</w:t>
       </w:r>
-      <w:bookmarkEnd w:id="10"/>
+      <w:bookmarkEnd w:id="11"/>
     </w:p>
     <w:tbl>
       <w:tblPr>
@@ -3949,7 +3951,7 @@
           <w:color w:val="auto"/>
         </w:rPr>
       </w:pPr>
-      <w:bookmarkStart w:id="11" w:name="_Toc483051746"/>
+      <w:bookmarkStart w:id="12" w:name="_Toc483052320"/>
       <w:r>
         <w:rPr>
           <w:rFonts w:ascii="Calibri" w:hAnsi="Calibri" w:cs="Times New Roman"/>
@@ -3958,7 +3960,7 @@
         </w:rPr>
         <w:t>Diagrama del Proceso</w:t>
       </w:r>
-      <w:bookmarkEnd w:id="11"/>
+      <w:bookmarkEnd w:id="12"/>
     </w:p>
     <w:p>
       <w:r>
@@ -4031,7 +4033,7 @@
           <w:color w:val="auto"/>
         </w:rPr>
       </w:pPr>
-      <w:bookmarkStart w:id="12" w:name="_Toc483051747"/>
+      <w:bookmarkStart w:id="13" w:name="_Toc483052321"/>
       <w:r>
         <w:rPr>
           <w:rFonts w:ascii="Calibri" w:hAnsi="Calibri" w:cs="Times New Roman"/>
@@ -4040,7 +4042,7 @@
         </w:rPr>
         <w:t>Descripción de Actividades</w:t>
       </w:r>
-      <w:bookmarkEnd w:id="12"/>
+      <w:bookmarkEnd w:id="13"/>
     </w:p>
     <w:p>
       <w:pPr>
@@ -4936,7 +4938,7 @@
           <w:szCs w:val="26"/>
         </w:rPr>
       </w:pPr>
-      <w:bookmarkStart w:id="13" w:name="_Toc483051748"/>
+      <w:bookmarkStart w:id="14" w:name="_Toc483052322"/>
       <w:r>
         <w:rPr>
           <w:rFonts w:ascii="Calibri" w:hAnsi="Calibri" w:cs="Times New Roman"/>
@@ -4957,7 +4959,7 @@
         </w:rPr>
         <w:t>Actualizar información de docente</w:t>
       </w:r>
-      <w:bookmarkEnd w:id="13"/>
+      <w:bookmarkEnd w:id="14"/>
       <w:r>
         <w:rPr>
           <w:rFonts w:ascii="Calibri" w:hAnsi="Calibri" w:cs="Times New Roman"/>
@@ -4984,7 +4986,7 @@
           <w:color w:val="auto"/>
         </w:rPr>
       </w:pPr>
-      <w:bookmarkStart w:id="14" w:name="_Toc483051749"/>
+      <w:bookmarkStart w:id="15" w:name="_Toc483052323"/>
       <w:r>
         <w:rPr>
           <w:rFonts w:ascii="Calibri" w:hAnsi="Calibri" w:cs="Times New Roman"/>
@@ -4993,7 +4995,7 @@
         </w:rPr>
         <w:t>Ficha de Proceso</w:t>
       </w:r>
-      <w:bookmarkEnd w:id="14"/>
+      <w:bookmarkEnd w:id="15"/>
     </w:p>
     <w:tbl>
       <w:tblPr>
@@ -5888,7 +5890,7 @@
           <w:color w:val="auto"/>
         </w:rPr>
       </w:pPr>
-      <w:bookmarkStart w:id="15" w:name="_Toc483051750"/>
+      <w:bookmarkStart w:id="16" w:name="_Toc483052324"/>
       <w:r>
         <w:rPr>
           <w:rFonts w:ascii="Calibri" w:hAnsi="Calibri" w:cs="Times New Roman"/>
@@ -5898,7 +5900,7 @@
         <w:lastRenderedPageBreak/>
         <w:t>Diagrama del Proceso</w:t>
       </w:r>
-      <w:bookmarkEnd w:id="15"/>
+      <w:bookmarkEnd w:id="16"/>
     </w:p>
     <w:p>
       <w:r>
@@ -5958,7 +5960,7 @@
           <w:color w:val="auto"/>
         </w:rPr>
       </w:pPr>
-      <w:bookmarkStart w:id="16" w:name="_Toc483051751"/>
+      <w:bookmarkStart w:id="17" w:name="_Toc483052325"/>
       <w:r>
         <w:rPr>
           <w:rFonts w:ascii="Calibri" w:hAnsi="Calibri" w:cs="Times New Roman"/>
@@ -5967,7 +5969,7 @@
         </w:rPr>
         <w:t>Descripción de Actividades</w:t>
       </w:r>
-      <w:bookmarkEnd w:id="16"/>
+      <w:bookmarkEnd w:id="17"/>
     </w:p>
     <w:p>
       <w:pPr>
@@ -6523,7 +6525,7 @@
           <w:szCs w:val="26"/>
         </w:rPr>
       </w:pPr>
-      <w:bookmarkStart w:id="17" w:name="_Toc483051752"/>
+      <w:bookmarkStart w:id="18" w:name="_Toc483052326"/>
       <w:r>
         <w:rPr>
           <w:rFonts w:ascii="Calibri" w:hAnsi="Calibri" w:cs="Times New Roman"/>
@@ -6554,7 +6556,7 @@
         </w:rPr>
         <w:t xml:space="preserve"> docente</w:t>
       </w:r>
-      <w:bookmarkEnd w:id="17"/>
+      <w:bookmarkEnd w:id="18"/>
     </w:p>
     <w:p>
       <w:pPr>
@@ -6571,7 +6573,7 @@
           <w:color w:val="auto"/>
         </w:rPr>
       </w:pPr>
-      <w:bookmarkStart w:id="18" w:name="_Toc483051753"/>
+      <w:bookmarkStart w:id="19" w:name="_Toc483052327"/>
       <w:r>
         <w:rPr>
           <w:rFonts w:ascii="Calibri" w:hAnsi="Calibri" w:cs="Times New Roman"/>
@@ -6580,7 +6582,7 @@
         </w:rPr>
         <w:t>Ficha de Proceso</w:t>
       </w:r>
-      <w:bookmarkEnd w:id="18"/>
+      <w:bookmarkEnd w:id="19"/>
     </w:p>
     <w:tbl>
       <w:tblPr>
@@ -7636,7 +7638,7 @@
           <w:color w:val="auto"/>
         </w:rPr>
       </w:pPr>
-      <w:bookmarkStart w:id="19" w:name="_Toc483051754"/>
+      <w:bookmarkStart w:id="20" w:name="_Toc483052328"/>
       <w:r>
         <w:rPr>
           <w:rFonts w:ascii="Calibri" w:hAnsi="Calibri" w:cs="Times New Roman"/>
@@ -7645,7 +7647,7 @@
         </w:rPr>
         <w:t>Diagrama del Proceso</w:t>
       </w:r>
-      <w:bookmarkEnd w:id="19"/>
+      <w:bookmarkEnd w:id="20"/>
     </w:p>
     <w:p>
       <w:r>
@@ -7718,7 +7720,7 @@
           <w:color w:val="auto"/>
         </w:rPr>
       </w:pPr>
-      <w:bookmarkStart w:id="20" w:name="_Toc483051755"/>
+      <w:bookmarkStart w:id="21" w:name="_Toc483052329"/>
       <w:r>
         <w:rPr>
           <w:rFonts w:ascii="Calibri" w:hAnsi="Calibri" w:cs="Times New Roman"/>
@@ -7727,7 +7729,7 @@
         </w:rPr>
         <w:t>Descripción de Actividades</w:t>
       </w:r>
-      <w:bookmarkEnd w:id="20"/>
+      <w:bookmarkEnd w:id="21"/>
     </w:p>
     <w:p>
       <w:pPr>
@@ -8280,8 +8282,6 @@
             </w:r>
           </w:p>
         </w:tc>
-        <w:bookmarkStart w:id="21" w:name="_GoBack"/>
-        <w:bookmarkEnd w:id="21"/>
       </w:tr>
       <w:tr>
         <w:trPr>
@@ -8614,7 +8614,7 @@
                               <w:szCs w:val="40"/>
                               <w:lang w:val="es-ES"/>
                             </w:rPr>
-                            <w:t>6</w:t>
+                            <w:t>1</w:t>
                           </w:r>
                           <w:r>
                             <w:rPr>
@@ -8702,7 +8702,7 @@
                         <w:szCs w:val="40"/>
                         <w:lang w:val="es-ES"/>
                       </w:rPr>
-                      <w:t>6</w:t>
+                      <w:t>1</w:t>
                     </w:r>
                     <w:r>
                       <w:rPr>
@@ -8789,7 +8789,7 @@
             </wp:anchor>
           </w:drawing>
         </mc:Choice>
-        <mc:Fallback xmlns:cx5="http://schemas.microsoft.com/office/drawing/2016/5/11/chartex" xmlns:cx4="http://schemas.microsoft.com/office/drawing/2016/5/10/chartex" xmlns:cx3="http://schemas.microsoft.com/office/drawing/2016/5/9/chartex" xmlns:cx2="http://schemas.microsoft.com/office/drawing/2015/10/21/chartex" xmlns:cx1="http://schemas.microsoft.com/office/drawing/2015/9/8/chartex" xmlns:w16se="http://schemas.microsoft.com/office/word/2015/wordml/symex" xmlns:cx="http://schemas.microsoft.com/office/drawing/2014/chartex">
+        <mc:Fallback xmlns:cx="http://schemas.microsoft.com/office/drawing/2014/chartex" xmlns:w16se="http://schemas.microsoft.com/office/word/2015/wordml/symex" xmlns:cx1="http://schemas.microsoft.com/office/drawing/2015/9/8/chartex" xmlns:cx2="http://schemas.microsoft.com/office/drawing/2015/10/21/chartex" xmlns:cx3="http://schemas.microsoft.com/office/drawing/2016/5/9/chartex" xmlns:cx4="http://schemas.microsoft.com/office/drawing/2016/5/10/chartex" xmlns:cx5="http://schemas.microsoft.com/office/drawing/2016/5/11/chartex">
           <w:pict>
             <v:rect w14:anchorId="6CC35183" id="Rectángulo 58" o:spid="_x0000_s1026" style="position:absolute;margin-left:0;margin-top:0;width:468pt;height:2.85pt;z-index:-251656192;visibility:visible;mso-wrap-style:square;mso-width-percent:1000;mso-height-percent:0;mso-wrap-distance-left:9pt;mso-wrap-distance-top:7.2pt;mso-wrap-distance-right:9pt;mso-wrap-distance-bottom:7.2pt;mso-position-horizontal:center;mso-position-horizontal-relative:margin;mso-position-vertical:top;mso-position-vertical-relative:bottom-margin-area;mso-width-percent:1000;mso-height-percent:0;mso-width-relative:margin;mso-height-relative:margin;v-text-anchor:middle" o:gfxdata="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" fillcolor="#5b9bd5 [3204]" stroked="f" strokeweight="1pt">
               <w10:wrap type="square" anchorx="margin" anchory="margin"/>
@@ -14974,6 +14974,7 @@
     <w:rsid w:val="004371EC"/>
     <w:rsid w:val="00452460"/>
     <w:rsid w:val="004A4FA0"/>
+    <w:rsid w:val="00514B39"/>
     <w:rsid w:val="007A6A9D"/>
     <w:rsid w:val="008E7C8F"/>
     <w:rsid w:val="00944B19"/>
@@ -15722,7 +15723,7 @@
 </file>
 
 <file path=customXml/itemProps1.xml><?xml version="1.0" encoding="utf-8"?>
-<ds:datastoreItem xmlns:ds="http://schemas.openxmlformats.org/officeDocument/2006/customXml" ds:itemID="{20659068-276F-43FE-B4C8-E876C2180B1B}">
+<ds:datastoreItem xmlns:ds="http://schemas.openxmlformats.org/officeDocument/2006/customXml" ds:itemID="{A1D74AD6-B947-43D3-A375-7662A4C9E6BD}">
   <ds:schemaRefs>
     <ds:schemaRef ds:uri="http://schemas.openxmlformats.org/officeDocument/2006/bibliography"/>
   </ds:schemaRefs>

</xml_diff>